<commit_message>
Adding R 'stats' package skill
</commit_message>
<xml_diff>
--- a/Georgios-Antzigai-CV.docx
+++ b/Georgios-Antzigai-CV.docx
@@ -770,27 +770,7 @@
           <w:iCs w:val="false"/>
           <w:lang w:val="en-US"/>
         </w:rPr>
-        <w:t xml:space="preserve"> (TeamCity, Jenkins, </w:t>
-      </w:r>
-      <w:r>
-        <w:rPr>
-          <w:b w:val="false"/>
-          <w:bCs w:val="false"/>
-          <w:i w:val="false"/>
-          <w:iCs w:val="false"/>
-          <w:lang w:val="en-US"/>
-        </w:rPr>
-        <w:t>git, SVN</w:t>
-      </w:r>
-      <w:r>
-        <w:rPr>
-          <w:b w:val="false"/>
-          <w:bCs w:val="false"/>
-          <w:i w:val="false"/>
-          <w:iCs w:val="false"/>
-          <w:lang w:val="en-US"/>
-        </w:rPr>
-        <w:t>).</w:t>
+        <w:t xml:space="preserve"> (TeamCity, Jenkins, git, SVN).</w:t>
       </w:r>
     </w:p>
     <w:p>
@@ -986,7 +966,27 @@
           <w:iCs w:val="false"/>
           <w:lang w:val="en-US"/>
         </w:rPr>
-        <w:t xml:space="preserve"> (dplyr, tidyr, ggplot2), </w:t>
+        <w:t xml:space="preserve"> (</w:t>
+      </w:r>
+      <w:r>
+        <w:rPr>
+          <w:b w:val="false"/>
+          <w:bCs w:val="false"/>
+          <w:i w:val="false"/>
+          <w:iCs w:val="false"/>
+          <w:lang w:val="en-US"/>
+        </w:rPr>
+        <w:t xml:space="preserve">stats, </w:t>
+      </w:r>
+      <w:r>
+        <w:rPr>
+          <w:b w:val="false"/>
+          <w:bCs w:val="false"/>
+          <w:i w:val="false"/>
+          <w:iCs w:val="false"/>
+          <w:lang w:val="en-US"/>
+        </w:rPr>
+        <w:t xml:space="preserve">dplyr, tidyr, ggplot2), </w:t>
       </w:r>
       <w:r>
         <w:rPr>
@@ -8203,6 +8203,485 @@
       <w:lang w:val="en-GB"/>
     </w:rPr>
   </w:style>
+  <w:style w:type="character" w:styleId="ListLabel552">
+    <w:name w:val="ListLabel 552"/>
+    <w:qFormat/>
+    <w:rPr>
+      <w:rFonts w:cs="Symbol"/>
+      <w:color w:val="00000A"/>
+      <w:sz w:val="16"/>
+    </w:rPr>
+  </w:style>
+  <w:style w:type="character" w:styleId="ListLabel553">
+    <w:name w:val="ListLabel 553"/>
+    <w:qFormat/>
+    <w:rPr>
+      <w:rFonts w:cs="Courier New"/>
+    </w:rPr>
+  </w:style>
+  <w:style w:type="character" w:styleId="ListLabel554">
+    <w:name w:val="ListLabel 554"/>
+    <w:qFormat/>
+    <w:rPr>
+      <w:rFonts w:cs="Wingdings"/>
+    </w:rPr>
+  </w:style>
+  <w:style w:type="character" w:styleId="ListLabel555">
+    <w:name w:val="ListLabel 555"/>
+    <w:qFormat/>
+    <w:rPr>
+      <w:rFonts w:cs="Symbol"/>
+    </w:rPr>
+  </w:style>
+  <w:style w:type="character" w:styleId="ListLabel556">
+    <w:name w:val="ListLabel 556"/>
+    <w:qFormat/>
+    <w:rPr>
+      <w:rFonts w:cs="Courier New"/>
+    </w:rPr>
+  </w:style>
+  <w:style w:type="character" w:styleId="ListLabel557">
+    <w:name w:val="ListLabel 557"/>
+    <w:qFormat/>
+    <w:rPr>
+      <w:rFonts w:cs="Wingdings"/>
+    </w:rPr>
+  </w:style>
+  <w:style w:type="character" w:styleId="ListLabel558">
+    <w:name w:val="ListLabel 558"/>
+    <w:qFormat/>
+    <w:rPr>
+      <w:rFonts w:cs="Symbol"/>
+    </w:rPr>
+  </w:style>
+  <w:style w:type="character" w:styleId="ListLabel559">
+    <w:name w:val="ListLabel 559"/>
+    <w:qFormat/>
+    <w:rPr>
+      <w:rFonts w:cs="Courier New"/>
+    </w:rPr>
+  </w:style>
+  <w:style w:type="character" w:styleId="ListLabel560">
+    <w:name w:val="ListLabel 560"/>
+    <w:qFormat/>
+    <w:rPr>
+      <w:rFonts w:cs="Wingdings"/>
+    </w:rPr>
+  </w:style>
+  <w:style w:type="character" w:styleId="ListLabel561">
+    <w:name w:val="ListLabel 561"/>
+    <w:qFormat/>
+    <w:rPr>
+      <w:rFonts w:cs="Symbol"/>
+      <w:color w:val="00000A"/>
+      <w:sz w:val="16"/>
+    </w:rPr>
+  </w:style>
+  <w:style w:type="character" w:styleId="ListLabel562">
+    <w:name w:val="ListLabel 562"/>
+    <w:qFormat/>
+    <w:rPr>
+      <w:rFonts w:cs="Courier New"/>
+    </w:rPr>
+  </w:style>
+  <w:style w:type="character" w:styleId="ListLabel563">
+    <w:name w:val="ListLabel 563"/>
+    <w:qFormat/>
+    <w:rPr>
+      <w:rFonts w:cs="Wingdings"/>
+    </w:rPr>
+  </w:style>
+  <w:style w:type="character" w:styleId="ListLabel564">
+    <w:name w:val="ListLabel 564"/>
+    <w:qFormat/>
+    <w:rPr>
+      <w:rFonts w:cs="Symbol"/>
+    </w:rPr>
+  </w:style>
+  <w:style w:type="character" w:styleId="ListLabel565">
+    <w:name w:val="ListLabel 565"/>
+    <w:qFormat/>
+    <w:rPr>
+      <w:rFonts w:cs="Courier New"/>
+    </w:rPr>
+  </w:style>
+  <w:style w:type="character" w:styleId="ListLabel566">
+    <w:name w:val="ListLabel 566"/>
+    <w:qFormat/>
+    <w:rPr>
+      <w:rFonts w:cs="Wingdings"/>
+    </w:rPr>
+  </w:style>
+  <w:style w:type="character" w:styleId="ListLabel567">
+    <w:name w:val="ListLabel 567"/>
+    <w:qFormat/>
+    <w:rPr>
+      <w:rFonts w:cs="Symbol"/>
+    </w:rPr>
+  </w:style>
+  <w:style w:type="character" w:styleId="ListLabel568">
+    <w:name w:val="ListLabel 568"/>
+    <w:qFormat/>
+    <w:rPr>
+      <w:rFonts w:cs="Courier New"/>
+    </w:rPr>
+  </w:style>
+  <w:style w:type="character" w:styleId="ListLabel569">
+    <w:name w:val="ListLabel 569"/>
+    <w:qFormat/>
+    <w:rPr>
+      <w:rFonts w:cs="Wingdings"/>
+    </w:rPr>
+  </w:style>
+  <w:style w:type="character" w:styleId="ListLabel570">
+    <w:name w:val="ListLabel 570"/>
+    <w:qFormat/>
+    <w:rPr>
+      <w:rFonts w:cs="Symbol"/>
+      <w:color w:val="00000A"/>
+      <w:sz w:val="16"/>
+    </w:rPr>
+  </w:style>
+  <w:style w:type="character" w:styleId="ListLabel571">
+    <w:name w:val="ListLabel 571"/>
+    <w:qFormat/>
+    <w:rPr>
+      <w:rFonts w:cs="Courier New"/>
+    </w:rPr>
+  </w:style>
+  <w:style w:type="character" w:styleId="ListLabel572">
+    <w:name w:val="ListLabel 572"/>
+    <w:qFormat/>
+    <w:rPr>
+      <w:rFonts w:cs="Wingdings"/>
+    </w:rPr>
+  </w:style>
+  <w:style w:type="character" w:styleId="ListLabel573">
+    <w:name w:val="ListLabel 573"/>
+    <w:qFormat/>
+    <w:rPr>
+      <w:rFonts w:cs="Symbol"/>
+    </w:rPr>
+  </w:style>
+  <w:style w:type="character" w:styleId="ListLabel574">
+    <w:name w:val="ListLabel 574"/>
+    <w:qFormat/>
+    <w:rPr>
+      <w:rFonts w:cs="Courier New"/>
+    </w:rPr>
+  </w:style>
+  <w:style w:type="character" w:styleId="ListLabel575">
+    <w:name w:val="ListLabel 575"/>
+    <w:qFormat/>
+    <w:rPr>
+      <w:rFonts w:cs="Wingdings"/>
+    </w:rPr>
+  </w:style>
+  <w:style w:type="character" w:styleId="ListLabel576">
+    <w:name w:val="ListLabel 576"/>
+    <w:qFormat/>
+    <w:rPr>
+      <w:rFonts w:cs="Symbol"/>
+    </w:rPr>
+  </w:style>
+  <w:style w:type="character" w:styleId="ListLabel577">
+    <w:name w:val="ListLabel 577"/>
+    <w:qFormat/>
+    <w:rPr>
+      <w:rFonts w:cs="Courier New"/>
+    </w:rPr>
+  </w:style>
+  <w:style w:type="character" w:styleId="ListLabel578">
+    <w:name w:val="ListLabel 578"/>
+    <w:qFormat/>
+    <w:rPr>
+      <w:rFonts w:cs="Wingdings"/>
+    </w:rPr>
+  </w:style>
+  <w:style w:type="character" w:styleId="ListLabel579">
+    <w:name w:val="ListLabel 579"/>
+    <w:qFormat/>
+    <w:rPr>
+      <w:rFonts w:cs="Symbol"/>
+      <w:color w:val="00000A"/>
+      <w:sz w:val="16"/>
+    </w:rPr>
+  </w:style>
+  <w:style w:type="character" w:styleId="ListLabel580">
+    <w:name w:val="ListLabel 580"/>
+    <w:qFormat/>
+    <w:rPr>
+      <w:rFonts w:cs="Courier New"/>
+    </w:rPr>
+  </w:style>
+  <w:style w:type="character" w:styleId="ListLabel581">
+    <w:name w:val="ListLabel 581"/>
+    <w:qFormat/>
+    <w:rPr>
+      <w:rFonts w:cs="Wingdings"/>
+    </w:rPr>
+  </w:style>
+  <w:style w:type="character" w:styleId="ListLabel582">
+    <w:name w:val="ListLabel 582"/>
+    <w:qFormat/>
+    <w:rPr>
+      <w:rFonts w:cs="Symbol"/>
+    </w:rPr>
+  </w:style>
+  <w:style w:type="character" w:styleId="ListLabel583">
+    <w:name w:val="ListLabel 583"/>
+    <w:qFormat/>
+    <w:rPr>
+      <w:rFonts w:cs="Courier New"/>
+    </w:rPr>
+  </w:style>
+  <w:style w:type="character" w:styleId="ListLabel584">
+    <w:name w:val="ListLabel 584"/>
+    <w:qFormat/>
+    <w:rPr>
+      <w:rFonts w:cs="Wingdings"/>
+    </w:rPr>
+  </w:style>
+  <w:style w:type="character" w:styleId="ListLabel585">
+    <w:name w:val="ListLabel 585"/>
+    <w:qFormat/>
+    <w:rPr>
+      <w:rFonts w:cs="Symbol"/>
+    </w:rPr>
+  </w:style>
+  <w:style w:type="character" w:styleId="ListLabel586">
+    <w:name w:val="ListLabel 586"/>
+    <w:qFormat/>
+    <w:rPr>
+      <w:rFonts w:cs="Courier New"/>
+    </w:rPr>
+  </w:style>
+  <w:style w:type="character" w:styleId="ListLabel587">
+    <w:name w:val="ListLabel 587"/>
+    <w:qFormat/>
+    <w:rPr>
+      <w:rFonts w:cs="Wingdings"/>
+    </w:rPr>
+  </w:style>
+  <w:style w:type="character" w:styleId="ListLabel588">
+    <w:name w:val="ListLabel 588"/>
+    <w:qFormat/>
+    <w:rPr>
+      <w:rFonts w:cs="Symbol"/>
+      <w:sz w:val="16"/>
+    </w:rPr>
+  </w:style>
+  <w:style w:type="character" w:styleId="ListLabel589">
+    <w:name w:val="ListLabel 589"/>
+    <w:qFormat/>
+    <w:rPr>
+      <w:rFonts w:cs="Courier New"/>
+    </w:rPr>
+  </w:style>
+  <w:style w:type="character" w:styleId="ListLabel590">
+    <w:name w:val="ListLabel 590"/>
+    <w:qFormat/>
+    <w:rPr>
+      <w:rFonts w:cs="Wingdings"/>
+    </w:rPr>
+  </w:style>
+  <w:style w:type="character" w:styleId="ListLabel591">
+    <w:name w:val="ListLabel 591"/>
+    <w:qFormat/>
+    <w:rPr>
+      <w:rFonts w:cs="Symbol"/>
+    </w:rPr>
+  </w:style>
+  <w:style w:type="character" w:styleId="ListLabel592">
+    <w:name w:val="ListLabel 592"/>
+    <w:qFormat/>
+    <w:rPr>
+      <w:rFonts w:cs="Courier New"/>
+    </w:rPr>
+  </w:style>
+  <w:style w:type="character" w:styleId="ListLabel593">
+    <w:name w:val="ListLabel 593"/>
+    <w:qFormat/>
+    <w:rPr>
+      <w:rFonts w:cs="Wingdings"/>
+    </w:rPr>
+  </w:style>
+  <w:style w:type="character" w:styleId="ListLabel594">
+    <w:name w:val="ListLabel 594"/>
+    <w:qFormat/>
+    <w:rPr>
+      <w:rFonts w:cs="Symbol"/>
+    </w:rPr>
+  </w:style>
+  <w:style w:type="character" w:styleId="ListLabel595">
+    <w:name w:val="ListLabel 595"/>
+    <w:qFormat/>
+    <w:rPr>
+      <w:rFonts w:cs="Courier New"/>
+    </w:rPr>
+  </w:style>
+  <w:style w:type="character" w:styleId="ListLabel596">
+    <w:name w:val="ListLabel 596"/>
+    <w:qFormat/>
+    <w:rPr>
+      <w:rFonts w:cs="Wingdings"/>
+    </w:rPr>
+  </w:style>
+  <w:style w:type="character" w:styleId="ListLabel597">
+    <w:name w:val="ListLabel 597"/>
+    <w:qFormat/>
+    <w:rPr>
+      <w:rFonts w:cs="OpenSymbol"/>
+    </w:rPr>
+  </w:style>
+  <w:style w:type="character" w:styleId="ListLabel598">
+    <w:name w:val="ListLabel 598"/>
+    <w:qFormat/>
+    <w:rPr>
+      <w:rFonts w:cs="OpenSymbol"/>
+    </w:rPr>
+  </w:style>
+  <w:style w:type="character" w:styleId="ListLabel599">
+    <w:name w:val="ListLabel 599"/>
+    <w:qFormat/>
+    <w:rPr>
+      <w:rFonts w:cs="OpenSymbol"/>
+    </w:rPr>
+  </w:style>
+  <w:style w:type="character" w:styleId="ListLabel600">
+    <w:name w:val="ListLabel 600"/>
+    <w:qFormat/>
+    <w:rPr>
+      <w:rFonts w:cs="OpenSymbol"/>
+    </w:rPr>
+  </w:style>
+  <w:style w:type="character" w:styleId="ListLabel601">
+    <w:name w:val="ListLabel 601"/>
+    <w:qFormat/>
+    <w:rPr>
+      <w:rFonts w:cs="OpenSymbol"/>
+    </w:rPr>
+  </w:style>
+  <w:style w:type="character" w:styleId="ListLabel602">
+    <w:name w:val="ListLabel 602"/>
+    <w:qFormat/>
+    <w:rPr>
+      <w:rFonts w:cs="OpenSymbol"/>
+    </w:rPr>
+  </w:style>
+  <w:style w:type="character" w:styleId="ListLabel603">
+    <w:name w:val="ListLabel 603"/>
+    <w:qFormat/>
+    <w:rPr>
+      <w:rFonts w:cs="OpenSymbol"/>
+    </w:rPr>
+  </w:style>
+  <w:style w:type="character" w:styleId="ListLabel604">
+    <w:name w:val="ListLabel 604"/>
+    <w:qFormat/>
+    <w:rPr>
+      <w:rFonts w:cs="OpenSymbol"/>
+    </w:rPr>
+  </w:style>
+  <w:style w:type="character" w:styleId="ListLabel605">
+    <w:name w:val="ListLabel 605"/>
+    <w:qFormat/>
+    <w:rPr>
+      <w:rFonts w:cs="OpenSymbol"/>
+    </w:rPr>
+  </w:style>
+  <w:style w:type="character" w:styleId="ListLabel606">
+    <w:name w:val="ListLabel 606"/>
+    <w:qFormat/>
+    <w:rPr>
+      <w:rFonts w:cs="OpenSymbol"/>
+      <w:b w:val="false"/>
+    </w:rPr>
+  </w:style>
+  <w:style w:type="character" w:styleId="ListLabel607">
+    <w:name w:val="ListLabel 607"/>
+    <w:qFormat/>
+    <w:rPr>
+      <w:rFonts w:cs="OpenSymbol"/>
+    </w:rPr>
+  </w:style>
+  <w:style w:type="character" w:styleId="ListLabel608">
+    <w:name w:val="ListLabel 608"/>
+    <w:qFormat/>
+    <w:rPr>
+      <w:rFonts w:cs="OpenSymbol"/>
+    </w:rPr>
+  </w:style>
+  <w:style w:type="character" w:styleId="ListLabel609">
+    <w:name w:val="ListLabel 609"/>
+    <w:qFormat/>
+    <w:rPr>
+      <w:rFonts w:cs="OpenSymbol"/>
+    </w:rPr>
+  </w:style>
+  <w:style w:type="character" w:styleId="ListLabel610">
+    <w:name w:val="ListLabel 610"/>
+    <w:qFormat/>
+    <w:rPr>
+      <w:rFonts w:cs="OpenSymbol"/>
+    </w:rPr>
+  </w:style>
+  <w:style w:type="character" w:styleId="ListLabel611">
+    <w:name w:val="ListLabel 611"/>
+    <w:qFormat/>
+    <w:rPr>
+      <w:rFonts w:cs="OpenSymbol"/>
+    </w:rPr>
+  </w:style>
+  <w:style w:type="character" w:styleId="ListLabel612">
+    <w:name w:val="ListLabel 612"/>
+    <w:qFormat/>
+    <w:rPr>
+      <w:rFonts w:cs="OpenSymbol"/>
+    </w:rPr>
+  </w:style>
+  <w:style w:type="character" w:styleId="ListLabel613">
+    <w:name w:val="ListLabel 613"/>
+    <w:qFormat/>
+    <w:rPr>
+      <w:rFonts w:cs="OpenSymbol"/>
+    </w:rPr>
+  </w:style>
+  <w:style w:type="character" w:styleId="ListLabel614">
+    <w:name w:val="ListLabel 614"/>
+    <w:qFormat/>
+    <w:rPr>
+      <w:rFonts w:cs="OpenSymbol"/>
+    </w:rPr>
+  </w:style>
+  <w:style w:type="character" w:styleId="ListLabel615">
+    <w:name w:val="ListLabel 615"/>
+    <w:qFormat/>
+    <w:rPr>
+      <w:lang w:val="en-US"/>
+    </w:rPr>
+  </w:style>
+  <w:style w:type="character" w:styleId="ListLabel616">
+    <w:name w:val="ListLabel 616"/>
+    <w:qFormat/>
+    <w:rPr>
+      <w:lang w:val="en-GB"/>
+    </w:rPr>
+  </w:style>
+  <w:style w:type="character" w:styleId="ListLabel617">
+    <w:name w:val="ListLabel 617"/>
+    <w:qFormat/>
+    <w:rPr/>
+  </w:style>
+  <w:style w:type="character" w:styleId="ListLabel618">
+    <w:name w:val="ListLabel 618"/>
+    <w:qFormat/>
+    <w:rPr>
+      <w:sz w:val="16"/>
+      <w:szCs w:val="16"/>
+      <w:lang w:val="en-GB"/>
+    </w:rPr>
+  </w:style>
   <w:style w:type="paragraph" w:styleId="Heading">
     <w:name w:val="Heading"/>
     <w:basedOn w:val="Normal"/>

</xml_diff>

<commit_message>
Merge confirmatory data analysis with inferential statistics skills
</commit_message>
<xml_diff>
--- a/Georgios-Antzigai-CV.docx
+++ b/Georgios-Antzigai-CV.docx
@@ -931,6 +931,10 @@
           <w:b w:val="false"/>
           <w:b w:val="false"/>
           <w:bCs w:val="false"/>
+          <w:i w:val="false"/>
+          <w:i w:val="false"/>
+          <w:iCs w:val="false"/>
+          <w:lang w:val="en-US"/>
         </w:rPr>
       </w:pPr>
       <w:r>
@@ -971,7 +975,7 @@
           <w:iCs w:val="false"/>
           <w:lang w:val="en-US"/>
         </w:rPr>
-        <w:t xml:space="preserve"> (point estimates, confidence/credible intervals), </w:t>
+        <w:t xml:space="preserve"> (point estimates, confidence/credible intervals, hypothesis/significance testing), </w:t>
       </w:r>
       <w:r>
         <w:rPr>
@@ -991,27 +995,7 @@
           <w:iCs w:val="false"/>
           <w:lang w:val="en-US"/>
         </w:rPr>
-        <w:t xml:space="preserve"> (data wrangling, data visualization), </w:t>
-      </w:r>
-      <w:r>
-        <w:rPr>
-          <w:b/>
-          <w:bCs/>
-          <w:i w:val="false"/>
-          <w:iCs w:val="false"/>
-          <w:lang w:val="en-US"/>
-        </w:rPr>
-        <w:t>confirmatory data analysis</w:t>
-      </w:r>
-      <w:r>
-        <w:rPr>
-          <w:b w:val="false"/>
-          <w:bCs w:val="false"/>
-          <w:i w:val="false"/>
-          <w:iCs w:val="false"/>
-          <w:lang w:val="en-US"/>
-        </w:rPr>
-        <w:t xml:space="preserve"> (hypothesis/significance testing)</w:t>
+        <w:t xml:space="preserve"> (data wrangling, data visualization)</w:t>
       </w:r>
     </w:p>
     <w:p>
@@ -1328,23 +1312,7 @@
           <w:szCs w:val="20"/>
           <w:lang w:val="en-US"/>
         </w:rPr>
-        <w:t xml:space="preserve">Solid-state physics, </w:t>
-      </w:r>
-      <w:r>
-        <w:rPr>
-          <w:b/>
-          <w:szCs w:val="20"/>
-          <w:lang w:val="en-US"/>
-        </w:rPr>
-        <w:t>PhD</w:t>
-      </w:r>
-      <w:r>
-        <w:rPr>
-          <w:b/>
-          <w:szCs w:val="20"/>
-          <w:lang w:val="en-US"/>
-        </w:rPr>
-        <w:t xml:space="preserve"> study</w:t>
+        <w:t>Solid-state physics, PhD study</w:t>
       </w:r>
     </w:p>
     <w:p>
@@ -1540,23 +1508,7 @@
           <w:szCs w:val="20"/>
           <w:lang w:val="en-US"/>
         </w:rPr>
-        <w:t>Applied mathematics, M</w:t>
-      </w:r>
-      <w:r>
-        <w:rPr>
-          <w:b/>
-          <w:szCs w:val="20"/>
-          <w:lang w:val="en-US"/>
-        </w:rPr>
-        <w:t>S</w:t>
-      </w:r>
-      <w:r>
-        <w:rPr>
-          <w:b/>
-          <w:szCs w:val="20"/>
-          <w:lang w:val="en-US"/>
-        </w:rPr>
-        <w:t>c</w:t>
+        <w:t>Applied mathematics, MSc</w:t>
       </w:r>
     </w:p>
     <w:p>
@@ -9753,6 +9705,485 @@
       <w:lang w:val="en-GB"/>
     </w:rPr>
   </w:style>
+  <w:style w:type="character" w:styleId="ListLabel753">
+    <w:name w:val="ListLabel 753"/>
+    <w:qFormat/>
+    <w:rPr>
+      <w:rFonts w:cs="Symbol"/>
+      <w:color w:val="00000A"/>
+      <w:sz w:val="16"/>
+    </w:rPr>
+  </w:style>
+  <w:style w:type="character" w:styleId="ListLabel754">
+    <w:name w:val="ListLabel 754"/>
+    <w:qFormat/>
+    <w:rPr>
+      <w:rFonts w:cs="Courier New"/>
+    </w:rPr>
+  </w:style>
+  <w:style w:type="character" w:styleId="ListLabel755">
+    <w:name w:val="ListLabel 755"/>
+    <w:qFormat/>
+    <w:rPr>
+      <w:rFonts w:cs="Wingdings"/>
+    </w:rPr>
+  </w:style>
+  <w:style w:type="character" w:styleId="ListLabel756">
+    <w:name w:val="ListLabel 756"/>
+    <w:qFormat/>
+    <w:rPr>
+      <w:rFonts w:cs="Symbol"/>
+    </w:rPr>
+  </w:style>
+  <w:style w:type="character" w:styleId="ListLabel757">
+    <w:name w:val="ListLabel 757"/>
+    <w:qFormat/>
+    <w:rPr>
+      <w:rFonts w:cs="Courier New"/>
+    </w:rPr>
+  </w:style>
+  <w:style w:type="character" w:styleId="ListLabel758">
+    <w:name w:val="ListLabel 758"/>
+    <w:qFormat/>
+    <w:rPr>
+      <w:rFonts w:cs="Wingdings"/>
+    </w:rPr>
+  </w:style>
+  <w:style w:type="character" w:styleId="ListLabel759">
+    <w:name w:val="ListLabel 759"/>
+    <w:qFormat/>
+    <w:rPr>
+      <w:rFonts w:cs="Symbol"/>
+    </w:rPr>
+  </w:style>
+  <w:style w:type="character" w:styleId="ListLabel760">
+    <w:name w:val="ListLabel 760"/>
+    <w:qFormat/>
+    <w:rPr>
+      <w:rFonts w:cs="Courier New"/>
+    </w:rPr>
+  </w:style>
+  <w:style w:type="character" w:styleId="ListLabel761">
+    <w:name w:val="ListLabel 761"/>
+    <w:qFormat/>
+    <w:rPr>
+      <w:rFonts w:cs="Wingdings"/>
+    </w:rPr>
+  </w:style>
+  <w:style w:type="character" w:styleId="ListLabel762">
+    <w:name w:val="ListLabel 762"/>
+    <w:qFormat/>
+    <w:rPr>
+      <w:rFonts w:cs="Symbol"/>
+      <w:color w:val="00000A"/>
+      <w:sz w:val="16"/>
+    </w:rPr>
+  </w:style>
+  <w:style w:type="character" w:styleId="ListLabel763">
+    <w:name w:val="ListLabel 763"/>
+    <w:qFormat/>
+    <w:rPr>
+      <w:rFonts w:cs="Courier New"/>
+    </w:rPr>
+  </w:style>
+  <w:style w:type="character" w:styleId="ListLabel764">
+    <w:name w:val="ListLabel 764"/>
+    <w:qFormat/>
+    <w:rPr>
+      <w:rFonts w:cs="Wingdings"/>
+    </w:rPr>
+  </w:style>
+  <w:style w:type="character" w:styleId="ListLabel765">
+    <w:name w:val="ListLabel 765"/>
+    <w:qFormat/>
+    <w:rPr>
+      <w:rFonts w:cs="Symbol"/>
+    </w:rPr>
+  </w:style>
+  <w:style w:type="character" w:styleId="ListLabel766">
+    <w:name w:val="ListLabel 766"/>
+    <w:qFormat/>
+    <w:rPr>
+      <w:rFonts w:cs="Courier New"/>
+    </w:rPr>
+  </w:style>
+  <w:style w:type="character" w:styleId="ListLabel767">
+    <w:name w:val="ListLabel 767"/>
+    <w:qFormat/>
+    <w:rPr>
+      <w:rFonts w:cs="Wingdings"/>
+    </w:rPr>
+  </w:style>
+  <w:style w:type="character" w:styleId="ListLabel768">
+    <w:name w:val="ListLabel 768"/>
+    <w:qFormat/>
+    <w:rPr>
+      <w:rFonts w:cs="Symbol"/>
+    </w:rPr>
+  </w:style>
+  <w:style w:type="character" w:styleId="ListLabel769">
+    <w:name w:val="ListLabel 769"/>
+    <w:qFormat/>
+    <w:rPr>
+      <w:rFonts w:cs="Courier New"/>
+    </w:rPr>
+  </w:style>
+  <w:style w:type="character" w:styleId="ListLabel770">
+    <w:name w:val="ListLabel 770"/>
+    <w:qFormat/>
+    <w:rPr>
+      <w:rFonts w:cs="Wingdings"/>
+    </w:rPr>
+  </w:style>
+  <w:style w:type="character" w:styleId="ListLabel771">
+    <w:name w:val="ListLabel 771"/>
+    <w:qFormat/>
+    <w:rPr>
+      <w:rFonts w:cs="Symbol"/>
+      <w:color w:val="00000A"/>
+      <w:sz w:val="16"/>
+    </w:rPr>
+  </w:style>
+  <w:style w:type="character" w:styleId="ListLabel772">
+    <w:name w:val="ListLabel 772"/>
+    <w:qFormat/>
+    <w:rPr>
+      <w:rFonts w:cs="Courier New"/>
+    </w:rPr>
+  </w:style>
+  <w:style w:type="character" w:styleId="ListLabel773">
+    <w:name w:val="ListLabel 773"/>
+    <w:qFormat/>
+    <w:rPr>
+      <w:rFonts w:cs="Wingdings"/>
+    </w:rPr>
+  </w:style>
+  <w:style w:type="character" w:styleId="ListLabel774">
+    <w:name w:val="ListLabel 774"/>
+    <w:qFormat/>
+    <w:rPr>
+      <w:rFonts w:cs="Symbol"/>
+    </w:rPr>
+  </w:style>
+  <w:style w:type="character" w:styleId="ListLabel775">
+    <w:name w:val="ListLabel 775"/>
+    <w:qFormat/>
+    <w:rPr>
+      <w:rFonts w:cs="Courier New"/>
+    </w:rPr>
+  </w:style>
+  <w:style w:type="character" w:styleId="ListLabel776">
+    <w:name w:val="ListLabel 776"/>
+    <w:qFormat/>
+    <w:rPr>
+      <w:rFonts w:cs="Wingdings"/>
+    </w:rPr>
+  </w:style>
+  <w:style w:type="character" w:styleId="ListLabel777">
+    <w:name w:val="ListLabel 777"/>
+    <w:qFormat/>
+    <w:rPr>
+      <w:rFonts w:cs="Symbol"/>
+    </w:rPr>
+  </w:style>
+  <w:style w:type="character" w:styleId="ListLabel778">
+    <w:name w:val="ListLabel 778"/>
+    <w:qFormat/>
+    <w:rPr>
+      <w:rFonts w:cs="Courier New"/>
+    </w:rPr>
+  </w:style>
+  <w:style w:type="character" w:styleId="ListLabel779">
+    <w:name w:val="ListLabel 779"/>
+    <w:qFormat/>
+    <w:rPr>
+      <w:rFonts w:cs="Wingdings"/>
+    </w:rPr>
+  </w:style>
+  <w:style w:type="character" w:styleId="ListLabel780">
+    <w:name w:val="ListLabel 780"/>
+    <w:qFormat/>
+    <w:rPr>
+      <w:rFonts w:cs="Symbol"/>
+      <w:color w:val="00000A"/>
+      <w:sz w:val="16"/>
+    </w:rPr>
+  </w:style>
+  <w:style w:type="character" w:styleId="ListLabel781">
+    <w:name w:val="ListLabel 781"/>
+    <w:qFormat/>
+    <w:rPr>
+      <w:rFonts w:cs="Courier New"/>
+    </w:rPr>
+  </w:style>
+  <w:style w:type="character" w:styleId="ListLabel782">
+    <w:name w:val="ListLabel 782"/>
+    <w:qFormat/>
+    <w:rPr>
+      <w:rFonts w:cs="Wingdings"/>
+    </w:rPr>
+  </w:style>
+  <w:style w:type="character" w:styleId="ListLabel783">
+    <w:name w:val="ListLabel 783"/>
+    <w:qFormat/>
+    <w:rPr>
+      <w:rFonts w:cs="Symbol"/>
+    </w:rPr>
+  </w:style>
+  <w:style w:type="character" w:styleId="ListLabel784">
+    <w:name w:val="ListLabel 784"/>
+    <w:qFormat/>
+    <w:rPr>
+      <w:rFonts w:cs="Courier New"/>
+    </w:rPr>
+  </w:style>
+  <w:style w:type="character" w:styleId="ListLabel785">
+    <w:name w:val="ListLabel 785"/>
+    <w:qFormat/>
+    <w:rPr>
+      <w:rFonts w:cs="Wingdings"/>
+    </w:rPr>
+  </w:style>
+  <w:style w:type="character" w:styleId="ListLabel786">
+    <w:name w:val="ListLabel 786"/>
+    <w:qFormat/>
+    <w:rPr>
+      <w:rFonts w:cs="Symbol"/>
+    </w:rPr>
+  </w:style>
+  <w:style w:type="character" w:styleId="ListLabel787">
+    <w:name w:val="ListLabel 787"/>
+    <w:qFormat/>
+    <w:rPr>
+      <w:rFonts w:cs="Courier New"/>
+    </w:rPr>
+  </w:style>
+  <w:style w:type="character" w:styleId="ListLabel788">
+    <w:name w:val="ListLabel 788"/>
+    <w:qFormat/>
+    <w:rPr>
+      <w:rFonts w:cs="Wingdings"/>
+    </w:rPr>
+  </w:style>
+  <w:style w:type="character" w:styleId="ListLabel789">
+    <w:name w:val="ListLabel 789"/>
+    <w:qFormat/>
+    <w:rPr>
+      <w:rFonts w:cs="Symbol"/>
+      <w:sz w:val="16"/>
+    </w:rPr>
+  </w:style>
+  <w:style w:type="character" w:styleId="ListLabel790">
+    <w:name w:val="ListLabel 790"/>
+    <w:qFormat/>
+    <w:rPr>
+      <w:rFonts w:cs="Courier New"/>
+    </w:rPr>
+  </w:style>
+  <w:style w:type="character" w:styleId="ListLabel791">
+    <w:name w:val="ListLabel 791"/>
+    <w:qFormat/>
+    <w:rPr>
+      <w:rFonts w:cs="Wingdings"/>
+    </w:rPr>
+  </w:style>
+  <w:style w:type="character" w:styleId="ListLabel792">
+    <w:name w:val="ListLabel 792"/>
+    <w:qFormat/>
+    <w:rPr>
+      <w:rFonts w:cs="Symbol"/>
+    </w:rPr>
+  </w:style>
+  <w:style w:type="character" w:styleId="ListLabel793">
+    <w:name w:val="ListLabel 793"/>
+    <w:qFormat/>
+    <w:rPr>
+      <w:rFonts w:cs="Courier New"/>
+    </w:rPr>
+  </w:style>
+  <w:style w:type="character" w:styleId="ListLabel794">
+    <w:name w:val="ListLabel 794"/>
+    <w:qFormat/>
+    <w:rPr>
+      <w:rFonts w:cs="Wingdings"/>
+    </w:rPr>
+  </w:style>
+  <w:style w:type="character" w:styleId="ListLabel795">
+    <w:name w:val="ListLabel 795"/>
+    <w:qFormat/>
+    <w:rPr>
+      <w:rFonts w:cs="Symbol"/>
+    </w:rPr>
+  </w:style>
+  <w:style w:type="character" w:styleId="ListLabel796">
+    <w:name w:val="ListLabel 796"/>
+    <w:qFormat/>
+    <w:rPr>
+      <w:rFonts w:cs="Courier New"/>
+    </w:rPr>
+  </w:style>
+  <w:style w:type="character" w:styleId="ListLabel797">
+    <w:name w:val="ListLabel 797"/>
+    <w:qFormat/>
+    <w:rPr>
+      <w:rFonts w:cs="Wingdings"/>
+    </w:rPr>
+  </w:style>
+  <w:style w:type="character" w:styleId="ListLabel798">
+    <w:name w:val="ListLabel 798"/>
+    <w:qFormat/>
+    <w:rPr>
+      <w:rFonts w:cs="OpenSymbol"/>
+    </w:rPr>
+  </w:style>
+  <w:style w:type="character" w:styleId="ListLabel799">
+    <w:name w:val="ListLabel 799"/>
+    <w:qFormat/>
+    <w:rPr>
+      <w:rFonts w:cs="OpenSymbol"/>
+    </w:rPr>
+  </w:style>
+  <w:style w:type="character" w:styleId="ListLabel800">
+    <w:name w:val="ListLabel 800"/>
+    <w:qFormat/>
+    <w:rPr>
+      <w:rFonts w:cs="OpenSymbol"/>
+    </w:rPr>
+  </w:style>
+  <w:style w:type="character" w:styleId="ListLabel801">
+    <w:name w:val="ListLabel 801"/>
+    <w:qFormat/>
+    <w:rPr>
+      <w:rFonts w:cs="OpenSymbol"/>
+    </w:rPr>
+  </w:style>
+  <w:style w:type="character" w:styleId="ListLabel802">
+    <w:name w:val="ListLabel 802"/>
+    <w:qFormat/>
+    <w:rPr>
+      <w:rFonts w:cs="OpenSymbol"/>
+    </w:rPr>
+  </w:style>
+  <w:style w:type="character" w:styleId="ListLabel803">
+    <w:name w:val="ListLabel 803"/>
+    <w:qFormat/>
+    <w:rPr>
+      <w:rFonts w:cs="OpenSymbol"/>
+    </w:rPr>
+  </w:style>
+  <w:style w:type="character" w:styleId="ListLabel804">
+    <w:name w:val="ListLabel 804"/>
+    <w:qFormat/>
+    <w:rPr>
+      <w:rFonts w:cs="OpenSymbol"/>
+    </w:rPr>
+  </w:style>
+  <w:style w:type="character" w:styleId="ListLabel805">
+    <w:name w:val="ListLabel 805"/>
+    <w:qFormat/>
+    <w:rPr>
+      <w:rFonts w:cs="OpenSymbol"/>
+    </w:rPr>
+  </w:style>
+  <w:style w:type="character" w:styleId="ListLabel806">
+    <w:name w:val="ListLabel 806"/>
+    <w:qFormat/>
+    <w:rPr>
+      <w:rFonts w:cs="OpenSymbol"/>
+    </w:rPr>
+  </w:style>
+  <w:style w:type="character" w:styleId="ListLabel807">
+    <w:name w:val="ListLabel 807"/>
+    <w:qFormat/>
+    <w:rPr>
+      <w:rFonts w:cs="OpenSymbol"/>
+      <w:b w:val="false"/>
+    </w:rPr>
+  </w:style>
+  <w:style w:type="character" w:styleId="ListLabel808">
+    <w:name w:val="ListLabel 808"/>
+    <w:qFormat/>
+    <w:rPr>
+      <w:rFonts w:cs="OpenSymbol"/>
+    </w:rPr>
+  </w:style>
+  <w:style w:type="character" w:styleId="ListLabel809">
+    <w:name w:val="ListLabel 809"/>
+    <w:qFormat/>
+    <w:rPr>
+      <w:rFonts w:cs="OpenSymbol"/>
+    </w:rPr>
+  </w:style>
+  <w:style w:type="character" w:styleId="ListLabel810">
+    <w:name w:val="ListLabel 810"/>
+    <w:qFormat/>
+    <w:rPr>
+      <w:rFonts w:cs="OpenSymbol"/>
+    </w:rPr>
+  </w:style>
+  <w:style w:type="character" w:styleId="ListLabel811">
+    <w:name w:val="ListLabel 811"/>
+    <w:qFormat/>
+    <w:rPr>
+      <w:rFonts w:cs="OpenSymbol"/>
+    </w:rPr>
+  </w:style>
+  <w:style w:type="character" w:styleId="ListLabel812">
+    <w:name w:val="ListLabel 812"/>
+    <w:qFormat/>
+    <w:rPr>
+      <w:rFonts w:cs="OpenSymbol"/>
+    </w:rPr>
+  </w:style>
+  <w:style w:type="character" w:styleId="ListLabel813">
+    <w:name w:val="ListLabel 813"/>
+    <w:qFormat/>
+    <w:rPr>
+      <w:rFonts w:cs="OpenSymbol"/>
+    </w:rPr>
+  </w:style>
+  <w:style w:type="character" w:styleId="ListLabel814">
+    <w:name w:val="ListLabel 814"/>
+    <w:qFormat/>
+    <w:rPr>
+      <w:rFonts w:cs="OpenSymbol"/>
+    </w:rPr>
+  </w:style>
+  <w:style w:type="character" w:styleId="ListLabel815">
+    <w:name w:val="ListLabel 815"/>
+    <w:qFormat/>
+    <w:rPr>
+      <w:rFonts w:cs="OpenSymbol"/>
+    </w:rPr>
+  </w:style>
+  <w:style w:type="character" w:styleId="ListLabel816">
+    <w:name w:val="ListLabel 816"/>
+    <w:qFormat/>
+    <w:rPr>
+      <w:lang w:val="en-US"/>
+    </w:rPr>
+  </w:style>
+  <w:style w:type="character" w:styleId="ListLabel817">
+    <w:name w:val="ListLabel 817"/>
+    <w:qFormat/>
+    <w:rPr>
+      <w:lang w:val="en-GB"/>
+    </w:rPr>
+  </w:style>
+  <w:style w:type="character" w:styleId="ListLabel818">
+    <w:name w:val="ListLabel 818"/>
+    <w:qFormat/>
+    <w:rPr/>
+  </w:style>
+  <w:style w:type="character" w:styleId="ListLabel819">
+    <w:name w:val="ListLabel 819"/>
+    <w:qFormat/>
+    <w:rPr>
+      <w:sz w:val="16"/>
+      <w:szCs w:val="16"/>
+      <w:lang w:val="en-GB"/>
+    </w:rPr>
+  </w:style>
   <w:style w:type="paragraph" w:styleId="Heading">
     <w:name w:val="Heading"/>
     <w:basedOn w:val="Normal"/>

</xml_diff>

<commit_message>
Add ETX Capital and remove http prefixes from websites.
</commit_message>
<xml_diff>
--- a/Georgios-Antzigai-CV.docx
+++ b/Georgios-Antzigai-CV.docx
@@ -695,19 +695,11 @@
         <w:ind w:left="360" w:right="202" w:hanging="0"/>
         <w:rPr/>
       </w:pPr>
-      <w:bookmarkStart w:id="1" w:name="__DdeLink__527_956124881"/>
-      <w:r>
-        <w:rPr>
-          <w:lang w:val="en-US"/>
-        </w:rPr>
-        <w:t>An experienced software engineer</w:t>
-      </w:r>
-      <w:bookmarkEnd w:id="1"/>
-      <w:r>
-        <w:rPr>
-          <w:lang w:val="en-US"/>
-        </w:rPr>
-        <w:t xml:space="preserve"> striving to make a career in data science.</w:t>
+      <w:r>
+        <w:rPr>
+          <w:lang w:val="en-US"/>
+        </w:rPr>
+        <w:t>I quit my software development job to dedicate 100% of my time to studying probability, statistics, data analysis and machine learning.</w:t>
       </w:r>
     </w:p>
     <w:p>
@@ -716,11 +708,16 @@
         <w:spacing w:lineRule="auto" w:line="300" w:before="0" w:after="0"/>
         <w:ind w:left="360" w:right="202" w:hanging="0"/>
         <w:rPr>
-          <w:lang w:val="en-US"/>
-        </w:rPr>
-      </w:pPr>
-      <w:r>
-        <w:rPr>
+          <w:b w:val="false"/>
+          <w:b w:val="false"/>
+          <w:bCs w:val="false"/>
+          <w:lang w:val="en-US"/>
+        </w:rPr>
+      </w:pPr>
+      <w:r>
+        <w:rPr>
+          <w:b w:val="false"/>
+          <w:bCs w:val="false"/>
           <w:lang w:val="en-US"/>
         </w:rPr>
       </w:r>
@@ -734,9 +731,113 @@
       </w:pPr>
       <w:r>
         <w:rPr>
-          <w:lang w:val="en-US"/>
-        </w:rPr>
-        <w:t>I quit my software development job to dedicate 100% of my time to studying probability, statistics, data analysis and machine learning.</w:t>
+          <w:b w:val="false"/>
+          <w:bCs w:val="false"/>
+          <w:i w:val="false"/>
+          <w:iCs w:val="false"/>
+          <w:lang w:val="en-US"/>
+        </w:rPr>
+        <w:t xml:space="preserve">I have extensive commercial experience with </w:t>
+      </w:r>
+      <w:r>
+        <w:rPr>
+          <w:b/>
+          <w:bCs/>
+          <w:i w:val="false"/>
+          <w:iCs w:val="false"/>
+          <w:lang w:val="en-US"/>
+        </w:rPr>
+        <w:t>SQL</w:t>
+      </w:r>
+      <w:r>
+        <w:rPr>
+          <w:b w:val="false"/>
+          <w:bCs w:val="false"/>
+          <w:i w:val="false"/>
+          <w:iCs w:val="false"/>
+          <w:lang w:val="en-US"/>
+        </w:rPr>
+        <w:t xml:space="preserve"> (MS SQL Server, SQLite), building </w:t>
+      </w:r>
+      <w:r>
+        <w:rPr>
+          <w:b/>
+          <w:bCs/>
+          <w:i w:val="false"/>
+          <w:iCs w:val="false"/>
+          <w:lang w:val="en-US"/>
+        </w:rPr>
+        <w:t>RESTful</w:t>
+      </w:r>
+      <w:r>
+        <w:rPr>
+          <w:b w:val="false"/>
+          <w:bCs w:val="false"/>
+          <w:i w:val="false"/>
+          <w:iCs w:val="false"/>
+          <w:lang w:val="en-US"/>
+        </w:rPr>
+        <w:t xml:space="preserve"> </w:t>
+      </w:r>
+      <w:r>
+        <w:rPr>
+          <w:b/>
+          <w:bCs/>
+          <w:i w:val="false"/>
+          <w:iCs w:val="false"/>
+          <w:lang w:val="en-US"/>
+        </w:rPr>
+        <w:t>APIs</w:t>
+      </w:r>
+      <w:r>
+        <w:rPr>
+          <w:b w:val="false"/>
+          <w:bCs w:val="false"/>
+          <w:i w:val="false"/>
+          <w:iCs w:val="false"/>
+          <w:lang w:val="en-US"/>
+        </w:rPr>
+        <w:t xml:space="preserve">, </w:t>
+      </w:r>
+      <w:r>
+        <w:rPr>
+          <w:b/>
+          <w:bCs/>
+          <w:i w:val="false"/>
+          <w:iCs w:val="false"/>
+          <w:lang w:val="en-US"/>
+        </w:rPr>
+        <w:t>Test Driven Development</w:t>
+      </w:r>
+      <w:r>
+        <w:rPr>
+          <w:b w:val="false"/>
+          <w:bCs w:val="false"/>
+          <w:i w:val="false"/>
+          <w:iCs w:val="false"/>
+          <w:lang w:val="en-US"/>
+        </w:rPr>
+        <w:t xml:space="preserve"> (unit testing, integration testing), </w:t>
+      </w:r>
+      <w:r>
+        <w:rPr>
+          <w:b/>
+          <w:bCs/>
+          <w:i w:val="false"/>
+          <w:iCs w:val="false"/>
+          <w:lang w:val="en-US"/>
+        </w:rPr>
+        <w:t>Continuous Integration</w:t>
+      </w:r>
+      <w:r>
+        <w:rPr>
+          <w:b w:val="false"/>
+          <w:bCs w:val="false"/>
+          <w:i w:val="false"/>
+          <w:iCs w:val="false"/>
+          <w:lang w:val="en-US"/>
+        </w:rPr>
+        <w:t xml:space="preserve"> (TeamCity, Jenkins, git, SVN).</w:t>
       </w:r>
     </w:p>
     <w:p>
@@ -745,16 +846,16 @@
         <w:spacing w:lineRule="auto" w:line="300" w:before="0" w:after="0"/>
         <w:ind w:left="360" w:right="202" w:hanging="0"/>
         <w:rPr>
-          <w:b w:val="false"/>
-          <w:b w:val="false"/>
-          <w:bCs w:val="false"/>
-          <w:lang w:val="en-US"/>
-        </w:rPr>
-      </w:pPr>
-      <w:r>
-        <w:rPr>
-          <w:b w:val="false"/>
-          <w:bCs w:val="false"/>
+          <w:i w:val="false"/>
+          <w:i w:val="false"/>
+          <w:iCs w:val="false"/>
+          <w:lang w:val="en-US"/>
+        </w:rPr>
+      </w:pPr>
+      <w:r>
+        <w:rPr>
+          <w:i w:val="false"/>
+          <w:iCs w:val="false"/>
           <w:lang w:val="en-US"/>
         </w:rPr>
       </w:r>
@@ -774,17 +875,7 @@
           <w:iCs w:val="false"/>
           <w:lang w:val="en-US"/>
         </w:rPr>
-        <w:t xml:space="preserve">I have extensive commercial experience with </w:t>
-      </w:r>
-      <w:r>
-        <w:rPr>
-          <w:b/>
-          <w:bCs/>
-          <w:i w:val="false"/>
-          <w:iCs w:val="false"/>
-          <w:lang w:val="en-US"/>
-        </w:rPr>
-        <w:t>SQL</w:t>
+        <w:t xml:space="preserve">What I’ve been </w:t>
       </w:r>
       <w:r>
         <w:rPr>
@@ -794,17 +885,7 @@
           <w:iCs w:val="false"/>
           <w:lang w:val="en-US"/>
         </w:rPr>
-        <w:t xml:space="preserve"> (MS SQL Server, SQLite), building </w:t>
-      </w:r>
-      <w:r>
-        <w:rPr>
-          <w:b/>
-          <w:bCs/>
-          <w:i w:val="false"/>
-          <w:iCs w:val="false"/>
-          <w:lang w:val="en-US"/>
-        </w:rPr>
-        <w:t>RESTful</w:t>
+        <w:t>focusing on</w:t>
       </w:r>
       <w:r>
         <w:rPr>
@@ -814,109 +895,7 @@
           <w:iCs w:val="false"/>
           <w:lang w:val="en-US"/>
         </w:rPr>
-        <w:t xml:space="preserve"> </w:t>
-      </w:r>
-      <w:r>
-        <w:rPr>
-          <w:b/>
-          <w:bCs/>
-          <w:i w:val="false"/>
-          <w:iCs w:val="false"/>
-          <w:lang w:val="en-US"/>
-        </w:rPr>
-        <w:t>APIs</w:t>
-      </w:r>
-      <w:r>
-        <w:rPr>
-          <w:b w:val="false"/>
-          <w:bCs w:val="false"/>
-          <w:i w:val="false"/>
-          <w:iCs w:val="false"/>
-          <w:lang w:val="en-US"/>
-        </w:rPr>
-        <w:t xml:space="preserve">, </w:t>
-      </w:r>
-      <w:r>
-        <w:rPr>
-          <w:b/>
-          <w:bCs/>
-          <w:i w:val="false"/>
-          <w:iCs w:val="false"/>
-          <w:lang w:val="en-US"/>
-        </w:rPr>
-        <w:t>Test Driven Development</w:t>
-      </w:r>
-      <w:r>
-        <w:rPr>
-          <w:b w:val="false"/>
-          <w:bCs w:val="false"/>
-          <w:i w:val="false"/>
-          <w:iCs w:val="false"/>
-          <w:lang w:val="en-US"/>
-        </w:rPr>
-        <w:t xml:space="preserve"> (unit testing, integration testing), </w:t>
-      </w:r>
-      <w:r>
-        <w:rPr>
-          <w:b/>
-          <w:bCs/>
-          <w:i w:val="false"/>
-          <w:iCs w:val="false"/>
-          <w:lang w:val="en-US"/>
-        </w:rPr>
-        <w:t>Continuous Integration</w:t>
-      </w:r>
-      <w:r>
-        <w:rPr>
-          <w:b w:val="false"/>
-          <w:bCs w:val="false"/>
-          <w:i w:val="false"/>
-          <w:iCs w:val="false"/>
-          <w:lang w:val="en-US"/>
-        </w:rPr>
-        <w:t xml:space="preserve"> (TeamCity, Jenkins, git, SVN).</w:t>
-      </w:r>
-    </w:p>
-    <w:p>
-      <w:pPr>
-        <w:pStyle w:val="Normal"/>
-        <w:spacing w:lineRule="auto" w:line="300" w:before="0" w:after="0"/>
-        <w:ind w:left="360" w:right="202" w:hanging="0"/>
-        <w:rPr>
-          <w:i w:val="false"/>
-          <w:i w:val="false"/>
-          <w:iCs w:val="false"/>
-          <w:lang w:val="en-US"/>
-        </w:rPr>
-      </w:pPr>
-      <w:r>
-        <w:rPr>
-          <w:i w:val="false"/>
-          <w:iCs w:val="false"/>
-          <w:lang w:val="en-US"/>
-        </w:rPr>
-      </w:r>
-    </w:p>
-    <w:p>
-      <w:pPr>
-        <w:pStyle w:val="Normal"/>
-        <w:spacing w:lineRule="auto" w:line="300" w:before="0" w:after="0"/>
-        <w:ind w:left="360" w:right="202" w:hanging="0"/>
-        <w:rPr>
-          <w:b w:val="false"/>
-          <w:b w:val="false"/>
-          <w:bCs w:val="false"/>
-        </w:rPr>
-      </w:pPr>
-      <w:r>
-        <w:rPr>
-          <w:b w:val="false"/>
-          <w:bCs w:val="false"/>
-          <w:i w:val="false"/>
-          <w:iCs w:val="false"/>
-          <w:lang w:val="en-US"/>
-        </w:rPr>
-        <w:t>What I’ve been self-studying for the past months:</w:t>
+        <w:t xml:space="preserve"> for the past months:</w:t>
       </w:r>
     </w:p>
     <w:p>
@@ -1312,7 +1291,15 @@
           <w:szCs w:val="20"/>
           <w:lang w:val="en-US"/>
         </w:rPr>
-        <w:t>Solid-state physics, PhD study</w:t>
+        <w:t xml:space="preserve">Solid-state physics, PhD study </w:t>
+      </w:r>
+      <w:r>
+        <w:rPr>
+          <w:b/>
+          <w:szCs w:val="20"/>
+          <w:lang w:val="en-US"/>
+        </w:rPr>
+        <w:t>(not complete)</w:t>
       </w:r>
     </w:p>
     <w:p>
@@ -1532,6 +1519,26 @@
         <w:pStyle w:val="Normal"/>
         <w:spacing w:lineRule="auto" w:line="240" w:before="0" w:after="0"/>
         <w:ind w:left="0" w:right="0" w:hanging="0"/>
+        <w:rPr>
+          <w:b/>
+          <w:b/>
+          <w:color w:val="294177"/>
+          <w:sz w:val="24"/>
+          <w:lang w:val="en-US"/>
+        </w:rPr>
+      </w:pPr>
+      <w:r>
+        <w:rPr/>
+      </w:r>
+      <w:r>
+        <w:br w:type="page"/>
+      </w:r>
+    </w:p>
+    <w:p>
+      <w:pPr>
+        <w:pStyle w:val="Normal"/>
+        <w:spacing w:lineRule="auto" w:line="240" w:before="0" w:after="0"/>
+        <w:ind w:left="0" w:right="0" w:hanging="0"/>
         <w:rPr/>
       </w:pPr>
       <w:r>
@@ -1598,6 +1605,115 @@
           <w:sz w:val="24"/>
           <w:lang w:val="en-US"/>
         </w:rPr>
+        <w:t>Data Scientist</w:t>
+      </w:r>
+    </w:p>
+    <w:p>
+      <w:pPr>
+        <w:pStyle w:val="Styledates"/>
+        <w:rPr/>
+      </w:pPr>
+      <w:r>
+        <w:rPr/>
+        <w:t>May</w:t>
+      </w:r>
+      <w:r>
+        <w:rPr/>
+        <w:t xml:space="preserve"> 201</w:t>
+      </w:r>
+      <w:r>
+        <w:rPr/>
+        <w:t>8</w:t>
+      </w:r>
+      <w:r>
+        <w:rPr/>
+        <w:t xml:space="preserve"> – </w:t>
+      </w:r>
+      <w:r>
+        <w:rPr/>
+        <w:t>Present time</w:t>
+      </w:r>
+    </w:p>
+    <w:p>
+      <w:pPr>
+        <w:pStyle w:val="Normal"/>
+        <w:spacing w:lineRule="auto" w:line="300" w:before="0" w:after="0"/>
+        <w:ind w:left="400" w:right="200" w:hanging="0"/>
+        <w:rPr/>
+      </w:pPr>
+      <w:r>
+        <w:rPr>
+          <w:b/>
+          <w:lang w:val="en-US"/>
+        </w:rPr>
+        <w:t>ETX Capital</w:t>
+      </w:r>
+      <w:r>
+        <w:rPr>
+          <w:b/>
+          <w:lang w:val="en-US"/>
+        </w:rPr>
+        <w:t xml:space="preserve"> </w:t>
+      </w:r>
+      <w:r>
+        <w:rPr>
+          <w:rStyle w:val="InternetLink"/>
+          <w:lang w:val="en-US"/>
+        </w:rPr>
+        <w:t>etxcapital.com</w:t>
+      </w:r>
+    </w:p>
+    <w:p>
+      <w:pPr>
+        <w:pStyle w:val="Normal"/>
+        <w:spacing w:lineRule="auto" w:line="300" w:before="0" w:after="0"/>
+        <w:ind w:left="400" w:right="200" w:hanging="0"/>
+        <w:rPr>
+          <w:szCs w:val="20"/>
+          <w:lang w:val="en-US"/>
+        </w:rPr>
+      </w:pPr>
+      <w:r>
+        <w:rPr>
+          <w:rFonts w:cs="Arial"/>
+          <w:color w:val="333333"/>
+          <w:sz w:val="16"/>
+          <w:szCs w:val="16"/>
+          <w:shd w:fill="FFFFFF" w:val="clear"/>
+          <w:lang w:val="en-US"/>
+        </w:rPr>
+        <w:t>Applying python to machine learning, data analysis, and reporting.</w:t>
+      </w:r>
+    </w:p>
+    <w:p>
+      <w:pPr>
+        <w:pStyle w:val="Normal"/>
+        <w:spacing w:lineRule="auto" w:line="300" w:before="0" w:after="0"/>
+        <w:ind w:left="400" w:right="200" w:hanging="0"/>
+        <w:rPr>
+          <w:b/>
+          <w:b/>
+          <w:sz w:val="24"/>
+          <w:lang w:val="en-US"/>
+        </w:rPr>
+      </w:pPr>
+      <w:r>
+        <w:rPr/>
+      </w:r>
+    </w:p>
+    <w:p>
+      <w:pPr>
+        <w:pStyle w:val="Normal"/>
+        <w:spacing w:lineRule="auto" w:line="300" w:before="0" w:after="0"/>
+        <w:ind w:left="400" w:right="200" w:hanging="0"/>
+        <w:rPr/>
+      </w:pPr>
+      <w:r>
+        <w:rPr>
+          <w:b/>
+          <w:sz w:val="24"/>
+          <w:lang w:val="en-US"/>
+        </w:rPr>
         <w:t>Software Engineer</w:t>
       </w:r>
     </w:p>
@@ -1631,7 +1747,7 @@
             <w:rStyle w:val="InternetLink"/>
             <w:lang w:val="en-US"/>
           </w:rPr>
-          <w:t>http://www.zopa.com/</w:t>
+          <w:t>zopa.com</w:t>
         </w:r>
       </w:hyperlink>
     </w:p>
@@ -1771,7 +1887,7 @@
             <w:rStyle w:val="InternetLink"/>
             <w:lang w:val="en-US"/>
           </w:rPr>
-          <w:t>http://www.insightsoftware.com/</w:t>
+          <w:t>insightsoftware.com</w:t>
         </w:r>
       </w:hyperlink>
     </w:p>
@@ -1917,7 +2033,7 @@
             <w:rStyle w:val="InternetLink"/>
             <w:lang w:val="en-US"/>
           </w:rPr>
-          <w:t>http://www.epam.com</w:t>
+          <w:t>epam.com</w:t>
         </w:r>
       </w:hyperlink>
     </w:p>
@@ -2093,7 +2209,7 @@
             <w:rStyle w:val="InternetLink"/>
             <w:lang w:val="en-US"/>
           </w:rPr>
-          <w:t>http://www.bpmonline.com</w:t>
+          <w:t>bpmonline.com</w:t>
         </w:r>
       </w:hyperlink>
     </w:p>
@@ -2270,7 +2386,7 @@
             <w:rStyle w:val="InternetLink"/>
             <w:lang w:val="en-GB"/>
           </w:rPr>
-          <w:t>http://www.simcorp.com</w:t>
+          <w:t>simcorp.com</w:t>
         </w:r>
       </w:hyperlink>
     </w:p>
@@ -10184,6 +10300,485 @@
       <w:lang w:val="en-GB"/>
     </w:rPr>
   </w:style>
+  <w:style w:type="character" w:styleId="ListLabel820">
+    <w:name w:val="ListLabel 820"/>
+    <w:qFormat/>
+    <w:rPr>
+      <w:rFonts w:cs="Symbol"/>
+      <w:color w:val="00000A"/>
+      <w:sz w:val="16"/>
+    </w:rPr>
+  </w:style>
+  <w:style w:type="character" w:styleId="ListLabel821">
+    <w:name w:val="ListLabel 821"/>
+    <w:qFormat/>
+    <w:rPr>
+      <w:rFonts w:cs="Courier New"/>
+    </w:rPr>
+  </w:style>
+  <w:style w:type="character" w:styleId="ListLabel822">
+    <w:name w:val="ListLabel 822"/>
+    <w:qFormat/>
+    <w:rPr>
+      <w:rFonts w:cs="Wingdings"/>
+    </w:rPr>
+  </w:style>
+  <w:style w:type="character" w:styleId="ListLabel823">
+    <w:name w:val="ListLabel 823"/>
+    <w:qFormat/>
+    <w:rPr>
+      <w:rFonts w:cs="Symbol"/>
+    </w:rPr>
+  </w:style>
+  <w:style w:type="character" w:styleId="ListLabel824">
+    <w:name w:val="ListLabel 824"/>
+    <w:qFormat/>
+    <w:rPr>
+      <w:rFonts w:cs="Courier New"/>
+    </w:rPr>
+  </w:style>
+  <w:style w:type="character" w:styleId="ListLabel825">
+    <w:name w:val="ListLabel 825"/>
+    <w:qFormat/>
+    <w:rPr>
+      <w:rFonts w:cs="Wingdings"/>
+    </w:rPr>
+  </w:style>
+  <w:style w:type="character" w:styleId="ListLabel826">
+    <w:name w:val="ListLabel 826"/>
+    <w:qFormat/>
+    <w:rPr>
+      <w:rFonts w:cs="Symbol"/>
+    </w:rPr>
+  </w:style>
+  <w:style w:type="character" w:styleId="ListLabel827">
+    <w:name w:val="ListLabel 827"/>
+    <w:qFormat/>
+    <w:rPr>
+      <w:rFonts w:cs="Courier New"/>
+    </w:rPr>
+  </w:style>
+  <w:style w:type="character" w:styleId="ListLabel828">
+    <w:name w:val="ListLabel 828"/>
+    <w:qFormat/>
+    <w:rPr>
+      <w:rFonts w:cs="Wingdings"/>
+    </w:rPr>
+  </w:style>
+  <w:style w:type="character" w:styleId="ListLabel829">
+    <w:name w:val="ListLabel 829"/>
+    <w:qFormat/>
+    <w:rPr>
+      <w:rFonts w:cs="Symbol"/>
+      <w:color w:val="00000A"/>
+      <w:sz w:val="16"/>
+    </w:rPr>
+  </w:style>
+  <w:style w:type="character" w:styleId="ListLabel830">
+    <w:name w:val="ListLabel 830"/>
+    <w:qFormat/>
+    <w:rPr>
+      <w:rFonts w:cs="Courier New"/>
+    </w:rPr>
+  </w:style>
+  <w:style w:type="character" w:styleId="ListLabel831">
+    <w:name w:val="ListLabel 831"/>
+    <w:qFormat/>
+    <w:rPr>
+      <w:rFonts w:cs="Wingdings"/>
+    </w:rPr>
+  </w:style>
+  <w:style w:type="character" w:styleId="ListLabel832">
+    <w:name w:val="ListLabel 832"/>
+    <w:qFormat/>
+    <w:rPr>
+      <w:rFonts w:cs="Symbol"/>
+    </w:rPr>
+  </w:style>
+  <w:style w:type="character" w:styleId="ListLabel833">
+    <w:name w:val="ListLabel 833"/>
+    <w:qFormat/>
+    <w:rPr>
+      <w:rFonts w:cs="Courier New"/>
+    </w:rPr>
+  </w:style>
+  <w:style w:type="character" w:styleId="ListLabel834">
+    <w:name w:val="ListLabel 834"/>
+    <w:qFormat/>
+    <w:rPr>
+      <w:rFonts w:cs="Wingdings"/>
+    </w:rPr>
+  </w:style>
+  <w:style w:type="character" w:styleId="ListLabel835">
+    <w:name w:val="ListLabel 835"/>
+    <w:qFormat/>
+    <w:rPr>
+      <w:rFonts w:cs="Symbol"/>
+    </w:rPr>
+  </w:style>
+  <w:style w:type="character" w:styleId="ListLabel836">
+    <w:name w:val="ListLabel 836"/>
+    <w:qFormat/>
+    <w:rPr>
+      <w:rFonts w:cs="Courier New"/>
+    </w:rPr>
+  </w:style>
+  <w:style w:type="character" w:styleId="ListLabel837">
+    <w:name w:val="ListLabel 837"/>
+    <w:qFormat/>
+    <w:rPr>
+      <w:rFonts w:cs="Wingdings"/>
+    </w:rPr>
+  </w:style>
+  <w:style w:type="character" w:styleId="ListLabel838">
+    <w:name w:val="ListLabel 838"/>
+    <w:qFormat/>
+    <w:rPr>
+      <w:rFonts w:cs="Symbol"/>
+      <w:color w:val="00000A"/>
+      <w:sz w:val="16"/>
+    </w:rPr>
+  </w:style>
+  <w:style w:type="character" w:styleId="ListLabel839">
+    <w:name w:val="ListLabel 839"/>
+    <w:qFormat/>
+    <w:rPr>
+      <w:rFonts w:cs="Courier New"/>
+    </w:rPr>
+  </w:style>
+  <w:style w:type="character" w:styleId="ListLabel840">
+    <w:name w:val="ListLabel 840"/>
+    <w:qFormat/>
+    <w:rPr>
+      <w:rFonts w:cs="Wingdings"/>
+    </w:rPr>
+  </w:style>
+  <w:style w:type="character" w:styleId="ListLabel841">
+    <w:name w:val="ListLabel 841"/>
+    <w:qFormat/>
+    <w:rPr>
+      <w:rFonts w:cs="Symbol"/>
+    </w:rPr>
+  </w:style>
+  <w:style w:type="character" w:styleId="ListLabel842">
+    <w:name w:val="ListLabel 842"/>
+    <w:qFormat/>
+    <w:rPr>
+      <w:rFonts w:cs="Courier New"/>
+    </w:rPr>
+  </w:style>
+  <w:style w:type="character" w:styleId="ListLabel843">
+    <w:name w:val="ListLabel 843"/>
+    <w:qFormat/>
+    <w:rPr>
+      <w:rFonts w:cs="Wingdings"/>
+    </w:rPr>
+  </w:style>
+  <w:style w:type="character" w:styleId="ListLabel844">
+    <w:name w:val="ListLabel 844"/>
+    <w:qFormat/>
+    <w:rPr>
+      <w:rFonts w:cs="Symbol"/>
+    </w:rPr>
+  </w:style>
+  <w:style w:type="character" w:styleId="ListLabel845">
+    <w:name w:val="ListLabel 845"/>
+    <w:qFormat/>
+    <w:rPr>
+      <w:rFonts w:cs="Courier New"/>
+    </w:rPr>
+  </w:style>
+  <w:style w:type="character" w:styleId="ListLabel846">
+    <w:name w:val="ListLabel 846"/>
+    <w:qFormat/>
+    <w:rPr>
+      <w:rFonts w:cs="Wingdings"/>
+    </w:rPr>
+  </w:style>
+  <w:style w:type="character" w:styleId="ListLabel847">
+    <w:name w:val="ListLabel 847"/>
+    <w:qFormat/>
+    <w:rPr>
+      <w:rFonts w:cs="Symbol"/>
+      <w:color w:val="00000A"/>
+      <w:sz w:val="16"/>
+    </w:rPr>
+  </w:style>
+  <w:style w:type="character" w:styleId="ListLabel848">
+    <w:name w:val="ListLabel 848"/>
+    <w:qFormat/>
+    <w:rPr>
+      <w:rFonts w:cs="Courier New"/>
+    </w:rPr>
+  </w:style>
+  <w:style w:type="character" w:styleId="ListLabel849">
+    <w:name w:val="ListLabel 849"/>
+    <w:qFormat/>
+    <w:rPr>
+      <w:rFonts w:cs="Wingdings"/>
+    </w:rPr>
+  </w:style>
+  <w:style w:type="character" w:styleId="ListLabel850">
+    <w:name w:val="ListLabel 850"/>
+    <w:qFormat/>
+    <w:rPr>
+      <w:rFonts w:cs="Symbol"/>
+    </w:rPr>
+  </w:style>
+  <w:style w:type="character" w:styleId="ListLabel851">
+    <w:name w:val="ListLabel 851"/>
+    <w:qFormat/>
+    <w:rPr>
+      <w:rFonts w:cs="Courier New"/>
+    </w:rPr>
+  </w:style>
+  <w:style w:type="character" w:styleId="ListLabel852">
+    <w:name w:val="ListLabel 852"/>
+    <w:qFormat/>
+    <w:rPr>
+      <w:rFonts w:cs="Wingdings"/>
+    </w:rPr>
+  </w:style>
+  <w:style w:type="character" w:styleId="ListLabel853">
+    <w:name w:val="ListLabel 853"/>
+    <w:qFormat/>
+    <w:rPr>
+      <w:rFonts w:cs="Symbol"/>
+    </w:rPr>
+  </w:style>
+  <w:style w:type="character" w:styleId="ListLabel854">
+    <w:name w:val="ListLabel 854"/>
+    <w:qFormat/>
+    <w:rPr>
+      <w:rFonts w:cs="Courier New"/>
+    </w:rPr>
+  </w:style>
+  <w:style w:type="character" w:styleId="ListLabel855">
+    <w:name w:val="ListLabel 855"/>
+    <w:qFormat/>
+    <w:rPr>
+      <w:rFonts w:cs="Wingdings"/>
+    </w:rPr>
+  </w:style>
+  <w:style w:type="character" w:styleId="ListLabel856">
+    <w:name w:val="ListLabel 856"/>
+    <w:qFormat/>
+    <w:rPr>
+      <w:rFonts w:cs="Symbol"/>
+      <w:sz w:val="16"/>
+    </w:rPr>
+  </w:style>
+  <w:style w:type="character" w:styleId="ListLabel857">
+    <w:name w:val="ListLabel 857"/>
+    <w:qFormat/>
+    <w:rPr>
+      <w:rFonts w:cs="Courier New"/>
+    </w:rPr>
+  </w:style>
+  <w:style w:type="character" w:styleId="ListLabel858">
+    <w:name w:val="ListLabel 858"/>
+    <w:qFormat/>
+    <w:rPr>
+      <w:rFonts w:cs="Wingdings"/>
+    </w:rPr>
+  </w:style>
+  <w:style w:type="character" w:styleId="ListLabel859">
+    <w:name w:val="ListLabel 859"/>
+    <w:qFormat/>
+    <w:rPr>
+      <w:rFonts w:cs="Symbol"/>
+    </w:rPr>
+  </w:style>
+  <w:style w:type="character" w:styleId="ListLabel860">
+    <w:name w:val="ListLabel 860"/>
+    <w:qFormat/>
+    <w:rPr>
+      <w:rFonts w:cs="Courier New"/>
+    </w:rPr>
+  </w:style>
+  <w:style w:type="character" w:styleId="ListLabel861">
+    <w:name w:val="ListLabel 861"/>
+    <w:qFormat/>
+    <w:rPr>
+      <w:rFonts w:cs="Wingdings"/>
+    </w:rPr>
+  </w:style>
+  <w:style w:type="character" w:styleId="ListLabel862">
+    <w:name w:val="ListLabel 862"/>
+    <w:qFormat/>
+    <w:rPr>
+      <w:rFonts w:cs="Symbol"/>
+    </w:rPr>
+  </w:style>
+  <w:style w:type="character" w:styleId="ListLabel863">
+    <w:name w:val="ListLabel 863"/>
+    <w:qFormat/>
+    <w:rPr>
+      <w:rFonts w:cs="Courier New"/>
+    </w:rPr>
+  </w:style>
+  <w:style w:type="character" w:styleId="ListLabel864">
+    <w:name w:val="ListLabel 864"/>
+    <w:qFormat/>
+    <w:rPr>
+      <w:rFonts w:cs="Wingdings"/>
+    </w:rPr>
+  </w:style>
+  <w:style w:type="character" w:styleId="ListLabel865">
+    <w:name w:val="ListLabel 865"/>
+    <w:qFormat/>
+    <w:rPr>
+      <w:rFonts w:cs="OpenSymbol"/>
+    </w:rPr>
+  </w:style>
+  <w:style w:type="character" w:styleId="ListLabel866">
+    <w:name w:val="ListLabel 866"/>
+    <w:qFormat/>
+    <w:rPr>
+      <w:rFonts w:cs="OpenSymbol"/>
+    </w:rPr>
+  </w:style>
+  <w:style w:type="character" w:styleId="ListLabel867">
+    <w:name w:val="ListLabel 867"/>
+    <w:qFormat/>
+    <w:rPr>
+      <w:rFonts w:cs="OpenSymbol"/>
+    </w:rPr>
+  </w:style>
+  <w:style w:type="character" w:styleId="ListLabel868">
+    <w:name w:val="ListLabel 868"/>
+    <w:qFormat/>
+    <w:rPr>
+      <w:rFonts w:cs="OpenSymbol"/>
+    </w:rPr>
+  </w:style>
+  <w:style w:type="character" w:styleId="ListLabel869">
+    <w:name w:val="ListLabel 869"/>
+    <w:qFormat/>
+    <w:rPr>
+      <w:rFonts w:cs="OpenSymbol"/>
+    </w:rPr>
+  </w:style>
+  <w:style w:type="character" w:styleId="ListLabel870">
+    <w:name w:val="ListLabel 870"/>
+    <w:qFormat/>
+    <w:rPr>
+      <w:rFonts w:cs="OpenSymbol"/>
+    </w:rPr>
+  </w:style>
+  <w:style w:type="character" w:styleId="ListLabel871">
+    <w:name w:val="ListLabel 871"/>
+    <w:qFormat/>
+    <w:rPr>
+      <w:rFonts w:cs="OpenSymbol"/>
+    </w:rPr>
+  </w:style>
+  <w:style w:type="character" w:styleId="ListLabel872">
+    <w:name w:val="ListLabel 872"/>
+    <w:qFormat/>
+    <w:rPr>
+      <w:rFonts w:cs="OpenSymbol"/>
+    </w:rPr>
+  </w:style>
+  <w:style w:type="character" w:styleId="ListLabel873">
+    <w:name w:val="ListLabel 873"/>
+    <w:qFormat/>
+    <w:rPr>
+      <w:rFonts w:cs="OpenSymbol"/>
+    </w:rPr>
+  </w:style>
+  <w:style w:type="character" w:styleId="ListLabel874">
+    <w:name w:val="ListLabel 874"/>
+    <w:qFormat/>
+    <w:rPr>
+      <w:rFonts w:cs="OpenSymbol"/>
+      <w:b w:val="false"/>
+    </w:rPr>
+  </w:style>
+  <w:style w:type="character" w:styleId="ListLabel875">
+    <w:name w:val="ListLabel 875"/>
+    <w:qFormat/>
+    <w:rPr>
+      <w:rFonts w:cs="OpenSymbol"/>
+    </w:rPr>
+  </w:style>
+  <w:style w:type="character" w:styleId="ListLabel876">
+    <w:name w:val="ListLabel 876"/>
+    <w:qFormat/>
+    <w:rPr>
+      <w:rFonts w:cs="OpenSymbol"/>
+    </w:rPr>
+  </w:style>
+  <w:style w:type="character" w:styleId="ListLabel877">
+    <w:name w:val="ListLabel 877"/>
+    <w:qFormat/>
+    <w:rPr>
+      <w:rFonts w:cs="OpenSymbol"/>
+    </w:rPr>
+  </w:style>
+  <w:style w:type="character" w:styleId="ListLabel878">
+    <w:name w:val="ListLabel 878"/>
+    <w:qFormat/>
+    <w:rPr>
+      <w:rFonts w:cs="OpenSymbol"/>
+    </w:rPr>
+  </w:style>
+  <w:style w:type="character" w:styleId="ListLabel879">
+    <w:name w:val="ListLabel 879"/>
+    <w:qFormat/>
+    <w:rPr>
+      <w:rFonts w:cs="OpenSymbol"/>
+    </w:rPr>
+  </w:style>
+  <w:style w:type="character" w:styleId="ListLabel880">
+    <w:name w:val="ListLabel 880"/>
+    <w:qFormat/>
+    <w:rPr>
+      <w:rFonts w:cs="OpenSymbol"/>
+    </w:rPr>
+  </w:style>
+  <w:style w:type="character" w:styleId="ListLabel881">
+    <w:name w:val="ListLabel 881"/>
+    <w:qFormat/>
+    <w:rPr>
+      <w:rFonts w:cs="OpenSymbol"/>
+    </w:rPr>
+  </w:style>
+  <w:style w:type="character" w:styleId="ListLabel882">
+    <w:name w:val="ListLabel 882"/>
+    <w:qFormat/>
+    <w:rPr>
+      <w:rFonts w:cs="OpenSymbol"/>
+    </w:rPr>
+  </w:style>
+  <w:style w:type="character" w:styleId="ListLabel883">
+    <w:name w:val="ListLabel 883"/>
+    <w:qFormat/>
+    <w:rPr>
+      <w:lang w:val="en-US"/>
+    </w:rPr>
+  </w:style>
+  <w:style w:type="character" w:styleId="ListLabel884">
+    <w:name w:val="ListLabel 884"/>
+    <w:qFormat/>
+    <w:rPr>
+      <w:lang w:val="en-GB"/>
+    </w:rPr>
+  </w:style>
+  <w:style w:type="character" w:styleId="ListLabel885">
+    <w:name w:val="ListLabel 885"/>
+    <w:qFormat/>
+    <w:rPr/>
+  </w:style>
+  <w:style w:type="character" w:styleId="ListLabel886">
+    <w:name w:val="ListLabel 886"/>
+    <w:qFormat/>
+    <w:rPr>
+      <w:sz w:val="16"/>
+      <w:szCs w:val="16"/>
+      <w:lang w:val="en-GB"/>
+    </w:rPr>
+  </w:style>
   <w:style w:type="paragraph" w:styleId="Heading">
     <w:name w:val="Heading"/>
     <w:basedOn w:val="Normal"/>

</xml_diff>

<commit_message>
Brush up the abstract
</commit_message>
<xml_diff>
--- a/Georgios-Antzigai-CV.docx
+++ b/Georgios-Antzigai-CV.docx
@@ -697,9 +697,113 @@
       </w:pPr>
       <w:r>
         <w:rPr>
-          <w:lang w:val="en-US"/>
-        </w:rPr>
-        <w:t>I quit my software development job to dedicate 100% of my time to studying probability, statistics, data analysis and machine learning.</w:t>
+          <w:b w:val="false"/>
+          <w:bCs w:val="false"/>
+          <w:i w:val="false"/>
+          <w:iCs w:val="false"/>
+          <w:lang w:val="en-US"/>
+        </w:rPr>
+        <w:t xml:space="preserve">I have extensive commercial experience with </w:t>
+      </w:r>
+      <w:r>
+        <w:rPr>
+          <w:b/>
+          <w:bCs/>
+          <w:i w:val="false"/>
+          <w:iCs w:val="false"/>
+          <w:lang w:val="en-US"/>
+        </w:rPr>
+        <w:t>SQL</w:t>
+      </w:r>
+      <w:r>
+        <w:rPr>
+          <w:b w:val="false"/>
+          <w:bCs w:val="false"/>
+          <w:i w:val="false"/>
+          <w:iCs w:val="false"/>
+          <w:lang w:val="en-US"/>
+        </w:rPr>
+        <w:t xml:space="preserve"> (MS SQL Server, SQLite), building </w:t>
+      </w:r>
+      <w:r>
+        <w:rPr>
+          <w:b/>
+          <w:bCs/>
+          <w:i w:val="false"/>
+          <w:iCs w:val="false"/>
+          <w:lang w:val="en-US"/>
+        </w:rPr>
+        <w:t>RESTful</w:t>
+      </w:r>
+      <w:r>
+        <w:rPr>
+          <w:b w:val="false"/>
+          <w:bCs w:val="false"/>
+          <w:i w:val="false"/>
+          <w:iCs w:val="false"/>
+          <w:lang w:val="en-US"/>
+        </w:rPr>
+        <w:t xml:space="preserve"> </w:t>
+      </w:r>
+      <w:r>
+        <w:rPr>
+          <w:b/>
+          <w:bCs/>
+          <w:i w:val="false"/>
+          <w:iCs w:val="false"/>
+          <w:lang w:val="en-US"/>
+        </w:rPr>
+        <w:t>APIs</w:t>
+      </w:r>
+      <w:r>
+        <w:rPr>
+          <w:b w:val="false"/>
+          <w:bCs w:val="false"/>
+          <w:i w:val="false"/>
+          <w:iCs w:val="false"/>
+          <w:lang w:val="en-US"/>
+        </w:rPr>
+        <w:t xml:space="preserve">, </w:t>
+      </w:r>
+      <w:r>
+        <w:rPr>
+          <w:b/>
+          <w:bCs/>
+          <w:i w:val="false"/>
+          <w:iCs w:val="false"/>
+          <w:lang w:val="en-US"/>
+        </w:rPr>
+        <w:t>Test Driven Development</w:t>
+      </w:r>
+      <w:r>
+        <w:rPr>
+          <w:b w:val="false"/>
+          <w:bCs w:val="false"/>
+          <w:i w:val="false"/>
+          <w:iCs w:val="false"/>
+          <w:lang w:val="en-US"/>
+        </w:rPr>
+        <w:t xml:space="preserve"> (unit testing, integration testing), </w:t>
+      </w:r>
+      <w:r>
+        <w:rPr>
+          <w:b/>
+          <w:bCs/>
+          <w:i w:val="false"/>
+          <w:iCs w:val="false"/>
+          <w:lang w:val="en-US"/>
+        </w:rPr>
+        <w:t>Continuous Integration</w:t>
+      </w:r>
+      <w:r>
+        <w:rPr>
+          <w:b w:val="false"/>
+          <w:bCs w:val="false"/>
+          <w:i w:val="false"/>
+          <w:iCs w:val="false"/>
+          <w:lang w:val="en-US"/>
+        </w:rPr>
+        <w:t xml:space="preserve"> (TeamCity, Jenkins, git, SVN).</w:t>
       </w:r>
     </w:p>
     <w:p>
@@ -708,16 +812,16 @@
         <w:spacing w:lineRule="auto" w:line="300" w:before="0" w:after="0"/>
         <w:ind w:left="360" w:right="202" w:hanging="0"/>
         <w:rPr>
-          <w:b w:val="false"/>
-          <w:b w:val="false"/>
-          <w:bCs w:val="false"/>
+          <w:i w:val="false"/>
+          <w:i w:val="false"/>
+          <w:iCs w:val="false"/>
           <w:lang w:val="en-US"/>
         </w:rPr>
       </w:pPr>
       <w:r>
         <w:rPr>
-          <w:b w:val="false"/>
-          <w:bCs w:val="false"/>
+          <w:i w:val="false"/>
+          <w:iCs w:val="false"/>
           <w:lang w:val="en-US"/>
         </w:rPr>
       </w:r>
@@ -737,165 +841,7 @@
           <w:iCs w:val="false"/>
           <w:lang w:val="en-US"/>
         </w:rPr>
-        <w:t xml:space="preserve">I have extensive commercial experience with </w:t>
-      </w:r>
-      <w:r>
-        <w:rPr>
-          <w:b/>
-          <w:bCs/>
-          <w:i w:val="false"/>
-          <w:iCs w:val="false"/>
-          <w:lang w:val="en-US"/>
-        </w:rPr>
-        <w:t>SQL</w:t>
-      </w:r>
-      <w:r>
-        <w:rPr>
-          <w:b w:val="false"/>
-          <w:bCs w:val="false"/>
-          <w:i w:val="false"/>
-          <w:iCs w:val="false"/>
-          <w:lang w:val="en-US"/>
-        </w:rPr>
-        <w:t xml:space="preserve"> (MS SQL Server, SQLite), building </w:t>
-      </w:r>
-      <w:r>
-        <w:rPr>
-          <w:b/>
-          <w:bCs/>
-          <w:i w:val="false"/>
-          <w:iCs w:val="false"/>
-          <w:lang w:val="en-US"/>
-        </w:rPr>
-        <w:t>RESTful</w:t>
-      </w:r>
-      <w:r>
-        <w:rPr>
-          <w:b w:val="false"/>
-          <w:bCs w:val="false"/>
-          <w:i w:val="false"/>
-          <w:iCs w:val="false"/>
-          <w:lang w:val="en-US"/>
-        </w:rPr>
-        <w:t xml:space="preserve"> </w:t>
-      </w:r>
-      <w:r>
-        <w:rPr>
-          <w:b/>
-          <w:bCs/>
-          <w:i w:val="false"/>
-          <w:iCs w:val="false"/>
-          <w:lang w:val="en-US"/>
-        </w:rPr>
-        <w:t>APIs</w:t>
-      </w:r>
-      <w:r>
-        <w:rPr>
-          <w:b w:val="false"/>
-          <w:bCs w:val="false"/>
-          <w:i w:val="false"/>
-          <w:iCs w:val="false"/>
-          <w:lang w:val="en-US"/>
-        </w:rPr>
-        <w:t xml:space="preserve">, </w:t>
-      </w:r>
-      <w:r>
-        <w:rPr>
-          <w:b/>
-          <w:bCs/>
-          <w:i w:val="false"/>
-          <w:iCs w:val="false"/>
-          <w:lang w:val="en-US"/>
-        </w:rPr>
-        <w:t>Test Driven Development</w:t>
-      </w:r>
-      <w:r>
-        <w:rPr>
-          <w:b w:val="false"/>
-          <w:bCs w:val="false"/>
-          <w:i w:val="false"/>
-          <w:iCs w:val="false"/>
-          <w:lang w:val="en-US"/>
-        </w:rPr>
-        <w:t xml:space="preserve"> (unit testing, integration testing), </w:t>
-      </w:r>
-      <w:r>
-        <w:rPr>
-          <w:b/>
-          <w:bCs/>
-          <w:i w:val="false"/>
-          <w:iCs w:val="false"/>
-          <w:lang w:val="en-US"/>
-        </w:rPr>
-        <w:t>Continuous Integration</w:t>
-      </w:r>
-      <w:r>
-        <w:rPr>
-          <w:b w:val="false"/>
-          <w:bCs w:val="false"/>
-          <w:i w:val="false"/>
-          <w:iCs w:val="false"/>
-          <w:lang w:val="en-US"/>
-        </w:rPr>
-        <w:t xml:space="preserve"> (TeamCity, Jenkins, git, SVN).</w:t>
-      </w:r>
-    </w:p>
-    <w:p>
-      <w:pPr>
-        <w:pStyle w:val="Normal"/>
-        <w:spacing w:lineRule="auto" w:line="300" w:before="0" w:after="0"/>
-        <w:ind w:left="360" w:right="202" w:hanging="0"/>
-        <w:rPr>
-          <w:i w:val="false"/>
-          <w:i w:val="false"/>
-          <w:iCs w:val="false"/>
-          <w:lang w:val="en-US"/>
-        </w:rPr>
-      </w:pPr>
-      <w:r>
-        <w:rPr>
-          <w:i w:val="false"/>
-          <w:iCs w:val="false"/>
-          <w:lang w:val="en-US"/>
-        </w:rPr>
-      </w:r>
-    </w:p>
-    <w:p>
-      <w:pPr>
-        <w:pStyle w:val="Normal"/>
-        <w:spacing w:lineRule="auto" w:line="300" w:before="0" w:after="0"/>
-        <w:ind w:left="360" w:right="202" w:hanging="0"/>
-        <w:rPr/>
-      </w:pPr>
-      <w:r>
-        <w:rPr>
-          <w:b w:val="false"/>
-          <w:bCs w:val="false"/>
-          <w:i w:val="false"/>
-          <w:iCs w:val="false"/>
-          <w:lang w:val="en-US"/>
-        </w:rPr>
-        <w:t xml:space="preserve">What I’ve been </w:t>
-      </w:r>
-      <w:r>
-        <w:rPr>
-          <w:b w:val="false"/>
-          <w:bCs w:val="false"/>
-          <w:i w:val="false"/>
-          <w:iCs w:val="false"/>
-          <w:lang w:val="en-US"/>
-        </w:rPr>
-        <w:t>focusing on</w:t>
-      </w:r>
-      <w:r>
-        <w:rPr>
-          <w:b w:val="false"/>
-          <w:bCs w:val="false"/>
-          <w:i w:val="false"/>
-          <w:iCs w:val="false"/>
-          <w:lang w:val="en-US"/>
-        </w:rPr>
-        <w:t xml:space="preserve"> for the past months:</w:t>
+        <w:t>What I’ve been focusing on for the past months:</w:t>
       </w:r>
     </w:p>
     <w:p>
@@ -1291,15 +1237,7 @@
           <w:szCs w:val="20"/>
           <w:lang w:val="en-US"/>
         </w:rPr>
-        <w:t xml:space="preserve">Solid-state physics, PhD study </w:t>
-      </w:r>
-      <w:r>
-        <w:rPr>
-          <w:b/>
-          <w:szCs w:val="20"/>
-          <w:lang w:val="en-US"/>
-        </w:rPr>
-        <w:t>(not complete)</w:t>
+        <w:t>Solid-state physics, PhD study (not complete)</w:t>
       </w:r>
     </w:p>
     <w:p>
@@ -1528,7 +1466,12 @@
         </w:rPr>
       </w:pPr>
       <w:r>
-        <w:rPr/>
+        <w:rPr>
+          <w:b/>
+          <w:color w:val="294177"/>
+          <w:sz w:val="24"/>
+          <w:lang w:val="en-US"/>
+        </w:rPr>
       </w:r>
       <w:r>
         <w:br w:type="page"/>
@@ -1615,23 +1558,7 @@
       </w:pPr>
       <w:r>
         <w:rPr/>
-        <w:t>May</w:t>
-      </w:r>
-      <w:r>
-        <w:rPr/>
-        <w:t xml:space="preserve"> 201</w:t>
-      </w:r>
-      <w:r>
-        <w:rPr/>
-        <w:t>8</w:t>
-      </w:r>
-      <w:r>
-        <w:rPr/>
-        <w:t xml:space="preserve"> – </w:t>
-      </w:r>
-      <w:r>
-        <w:rPr/>
-        <w:t>Present time</w:t>
+        <w:t>May 2018 – Present time</w:t>
       </w:r>
     </w:p>
     <w:p>
@@ -1646,14 +1573,7 @@
           <w:b/>
           <w:lang w:val="en-US"/>
         </w:rPr>
-        <w:t>ETX Capital</w:t>
-      </w:r>
-      <w:r>
-        <w:rPr>
-          <w:b/>
-          <w:lang w:val="en-US"/>
-        </w:rPr>
-        <w:t xml:space="preserve"> </w:t>
+        <w:t xml:space="preserve">ETX Capital </w:t>
       </w:r>
       <w:r>
         <w:rPr>
@@ -1698,7 +1618,11 @@
         </w:rPr>
       </w:pPr>
       <w:r>
-        <w:rPr/>
+        <w:rPr>
+          <w:b/>
+          <w:sz w:val="24"/>
+          <w:lang w:val="en-US"/>
+        </w:rPr>
       </w:r>
     </w:p>
     <w:p>
@@ -10779,6 +10703,485 @@
       <w:lang w:val="en-GB"/>
     </w:rPr>
   </w:style>
+  <w:style w:type="character" w:styleId="ListLabel887">
+    <w:name w:val="ListLabel 887"/>
+    <w:qFormat/>
+    <w:rPr>
+      <w:rFonts w:cs="Symbol"/>
+      <w:color w:val="00000A"/>
+      <w:sz w:val="16"/>
+    </w:rPr>
+  </w:style>
+  <w:style w:type="character" w:styleId="ListLabel888">
+    <w:name w:val="ListLabel 888"/>
+    <w:qFormat/>
+    <w:rPr>
+      <w:rFonts w:cs="Courier New"/>
+    </w:rPr>
+  </w:style>
+  <w:style w:type="character" w:styleId="ListLabel889">
+    <w:name w:val="ListLabel 889"/>
+    <w:qFormat/>
+    <w:rPr>
+      <w:rFonts w:cs="Wingdings"/>
+    </w:rPr>
+  </w:style>
+  <w:style w:type="character" w:styleId="ListLabel890">
+    <w:name w:val="ListLabel 890"/>
+    <w:qFormat/>
+    <w:rPr>
+      <w:rFonts w:cs="Symbol"/>
+    </w:rPr>
+  </w:style>
+  <w:style w:type="character" w:styleId="ListLabel891">
+    <w:name w:val="ListLabel 891"/>
+    <w:qFormat/>
+    <w:rPr>
+      <w:rFonts w:cs="Courier New"/>
+    </w:rPr>
+  </w:style>
+  <w:style w:type="character" w:styleId="ListLabel892">
+    <w:name w:val="ListLabel 892"/>
+    <w:qFormat/>
+    <w:rPr>
+      <w:rFonts w:cs="Wingdings"/>
+    </w:rPr>
+  </w:style>
+  <w:style w:type="character" w:styleId="ListLabel893">
+    <w:name w:val="ListLabel 893"/>
+    <w:qFormat/>
+    <w:rPr>
+      <w:rFonts w:cs="Symbol"/>
+    </w:rPr>
+  </w:style>
+  <w:style w:type="character" w:styleId="ListLabel894">
+    <w:name w:val="ListLabel 894"/>
+    <w:qFormat/>
+    <w:rPr>
+      <w:rFonts w:cs="Courier New"/>
+    </w:rPr>
+  </w:style>
+  <w:style w:type="character" w:styleId="ListLabel895">
+    <w:name w:val="ListLabel 895"/>
+    <w:qFormat/>
+    <w:rPr>
+      <w:rFonts w:cs="Wingdings"/>
+    </w:rPr>
+  </w:style>
+  <w:style w:type="character" w:styleId="ListLabel896">
+    <w:name w:val="ListLabel 896"/>
+    <w:qFormat/>
+    <w:rPr>
+      <w:rFonts w:cs="Symbol"/>
+      <w:color w:val="00000A"/>
+      <w:sz w:val="16"/>
+    </w:rPr>
+  </w:style>
+  <w:style w:type="character" w:styleId="ListLabel897">
+    <w:name w:val="ListLabel 897"/>
+    <w:qFormat/>
+    <w:rPr>
+      <w:rFonts w:cs="Courier New"/>
+    </w:rPr>
+  </w:style>
+  <w:style w:type="character" w:styleId="ListLabel898">
+    <w:name w:val="ListLabel 898"/>
+    <w:qFormat/>
+    <w:rPr>
+      <w:rFonts w:cs="Wingdings"/>
+    </w:rPr>
+  </w:style>
+  <w:style w:type="character" w:styleId="ListLabel899">
+    <w:name w:val="ListLabel 899"/>
+    <w:qFormat/>
+    <w:rPr>
+      <w:rFonts w:cs="Symbol"/>
+    </w:rPr>
+  </w:style>
+  <w:style w:type="character" w:styleId="ListLabel900">
+    <w:name w:val="ListLabel 900"/>
+    <w:qFormat/>
+    <w:rPr>
+      <w:rFonts w:cs="Courier New"/>
+    </w:rPr>
+  </w:style>
+  <w:style w:type="character" w:styleId="ListLabel901">
+    <w:name w:val="ListLabel 901"/>
+    <w:qFormat/>
+    <w:rPr>
+      <w:rFonts w:cs="Wingdings"/>
+    </w:rPr>
+  </w:style>
+  <w:style w:type="character" w:styleId="ListLabel902">
+    <w:name w:val="ListLabel 902"/>
+    <w:qFormat/>
+    <w:rPr>
+      <w:rFonts w:cs="Symbol"/>
+    </w:rPr>
+  </w:style>
+  <w:style w:type="character" w:styleId="ListLabel903">
+    <w:name w:val="ListLabel 903"/>
+    <w:qFormat/>
+    <w:rPr>
+      <w:rFonts w:cs="Courier New"/>
+    </w:rPr>
+  </w:style>
+  <w:style w:type="character" w:styleId="ListLabel904">
+    <w:name w:val="ListLabel 904"/>
+    <w:qFormat/>
+    <w:rPr>
+      <w:rFonts w:cs="Wingdings"/>
+    </w:rPr>
+  </w:style>
+  <w:style w:type="character" w:styleId="ListLabel905">
+    <w:name w:val="ListLabel 905"/>
+    <w:qFormat/>
+    <w:rPr>
+      <w:rFonts w:cs="Symbol"/>
+      <w:color w:val="00000A"/>
+      <w:sz w:val="16"/>
+    </w:rPr>
+  </w:style>
+  <w:style w:type="character" w:styleId="ListLabel906">
+    <w:name w:val="ListLabel 906"/>
+    <w:qFormat/>
+    <w:rPr>
+      <w:rFonts w:cs="Courier New"/>
+    </w:rPr>
+  </w:style>
+  <w:style w:type="character" w:styleId="ListLabel907">
+    <w:name w:val="ListLabel 907"/>
+    <w:qFormat/>
+    <w:rPr>
+      <w:rFonts w:cs="Wingdings"/>
+    </w:rPr>
+  </w:style>
+  <w:style w:type="character" w:styleId="ListLabel908">
+    <w:name w:val="ListLabel 908"/>
+    <w:qFormat/>
+    <w:rPr>
+      <w:rFonts w:cs="Symbol"/>
+    </w:rPr>
+  </w:style>
+  <w:style w:type="character" w:styleId="ListLabel909">
+    <w:name w:val="ListLabel 909"/>
+    <w:qFormat/>
+    <w:rPr>
+      <w:rFonts w:cs="Courier New"/>
+    </w:rPr>
+  </w:style>
+  <w:style w:type="character" w:styleId="ListLabel910">
+    <w:name w:val="ListLabel 910"/>
+    <w:qFormat/>
+    <w:rPr>
+      <w:rFonts w:cs="Wingdings"/>
+    </w:rPr>
+  </w:style>
+  <w:style w:type="character" w:styleId="ListLabel911">
+    <w:name w:val="ListLabel 911"/>
+    <w:qFormat/>
+    <w:rPr>
+      <w:rFonts w:cs="Symbol"/>
+    </w:rPr>
+  </w:style>
+  <w:style w:type="character" w:styleId="ListLabel912">
+    <w:name w:val="ListLabel 912"/>
+    <w:qFormat/>
+    <w:rPr>
+      <w:rFonts w:cs="Courier New"/>
+    </w:rPr>
+  </w:style>
+  <w:style w:type="character" w:styleId="ListLabel913">
+    <w:name w:val="ListLabel 913"/>
+    <w:qFormat/>
+    <w:rPr>
+      <w:rFonts w:cs="Wingdings"/>
+    </w:rPr>
+  </w:style>
+  <w:style w:type="character" w:styleId="ListLabel914">
+    <w:name w:val="ListLabel 914"/>
+    <w:qFormat/>
+    <w:rPr>
+      <w:rFonts w:cs="Symbol"/>
+      <w:color w:val="00000A"/>
+      <w:sz w:val="16"/>
+    </w:rPr>
+  </w:style>
+  <w:style w:type="character" w:styleId="ListLabel915">
+    <w:name w:val="ListLabel 915"/>
+    <w:qFormat/>
+    <w:rPr>
+      <w:rFonts w:cs="Courier New"/>
+    </w:rPr>
+  </w:style>
+  <w:style w:type="character" w:styleId="ListLabel916">
+    <w:name w:val="ListLabel 916"/>
+    <w:qFormat/>
+    <w:rPr>
+      <w:rFonts w:cs="Wingdings"/>
+    </w:rPr>
+  </w:style>
+  <w:style w:type="character" w:styleId="ListLabel917">
+    <w:name w:val="ListLabel 917"/>
+    <w:qFormat/>
+    <w:rPr>
+      <w:rFonts w:cs="Symbol"/>
+    </w:rPr>
+  </w:style>
+  <w:style w:type="character" w:styleId="ListLabel918">
+    <w:name w:val="ListLabel 918"/>
+    <w:qFormat/>
+    <w:rPr>
+      <w:rFonts w:cs="Courier New"/>
+    </w:rPr>
+  </w:style>
+  <w:style w:type="character" w:styleId="ListLabel919">
+    <w:name w:val="ListLabel 919"/>
+    <w:qFormat/>
+    <w:rPr>
+      <w:rFonts w:cs="Wingdings"/>
+    </w:rPr>
+  </w:style>
+  <w:style w:type="character" w:styleId="ListLabel920">
+    <w:name w:val="ListLabel 920"/>
+    <w:qFormat/>
+    <w:rPr>
+      <w:rFonts w:cs="Symbol"/>
+    </w:rPr>
+  </w:style>
+  <w:style w:type="character" w:styleId="ListLabel921">
+    <w:name w:val="ListLabel 921"/>
+    <w:qFormat/>
+    <w:rPr>
+      <w:rFonts w:cs="Courier New"/>
+    </w:rPr>
+  </w:style>
+  <w:style w:type="character" w:styleId="ListLabel922">
+    <w:name w:val="ListLabel 922"/>
+    <w:qFormat/>
+    <w:rPr>
+      <w:rFonts w:cs="Wingdings"/>
+    </w:rPr>
+  </w:style>
+  <w:style w:type="character" w:styleId="ListLabel923">
+    <w:name w:val="ListLabel 923"/>
+    <w:qFormat/>
+    <w:rPr>
+      <w:rFonts w:cs="Symbol"/>
+      <w:sz w:val="16"/>
+    </w:rPr>
+  </w:style>
+  <w:style w:type="character" w:styleId="ListLabel924">
+    <w:name w:val="ListLabel 924"/>
+    <w:qFormat/>
+    <w:rPr>
+      <w:rFonts w:cs="Courier New"/>
+    </w:rPr>
+  </w:style>
+  <w:style w:type="character" w:styleId="ListLabel925">
+    <w:name w:val="ListLabel 925"/>
+    <w:qFormat/>
+    <w:rPr>
+      <w:rFonts w:cs="Wingdings"/>
+    </w:rPr>
+  </w:style>
+  <w:style w:type="character" w:styleId="ListLabel926">
+    <w:name w:val="ListLabel 926"/>
+    <w:qFormat/>
+    <w:rPr>
+      <w:rFonts w:cs="Symbol"/>
+    </w:rPr>
+  </w:style>
+  <w:style w:type="character" w:styleId="ListLabel927">
+    <w:name w:val="ListLabel 927"/>
+    <w:qFormat/>
+    <w:rPr>
+      <w:rFonts w:cs="Courier New"/>
+    </w:rPr>
+  </w:style>
+  <w:style w:type="character" w:styleId="ListLabel928">
+    <w:name w:val="ListLabel 928"/>
+    <w:qFormat/>
+    <w:rPr>
+      <w:rFonts w:cs="Wingdings"/>
+    </w:rPr>
+  </w:style>
+  <w:style w:type="character" w:styleId="ListLabel929">
+    <w:name w:val="ListLabel 929"/>
+    <w:qFormat/>
+    <w:rPr>
+      <w:rFonts w:cs="Symbol"/>
+    </w:rPr>
+  </w:style>
+  <w:style w:type="character" w:styleId="ListLabel930">
+    <w:name w:val="ListLabel 930"/>
+    <w:qFormat/>
+    <w:rPr>
+      <w:rFonts w:cs="Courier New"/>
+    </w:rPr>
+  </w:style>
+  <w:style w:type="character" w:styleId="ListLabel931">
+    <w:name w:val="ListLabel 931"/>
+    <w:qFormat/>
+    <w:rPr>
+      <w:rFonts w:cs="Wingdings"/>
+    </w:rPr>
+  </w:style>
+  <w:style w:type="character" w:styleId="ListLabel932">
+    <w:name w:val="ListLabel 932"/>
+    <w:qFormat/>
+    <w:rPr>
+      <w:rFonts w:cs="OpenSymbol"/>
+    </w:rPr>
+  </w:style>
+  <w:style w:type="character" w:styleId="ListLabel933">
+    <w:name w:val="ListLabel 933"/>
+    <w:qFormat/>
+    <w:rPr>
+      <w:rFonts w:cs="OpenSymbol"/>
+    </w:rPr>
+  </w:style>
+  <w:style w:type="character" w:styleId="ListLabel934">
+    <w:name w:val="ListLabel 934"/>
+    <w:qFormat/>
+    <w:rPr>
+      <w:rFonts w:cs="OpenSymbol"/>
+    </w:rPr>
+  </w:style>
+  <w:style w:type="character" w:styleId="ListLabel935">
+    <w:name w:val="ListLabel 935"/>
+    <w:qFormat/>
+    <w:rPr>
+      <w:rFonts w:cs="OpenSymbol"/>
+    </w:rPr>
+  </w:style>
+  <w:style w:type="character" w:styleId="ListLabel936">
+    <w:name w:val="ListLabel 936"/>
+    <w:qFormat/>
+    <w:rPr>
+      <w:rFonts w:cs="OpenSymbol"/>
+    </w:rPr>
+  </w:style>
+  <w:style w:type="character" w:styleId="ListLabel937">
+    <w:name w:val="ListLabel 937"/>
+    <w:qFormat/>
+    <w:rPr>
+      <w:rFonts w:cs="OpenSymbol"/>
+    </w:rPr>
+  </w:style>
+  <w:style w:type="character" w:styleId="ListLabel938">
+    <w:name w:val="ListLabel 938"/>
+    <w:qFormat/>
+    <w:rPr>
+      <w:rFonts w:cs="OpenSymbol"/>
+    </w:rPr>
+  </w:style>
+  <w:style w:type="character" w:styleId="ListLabel939">
+    <w:name w:val="ListLabel 939"/>
+    <w:qFormat/>
+    <w:rPr>
+      <w:rFonts w:cs="OpenSymbol"/>
+    </w:rPr>
+  </w:style>
+  <w:style w:type="character" w:styleId="ListLabel940">
+    <w:name w:val="ListLabel 940"/>
+    <w:qFormat/>
+    <w:rPr>
+      <w:rFonts w:cs="OpenSymbol"/>
+    </w:rPr>
+  </w:style>
+  <w:style w:type="character" w:styleId="ListLabel941">
+    <w:name w:val="ListLabel 941"/>
+    <w:qFormat/>
+    <w:rPr>
+      <w:rFonts w:cs="OpenSymbol"/>
+      <w:b w:val="false"/>
+    </w:rPr>
+  </w:style>
+  <w:style w:type="character" w:styleId="ListLabel942">
+    <w:name w:val="ListLabel 942"/>
+    <w:qFormat/>
+    <w:rPr>
+      <w:rFonts w:cs="OpenSymbol"/>
+    </w:rPr>
+  </w:style>
+  <w:style w:type="character" w:styleId="ListLabel943">
+    <w:name w:val="ListLabel 943"/>
+    <w:qFormat/>
+    <w:rPr>
+      <w:rFonts w:cs="OpenSymbol"/>
+    </w:rPr>
+  </w:style>
+  <w:style w:type="character" w:styleId="ListLabel944">
+    <w:name w:val="ListLabel 944"/>
+    <w:qFormat/>
+    <w:rPr>
+      <w:rFonts w:cs="OpenSymbol"/>
+    </w:rPr>
+  </w:style>
+  <w:style w:type="character" w:styleId="ListLabel945">
+    <w:name w:val="ListLabel 945"/>
+    <w:qFormat/>
+    <w:rPr>
+      <w:rFonts w:cs="OpenSymbol"/>
+    </w:rPr>
+  </w:style>
+  <w:style w:type="character" w:styleId="ListLabel946">
+    <w:name w:val="ListLabel 946"/>
+    <w:qFormat/>
+    <w:rPr>
+      <w:rFonts w:cs="OpenSymbol"/>
+    </w:rPr>
+  </w:style>
+  <w:style w:type="character" w:styleId="ListLabel947">
+    <w:name w:val="ListLabel 947"/>
+    <w:qFormat/>
+    <w:rPr>
+      <w:rFonts w:cs="OpenSymbol"/>
+    </w:rPr>
+  </w:style>
+  <w:style w:type="character" w:styleId="ListLabel948">
+    <w:name w:val="ListLabel 948"/>
+    <w:qFormat/>
+    <w:rPr>
+      <w:rFonts w:cs="OpenSymbol"/>
+    </w:rPr>
+  </w:style>
+  <w:style w:type="character" w:styleId="ListLabel949">
+    <w:name w:val="ListLabel 949"/>
+    <w:qFormat/>
+    <w:rPr>
+      <w:rFonts w:cs="OpenSymbol"/>
+    </w:rPr>
+  </w:style>
+  <w:style w:type="character" w:styleId="ListLabel950">
+    <w:name w:val="ListLabel 950"/>
+    <w:qFormat/>
+    <w:rPr>
+      <w:lang w:val="en-US"/>
+    </w:rPr>
+  </w:style>
+  <w:style w:type="character" w:styleId="ListLabel951">
+    <w:name w:val="ListLabel 951"/>
+    <w:qFormat/>
+    <w:rPr>
+      <w:lang w:val="en-GB"/>
+    </w:rPr>
+  </w:style>
+  <w:style w:type="character" w:styleId="ListLabel952">
+    <w:name w:val="ListLabel 952"/>
+    <w:qFormat/>
+    <w:rPr/>
+  </w:style>
+  <w:style w:type="character" w:styleId="ListLabel953">
+    <w:name w:val="ListLabel 953"/>
+    <w:qFormat/>
+    <w:rPr>
+      <w:sz w:val="16"/>
+      <w:szCs w:val="16"/>
+      <w:lang w:val="en-GB"/>
+    </w:rPr>
+  </w:style>
   <w:style w:type="paragraph" w:styleId="Heading">
     <w:name w:val="Heading"/>
     <w:basedOn w:val="Normal"/>

</xml_diff>

<commit_message>
A bit of brushing up
</commit_message>
<xml_diff>
--- a/Georgios-Antzigai-CV.docx
+++ b/Georgios-Antzigai-CV.docx
@@ -849,7 +849,7 @@
         <w:pStyle w:val="Normal"/>
         <w:numPr>
           <w:ilvl w:val="0"/>
-          <w:numId w:val="9"/>
+          <w:numId w:val="8"/>
         </w:numPr>
         <w:spacing w:lineRule="auto" w:line="300" w:before="0" w:after="0"/>
         <w:rPr>
@@ -952,7 +952,7 @@
         <w:pStyle w:val="Normal"/>
         <w:numPr>
           <w:ilvl w:val="0"/>
-          <w:numId w:val="9"/>
+          <w:numId w:val="8"/>
         </w:numPr>
         <w:spacing w:lineRule="auto" w:line="300" w:before="0" w:after="0"/>
         <w:rPr>
@@ -1678,10 +1678,19 @@
     <w:p>
       <w:pPr>
         <w:pStyle w:val="Normal"/>
+        <w:widowControl/>
+        <w:numPr>
+          <w:ilvl w:val="0"/>
+          <w:numId w:val="0"/>
+        </w:numPr>
+        <w:suppressAutoHyphens w:val="true"/>
+        <w:bidi w:val="0"/>
         <w:spacing w:lineRule="auto" w:line="300" w:before="0" w:after="0"/>
-        <w:ind w:left="400" w:right="200" w:hanging="0"/>
+        <w:ind w:left="1517" w:right="0" w:hanging="0"/>
+        <w:jc w:val="left"/>
         <w:rPr/>
       </w:pPr>
+      <w:bookmarkStart w:id="1" w:name="__DdeLink__202_1440912809"/>
       <w:r>
         <w:rPr>
           <w:rFonts w:cs="Arial"/>
@@ -1691,7 +1700,7 @@
           <w:shd w:fill="FFFFFF" w:val="clear"/>
           <w:lang w:val="en-US"/>
         </w:rPr>
-        <w:t>Took part in the peer-2-peer lending revolution:</w:t>
+        <w:t>Worked on company’s peer-to-peer lending platform:</w:t>
       </w:r>
     </w:p>
     <w:p>
@@ -1699,10 +1708,9 @@
         <w:pStyle w:val="Normal"/>
         <w:numPr>
           <w:ilvl w:val="0"/>
-          <w:numId w:val="8"/>
+          <w:numId w:val="9"/>
         </w:numPr>
         <w:spacing w:lineRule="auto" w:line="300" w:before="0" w:after="0"/>
-        <w:jc w:val="left"/>
         <w:rPr/>
       </w:pPr>
       <w:r>
@@ -1714,15 +1722,18 @@
           <w:shd w:fill="FFFFFF" w:val="clear"/>
           <w:lang w:val="en-US"/>
         </w:rPr>
-        <w:t>As a software engineer d</w:t>
-      </w:r>
-      <w:r>
-        <w:rPr>
+        <w:t xml:space="preserve">As a software engineer designed and enhanced core parts of the platform such as matching engine and repayment processing </w:t>
+      </w:r>
+      <w:r>
+        <w:rPr>
+          <w:rFonts w:cs="Arial"/>
+          <w:color w:val="333333"/>
           <w:sz w:val="16"/>
           <w:szCs w:val="16"/>
+          <w:shd w:fill="FFFFFF" w:val="clear"/>
           <w:lang w:val="en-US"/>
         </w:rPr>
-        <w:t>esigning and enhancing core parts of the platform such as matching engine and repayment processing, building REST API using C# 6, Web API 2.0 and Swagger (along with RabbitMQ for messaging, TinyIoC and StructureMap for dependency injection, NUnit and Moq for unit testing)</w:t>
+        <w:t>using C#</w:t>
       </w:r>
     </w:p>
     <w:p>
@@ -1730,20 +1741,24 @@
         <w:pStyle w:val="Normal"/>
         <w:numPr>
           <w:ilvl w:val="0"/>
-          <w:numId w:val="8"/>
+          <w:numId w:val="9"/>
         </w:numPr>
         <w:spacing w:lineRule="auto" w:line="300" w:before="0" w:after="0"/>
-        <w:jc w:val="left"/>
         <w:rPr/>
       </w:pPr>
-      <w:r>
-        <w:rPr>
+      <w:bookmarkStart w:id="2" w:name="__DdeLink__202_1440912809"/>
+      <w:r>
+        <w:rPr>
+          <w:rFonts w:cs="Arial"/>
+          <w:color w:val="333333"/>
           <w:sz w:val="16"/>
           <w:szCs w:val="16"/>
+          <w:shd w:fill="FFFFFF" w:val="clear"/>
           <w:lang w:val="en-US"/>
         </w:rPr>
-        <w:t>As an occasional data analyst building advanced reporting solutions off company's MS SQL Server 2008 database utilizing various T-SQL capabilities including common table expressions, cursors, ranking etc which, quite contrary to the common belief, in some cases can improve query performance dramatically. Used Quartz as a scheduler</w:t>
-      </w:r>
+        <w:t>As an occasional data analyst built advanced reporting solutions in T-SQL</w:t>
+      </w:r>
+      <w:bookmarkEnd w:id="2"/>
     </w:p>
     <w:p>
       <w:pPr>
@@ -1850,19 +1865,23 @@
         </w:numPr>
         <w:spacing w:lineRule="auto" w:line="300" w:before="0" w:after="0"/>
         <w:ind w:left="1080" w:right="200" w:hanging="360"/>
+        <w:rPr/>
+      </w:pPr>
+      <w:r>
         <w:rPr>
           <w:sz w:val="16"/>
           <w:szCs w:val="16"/>
           <w:lang w:val="en-US"/>
         </w:rPr>
-      </w:pPr>
+        <w:t xml:space="preserve">Fixed and enhanced system’s core SQL generating engine </w:t>
+      </w:r>
       <w:r>
         <w:rPr>
           <w:sz w:val="16"/>
           <w:szCs w:val="16"/>
           <w:lang w:val="en-US"/>
         </w:rPr>
-        <w:t>Fixed and enhanced system’s core SQL generating engine</w:t>
+        <w:t>written in C#</w:t>
       </w:r>
     </w:p>
     <w:p>
@@ -1996,21 +2015,16 @@
         </w:numPr>
         <w:spacing w:lineRule="auto" w:line="300" w:before="0" w:after="0"/>
         <w:ind w:left="1080" w:right="0" w:hanging="360"/>
+        <w:rPr/>
+      </w:pPr>
+      <w:r>
         <w:rPr>
           <w:rFonts w:eastAsia="Calibri" w:cs="Arial"/>
           <w:sz w:val="16"/>
           <w:szCs w:val="16"/>
           <w:lang w:val="en-US" w:eastAsia="en-US"/>
         </w:rPr>
-      </w:pPr>
-      <w:r>
-        <w:rPr>
-          <w:rFonts w:eastAsia="Calibri" w:cs="Arial"/>
-          <w:sz w:val="16"/>
-          <w:szCs w:val="16"/>
-          <w:lang w:val="en-US" w:eastAsia="en-US"/>
-        </w:rPr>
-        <w:t>Developed a set of multi-tier WCF based services using IoC which dramatically improved platform’s responsiveness and scalability</w:t>
+        <w:t>Developed a set of multi-tier WCF services</w:t>
       </w:r>
     </w:p>
     <w:p>
@@ -2022,21 +2036,16 @@
         </w:numPr>
         <w:spacing w:lineRule="auto" w:line="300" w:before="0" w:after="0"/>
         <w:ind w:left="1080" w:right="0" w:hanging="360"/>
+        <w:rPr/>
+      </w:pPr>
+      <w:r>
         <w:rPr>
           <w:rFonts w:eastAsia="Calibri" w:cs="Arial"/>
           <w:sz w:val="16"/>
           <w:szCs w:val="16"/>
           <w:lang w:val="en-US" w:eastAsia="en-US"/>
         </w:rPr>
-      </w:pPr>
-      <w:r>
-        <w:rPr>
-          <w:rFonts w:eastAsia="Calibri" w:cs="Arial"/>
-          <w:sz w:val="16"/>
-          <w:szCs w:val="16"/>
-          <w:lang w:val="en-US" w:eastAsia="en-US"/>
-        </w:rPr>
-        <w:t>Created a data import and processing tool using advanced SQL and existing scheduling engine.</w:t>
+        <w:t>Created a data import and processing tool using advanced SQL and existing scheduling engine</w:t>
       </w:r>
     </w:p>
     <w:p>
@@ -2048,13 +2057,17 @@
         </w:numPr>
         <w:spacing w:lineRule="auto" w:line="300" w:before="0" w:after="0"/>
         <w:ind w:left="1080" w:right="0" w:hanging="360"/>
+        <w:rPr/>
+      </w:pPr>
+      <w:r>
         <w:rPr>
           <w:rFonts w:eastAsia="Calibri" w:cs="Arial"/>
           <w:sz w:val="16"/>
           <w:szCs w:val="16"/>
           <w:lang w:val="en-US" w:eastAsia="en-US"/>
         </w:rPr>
-      </w:pPr>
+        <w:t xml:space="preserve">Set up continuous integration environments for </w:t>
+      </w:r>
       <w:r>
         <w:rPr>
           <w:rFonts w:eastAsia="Calibri" w:cs="Arial"/>
@@ -2062,7 +2075,34 @@
           <w:szCs w:val="16"/>
           <w:lang w:val="en-US" w:eastAsia="en-US"/>
         </w:rPr>
-        <w:t>Set up continuous integration environments for above mentioned projects using TeamCity, with unit testing, code quality control (StyleCop and Sonar) and NuGet package management</w:t>
+        <w:t xml:space="preserve">the </w:t>
+      </w:r>
+      <w:r>
+        <w:rPr>
+          <w:rFonts w:eastAsia="Calibri" w:cs="Arial"/>
+          <w:sz w:val="16"/>
+          <w:szCs w:val="16"/>
+          <w:lang w:val="en-US" w:eastAsia="en-US"/>
+        </w:rPr>
+        <w:t xml:space="preserve">above-mentioned projects using TeamCity </w:t>
+      </w:r>
+      <w:r>
+        <w:rPr>
+          <w:rFonts w:eastAsia="Calibri" w:cs="Arial"/>
+          <w:sz w:val="16"/>
+          <w:szCs w:val="16"/>
+          <w:lang w:val="en-US" w:eastAsia="en-US"/>
+        </w:rPr>
+        <w:t xml:space="preserve">along </w:t>
+      </w:r>
+      <w:r>
+        <w:rPr>
+          <w:rFonts w:eastAsia="Calibri" w:cs="Arial"/>
+          <w:sz w:val="16"/>
+          <w:szCs w:val="16"/>
+          <w:lang w:val="en-US" w:eastAsia="en-US"/>
+        </w:rPr>
+        <w:t>with unit testing, code quality control (StyleCop and Sonar), and NuGet package management</w:t>
       </w:r>
     </w:p>
     <w:p>
@@ -2125,7 +2165,7 @@
           <w:b/>
           <w:lang w:val="en-US"/>
         </w:rPr>
-        <w:t xml:space="preserve">Terrasoft Ukraine </w:t>
+        <w:t xml:space="preserve">Terrasoft </w:t>
       </w:r>
       <w:hyperlink r:id="rId11">
         <w:r>
@@ -2142,17 +2182,28 @@
         <w:pStyle w:val="Normal"/>
         <w:spacing w:lineRule="auto" w:line="300" w:before="0" w:after="0"/>
         <w:ind w:left="400" w:right="200" w:hanging="0"/>
+        <w:rPr/>
+      </w:pPr>
+      <w:r>
         <w:rPr>
           <w:sz w:val="16"/>
           <w:lang w:val="en-US"/>
         </w:rPr>
-      </w:pPr>
+        <w:t xml:space="preserve">Developed a web-based CRM on both front and back </w:t>
+      </w:r>
       <w:r>
         <w:rPr>
           <w:sz w:val="16"/>
           <w:lang w:val="en-US"/>
         </w:rPr>
-        <w:t>Developed a web based CRM application on both front and back sides:</w:t>
+        <w:t>ends</w:t>
+      </w:r>
+      <w:r>
+        <w:rPr>
+          <w:sz w:val="16"/>
+          <w:lang w:val="en-US"/>
+        </w:rPr>
+        <w:t>:</w:t>
       </w:r>
     </w:p>
     <w:p>
@@ -2164,13 +2215,17 @@
         </w:numPr>
         <w:spacing w:lineRule="auto" w:line="300" w:before="0" w:after="0"/>
         <w:ind w:left="1080" w:right="0" w:hanging="360"/>
+        <w:rPr/>
+      </w:pPr>
+      <w:r>
         <w:rPr>
           <w:rFonts w:eastAsia="Calibri" w:cs="Arial"/>
           <w:sz w:val="16"/>
           <w:szCs w:val="16"/>
           <w:lang w:val="en-US" w:eastAsia="en-US"/>
         </w:rPr>
-      </w:pPr>
+        <w:t xml:space="preserve">Created a number </w:t>
+      </w:r>
       <w:r>
         <w:rPr>
           <w:rFonts w:eastAsia="Calibri" w:cs="Arial"/>
@@ -2178,7 +2233,34 @@
           <w:szCs w:val="16"/>
           <w:lang w:val="en-US" w:eastAsia="en-US"/>
         </w:rPr>
-        <w:t>Created a number web controls for bespoke UI engine using ExtJ, CSS and HTML</w:t>
+        <w:t xml:space="preserve">of UI </w:t>
+      </w:r>
+      <w:r>
+        <w:rPr>
+          <w:rFonts w:eastAsia="Calibri" w:cs="Arial"/>
+          <w:sz w:val="16"/>
+          <w:szCs w:val="16"/>
+          <w:lang w:val="en-US" w:eastAsia="en-US"/>
+        </w:rPr>
+        <w:t>web controls using ExtJ</w:t>
+      </w:r>
+      <w:r>
+        <w:rPr>
+          <w:rFonts w:eastAsia="Calibri" w:cs="Arial"/>
+          <w:sz w:val="16"/>
+          <w:szCs w:val="16"/>
+          <w:lang w:val="en-US" w:eastAsia="en-US"/>
+        </w:rPr>
+        <w:t>S</w:t>
+      </w:r>
+      <w:r>
+        <w:rPr>
+          <w:rFonts w:eastAsia="Calibri" w:cs="Arial"/>
+          <w:sz w:val="16"/>
+          <w:szCs w:val="16"/>
+          <w:lang w:val="en-US" w:eastAsia="en-US"/>
+        </w:rPr>
+        <w:t>, CSS, and HTML</w:t>
       </w:r>
     </w:p>
     <w:p>
@@ -2190,13 +2272,17 @@
         </w:numPr>
         <w:spacing w:lineRule="auto" w:line="300" w:before="0" w:after="0"/>
         <w:ind w:left="1080" w:right="0" w:hanging="360"/>
+        <w:rPr/>
+      </w:pPr>
+      <w:r>
         <w:rPr>
           <w:rFonts w:eastAsia="Calibri" w:cs="Arial"/>
           <w:sz w:val="16"/>
           <w:szCs w:val="16"/>
           <w:lang w:val="en-US" w:eastAsia="en-US"/>
         </w:rPr>
-      </w:pPr>
+        <w:t xml:space="preserve">Integrated </w:t>
+      </w:r>
       <w:r>
         <w:rPr>
           <w:rFonts w:eastAsia="Calibri" w:cs="Arial"/>
@@ -2204,7 +2290,16 @@
           <w:szCs w:val="16"/>
           <w:lang w:val="en-US" w:eastAsia="en-US"/>
         </w:rPr>
-        <w:t>Integrated Highcharts interactive library into the existing application</w:t>
+        <w:t xml:space="preserve">the </w:t>
+      </w:r>
+      <w:r>
+        <w:rPr>
+          <w:rFonts w:eastAsia="Calibri" w:cs="Arial"/>
+          <w:sz w:val="16"/>
+          <w:szCs w:val="16"/>
+          <w:lang w:val="en-US" w:eastAsia="en-US"/>
+        </w:rPr>
+        <w:t>Highcharts interactive library</w:t>
       </w:r>
     </w:p>
     <w:p>
@@ -2216,13 +2311,17 @@
         </w:numPr>
         <w:spacing w:lineRule="auto" w:line="300" w:before="0" w:after="0"/>
         <w:ind w:left="1080" w:right="0" w:hanging="360"/>
+        <w:rPr/>
+      </w:pPr>
+      <w:r>
         <w:rPr>
           <w:rFonts w:eastAsia="Calibri" w:cs="Arial"/>
           <w:sz w:val="16"/>
           <w:szCs w:val="16"/>
           <w:lang w:val="en-US" w:eastAsia="en-US"/>
         </w:rPr>
-      </w:pPr>
+        <w:t xml:space="preserve">Developed </w:t>
+      </w:r>
       <w:r>
         <w:rPr>
           <w:rFonts w:eastAsia="Calibri" w:cs="Arial"/>
@@ -2230,7 +2329,16 @@
           <w:szCs w:val="16"/>
           <w:lang w:val="en-US" w:eastAsia="en-US"/>
         </w:rPr>
-        <w:t>Developed business logic solutions for various vertical solutions using C#, WCF, ASP.NET and T-SQL</w:t>
+        <w:t>various back-end</w:t>
+      </w:r>
+      <w:r>
+        <w:rPr>
+          <w:rFonts w:eastAsia="Calibri" w:cs="Arial"/>
+          <w:sz w:val="16"/>
+          <w:szCs w:val="16"/>
+          <w:lang w:val="en-US" w:eastAsia="en-US"/>
+        </w:rPr>
+        <w:t xml:space="preserve"> solutions using C#, WCF, ASP.NET, and T-SQL</w:t>
       </w:r>
     </w:p>
     <w:p>
@@ -2319,17 +2427,28 @@
         <w:pStyle w:val="Normal"/>
         <w:spacing w:lineRule="auto" w:line="300" w:before="0" w:after="0"/>
         <w:ind w:left="400" w:right="200" w:hanging="0"/>
+        <w:rPr/>
+      </w:pPr>
+      <w:r>
         <w:rPr>
           <w:sz w:val="16"/>
           <w:lang w:val="en-US"/>
         </w:rPr>
-      </w:pPr>
+        <w:t xml:space="preserve">Developed and maintained </w:t>
+      </w:r>
       <w:r>
         <w:rPr>
           <w:sz w:val="16"/>
           <w:lang w:val="en-US"/>
         </w:rPr>
-        <w:t>Developed and maintained bespoke investment management system within a team of 3 developers:</w:t>
+        <w:t>custom</w:t>
+      </w:r>
+      <w:r>
+        <w:rPr>
+          <w:sz w:val="16"/>
+          <w:lang w:val="en-US"/>
+        </w:rPr>
+        <w:t xml:space="preserve"> investment management system within a team of 3 developers:</w:t>
       </w:r>
     </w:p>
     <w:p>
@@ -2360,12 +2479,13 @@
       <w:r>
         <w:rPr>
           <w:rFonts w:eastAsia="Calibri" w:cs="Arial"/>
-          <w:b/>
+          <w:b w:val="false"/>
+          <w:bCs w:val="false"/>
           <w:sz w:val="16"/>
           <w:szCs w:val="16"/>
           <w:lang w:val="en-US" w:eastAsia="en-US"/>
         </w:rPr>
-        <w:t>Dyalog APL</w:t>
+        <w:t xml:space="preserve">Dyalog APL </w:t>
       </w:r>
       <w:r>
         <w:rPr>
@@ -2374,12 +2494,13 @@
           <w:szCs w:val="16"/>
           <w:lang w:val="en-US" w:eastAsia="en-US"/>
         </w:rPr>
-        <w:t xml:space="preserve"> and </w:t>
+        <w:t xml:space="preserve">and </w:t>
       </w:r>
       <w:r>
         <w:rPr>
           <w:rFonts w:eastAsia="Calibri" w:cs="Arial"/>
-          <w:b/>
+          <w:b w:val="false"/>
+          <w:bCs w:val="false"/>
           <w:sz w:val="16"/>
           <w:szCs w:val="16"/>
           <w:lang w:val="en-US" w:eastAsia="en-US"/>
@@ -3265,12 +3386,13 @@
       <w:lvlJc w:val="left"/>
       <w:pPr>
         <w:tabs>
-          <w:tab w:val="num" w:pos="1120"/>
+          <w:tab w:val="num" w:pos="1080"/>
         </w:tabs>
-        <w:ind w:left="1120" w:hanging="360"/>
+        <w:ind w:left="1080" w:hanging="360"/>
       </w:pPr>
       <w:rPr>
         <w:rFonts w:ascii="Symbol" w:hAnsi="Symbol" w:cs="Symbol" w:hint="default"/>
+        <w:b w:val="false"/>
         <w:rFonts w:cs="OpenSymbol"/>
       </w:rPr>
     </w:lvl>
@@ -3281,9 +3403,9 @@
       <w:lvlJc w:val="left"/>
       <w:pPr>
         <w:tabs>
-          <w:tab w:val="num" w:pos="1480"/>
+          <w:tab w:val="num" w:pos="1440"/>
         </w:tabs>
-        <w:ind w:left="1480" w:hanging="360"/>
+        <w:ind w:left="1440" w:hanging="360"/>
       </w:pPr>
       <w:rPr>
         <w:rFonts w:ascii="OpenSymbol" w:hAnsi="OpenSymbol" w:cs="OpenSymbol" w:hint="default"/>
@@ -3297,9 +3419,9 @@
       <w:lvlJc w:val="left"/>
       <w:pPr>
         <w:tabs>
-          <w:tab w:val="num" w:pos="1840"/>
+          <w:tab w:val="num" w:pos="1800"/>
         </w:tabs>
-        <w:ind w:left="1840" w:hanging="360"/>
+        <w:ind w:left="1800" w:hanging="360"/>
       </w:pPr>
       <w:rPr>
         <w:rFonts w:ascii="OpenSymbol" w:hAnsi="OpenSymbol" w:cs="OpenSymbol" w:hint="default"/>
@@ -3313,9 +3435,9 @@
       <w:lvlJc w:val="left"/>
       <w:pPr>
         <w:tabs>
-          <w:tab w:val="num" w:pos="2200"/>
+          <w:tab w:val="num" w:pos="2160"/>
         </w:tabs>
-        <w:ind w:left="2200" w:hanging="360"/>
+        <w:ind w:left="2160" w:hanging="360"/>
       </w:pPr>
       <w:rPr>
         <w:rFonts w:ascii="Symbol" w:hAnsi="Symbol" w:cs="Symbol" w:hint="default"/>
@@ -3329,9 +3451,9 @@
       <w:lvlJc w:val="left"/>
       <w:pPr>
         <w:tabs>
-          <w:tab w:val="num" w:pos="2560"/>
+          <w:tab w:val="num" w:pos="2520"/>
         </w:tabs>
-        <w:ind w:left="2560" w:hanging="360"/>
+        <w:ind w:left="2520" w:hanging="360"/>
       </w:pPr>
       <w:rPr>
         <w:rFonts w:ascii="OpenSymbol" w:hAnsi="OpenSymbol" w:cs="OpenSymbol" w:hint="default"/>
@@ -3345,9 +3467,9 @@
       <w:lvlJc w:val="left"/>
       <w:pPr>
         <w:tabs>
-          <w:tab w:val="num" w:pos="2920"/>
+          <w:tab w:val="num" w:pos="2880"/>
         </w:tabs>
-        <w:ind w:left="2920" w:hanging="360"/>
+        <w:ind w:left="2880" w:hanging="360"/>
       </w:pPr>
       <w:rPr>
         <w:rFonts w:ascii="OpenSymbol" w:hAnsi="OpenSymbol" w:cs="OpenSymbol" w:hint="default"/>
@@ -3361,9 +3483,9 @@
       <w:lvlJc w:val="left"/>
       <w:pPr>
         <w:tabs>
-          <w:tab w:val="num" w:pos="3280"/>
+          <w:tab w:val="num" w:pos="3240"/>
         </w:tabs>
-        <w:ind w:left="3280" w:hanging="360"/>
+        <w:ind w:left="3240" w:hanging="360"/>
       </w:pPr>
       <w:rPr>
         <w:rFonts w:ascii="Symbol" w:hAnsi="Symbol" w:cs="Symbol" w:hint="default"/>
@@ -3377,9 +3499,9 @@
       <w:lvlJc w:val="left"/>
       <w:pPr>
         <w:tabs>
-          <w:tab w:val="num" w:pos="3640"/>
+          <w:tab w:val="num" w:pos="3600"/>
         </w:tabs>
-        <w:ind w:left="3640" w:hanging="360"/>
+        <w:ind w:left="3600" w:hanging="360"/>
       </w:pPr>
       <w:rPr>
         <w:rFonts w:ascii="OpenSymbol" w:hAnsi="OpenSymbol" w:cs="OpenSymbol" w:hint="default"/>
@@ -3393,9 +3515,9 @@
       <w:lvlJc w:val="left"/>
       <w:pPr>
         <w:tabs>
-          <w:tab w:val="num" w:pos="4000"/>
+          <w:tab w:val="num" w:pos="3960"/>
         </w:tabs>
-        <w:ind w:left="4000" w:hanging="360"/>
+        <w:ind w:left="3960" w:hanging="360"/>
       </w:pPr>
       <w:rPr>
         <w:rFonts w:ascii="OpenSymbol" w:hAnsi="OpenSymbol" w:cs="OpenSymbol" w:hint="default"/>
@@ -3411,13 +3533,12 @@
       <w:lvlJc w:val="left"/>
       <w:pPr>
         <w:tabs>
-          <w:tab w:val="num" w:pos="1080"/>
+          <w:tab w:val="num" w:pos="1120"/>
         </w:tabs>
-        <w:ind w:left="1080" w:hanging="360"/>
+        <w:ind w:left="1120" w:hanging="360"/>
       </w:pPr>
       <w:rPr>
         <w:rFonts w:ascii="Symbol" w:hAnsi="Symbol" w:cs="Symbol" w:hint="default"/>
-        <w:b w:val="false"/>
         <w:rFonts w:cs="OpenSymbol"/>
       </w:rPr>
     </w:lvl>
@@ -3428,9 +3549,9 @@
       <w:lvlJc w:val="left"/>
       <w:pPr>
         <w:tabs>
-          <w:tab w:val="num" w:pos="1440"/>
+          <w:tab w:val="num" w:pos="1480"/>
         </w:tabs>
-        <w:ind w:left="1440" w:hanging="360"/>
+        <w:ind w:left="1480" w:hanging="360"/>
       </w:pPr>
       <w:rPr>
         <w:rFonts w:ascii="OpenSymbol" w:hAnsi="OpenSymbol" w:cs="OpenSymbol" w:hint="default"/>
@@ -3444,9 +3565,9 @@
       <w:lvlJc w:val="left"/>
       <w:pPr>
         <w:tabs>
-          <w:tab w:val="num" w:pos="1800"/>
+          <w:tab w:val="num" w:pos="1840"/>
         </w:tabs>
-        <w:ind w:left="1800" w:hanging="360"/>
+        <w:ind w:left="1840" w:hanging="360"/>
       </w:pPr>
       <w:rPr>
         <w:rFonts w:ascii="OpenSymbol" w:hAnsi="OpenSymbol" w:cs="OpenSymbol" w:hint="default"/>
@@ -3460,9 +3581,9 @@
       <w:lvlJc w:val="left"/>
       <w:pPr>
         <w:tabs>
-          <w:tab w:val="num" w:pos="2160"/>
+          <w:tab w:val="num" w:pos="2200"/>
         </w:tabs>
-        <w:ind w:left="2160" w:hanging="360"/>
+        <w:ind w:left="2200" w:hanging="360"/>
       </w:pPr>
       <w:rPr>
         <w:rFonts w:ascii="Symbol" w:hAnsi="Symbol" w:cs="Symbol" w:hint="default"/>
@@ -3476,9 +3597,9 @@
       <w:lvlJc w:val="left"/>
       <w:pPr>
         <w:tabs>
-          <w:tab w:val="num" w:pos="2520"/>
+          <w:tab w:val="num" w:pos="2560"/>
         </w:tabs>
-        <w:ind w:left="2520" w:hanging="360"/>
+        <w:ind w:left="2560" w:hanging="360"/>
       </w:pPr>
       <w:rPr>
         <w:rFonts w:ascii="OpenSymbol" w:hAnsi="OpenSymbol" w:cs="OpenSymbol" w:hint="default"/>
@@ -3492,9 +3613,9 @@
       <w:lvlJc w:val="left"/>
       <w:pPr>
         <w:tabs>
-          <w:tab w:val="num" w:pos="2880"/>
+          <w:tab w:val="num" w:pos="2920"/>
         </w:tabs>
-        <w:ind w:left="2880" w:hanging="360"/>
+        <w:ind w:left="2920" w:hanging="360"/>
       </w:pPr>
       <w:rPr>
         <w:rFonts w:ascii="OpenSymbol" w:hAnsi="OpenSymbol" w:cs="OpenSymbol" w:hint="default"/>
@@ -3508,9 +3629,9 @@
       <w:lvlJc w:val="left"/>
       <w:pPr>
         <w:tabs>
-          <w:tab w:val="num" w:pos="3240"/>
+          <w:tab w:val="num" w:pos="3280"/>
         </w:tabs>
-        <w:ind w:left="3240" w:hanging="360"/>
+        <w:ind w:left="3280" w:hanging="360"/>
       </w:pPr>
       <w:rPr>
         <w:rFonts w:ascii="Symbol" w:hAnsi="Symbol" w:cs="Symbol" w:hint="default"/>
@@ -3524,9 +3645,9 @@
       <w:lvlJc w:val="left"/>
       <w:pPr>
         <w:tabs>
-          <w:tab w:val="num" w:pos="3600"/>
+          <w:tab w:val="num" w:pos="3640"/>
         </w:tabs>
-        <w:ind w:left="3600" w:hanging="360"/>
+        <w:ind w:left="3640" w:hanging="360"/>
       </w:pPr>
       <w:rPr>
         <w:rFonts w:ascii="OpenSymbol" w:hAnsi="OpenSymbol" w:cs="OpenSymbol" w:hint="default"/>
@@ -3540,9 +3661,9 @@
       <w:lvlJc w:val="left"/>
       <w:pPr>
         <w:tabs>
-          <w:tab w:val="num" w:pos="3960"/>
+          <w:tab w:val="num" w:pos="4000"/>
         </w:tabs>
-        <w:ind w:left="3960" w:hanging="360"/>
+        <w:ind w:left="4000" w:hanging="360"/>
       </w:pPr>
       <w:rPr>
         <w:rFonts w:ascii="OpenSymbol" w:hAnsi="OpenSymbol" w:cs="OpenSymbol" w:hint="default"/>
@@ -11182,6 +11303,485 @@
       <w:lang w:val="en-GB"/>
     </w:rPr>
   </w:style>
+  <w:style w:type="character" w:styleId="ListLabel954">
+    <w:name w:val="ListLabel 954"/>
+    <w:qFormat/>
+    <w:rPr>
+      <w:rFonts w:cs="Symbol"/>
+      <w:color w:val="00000A"/>
+      <w:sz w:val="16"/>
+    </w:rPr>
+  </w:style>
+  <w:style w:type="character" w:styleId="ListLabel955">
+    <w:name w:val="ListLabel 955"/>
+    <w:qFormat/>
+    <w:rPr>
+      <w:rFonts w:cs="Courier New"/>
+    </w:rPr>
+  </w:style>
+  <w:style w:type="character" w:styleId="ListLabel956">
+    <w:name w:val="ListLabel 956"/>
+    <w:qFormat/>
+    <w:rPr>
+      <w:rFonts w:cs="Wingdings"/>
+    </w:rPr>
+  </w:style>
+  <w:style w:type="character" w:styleId="ListLabel957">
+    <w:name w:val="ListLabel 957"/>
+    <w:qFormat/>
+    <w:rPr>
+      <w:rFonts w:cs="Symbol"/>
+    </w:rPr>
+  </w:style>
+  <w:style w:type="character" w:styleId="ListLabel958">
+    <w:name w:val="ListLabel 958"/>
+    <w:qFormat/>
+    <w:rPr>
+      <w:rFonts w:cs="Courier New"/>
+    </w:rPr>
+  </w:style>
+  <w:style w:type="character" w:styleId="ListLabel959">
+    <w:name w:val="ListLabel 959"/>
+    <w:qFormat/>
+    <w:rPr>
+      <w:rFonts w:cs="Wingdings"/>
+    </w:rPr>
+  </w:style>
+  <w:style w:type="character" w:styleId="ListLabel960">
+    <w:name w:val="ListLabel 960"/>
+    <w:qFormat/>
+    <w:rPr>
+      <w:rFonts w:cs="Symbol"/>
+    </w:rPr>
+  </w:style>
+  <w:style w:type="character" w:styleId="ListLabel961">
+    <w:name w:val="ListLabel 961"/>
+    <w:qFormat/>
+    <w:rPr>
+      <w:rFonts w:cs="Courier New"/>
+    </w:rPr>
+  </w:style>
+  <w:style w:type="character" w:styleId="ListLabel962">
+    <w:name w:val="ListLabel 962"/>
+    <w:qFormat/>
+    <w:rPr>
+      <w:rFonts w:cs="Wingdings"/>
+    </w:rPr>
+  </w:style>
+  <w:style w:type="character" w:styleId="ListLabel963">
+    <w:name w:val="ListLabel 963"/>
+    <w:qFormat/>
+    <w:rPr>
+      <w:rFonts w:cs="Symbol"/>
+      <w:color w:val="00000A"/>
+      <w:sz w:val="16"/>
+    </w:rPr>
+  </w:style>
+  <w:style w:type="character" w:styleId="ListLabel964">
+    <w:name w:val="ListLabel 964"/>
+    <w:qFormat/>
+    <w:rPr>
+      <w:rFonts w:cs="Courier New"/>
+    </w:rPr>
+  </w:style>
+  <w:style w:type="character" w:styleId="ListLabel965">
+    <w:name w:val="ListLabel 965"/>
+    <w:qFormat/>
+    <w:rPr>
+      <w:rFonts w:cs="Wingdings"/>
+    </w:rPr>
+  </w:style>
+  <w:style w:type="character" w:styleId="ListLabel966">
+    <w:name w:val="ListLabel 966"/>
+    <w:qFormat/>
+    <w:rPr>
+      <w:rFonts w:cs="Symbol"/>
+    </w:rPr>
+  </w:style>
+  <w:style w:type="character" w:styleId="ListLabel967">
+    <w:name w:val="ListLabel 967"/>
+    <w:qFormat/>
+    <w:rPr>
+      <w:rFonts w:cs="Courier New"/>
+    </w:rPr>
+  </w:style>
+  <w:style w:type="character" w:styleId="ListLabel968">
+    <w:name w:val="ListLabel 968"/>
+    <w:qFormat/>
+    <w:rPr>
+      <w:rFonts w:cs="Wingdings"/>
+    </w:rPr>
+  </w:style>
+  <w:style w:type="character" w:styleId="ListLabel969">
+    <w:name w:val="ListLabel 969"/>
+    <w:qFormat/>
+    <w:rPr>
+      <w:rFonts w:cs="Symbol"/>
+    </w:rPr>
+  </w:style>
+  <w:style w:type="character" w:styleId="ListLabel970">
+    <w:name w:val="ListLabel 970"/>
+    <w:qFormat/>
+    <w:rPr>
+      <w:rFonts w:cs="Courier New"/>
+    </w:rPr>
+  </w:style>
+  <w:style w:type="character" w:styleId="ListLabel971">
+    <w:name w:val="ListLabel 971"/>
+    <w:qFormat/>
+    <w:rPr>
+      <w:rFonts w:cs="Wingdings"/>
+    </w:rPr>
+  </w:style>
+  <w:style w:type="character" w:styleId="ListLabel972">
+    <w:name w:val="ListLabel 972"/>
+    <w:qFormat/>
+    <w:rPr>
+      <w:rFonts w:cs="Symbol"/>
+      <w:color w:val="00000A"/>
+      <w:sz w:val="16"/>
+    </w:rPr>
+  </w:style>
+  <w:style w:type="character" w:styleId="ListLabel973">
+    <w:name w:val="ListLabel 973"/>
+    <w:qFormat/>
+    <w:rPr>
+      <w:rFonts w:cs="Courier New"/>
+    </w:rPr>
+  </w:style>
+  <w:style w:type="character" w:styleId="ListLabel974">
+    <w:name w:val="ListLabel 974"/>
+    <w:qFormat/>
+    <w:rPr>
+      <w:rFonts w:cs="Wingdings"/>
+    </w:rPr>
+  </w:style>
+  <w:style w:type="character" w:styleId="ListLabel975">
+    <w:name w:val="ListLabel 975"/>
+    <w:qFormat/>
+    <w:rPr>
+      <w:rFonts w:cs="Symbol"/>
+    </w:rPr>
+  </w:style>
+  <w:style w:type="character" w:styleId="ListLabel976">
+    <w:name w:val="ListLabel 976"/>
+    <w:qFormat/>
+    <w:rPr>
+      <w:rFonts w:cs="Courier New"/>
+    </w:rPr>
+  </w:style>
+  <w:style w:type="character" w:styleId="ListLabel977">
+    <w:name w:val="ListLabel 977"/>
+    <w:qFormat/>
+    <w:rPr>
+      <w:rFonts w:cs="Wingdings"/>
+    </w:rPr>
+  </w:style>
+  <w:style w:type="character" w:styleId="ListLabel978">
+    <w:name w:val="ListLabel 978"/>
+    <w:qFormat/>
+    <w:rPr>
+      <w:rFonts w:cs="Symbol"/>
+    </w:rPr>
+  </w:style>
+  <w:style w:type="character" w:styleId="ListLabel979">
+    <w:name w:val="ListLabel 979"/>
+    <w:qFormat/>
+    <w:rPr>
+      <w:rFonts w:cs="Courier New"/>
+    </w:rPr>
+  </w:style>
+  <w:style w:type="character" w:styleId="ListLabel980">
+    <w:name w:val="ListLabel 980"/>
+    <w:qFormat/>
+    <w:rPr>
+      <w:rFonts w:cs="Wingdings"/>
+    </w:rPr>
+  </w:style>
+  <w:style w:type="character" w:styleId="ListLabel981">
+    <w:name w:val="ListLabel 981"/>
+    <w:qFormat/>
+    <w:rPr>
+      <w:rFonts w:cs="Symbol"/>
+      <w:color w:val="00000A"/>
+      <w:sz w:val="16"/>
+    </w:rPr>
+  </w:style>
+  <w:style w:type="character" w:styleId="ListLabel982">
+    <w:name w:val="ListLabel 982"/>
+    <w:qFormat/>
+    <w:rPr>
+      <w:rFonts w:cs="Courier New"/>
+    </w:rPr>
+  </w:style>
+  <w:style w:type="character" w:styleId="ListLabel983">
+    <w:name w:val="ListLabel 983"/>
+    <w:qFormat/>
+    <w:rPr>
+      <w:rFonts w:cs="Wingdings"/>
+    </w:rPr>
+  </w:style>
+  <w:style w:type="character" w:styleId="ListLabel984">
+    <w:name w:val="ListLabel 984"/>
+    <w:qFormat/>
+    <w:rPr>
+      <w:rFonts w:cs="Symbol"/>
+    </w:rPr>
+  </w:style>
+  <w:style w:type="character" w:styleId="ListLabel985">
+    <w:name w:val="ListLabel 985"/>
+    <w:qFormat/>
+    <w:rPr>
+      <w:rFonts w:cs="Courier New"/>
+    </w:rPr>
+  </w:style>
+  <w:style w:type="character" w:styleId="ListLabel986">
+    <w:name w:val="ListLabel 986"/>
+    <w:qFormat/>
+    <w:rPr>
+      <w:rFonts w:cs="Wingdings"/>
+    </w:rPr>
+  </w:style>
+  <w:style w:type="character" w:styleId="ListLabel987">
+    <w:name w:val="ListLabel 987"/>
+    <w:qFormat/>
+    <w:rPr>
+      <w:rFonts w:cs="Symbol"/>
+    </w:rPr>
+  </w:style>
+  <w:style w:type="character" w:styleId="ListLabel988">
+    <w:name w:val="ListLabel 988"/>
+    <w:qFormat/>
+    <w:rPr>
+      <w:rFonts w:cs="Courier New"/>
+    </w:rPr>
+  </w:style>
+  <w:style w:type="character" w:styleId="ListLabel989">
+    <w:name w:val="ListLabel 989"/>
+    <w:qFormat/>
+    <w:rPr>
+      <w:rFonts w:cs="Wingdings"/>
+    </w:rPr>
+  </w:style>
+  <w:style w:type="character" w:styleId="ListLabel990">
+    <w:name w:val="ListLabel 990"/>
+    <w:qFormat/>
+    <w:rPr>
+      <w:rFonts w:cs="Symbol"/>
+      <w:sz w:val="16"/>
+    </w:rPr>
+  </w:style>
+  <w:style w:type="character" w:styleId="ListLabel991">
+    <w:name w:val="ListLabel 991"/>
+    <w:qFormat/>
+    <w:rPr>
+      <w:rFonts w:cs="Courier New"/>
+    </w:rPr>
+  </w:style>
+  <w:style w:type="character" w:styleId="ListLabel992">
+    <w:name w:val="ListLabel 992"/>
+    <w:qFormat/>
+    <w:rPr>
+      <w:rFonts w:cs="Wingdings"/>
+    </w:rPr>
+  </w:style>
+  <w:style w:type="character" w:styleId="ListLabel993">
+    <w:name w:val="ListLabel 993"/>
+    <w:qFormat/>
+    <w:rPr>
+      <w:rFonts w:cs="Symbol"/>
+    </w:rPr>
+  </w:style>
+  <w:style w:type="character" w:styleId="ListLabel994">
+    <w:name w:val="ListLabel 994"/>
+    <w:qFormat/>
+    <w:rPr>
+      <w:rFonts w:cs="Courier New"/>
+    </w:rPr>
+  </w:style>
+  <w:style w:type="character" w:styleId="ListLabel995">
+    <w:name w:val="ListLabel 995"/>
+    <w:qFormat/>
+    <w:rPr>
+      <w:rFonts w:cs="Wingdings"/>
+    </w:rPr>
+  </w:style>
+  <w:style w:type="character" w:styleId="ListLabel996">
+    <w:name w:val="ListLabel 996"/>
+    <w:qFormat/>
+    <w:rPr>
+      <w:rFonts w:cs="Symbol"/>
+    </w:rPr>
+  </w:style>
+  <w:style w:type="character" w:styleId="ListLabel997">
+    <w:name w:val="ListLabel 997"/>
+    <w:qFormat/>
+    <w:rPr>
+      <w:rFonts w:cs="Courier New"/>
+    </w:rPr>
+  </w:style>
+  <w:style w:type="character" w:styleId="ListLabel998">
+    <w:name w:val="ListLabel 998"/>
+    <w:qFormat/>
+    <w:rPr>
+      <w:rFonts w:cs="Wingdings"/>
+    </w:rPr>
+  </w:style>
+  <w:style w:type="character" w:styleId="ListLabel999">
+    <w:name w:val="ListLabel 999"/>
+    <w:qFormat/>
+    <w:rPr>
+      <w:rFonts w:cs="OpenSymbol"/>
+    </w:rPr>
+  </w:style>
+  <w:style w:type="character" w:styleId="ListLabel1000">
+    <w:name w:val="ListLabel 1000"/>
+    <w:qFormat/>
+    <w:rPr>
+      <w:rFonts w:cs="OpenSymbol"/>
+    </w:rPr>
+  </w:style>
+  <w:style w:type="character" w:styleId="ListLabel1001">
+    <w:name w:val="ListLabel 1001"/>
+    <w:qFormat/>
+    <w:rPr>
+      <w:rFonts w:cs="OpenSymbol"/>
+    </w:rPr>
+  </w:style>
+  <w:style w:type="character" w:styleId="ListLabel1002">
+    <w:name w:val="ListLabel 1002"/>
+    <w:qFormat/>
+    <w:rPr>
+      <w:rFonts w:cs="OpenSymbol"/>
+    </w:rPr>
+  </w:style>
+  <w:style w:type="character" w:styleId="ListLabel1003">
+    <w:name w:val="ListLabel 1003"/>
+    <w:qFormat/>
+    <w:rPr>
+      <w:rFonts w:cs="OpenSymbol"/>
+    </w:rPr>
+  </w:style>
+  <w:style w:type="character" w:styleId="ListLabel1004">
+    <w:name w:val="ListLabel 1004"/>
+    <w:qFormat/>
+    <w:rPr>
+      <w:rFonts w:cs="OpenSymbol"/>
+    </w:rPr>
+  </w:style>
+  <w:style w:type="character" w:styleId="ListLabel1005">
+    <w:name w:val="ListLabel 1005"/>
+    <w:qFormat/>
+    <w:rPr>
+      <w:rFonts w:cs="OpenSymbol"/>
+    </w:rPr>
+  </w:style>
+  <w:style w:type="character" w:styleId="ListLabel1006">
+    <w:name w:val="ListLabel 1006"/>
+    <w:qFormat/>
+    <w:rPr>
+      <w:rFonts w:cs="OpenSymbol"/>
+    </w:rPr>
+  </w:style>
+  <w:style w:type="character" w:styleId="ListLabel1007">
+    <w:name w:val="ListLabel 1007"/>
+    <w:qFormat/>
+    <w:rPr>
+      <w:rFonts w:cs="OpenSymbol"/>
+    </w:rPr>
+  </w:style>
+  <w:style w:type="character" w:styleId="ListLabel1008">
+    <w:name w:val="ListLabel 1008"/>
+    <w:qFormat/>
+    <w:rPr>
+      <w:rFonts w:cs="OpenSymbol"/>
+      <w:b w:val="false"/>
+    </w:rPr>
+  </w:style>
+  <w:style w:type="character" w:styleId="ListLabel1009">
+    <w:name w:val="ListLabel 1009"/>
+    <w:qFormat/>
+    <w:rPr>
+      <w:rFonts w:cs="OpenSymbol"/>
+    </w:rPr>
+  </w:style>
+  <w:style w:type="character" w:styleId="ListLabel1010">
+    <w:name w:val="ListLabel 1010"/>
+    <w:qFormat/>
+    <w:rPr>
+      <w:rFonts w:cs="OpenSymbol"/>
+    </w:rPr>
+  </w:style>
+  <w:style w:type="character" w:styleId="ListLabel1011">
+    <w:name w:val="ListLabel 1011"/>
+    <w:qFormat/>
+    <w:rPr>
+      <w:rFonts w:cs="OpenSymbol"/>
+    </w:rPr>
+  </w:style>
+  <w:style w:type="character" w:styleId="ListLabel1012">
+    <w:name w:val="ListLabel 1012"/>
+    <w:qFormat/>
+    <w:rPr>
+      <w:rFonts w:cs="OpenSymbol"/>
+    </w:rPr>
+  </w:style>
+  <w:style w:type="character" w:styleId="ListLabel1013">
+    <w:name w:val="ListLabel 1013"/>
+    <w:qFormat/>
+    <w:rPr>
+      <w:rFonts w:cs="OpenSymbol"/>
+    </w:rPr>
+  </w:style>
+  <w:style w:type="character" w:styleId="ListLabel1014">
+    <w:name w:val="ListLabel 1014"/>
+    <w:qFormat/>
+    <w:rPr>
+      <w:rFonts w:cs="OpenSymbol"/>
+    </w:rPr>
+  </w:style>
+  <w:style w:type="character" w:styleId="ListLabel1015">
+    <w:name w:val="ListLabel 1015"/>
+    <w:qFormat/>
+    <w:rPr>
+      <w:rFonts w:cs="OpenSymbol"/>
+    </w:rPr>
+  </w:style>
+  <w:style w:type="character" w:styleId="ListLabel1016">
+    <w:name w:val="ListLabel 1016"/>
+    <w:qFormat/>
+    <w:rPr>
+      <w:rFonts w:cs="OpenSymbol"/>
+    </w:rPr>
+  </w:style>
+  <w:style w:type="character" w:styleId="ListLabel1017">
+    <w:name w:val="ListLabel 1017"/>
+    <w:qFormat/>
+    <w:rPr>
+      <w:lang w:val="en-US"/>
+    </w:rPr>
+  </w:style>
+  <w:style w:type="character" w:styleId="ListLabel1018">
+    <w:name w:val="ListLabel 1018"/>
+    <w:qFormat/>
+    <w:rPr>
+      <w:lang w:val="en-GB"/>
+    </w:rPr>
+  </w:style>
+  <w:style w:type="character" w:styleId="ListLabel1019">
+    <w:name w:val="ListLabel 1019"/>
+    <w:qFormat/>
+    <w:rPr/>
+  </w:style>
+  <w:style w:type="character" w:styleId="ListLabel1020">
+    <w:name w:val="ListLabel 1020"/>
+    <w:qFormat/>
+    <w:rPr>
+      <w:sz w:val="16"/>
+      <w:szCs w:val="16"/>
+      <w:lang w:val="en-GB"/>
+    </w:rPr>
+  </w:style>
   <w:style w:type="paragraph" w:styleId="Heading">
     <w:name w:val="Heading"/>
     <w:basedOn w:val="Normal"/>

</xml_diff>

<commit_message>
Add the recent promotion and latest job description
</commit_message>
<xml_diff>
--- a/Georgios-Antzigai-CV.docx
+++ b/Georgios-Antzigai-CV.docx
@@ -692,7 +692,7 @@
       <w:pPr>
         <w:pStyle w:val="Normal"/>
         <w:spacing w:lineRule="auto" w:line="300" w:before="0" w:after="0"/>
-        <w:ind w:right="202" w:hanging="0"/>
+        <w:ind w:left="284" w:right="202" w:hanging="0"/>
         <w:rPr/>
       </w:pPr>
       <w:r>
@@ -749,7 +749,7 @@
           <w:iCs w:val="false"/>
           <w:lang w:val="en-US"/>
         </w:rPr>
-        <w:t xml:space="preserve"> (scikit-learn, pandas, NumPy, SciPy, matplotlib, bokeh) I have extensive commercial experience with </w:t>
+        <w:t xml:space="preserve"> (scikit-learn, pandas, NumPy, SciPy, matplotlib, bokeh) I have a commercial experience in applying </w:t>
       </w:r>
       <w:r>
         <w:rPr>
@@ -759,7 +759,7 @@
           <w:iCs w:val="false"/>
           <w:lang w:val="en-US"/>
         </w:rPr>
-        <w:t>SQL</w:t>
+        <w:t>inferential statistics</w:t>
       </w:r>
       <w:r>
         <w:rPr>
@@ -769,7 +769,7 @@
           <w:iCs w:val="false"/>
           <w:lang w:val="en-US"/>
         </w:rPr>
-        <w:t xml:space="preserve"> (MS SQL Server, SQLite), building </w:t>
+        <w:t xml:space="preserve"> (point estimates, confidence/credible intervals, hypothesis/significance testing, time series analysis) and </w:t>
       </w:r>
       <w:r>
         <w:rPr>
@@ -779,7 +779,7 @@
           <w:iCs w:val="false"/>
           <w:lang w:val="en-US"/>
         </w:rPr>
-        <w:t>REST</w:t>
+        <w:t>exploratory data analysis</w:t>
       </w:r>
       <w:r>
         <w:rPr>
@@ -789,7 +789,26 @@
           <w:iCs w:val="false"/>
           <w:lang w:val="en-US"/>
         </w:rPr>
-        <w:t xml:space="preserve">ful </w:t>
+        <w:t xml:space="preserve"> (data wrangling, data visualization).</w:t>
+      </w:r>
+    </w:p>
+    <w:p>
+      <w:pPr>
+        <w:pStyle w:val="Normal"/>
+        <w:spacing w:lineRule="auto" w:line="300" w:before="0" w:after="0"/>
+        <w:ind w:left="284" w:right="202" w:hanging="0"/>
+        <w:rPr/>
+      </w:pPr>
+      <w:r>
+        <w:rPr>
+          <w:b w:val="false"/>
+          <w:bCs w:val="false"/>
+          <w:i w:val="false"/>
+          <w:iCs w:val="false"/>
+          <w:lang w:val="en-US"/>
+        </w:rPr>
+        <w:br/>
+        <w:t xml:space="preserve">I also know a thing or two about </w:t>
       </w:r>
       <w:r>
         <w:rPr>
@@ -799,7 +818,7 @@
           <w:iCs w:val="false"/>
           <w:lang w:val="en-US"/>
         </w:rPr>
-        <w:t>API</w:t>
+        <w:t>SQL</w:t>
       </w:r>
       <w:r>
         <w:rPr>
@@ -809,7 +828,7 @@
           <w:iCs w:val="false"/>
           <w:lang w:val="en-US"/>
         </w:rPr>
-        <w:t xml:space="preserve">s, </w:t>
+        <w:t xml:space="preserve"> (MS SQL Server, SQLite), building </w:t>
       </w:r>
       <w:r>
         <w:rPr>
@@ -819,7 +838,7 @@
           <w:iCs w:val="false"/>
           <w:lang w:val="en-US"/>
         </w:rPr>
-        <w:t>Test Driven Development</w:t>
+        <w:t>REST</w:t>
       </w:r>
       <w:r>
         <w:rPr>
@@ -829,7 +848,7 @@
           <w:iCs w:val="false"/>
           <w:lang w:val="en-US"/>
         </w:rPr>
-        <w:t xml:space="preserve"> (unit testing, integration testing), </w:t>
+        <w:t xml:space="preserve">ful </w:t>
       </w:r>
       <w:r>
         <w:rPr>
@@ -839,7 +858,7 @@
           <w:iCs w:val="false"/>
           <w:lang w:val="en-US"/>
         </w:rPr>
-        <w:t>Continuous Integration/Deployment</w:t>
+        <w:t>API</w:t>
       </w:r>
       <w:r>
         <w:rPr>
@@ -849,7 +868,7 @@
           <w:iCs w:val="false"/>
           <w:lang w:val="en-US"/>
         </w:rPr>
-        <w:t xml:space="preserve"> (TeamCity, Jenkins, git, SVN), </w:t>
+        <w:t xml:space="preserve">s, </w:t>
       </w:r>
       <w:r>
         <w:rPr>
@@ -859,7 +878,7 @@
           <w:iCs w:val="false"/>
           <w:lang w:val="en-US"/>
         </w:rPr>
-        <w:t>cloud services</w:t>
+        <w:t>Test Driven Development</w:t>
       </w:r>
       <w:r>
         <w:rPr>
@@ -869,10 +888,48 @@
           <w:iCs w:val="false"/>
           <w:lang w:val="en-US"/>
         </w:rPr>
+        <w:t xml:space="preserve"> (unit testing, integration testing), </w:t>
+      </w:r>
+      <w:r>
+        <w:rPr>
+          <w:b/>
+          <w:bCs/>
+          <w:i w:val="false"/>
+          <w:iCs w:val="false"/>
+          <w:lang w:val="en-US"/>
+        </w:rPr>
+        <w:t>Continuous Integration/Deployment</w:t>
+      </w:r>
+      <w:r>
+        <w:rPr>
+          <w:b w:val="false"/>
+          <w:bCs w:val="false"/>
+          <w:i w:val="false"/>
+          <w:iCs w:val="false"/>
+          <w:lang w:val="en-US"/>
+        </w:rPr>
+        <w:t xml:space="preserve"> (TeamCity, Jenkins, git, SVN), </w:t>
+      </w:r>
+      <w:r>
+        <w:rPr>
+          <w:b/>
+          <w:bCs/>
+          <w:i w:val="false"/>
+          <w:iCs w:val="false"/>
+          <w:lang w:val="en-US"/>
+        </w:rPr>
+        <w:t>cloud services</w:t>
+      </w:r>
+      <w:r>
+        <w:rPr>
+          <w:b w:val="false"/>
+          <w:bCs w:val="false"/>
+          <w:i w:val="false"/>
+          <w:iCs w:val="false"/>
+          <w:lang w:val="en-US"/>
+        </w:rPr>
         <w:t xml:space="preserve"> (AWS, Azure).</w:t>
         <w:br/>
-        <w:br/>
-        <w:t>I also know a thing or two about probability theory, inferential statistics (point estimates, confidence/credible intervals, hypothesis/significance testing), exploratory data analysis (data wrangling, data visualization).</w:t>
       </w:r>
     </w:p>
     <w:p>
@@ -1330,31 +1387,6 @@
         <w:pStyle w:val="Normal"/>
         <w:spacing w:lineRule="auto" w:line="240" w:before="0" w:after="0"/>
         <w:ind w:left="0" w:right="0" w:hanging="0"/>
-        <w:rPr>
-          <w:b/>
-          <w:b/>
-          <w:color w:val="294177"/>
-          <w:sz w:val="24"/>
-          <w:lang w:val="en-US"/>
-        </w:rPr>
-      </w:pPr>
-      <w:r>
-        <w:rPr>
-          <w:b/>
-          <w:color w:val="294177"/>
-          <w:sz w:val="24"/>
-          <w:lang w:val="en-US"/>
-        </w:rPr>
-      </w:r>
-      <w:r>
-        <w:br w:type="page"/>
-      </w:r>
-    </w:p>
-    <w:p>
-      <w:pPr>
-        <w:pStyle w:val="Normal"/>
-        <w:spacing w:lineRule="auto" w:line="240" w:before="0" w:after="0"/>
-        <w:ind w:left="0" w:right="0" w:hanging="0"/>
         <w:rPr/>
       </w:pPr>
       <w:r>
@@ -1421,7 +1453,7 @@
           <w:sz w:val="24"/>
           <w:lang w:val="en-US"/>
         </w:rPr>
-        <w:t>Data Scientist</w:t>
+        <w:t>Lead Data Scientist</w:t>
       </w:r>
     </w:p>
     <w:p>
@@ -1431,7 +1463,7 @@
       </w:pPr>
       <w:r>
         <w:rPr/>
-        <w:t>May 2018 – Present time</w:t>
+        <w:t>Nov 2018 – Present time</w:t>
       </w:r>
     </w:p>
     <w:p>
@@ -1461,10 +1493,7 @@
         <w:pStyle w:val="Normal"/>
         <w:spacing w:lineRule="auto" w:line="300" w:before="0" w:after="0"/>
         <w:ind w:left="400" w:right="200" w:hanging="0"/>
-        <w:rPr>
-          <w:szCs w:val="20"/>
-          <w:lang w:val="en-US"/>
-        </w:rPr>
+        <w:rPr/>
       </w:pPr>
       <w:r>
         <w:rPr>
@@ -1475,25 +1504,298 @@
           <w:shd w:fill="FFFFFF" w:val="clear"/>
           <w:lang w:val="en-US"/>
         </w:rPr>
+        <w:t xml:space="preserve">Leading </w:t>
+      </w:r>
+      <w:r>
+        <w:rPr>
+          <w:rFonts w:cs="Arial"/>
+          <w:color w:val="333333"/>
+          <w:sz w:val="16"/>
+          <w:szCs w:val="16"/>
+          <w:shd w:fill="FFFFFF" w:val="clear"/>
+          <w:lang w:val="en-US"/>
+        </w:rPr>
+        <w:t>the</w:t>
+      </w:r>
+      <w:r>
+        <w:rPr>
+          <w:rFonts w:cs="Arial"/>
+          <w:color w:val="333333"/>
+          <w:sz w:val="16"/>
+          <w:szCs w:val="16"/>
+          <w:shd w:fill="FFFFFF" w:val="clear"/>
+          <w:lang w:val="en-US"/>
+        </w:rPr>
+        <w:t xml:space="preserve"> team of two data scientists</w:t>
+      </w:r>
+    </w:p>
+    <w:p>
+      <w:pPr>
+        <w:pStyle w:val="Normal"/>
+        <w:spacing w:lineRule="auto" w:line="300" w:before="0" w:after="0"/>
+        <w:ind w:left="0" w:right="200" w:hanging="0"/>
+        <w:rPr>
+          <w:szCs w:val="20"/>
+          <w:lang w:val="en-US"/>
+        </w:rPr>
+      </w:pPr>
+      <w:r>
+        <w:rPr>
+          <w:szCs w:val="20"/>
+          <w:lang w:val="en-US"/>
+        </w:rPr>
+      </w:r>
+    </w:p>
+    <w:p>
+      <w:pPr>
+        <w:pStyle w:val="Normal"/>
+        <w:spacing w:lineRule="auto" w:line="300" w:before="0" w:after="0"/>
+        <w:ind w:left="400" w:right="200" w:hanging="0"/>
+        <w:rPr/>
+      </w:pPr>
+      <w:r>
+        <w:rPr>
+          <w:b/>
+          <w:sz w:val="24"/>
+          <w:lang w:val="en-US"/>
+        </w:rPr>
+        <w:t>Data Scientist</w:t>
+      </w:r>
+    </w:p>
+    <w:p>
+      <w:pPr>
+        <w:pStyle w:val="Styledates"/>
+        <w:rPr/>
+      </w:pPr>
+      <w:r>
+        <w:rPr/>
+        <w:t>May 2018 – Nov 2018</w:t>
+      </w:r>
+    </w:p>
+    <w:p>
+      <w:pPr>
+        <w:pStyle w:val="Normal"/>
+        <w:spacing w:lineRule="auto" w:line="300" w:before="0" w:after="0"/>
+        <w:ind w:left="400" w:right="200" w:hanging="0"/>
+        <w:rPr/>
+      </w:pPr>
+      <w:r>
+        <w:rPr>
+          <w:b/>
+          <w:lang w:val="en-US"/>
+        </w:rPr>
+        <w:t xml:space="preserve">ETX Capital </w:t>
+      </w:r>
+      <w:r>
+        <w:rPr>
+          <w:rStyle w:val="InternetLink"/>
+          <w:lang w:val="en-US"/>
+        </w:rPr>
+        <w:t>etxcapital.com</w:t>
+      </w:r>
+    </w:p>
+    <w:p>
+      <w:pPr>
+        <w:pStyle w:val="Normal"/>
+        <w:spacing w:lineRule="auto" w:line="300" w:before="0" w:after="0"/>
+        <w:ind w:left="400" w:right="200" w:hanging="0"/>
+        <w:rPr/>
+      </w:pPr>
+      <w:r>
+        <w:rPr>
+          <w:rFonts w:cs="Arial"/>
+          <w:color w:val="333333"/>
+          <w:sz w:val="16"/>
+          <w:szCs w:val="16"/>
+          <w:shd w:fill="FFFFFF" w:val="clear"/>
+          <w:lang w:val="en-US"/>
+        </w:rPr>
         <w:t>Applying python to machine learning, data analysis, and reporting.</w:t>
       </w:r>
     </w:p>
     <w:p>
       <w:pPr>
         <w:pStyle w:val="Normal"/>
+        <w:widowControl/>
+        <w:numPr>
+          <w:ilvl w:val="0"/>
+          <w:numId w:val="8"/>
+        </w:numPr>
+        <w:suppressAutoHyphens w:val="true"/>
+        <w:bidi w:val="0"/>
+        <w:spacing w:lineRule="auto" w:line="300" w:before="0" w:after="0"/>
+        <w:ind w:left="1134" w:right="227" w:hanging="397"/>
+        <w:jc w:val="left"/>
+        <w:rPr/>
+      </w:pPr>
+      <w:r>
+        <w:rPr>
+          <w:rFonts w:cs="Arial"/>
+          <w:color w:val="333333"/>
+          <w:sz w:val="16"/>
+          <w:szCs w:val="16"/>
+          <w:shd w:fill="FFFFFF" w:val="clear"/>
+          <w:lang w:val="en-US"/>
+        </w:rPr>
+        <w:t>Established the python development and deployment pipelines for the company</w:t>
+      </w:r>
+    </w:p>
+    <w:p>
+      <w:pPr>
+        <w:pStyle w:val="Normal"/>
+        <w:widowControl/>
+        <w:numPr>
+          <w:ilvl w:val="0"/>
+          <w:numId w:val="8"/>
+        </w:numPr>
+        <w:suppressAutoHyphens w:val="true"/>
+        <w:bidi w:val="0"/>
+        <w:spacing w:lineRule="auto" w:line="300" w:before="0" w:after="0"/>
+        <w:ind w:left="1134" w:right="227" w:hanging="397"/>
+        <w:jc w:val="left"/>
+        <w:rPr/>
+      </w:pPr>
+      <w:r>
+        <w:rPr>
+          <w:rFonts w:cs="Arial"/>
+          <w:color w:val="333333"/>
+          <w:sz w:val="16"/>
+          <w:szCs w:val="16"/>
+          <w:shd w:fill="FFFFFF" w:val="clear"/>
+          <w:lang w:val="en-US"/>
+        </w:rPr>
+        <w:t>Built a classification model using scikit-learn + statsmodels packages for the model itself and pandas + matplotlib + seaborn for exploratory data analysis and data cleansing</w:t>
+      </w:r>
+    </w:p>
+    <w:p>
+      <w:pPr>
+        <w:pStyle w:val="Normal"/>
+        <w:widowControl/>
+        <w:numPr>
+          <w:ilvl w:val="0"/>
+          <w:numId w:val="8"/>
+        </w:numPr>
+        <w:suppressAutoHyphens w:val="true"/>
+        <w:bidi w:val="0"/>
+        <w:spacing w:lineRule="auto" w:line="300" w:before="0" w:after="0"/>
+        <w:ind w:left="1134" w:right="227" w:hanging="397"/>
+        <w:jc w:val="left"/>
+        <w:rPr/>
+      </w:pPr>
+      <w:r>
+        <w:rPr>
+          <w:rFonts w:cs="Arial"/>
+          <w:color w:val="333333"/>
+          <w:sz w:val="16"/>
+          <w:szCs w:val="16"/>
+          <w:shd w:fill="FFFFFF" w:val="clear"/>
+          <w:lang w:val="en-US"/>
+        </w:rPr>
+        <w:t>Productionised the above model in a form of RESTful APIs using Flask and Microsoft IIS</w:t>
+      </w:r>
+    </w:p>
+    <w:p>
+      <w:pPr>
+        <w:pStyle w:val="Normal"/>
+        <w:widowControl/>
+        <w:numPr>
+          <w:ilvl w:val="0"/>
+          <w:numId w:val="8"/>
+        </w:numPr>
+        <w:suppressAutoHyphens w:val="true"/>
+        <w:bidi w:val="0"/>
+        <w:spacing w:lineRule="auto" w:line="300" w:before="0" w:after="0"/>
+        <w:ind w:left="1134" w:right="227" w:hanging="397"/>
+        <w:jc w:val="left"/>
+        <w:rPr/>
+      </w:pPr>
+      <w:r>
+        <w:rPr>
+          <w:rFonts w:cs="Arial"/>
+          <w:color w:val="333333"/>
+          <w:sz w:val="16"/>
+          <w:szCs w:val="16"/>
+          <w:shd w:fill="FFFFFF" w:val="clear"/>
+          <w:lang w:val="en-US"/>
+        </w:rPr>
+        <w:t>Delivered numerous reporting solutions of various complexity using python and T-SQL</w:t>
+      </w:r>
+    </w:p>
+    <w:p>
+      <w:pPr>
+        <w:pStyle w:val="Normal"/>
+        <w:spacing w:lineRule="auto" w:line="300" w:before="0" w:after="0"/>
+        <w:ind w:left="0" w:right="200" w:hanging="0"/>
+        <w:rPr>
+          <w:szCs w:val="20"/>
+          <w:lang w:val="en-US"/>
+        </w:rPr>
+      </w:pPr>
+      <w:r>
+        <w:rPr>
+          <w:szCs w:val="20"/>
+          <w:lang w:val="en-US"/>
+        </w:rPr>
+      </w:r>
+    </w:p>
+    <w:p>
+      <w:pPr>
+        <w:pStyle w:val="Normal"/>
         <w:spacing w:lineRule="auto" w:line="300" w:before="0" w:after="0"/>
         <w:ind w:left="400" w:right="200" w:hanging="0"/>
-        <w:rPr>
-          <w:b/>
+        <w:rPr/>
+      </w:pPr>
+      <w:r>
+        <w:rPr>
           <w:b/>
           <w:sz w:val="24"/>
           <w:lang w:val="en-US"/>
         </w:rPr>
+        <w:t>Self studying Data Science</w:t>
+      </w:r>
+    </w:p>
+    <w:p>
+      <w:pPr>
+        <w:pStyle w:val="Styledates"/>
+        <w:rPr/>
       </w:pPr>
       <w:r>
-        <w:rPr>
-          <w:b/>
-          <w:sz w:val="24"/>
+        <w:rPr/>
+        <w:t>Apr 2017 – May 2018</w:t>
+      </w:r>
+    </w:p>
+    <w:p>
+      <w:pPr>
+        <w:pStyle w:val="Normal"/>
+        <w:spacing w:lineRule="auto" w:line="300" w:before="0" w:after="0"/>
+        <w:ind w:left="400" w:right="200" w:hanging="0"/>
+        <w:rPr/>
+      </w:pPr>
+      <w:r>
+        <w:rPr>
+          <w:rFonts w:cs="Arial"/>
+          <w:color w:val="333333"/>
+          <w:sz w:val="16"/>
+          <w:szCs w:val="16"/>
+          <w:shd w:fill="FFFFFF" w:val="clear"/>
+          <w:lang w:val="en-US"/>
+        </w:rPr>
+        <w:t>I quit my software development job to pursue my passion and dedicate all of my time and resourses to studying probability, statistics, data analysis and machine learning</w:t>
+      </w:r>
+    </w:p>
+    <w:p>
+      <w:pPr>
+        <w:pStyle w:val="Normal"/>
+        <w:spacing w:lineRule="auto" w:line="300" w:before="0" w:after="0"/>
+        <w:ind w:left="0" w:right="200" w:hanging="0"/>
+        <w:rPr>
+          <w:szCs w:val="20"/>
+          <w:lang w:val="en-US"/>
+        </w:rPr>
+      </w:pPr>
+      <w:r>
+        <w:rPr>
+          <w:szCs w:val="20"/>
           <w:lang w:val="en-US"/>
         </w:rPr>
       </w:r>
@@ -1559,7 +1861,7 @@
         <w:suppressAutoHyphens w:val="true"/>
         <w:bidi w:val="0"/>
         <w:spacing w:lineRule="auto" w:line="300" w:before="0" w:after="0"/>
-        <w:ind w:left="1517" w:right="0" w:hanging="0"/>
+        <w:ind w:left="397" w:right="0" w:hanging="0"/>
         <w:jc w:val="left"/>
         <w:rPr/>
       </w:pPr>
@@ -2077,32 +2379,7 @@
         <w:pStyle w:val="Normal"/>
         <w:spacing w:lineRule="auto" w:line="300" w:before="0" w:after="0"/>
         <w:ind w:left="400" w:right="200" w:hanging="0"/>
-        <w:rPr>
-          <w:b/>
-          <w:b/>
-          <w:sz w:val="24"/>
-          <w:lang w:val="en-US"/>
-        </w:rPr>
-      </w:pPr>
-      <w:r>
-        <w:rPr>
-          <w:b/>
-          <w:sz w:val="24"/>
-          <w:lang w:val="en-US"/>
-        </w:rPr>
-      </w:r>
-    </w:p>
-    <w:p>
-      <w:pPr>
-        <w:pStyle w:val="Normal"/>
-        <w:spacing w:lineRule="auto" w:line="300" w:before="0" w:after="0"/>
-        <w:ind w:left="400" w:right="200" w:hanging="0"/>
-        <w:rPr>
-          <w:b/>
-          <w:b/>
-          <w:sz w:val="24"/>
-          <w:lang w:val="en-US"/>
-        </w:rPr>
+        <w:rPr/>
       </w:pPr>
       <w:r>
         <w:rPr>
@@ -11828,6 +12105,836 @@
       <w:lang w:val="en-GB"/>
     </w:rPr>
   </w:style>
+  <w:style w:type="character" w:styleId="ListLabel1088">
+    <w:name w:val="ListLabel 1088"/>
+    <w:qFormat/>
+    <w:rPr>
+      <w:rFonts w:cs="Symbol"/>
+      <w:color w:val="00000A"/>
+      <w:sz w:val="16"/>
+    </w:rPr>
+  </w:style>
+  <w:style w:type="character" w:styleId="ListLabel1089">
+    <w:name w:val="ListLabel 1089"/>
+    <w:qFormat/>
+    <w:rPr>
+      <w:rFonts w:cs="Courier New"/>
+    </w:rPr>
+  </w:style>
+  <w:style w:type="character" w:styleId="ListLabel1090">
+    <w:name w:val="ListLabel 1090"/>
+    <w:qFormat/>
+    <w:rPr>
+      <w:rFonts w:cs="Wingdings"/>
+    </w:rPr>
+  </w:style>
+  <w:style w:type="character" w:styleId="ListLabel1091">
+    <w:name w:val="ListLabel 1091"/>
+    <w:qFormat/>
+    <w:rPr>
+      <w:rFonts w:cs="Symbol"/>
+    </w:rPr>
+  </w:style>
+  <w:style w:type="character" w:styleId="ListLabel1092">
+    <w:name w:val="ListLabel 1092"/>
+    <w:qFormat/>
+    <w:rPr>
+      <w:rFonts w:cs="Courier New"/>
+    </w:rPr>
+  </w:style>
+  <w:style w:type="character" w:styleId="ListLabel1093">
+    <w:name w:val="ListLabel 1093"/>
+    <w:qFormat/>
+    <w:rPr>
+      <w:rFonts w:cs="Wingdings"/>
+    </w:rPr>
+  </w:style>
+  <w:style w:type="character" w:styleId="ListLabel1094">
+    <w:name w:val="ListLabel 1094"/>
+    <w:qFormat/>
+    <w:rPr>
+      <w:rFonts w:cs="Symbol"/>
+    </w:rPr>
+  </w:style>
+  <w:style w:type="character" w:styleId="ListLabel1095">
+    <w:name w:val="ListLabel 1095"/>
+    <w:qFormat/>
+    <w:rPr>
+      <w:rFonts w:cs="Courier New"/>
+    </w:rPr>
+  </w:style>
+  <w:style w:type="character" w:styleId="ListLabel1096">
+    <w:name w:val="ListLabel 1096"/>
+    <w:qFormat/>
+    <w:rPr>
+      <w:rFonts w:cs="Wingdings"/>
+    </w:rPr>
+  </w:style>
+  <w:style w:type="character" w:styleId="ListLabel1097">
+    <w:name w:val="ListLabel 1097"/>
+    <w:qFormat/>
+    <w:rPr>
+      <w:rFonts w:cs="Symbol"/>
+      <w:color w:val="00000A"/>
+      <w:sz w:val="16"/>
+    </w:rPr>
+  </w:style>
+  <w:style w:type="character" w:styleId="ListLabel1098">
+    <w:name w:val="ListLabel 1098"/>
+    <w:qFormat/>
+    <w:rPr>
+      <w:rFonts w:cs="Courier New"/>
+    </w:rPr>
+  </w:style>
+  <w:style w:type="character" w:styleId="ListLabel1099">
+    <w:name w:val="ListLabel 1099"/>
+    <w:qFormat/>
+    <w:rPr>
+      <w:rFonts w:cs="Wingdings"/>
+    </w:rPr>
+  </w:style>
+  <w:style w:type="character" w:styleId="ListLabel1100">
+    <w:name w:val="ListLabel 1100"/>
+    <w:qFormat/>
+    <w:rPr>
+      <w:rFonts w:cs="Symbol"/>
+    </w:rPr>
+  </w:style>
+  <w:style w:type="character" w:styleId="ListLabel1101">
+    <w:name w:val="ListLabel 1101"/>
+    <w:qFormat/>
+    <w:rPr>
+      <w:rFonts w:cs="Courier New"/>
+    </w:rPr>
+  </w:style>
+  <w:style w:type="character" w:styleId="ListLabel1102">
+    <w:name w:val="ListLabel 1102"/>
+    <w:qFormat/>
+    <w:rPr>
+      <w:rFonts w:cs="Wingdings"/>
+    </w:rPr>
+  </w:style>
+  <w:style w:type="character" w:styleId="ListLabel1103">
+    <w:name w:val="ListLabel 1103"/>
+    <w:qFormat/>
+    <w:rPr>
+      <w:rFonts w:cs="Symbol"/>
+    </w:rPr>
+  </w:style>
+  <w:style w:type="character" w:styleId="ListLabel1104">
+    <w:name w:val="ListLabel 1104"/>
+    <w:qFormat/>
+    <w:rPr>
+      <w:rFonts w:cs="Courier New"/>
+    </w:rPr>
+  </w:style>
+  <w:style w:type="character" w:styleId="ListLabel1105">
+    <w:name w:val="ListLabel 1105"/>
+    <w:qFormat/>
+    <w:rPr>
+      <w:rFonts w:cs="Wingdings"/>
+    </w:rPr>
+  </w:style>
+  <w:style w:type="character" w:styleId="ListLabel1106">
+    <w:name w:val="ListLabel 1106"/>
+    <w:qFormat/>
+    <w:rPr>
+      <w:rFonts w:cs="Symbol"/>
+      <w:color w:val="00000A"/>
+      <w:sz w:val="16"/>
+    </w:rPr>
+  </w:style>
+  <w:style w:type="character" w:styleId="ListLabel1107">
+    <w:name w:val="ListLabel 1107"/>
+    <w:qFormat/>
+    <w:rPr>
+      <w:rFonts w:cs="Courier New"/>
+    </w:rPr>
+  </w:style>
+  <w:style w:type="character" w:styleId="ListLabel1108">
+    <w:name w:val="ListLabel 1108"/>
+    <w:qFormat/>
+    <w:rPr>
+      <w:rFonts w:cs="Wingdings"/>
+    </w:rPr>
+  </w:style>
+  <w:style w:type="character" w:styleId="ListLabel1109">
+    <w:name w:val="ListLabel 1109"/>
+    <w:qFormat/>
+    <w:rPr>
+      <w:rFonts w:cs="Symbol"/>
+    </w:rPr>
+  </w:style>
+  <w:style w:type="character" w:styleId="ListLabel1110">
+    <w:name w:val="ListLabel 1110"/>
+    <w:qFormat/>
+    <w:rPr>
+      <w:rFonts w:cs="Courier New"/>
+    </w:rPr>
+  </w:style>
+  <w:style w:type="character" w:styleId="ListLabel1111">
+    <w:name w:val="ListLabel 1111"/>
+    <w:qFormat/>
+    <w:rPr>
+      <w:rFonts w:cs="Wingdings"/>
+    </w:rPr>
+  </w:style>
+  <w:style w:type="character" w:styleId="ListLabel1112">
+    <w:name w:val="ListLabel 1112"/>
+    <w:qFormat/>
+    <w:rPr>
+      <w:rFonts w:cs="Symbol"/>
+    </w:rPr>
+  </w:style>
+  <w:style w:type="character" w:styleId="ListLabel1113">
+    <w:name w:val="ListLabel 1113"/>
+    <w:qFormat/>
+    <w:rPr>
+      <w:rFonts w:cs="Courier New"/>
+    </w:rPr>
+  </w:style>
+  <w:style w:type="character" w:styleId="ListLabel1114">
+    <w:name w:val="ListLabel 1114"/>
+    <w:qFormat/>
+    <w:rPr>
+      <w:rFonts w:cs="Wingdings"/>
+    </w:rPr>
+  </w:style>
+  <w:style w:type="character" w:styleId="ListLabel1115">
+    <w:name w:val="ListLabel 1115"/>
+    <w:qFormat/>
+    <w:rPr>
+      <w:rFonts w:cs="Symbol"/>
+      <w:color w:val="00000A"/>
+      <w:sz w:val="16"/>
+    </w:rPr>
+  </w:style>
+  <w:style w:type="character" w:styleId="ListLabel1116">
+    <w:name w:val="ListLabel 1116"/>
+    <w:qFormat/>
+    <w:rPr>
+      <w:rFonts w:cs="Courier New"/>
+    </w:rPr>
+  </w:style>
+  <w:style w:type="character" w:styleId="ListLabel1117">
+    <w:name w:val="ListLabel 1117"/>
+    <w:qFormat/>
+    <w:rPr>
+      <w:rFonts w:cs="Wingdings"/>
+    </w:rPr>
+  </w:style>
+  <w:style w:type="character" w:styleId="ListLabel1118">
+    <w:name w:val="ListLabel 1118"/>
+    <w:qFormat/>
+    <w:rPr>
+      <w:rFonts w:cs="Symbol"/>
+    </w:rPr>
+  </w:style>
+  <w:style w:type="character" w:styleId="ListLabel1119">
+    <w:name w:val="ListLabel 1119"/>
+    <w:qFormat/>
+    <w:rPr>
+      <w:rFonts w:cs="Courier New"/>
+    </w:rPr>
+  </w:style>
+  <w:style w:type="character" w:styleId="ListLabel1120">
+    <w:name w:val="ListLabel 1120"/>
+    <w:qFormat/>
+    <w:rPr>
+      <w:rFonts w:cs="Wingdings"/>
+    </w:rPr>
+  </w:style>
+  <w:style w:type="character" w:styleId="ListLabel1121">
+    <w:name w:val="ListLabel 1121"/>
+    <w:qFormat/>
+    <w:rPr>
+      <w:rFonts w:cs="Symbol"/>
+    </w:rPr>
+  </w:style>
+  <w:style w:type="character" w:styleId="ListLabel1122">
+    <w:name w:val="ListLabel 1122"/>
+    <w:qFormat/>
+    <w:rPr>
+      <w:rFonts w:cs="Courier New"/>
+    </w:rPr>
+  </w:style>
+  <w:style w:type="character" w:styleId="ListLabel1123">
+    <w:name w:val="ListLabel 1123"/>
+    <w:qFormat/>
+    <w:rPr>
+      <w:rFonts w:cs="Wingdings"/>
+    </w:rPr>
+  </w:style>
+  <w:style w:type="character" w:styleId="ListLabel1124">
+    <w:name w:val="ListLabel 1124"/>
+    <w:qFormat/>
+    <w:rPr>
+      <w:rFonts w:cs="Symbol"/>
+      <w:sz w:val="16"/>
+    </w:rPr>
+  </w:style>
+  <w:style w:type="character" w:styleId="ListLabel1125">
+    <w:name w:val="ListLabel 1125"/>
+    <w:qFormat/>
+    <w:rPr>
+      <w:rFonts w:cs="Courier New"/>
+    </w:rPr>
+  </w:style>
+  <w:style w:type="character" w:styleId="ListLabel1126">
+    <w:name w:val="ListLabel 1126"/>
+    <w:qFormat/>
+    <w:rPr>
+      <w:rFonts w:cs="Wingdings"/>
+    </w:rPr>
+  </w:style>
+  <w:style w:type="character" w:styleId="ListLabel1127">
+    <w:name w:val="ListLabel 1127"/>
+    <w:qFormat/>
+    <w:rPr>
+      <w:rFonts w:cs="Symbol"/>
+    </w:rPr>
+  </w:style>
+  <w:style w:type="character" w:styleId="ListLabel1128">
+    <w:name w:val="ListLabel 1128"/>
+    <w:qFormat/>
+    <w:rPr>
+      <w:rFonts w:cs="Courier New"/>
+    </w:rPr>
+  </w:style>
+  <w:style w:type="character" w:styleId="ListLabel1129">
+    <w:name w:val="ListLabel 1129"/>
+    <w:qFormat/>
+    <w:rPr>
+      <w:rFonts w:cs="Wingdings"/>
+    </w:rPr>
+  </w:style>
+  <w:style w:type="character" w:styleId="ListLabel1130">
+    <w:name w:val="ListLabel 1130"/>
+    <w:qFormat/>
+    <w:rPr>
+      <w:rFonts w:cs="Symbol"/>
+    </w:rPr>
+  </w:style>
+  <w:style w:type="character" w:styleId="ListLabel1131">
+    <w:name w:val="ListLabel 1131"/>
+    <w:qFormat/>
+    <w:rPr>
+      <w:rFonts w:cs="Courier New"/>
+    </w:rPr>
+  </w:style>
+  <w:style w:type="character" w:styleId="ListLabel1132">
+    <w:name w:val="ListLabel 1132"/>
+    <w:qFormat/>
+    <w:rPr>
+      <w:rFonts w:cs="Wingdings"/>
+    </w:rPr>
+  </w:style>
+  <w:style w:type="character" w:styleId="ListLabel1133">
+    <w:name w:val="ListLabel 1133"/>
+    <w:qFormat/>
+    <w:rPr>
+      <w:rFonts w:cs="OpenSymbol"/>
+    </w:rPr>
+  </w:style>
+  <w:style w:type="character" w:styleId="ListLabel1134">
+    <w:name w:val="ListLabel 1134"/>
+    <w:qFormat/>
+    <w:rPr>
+      <w:rFonts w:cs="OpenSymbol"/>
+    </w:rPr>
+  </w:style>
+  <w:style w:type="character" w:styleId="ListLabel1135">
+    <w:name w:val="ListLabel 1135"/>
+    <w:qFormat/>
+    <w:rPr>
+      <w:rFonts w:cs="OpenSymbol"/>
+    </w:rPr>
+  </w:style>
+  <w:style w:type="character" w:styleId="ListLabel1136">
+    <w:name w:val="ListLabel 1136"/>
+    <w:qFormat/>
+    <w:rPr>
+      <w:rFonts w:cs="OpenSymbol"/>
+    </w:rPr>
+  </w:style>
+  <w:style w:type="character" w:styleId="ListLabel1137">
+    <w:name w:val="ListLabel 1137"/>
+    <w:qFormat/>
+    <w:rPr>
+      <w:rFonts w:cs="OpenSymbol"/>
+    </w:rPr>
+  </w:style>
+  <w:style w:type="character" w:styleId="ListLabel1138">
+    <w:name w:val="ListLabel 1138"/>
+    <w:qFormat/>
+    <w:rPr>
+      <w:rFonts w:cs="OpenSymbol"/>
+    </w:rPr>
+  </w:style>
+  <w:style w:type="character" w:styleId="ListLabel1139">
+    <w:name w:val="ListLabel 1139"/>
+    <w:qFormat/>
+    <w:rPr>
+      <w:rFonts w:cs="OpenSymbol"/>
+    </w:rPr>
+  </w:style>
+  <w:style w:type="character" w:styleId="ListLabel1140">
+    <w:name w:val="ListLabel 1140"/>
+    <w:qFormat/>
+    <w:rPr>
+      <w:rFonts w:cs="OpenSymbol"/>
+    </w:rPr>
+  </w:style>
+  <w:style w:type="character" w:styleId="ListLabel1141">
+    <w:name w:val="ListLabel 1141"/>
+    <w:qFormat/>
+    <w:rPr>
+      <w:rFonts w:cs="OpenSymbol"/>
+    </w:rPr>
+  </w:style>
+  <w:style w:type="character" w:styleId="ListLabel1142">
+    <w:name w:val="ListLabel 1142"/>
+    <w:qFormat/>
+    <w:rPr>
+      <w:lang w:val="en-US"/>
+    </w:rPr>
+  </w:style>
+  <w:style w:type="character" w:styleId="ListLabel1143">
+    <w:name w:val="ListLabel 1143"/>
+    <w:qFormat/>
+    <w:rPr>
+      <w:lang w:val="en-GB"/>
+    </w:rPr>
+  </w:style>
+  <w:style w:type="character" w:styleId="ListLabel1144">
+    <w:name w:val="ListLabel 1144"/>
+    <w:qFormat/>
+    <w:rPr/>
+  </w:style>
+  <w:style w:type="character" w:styleId="ListLabel1145">
+    <w:name w:val="ListLabel 1145"/>
+    <w:qFormat/>
+    <w:rPr>
+      <w:sz w:val="16"/>
+      <w:szCs w:val="16"/>
+      <w:lang w:val="en-GB"/>
+    </w:rPr>
+  </w:style>
+  <w:style w:type="character" w:styleId="ListLabel1146">
+    <w:name w:val="ListLabel 1146"/>
+    <w:qFormat/>
+    <w:rPr>
+      <w:rFonts w:cs="Symbol"/>
+      <w:color w:val="00000A"/>
+      <w:sz w:val="16"/>
+    </w:rPr>
+  </w:style>
+  <w:style w:type="character" w:styleId="ListLabel1147">
+    <w:name w:val="ListLabel 1147"/>
+    <w:qFormat/>
+    <w:rPr>
+      <w:rFonts w:cs="Courier New"/>
+    </w:rPr>
+  </w:style>
+  <w:style w:type="character" w:styleId="ListLabel1148">
+    <w:name w:val="ListLabel 1148"/>
+    <w:qFormat/>
+    <w:rPr>
+      <w:rFonts w:cs="Wingdings"/>
+    </w:rPr>
+  </w:style>
+  <w:style w:type="character" w:styleId="ListLabel1149">
+    <w:name w:val="ListLabel 1149"/>
+    <w:qFormat/>
+    <w:rPr>
+      <w:rFonts w:cs="Symbol"/>
+    </w:rPr>
+  </w:style>
+  <w:style w:type="character" w:styleId="ListLabel1150">
+    <w:name w:val="ListLabel 1150"/>
+    <w:qFormat/>
+    <w:rPr>
+      <w:rFonts w:cs="Courier New"/>
+    </w:rPr>
+  </w:style>
+  <w:style w:type="character" w:styleId="ListLabel1151">
+    <w:name w:val="ListLabel 1151"/>
+    <w:qFormat/>
+    <w:rPr>
+      <w:rFonts w:cs="Wingdings"/>
+    </w:rPr>
+  </w:style>
+  <w:style w:type="character" w:styleId="ListLabel1152">
+    <w:name w:val="ListLabel 1152"/>
+    <w:qFormat/>
+    <w:rPr>
+      <w:rFonts w:cs="Symbol"/>
+    </w:rPr>
+  </w:style>
+  <w:style w:type="character" w:styleId="ListLabel1153">
+    <w:name w:val="ListLabel 1153"/>
+    <w:qFormat/>
+    <w:rPr>
+      <w:rFonts w:cs="Courier New"/>
+    </w:rPr>
+  </w:style>
+  <w:style w:type="character" w:styleId="ListLabel1154">
+    <w:name w:val="ListLabel 1154"/>
+    <w:qFormat/>
+    <w:rPr>
+      <w:rFonts w:cs="Wingdings"/>
+    </w:rPr>
+  </w:style>
+  <w:style w:type="character" w:styleId="ListLabel1155">
+    <w:name w:val="ListLabel 1155"/>
+    <w:qFormat/>
+    <w:rPr>
+      <w:rFonts w:cs="Symbol"/>
+      <w:color w:val="00000A"/>
+      <w:sz w:val="16"/>
+    </w:rPr>
+  </w:style>
+  <w:style w:type="character" w:styleId="ListLabel1156">
+    <w:name w:val="ListLabel 1156"/>
+    <w:qFormat/>
+    <w:rPr>
+      <w:rFonts w:cs="Courier New"/>
+    </w:rPr>
+  </w:style>
+  <w:style w:type="character" w:styleId="ListLabel1157">
+    <w:name w:val="ListLabel 1157"/>
+    <w:qFormat/>
+    <w:rPr>
+      <w:rFonts w:cs="Wingdings"/>
+    </w:rPr>
+  </w:style>
+  <w:style w:type="character" w:styleId="ListLabel1158">
+    <w:name w:val="ListLabel 1158"/>
+    <w:qFormat/>
+    <w:rPr>
+      <w:rFonts w:cs="Symbol"/>
+    </w:rPr>
+  </w:style>
+  <w:style w:type="character" w:styleId="ListLabel1159">
+    <w:name w:val="ListLabel 1159"/>
+    <w:qFormat/>
+    <w:rPr>
+      <w:rFonts w:cs="Courier New"/>
+    </w:rPr>
+  </w:style>
+  <w:style w:type="character" w:styleId="ListLabel1160">
+    <w:name w:val="ListLabel 1160"/>
+    <w:qFormat/>
+    <w:rPr>
+      <w:rFonts w:cs="Wingdings"/>
+    </w:rPr>
+  </w:style>
+  <w:style w:type="character" w:styleId="ListLabel1161">
+    <w:name w:val="ListLabel 1161"/>
+    <w:qFormat/>
+    <w:rPr>
+      <w:rFonts w:cs="Symbol"/>
+    </w:rPr>
+  </w:style>
+  <w:style w:type="character" w:styleId="ListLabel1162">
+    <w:name w:val="ListLabel 1162"/>
+    <w:qFormat/>
+    <w:rPr>
+      <w:rFonts w:cs="Courier New"/>
+    </w:rPr>
+  </w:style>
+  <w:style w:type="character" w:styleId="ListLabel1163">
+    <w:name w:val="ListLabel 1163"/>
+    <w:qFormat/>
+    <w:rPr>
+      <w:rFonts w:cs="Wingdings"/>
+    </w:rPr>
+  </w:style>
+  <w:style w:type="character" w:styleId="ListLabel1164">
+    <w:name w:val="ListLabel 1164"/>
+    <w:qFormat/>
+    <w:rPr>
+      <w:rFonts w:cs="Symbol"/>
+      <w:color w:val="00000A"/>
+      <w:sz w:val="16"/>
+    </w:rPr>
+  </w:style>
+  <w:style w:type="character" w:styleId="ListLabel1165">
+    <w:name w:val="ListLabel 1165"/>
+    <w:qFormat/>
+    <w:rPr>
+      <w:rFonts w:cs="Courier New"/>
+    </w:rPr>
+  </w:style>
+  <w:style w:type="character" w:styleId="ListLabel1166">
+    <w:name w:val="ListLabel 1166"/>
+    <w:qFormat/>
+    <w:rPr>
+      <w:rFonts w:cs="Wingdings"/>
+    </w:rPr>
+  </w:style>
+  <w:style w:type="character" w:styleId="ListLabel1167">
+    <w:name w:val="ListLabel 1167"/>
+    <w:qFormat/>
+    <w:rPr>
+      <w:rFonts w:cs="Symbol"/>
+    </w:rPr>
+  </w:style>
+  <w:style w:type="character" w:styleId="ListLabel1168">
+    <w:name w:val="ListLabel 1168"/>
+    <w:qFormat/>
+    <w:rPr>
+      <w:rFonts w:cs="Courier New"/>
+    </w:rPr>
+  </w:style>
+  <w:style w:type="character" w:styleId="ListLabel1169">
+    <w:name w:val="ListLabel 1169"/>
+    <w:qFormat/>
+    <w:rPr>
+      <w:rFonts w:cs="Wingdings"/>
+    </w:rPr>
+  </w:style>
+  <w:style w:type="character" w:styleId="ListLabel1170">
+    <w:name w:val="ListLabel 1170"/>
+    <w:qFormat/>
+    <w:rPr>
+      <w:rFonts w:cs="Symbol"/>
+    </w:rPr>
+  </w:style>
+  <w:style w:type="character" w:styleId="ListLabel1171">
+    <w:name w:val="ListLabel 1171"/>
+    <w:qFormat/>
+    <w:rPr>
+      <w:rFonts w:cs="Courier New"/>
+    </w:rPr>
+  </w:style>
+  <w:style w:type="character" w:styleId="ListLabel1172">
+    <w:name w:val="ListLabel 1172"/>
+    <w:qFormat/>
+    <w:rPr>
+      <w:rFonts w:cs="Wingdings"/>
+    </w:rPr>
+  </w:style>
+  <w:style w:type="character" w:styleId="ListLabel1173">
+    <w:name w:val="ListLabel 1173"/>
+    <w:qFormat/>
+    <w:rPr>
+      <w:rFonts w:cs="Symbol"/>
+      <w:color w:val="00000A"/>
+      <w:sz w:val="16"/>
+    </w:rPr>
+  </w:style>
+  <w:style w:type="character" w:styleId="ListLabel1174">
+    <w:name w:val="ListLabel 1174"/>
+    <w:qFormat/>
+    <w:rPr>
+      <w:rFonts w:cs="Courier New"/>
+    </w:rPr>
+  </w:style>
+  <w:style w:type="character" w:styleId="ListLabel1175">
+    <w:name w:val="ListLabel 1175"/>
+    <w:qFormat/>
+    <w:rPr>
+      <w:rFonts w:cs="Wingdings"/>
+    </w:rPr>
+  </w:style>
+  <w:style w:type="character" w:styleId="ListLabel1176">
+    <w:name w:val="ListLabel 1176"/>
+    <w:qFormat/>
+    <w:rPr>
+      <w:rFonts w:cs="Symbol"/>
+    </w:rPr>
+  </w:style>
+  <w:style w:type="character" w:styleId="ListLabel1177">
+    <w:name w:val="ListLabel 1177"/>
+    <w:qFormat/>
+    <w:rPr>
+      <w:rFonts w:cs="Courier New"/>
+    </w:rPr>
+  </w:style>
+  <w:style w:type="character" w:styleId="ListLabel1178">
+    <w:name w:val="ListLabel 1178"/>
+    <w:qFormat/>
+    <w:rPr>
+      <w:rFonts w:cs="Wingdings"/>
+    </w:rPr>
+  </w:style>
+  <w:style w:type="character" w:styleId="ListLabel1179">
+    <w:name w:val="ListLabel 1179"/>
+    <w:qFormat/>
+    <w:rPr>
+      <w:rFonts w:cs="Symbol"/>
+    </w:rPr>
+  </w:style>
+  <w:style w:type="character" w:styleId="ListLabel1180">
+    <w:name w:val="ListLabel 1180"/>
+    <w:qFormat/>
+    <w:rPr>
+      <w:rFonts w:cs="Courier New"/>
+    </w:rPr>
+  </w:style>
+  <w:style w:type="character" w:styleId="ListLabel1181">
+    <w:name w:val="ListLabel 1181"/>
+    <w:qFormat/>
+    <w:rPr>
+      <w:rFonts w:cs="Wingdings"/>
+    </w:rPr>
+  </w:style>
+  <w:style w:type="character" w:styleId="ListLabel1182">
+    <w:name w:val="ListLabel 1182"/>
+    <w:qFormat/>
+    <w:rPr>
+      <w:rFonts w:cs="Symbol"/>
+      <w:sz w:val="16"/>
+    </w:rPr>
+  </w:style>
+  <w:style w:type="character" w:styleId="ListLabel1183">
+    <w:name w:val="ListLabel 1183"/>
+    <w:qFormat/>
+    <w:rPr>
+      <w:rFonts w:cs="Courier New"/>
+    </w:rPr>
+  </w:style>
+  <w:style w:type="character" w:styleId="ListLabel1184">
+    <w:name w:val="ListLabel 1184"/>
+    <w:qFormat/>
+    <w:rPr>
+      <w:rFonts w:cs="Wingdings"/>
+    </w:rPr>
+  </w:style>
+  <w:style w:type="character" w:styleId="ListLabel1185">
+    <w:name w:val="ListLabel 1185"/>
+    <w:qFormat/>
+    <w:rPr>
+      <w:rFonts w:cs="Symbol"/>
+    </w:rPr>
+  </w:style>
+  <w:style w:type="character" w:styleId="ListLabel1186">
+    <w:name w:val="ListLabel 1186"/>
+    <w:qFormat/>
+    <w:rPr>
+      <w:rFonts w:cs="Courier New"/>
+    </w:rPr>
+  </w:style>
+  <w:style w:type="character" w:styleId="ListLabel1187">
+    <w:name w:val="ListLabel 1187"/>
+    <w:qFormat/>
+    <w:rPr>
+      <w:rFonts w:cs="Wingdings"/>
+    </w:rPr>
+  </w:style>
+  <w:style w:type="character" w:styleId="ListLabel1188">
+    <w:name w:val="ListLabel 1188"/>
+    <w:qFormat/>
+    <w:rPr>
+      <w:rFonts w:cs="Symbol"/>
+    </w:rPr>
+  </w:style>
+  <w:style w:type="character" w:styleId="ListLabel1189">
+    <w:name w:val="ListLabel 1189"/>
+    <w:qFormat/>
+    <w:rPr>
+      <w:rFonts w:cs="Courier New"/>
+    </w:rPr>
+  </w:style>
+  <w:style w:type="character" w:styleId="ListLabel1190">
+    <w:name w:val="ListLabel 1190"/>
+    <w:qFormat/>
+    <w:rPr>
+      <w:rFonts w:cs="Wingdings"/>
+    </w:rPr>
+  </w:style>
+  <w:style w:type="character" w:styleId="ListLabel1191">
+    <w:name w:val="ListLabel 1191"/>
+    <w:qFormat/>
+    <w:rPr>
+      <w:rFonts w:cs="OpenSymbol"/>
+    </w:rPr>
+  </w:style>
+  <w:style w:type="character" w:styleId="ListLabel1192">
+    <w:name w:val="ListLabel 1192"/>
+    <w:qFormat/>
+    <w:rPr>
+      <w:rFonts w:cs="OpenSymbol"/>
+    </w:rPr>
+  </w:style>
+  <w:style w:type="character" w:styleId="ListLabel1193">
+    <w:name w:val="ListLabel 1193"/>
+    <w:qFormat/>
+    <w:rPr>
+      <w:rFonts w:cs="OpenSymbol"/>
+    </w:rPr>
+  </w:style>
+  <w:style w:type="character" w:styleId="ListLabel1194">
+    <w:name w:val="ListLabel 1194"/>
+    <w:qFormat/>
+    <w:rPr>
+      <w:rFonts w:cs="OpenSymbol"/>
+    </w:rPr>
+  </w:style>
+  <w:style w:type="character" w:styleId="ListLabel1195">
+    <w:name w:val="ListLabel 1195"/>
+    <w:qFormat/>
+    <w:rPr>
+      <w:rFonts w:cs="OpenSymbol"/>
+    </w:rPr>
+  </w:style>
+  <w:style w:type="character" w:styleId="ListLabel1196">
+    <w:name w:val="ListLabel 1196"/>
+    <w:qFormat/>
+    <w:rPr>
+      <w:rFonts w:cs="OpenSymbol"/>
+    </w:rPr>
+  </w:style>
+  <w:style w:type="character" w:styleId="ListLabel1197">
+    <w:name w:val="ListLabel 1197"/>
+    <w:qFormat/>
+    <w:rPr>
+      <w:rFonts w:cs="OpenSymbol"/>
+    </w:rPr>
+  </w:style>
+  <w:style w:type="character" w:styleId="ListLabel1198">
+    <w:name w:val="ListLabel 1198"/>
+    <w:qFormat/>
+    <w:rPr>
+      <w:rFonts w:cs="OpenSymbol"/>
+    </w:rPr>
+  </w:style>
+  <w:style w:type="character" w:styleId="ListLabel1199">
+    <w:name w:val="ListLabel 1199"/>
+    <w:qFormat/>
+    <w:rPr>
+      <w:rFonts w:cs="OpenSymbol"/>
+    </w:rPr>
+  </w:style>
+  <w:style w:type="character" w:styleId="ListLabel1200">
+    <w:name w:val="ListLabel 1200"/>
+    <w:qFormat/>
+    <w:rPr>
+      <w:lang w:val="en-US"/>
+    </w:rPr>
+  </w:style>
+  <w:style w:type="character" w:styleId="ListLabel1201">
+    <w:name w:val="ListLabel 1201"/>
+    <w:qFormat/>
+    <w:rPr>
+      <w:lang w:val="en-GB"/>
+    </w:rPr>
+  </w:style>
+  <w:style w:type="character" w:styleId="ListLabel1202">
+    <w:name w:val="ListLabel 1202"/>
+    <w:qFormat/>
+    <w:rPr/>
+  </w:style>
+  <w:style w:type="character" w:styleId="ListLabel1203">
+    <w:name w:val="ListLabel 1203"/>
+    <w:qFormat/>
+    <w:rPr>
+      <w:sz w:val="16"/>
+      <w:szCs w:val="16"/>
+      <w:lang w:val="en-GB"/>
+    </w:rPr>
+  </w:style>
   <w:style w:type="paragraph" w:styleId="Heading">
     <w:name w:val="Heading"/>
     <w:basedOn w:val="Normal"/>

</xml_diff>

<commit_message>
Update the LinkedIn link
</commit_message>
<xml_diff>
--- a/Georgios-Antzigai-CV.docx
+++ b/Georgios-Antzigai-CV.docx
@@ -405,7 +405,7 @@
                 <w:rPr>
                   <w:rStyle w:val="InternetLink"/>
                 </w:rPr>
-                <w:t>https://www.linkedin.com/in/ageorge</w:t>
+                <w:t>https://www.linkedin.com/in/ayorgo</w:t>
               </w:r>
             </w:hyperlink>
           </w:p>
@@ -1504,29 +1504,7 @@
           <w:shd w:fill="FFFFFF" w:val="clear"/>
           <w:lang w:val="en-US"/>
         </w:rPr>
-        <w:t xml:space="preserve">Leading </w:t>
-      </w:r>
-      <w:r>
-        <w:rPr>
-          <w:rFonts w:cs="Arial"/>
-          <w:color w:val="333333"/>
-          <w:sz w:val="16"/>
-          <w:szCs w:val="16"/>
-          <w:shd w:fill="FFFFFF" w:val="clear"/>
-          <w:lang w:val="en-US"/>
-        </w:rPr>
-        <w:t>the</w:t>
-      </w:r>
-      <w:r>
-        <w:rPr>
-          <w:rFonts w:cs="Arial"/>
-          <w:color w:val="333333"/>
-          <w:sz w:val="16"/>
-          <w:szCs w:val="16"/>
-          <w:shd w:fill="FFFFFF" w:val="clear"/>
-          <w:lang w:val="en-US"/>
-        </w:rPr>
-        <w:t xml:space="preserve"> team of two data scientists</w:t>
+        <w:t>Leading the team of two data scientists</w:t>
       </w:r>
     </w:p>
     <w:p>
@@ -12935,6 +12913,421 @@
       <w:lang w:val="en-GB"/>
     </w:rPr>
   </w:style>
+  <w:style w:type="character" w:styleId="ListLabel1204">
+    <w:name w:val="ListLabel 1204"/>
+    <w:qFormat/>
+    <w:rPr>
+      <w:rFonts w:cs="Symbol"/>
+      <w:color w:val="00000A"/>
+      <w:sz w:val="16"/>
+    </w:rPr>
+  </w:style>
+  <w:style w:type="character" w:styleId="ListLabel1205">
+    <w:name w:val="ListLabel 1205"/>
+    <w:qFormat/>
+    <w:rPr>
+      <w:rFonts w:cs="Courier New"/>
+    </w:rPr>
+  </w:style>
+  <w:style w:type="character" w:styleId="ListLabel1206">
+    <w:name w:val="ListLabel 1206"/>
+    <w:qFormat/>
+    <w:rPr>
+      <w:rFonts w:cs="Wingdings"/>
+    </w:rPr>
+  </w:style>
+  <w:style w:type="character" w:styleId="ListLabel1207">
+    <w:name w:val="ListLabel 1207"/>
+    <w:qFormat/>
+    <w:rPr>
+      <w:rFonts w:cs="Symbol"/>
+    </w:rPr>
+  </w:style>
+  <w:style w:type="character" w:styleId="ListLabel1208">
+    <w:name w:val="ListLabel 1208"/>
+    <w:qFormat/>
+    <w:rPr>
+      <w:rFonts w:cs="Courier New"/>
+    </w:rPr>
+  </w:style>
+  <w:style w:type="character" w:styleId="ListLabel1209">
+    <w:name w:val="ListLabel 1209"/>
+    <w:qFormat/>
+    <w:rPr>
+      <w:rFonts w:cs="Wingdings"/>
+    </w:rPr>
+  </w:style>
+  <w:style w:type="character" w:styleId="ListLabel1210">
+    <w:name w:val="ListLabel 1210"/>
+    <w:qFormat/>
+    <w:rPr>
+      <w:rFonts w:cs="Symbol"/>
+    </w:rPr>
+  </w:style>
+  <w:style w:type="character" w:styleId="ListLabel1211">
+    <w:name w:val="ListLabel 1211"/>
+    <w:qFormat/>
+    <w:rPr>
+      <w:rFonts w:cs="Courier New"/>
+    </w:rPr>
+  </w:style>
+  <w:style w:type="character" w:styleId="ListLabel1212">
+    <w:name w:val="ListLabel 1212"/>
+    <w:qFormat/>
+    <w:rPr>
+      <w:rFonts w:cs="Wingdings"/>
+    </w:rPr>
+  </w:style>
+  <w:style w:type="character" w:styleId="ListLabel1213">
+    <w:name w:val="ListLabel 1213"/>
+    <w:qFormat/>
+    <w:rPr>
+      <w:rFonts w:cs="Symbol"/>
+      <w:color w:val="00000A"/>
+      <w:sz w:val="16"/>
+    </w:rPr>
+  </w:style>
+  <w:style w:type="character" w:styleId="ListLabel1214">
+    <w:name w:val="ListLabel 1214"/>
+    <w:qFormat/>
+    <w:rPr>
+      <w:rFonts w:cs="Courier New"/>
+    </w:rPr>
+  </w:style>
+  <w:style w:type="character" w:styleId="ListLabel1215">
+    <w:name w:val="ListLabel 1215"/>
+    <w:qFormat/>
+    <w:rPr>
+      <w:rFonts w:cs="Wingdings"/>
+    </w:rPr>
+  </w:style>
+  <w:style w:type="character" w:styleId="ListLabel1216">
+    <w:name w:val="ListLabel 1216"/>
+    <w:qFormat/>
+    <w:rPr>
+      <w:rFonts w:cs="Symbol"/>
+    </w:rPr>
+  </w:style>
+  <w:style w:type="character" w:styleId="ListLabel1217">
+    <w:name w:val="ListLabel 1217"/>
+    <w:qFormat/>
+    <w:rPr>
+      <w:rFonts w:cs="Courier New"/>
+    </w:rPr>
+  </w:style>
+  <w:style w:type="character" w:styleId="ListLabel1218">
+    <w:name w:val="ListLabel 1218"/>
+    <w:qFormat/>
+    <w:rPr>
+      <w:rFonts w:cs="Wingdings"/>
+    </w:rPr>
+  </w:style>
+  <w:style w:type="character" w:styleId="ListLabel1219">
+    <w:name w:val="ListLabel 1219"/>
+    <w:qFormat/>
+    <w:rPr>
+      <w:rFonts w:cs="Symbol"/>
+    </w:rPr>
+  </w:style>
+  <w:style w:type="character" w:styleId="ListLabel1220">
+    <w:name w:val="ListLabel 1220"/>
+    <w:qFormat/>
+    <w:rPr>
+      <w:rFonts w:cs="Courier New"/>
+    </w:rPr>
+  </w:style>
+  <w:style w:type="character" w:styleId="ListLabel1221">
+    <w:name w:val="ListLabel 1221"/>
+    <w:qFormat/>
+    <w:rPr>
+      <w:rFonts w:cs="Wingdings"/>
+    </w:rPr>
+  </w:style>
+  <w:style w:type="character" w:styleId="ListLabel1222">
+    <w:name w:val="ListLabel 1222"/>
+    <w:qFormat/>
+    <w:rPr>
+      <w:rFonts w:cs="Symbol"/>
+      <w:color w:val="00000A"/>
+      <w:sz w:val="16"/>
+    </w:rPr>
+  </w:style>
+  <w:style w:type="character" w:styleId="ListLabel1223">
+    <w:name w:val="ListLabel 1223"/>
+    <w:qFormat/>
+    <w:rPr>
+      <w:rFonts w:cs="Courier New"/>
+    </w:rPr>
+  </w:style>
+  <w:style w:type="character" w:styleId="ListLabel1224">
+    <w:name w:val="ListLabel 1224"/>
+    <w:qFormat/>
+    <w:rPr>
+      <w:rFonts w:cs="Wingdings"/>
+    </w:rPr>
+  </w:style>
+  <w:style w:type="character" w:styleId="ListLabel1225">
+    <w:name w:val="ListLabel 1225"/>
+    <w:qFormat/>
+    <w:rPr>
+      <w:rFonts w:cs="Symbol"/>
+    </w:rPr>
+  </w:style>
+  <w:style w:type="character" w:styleId="ListLabel1226">
+    <w:name w:val="ListLabel 1226"/>
+    <w:qFormat/>
+    <w:rPr>
+      <w:rFonts w:cs="Courier New"/>
+    </w:rPr>
+  </w:style>
+  <w:style w:type="character" w:styleId="ListLabel1227">
+    <w:name w:val="ListLabel 1227"/>
+    <w:qFormat/>
+    <w:rPr>
+      <w:rFonts w:cs="Wingdings"/>
+    </w:rPr>
+  </w:style>
+  <w:style w:type="character" w:styleId="ListLabel1228">
+    <w:name w:val="ListLabel 1228"/>
+    <w:qFormat/>
+    <w:rPr>
+      <w:rFonts w:cs="Symbol"/>
+    </w:rPr>
+  </w:style>
+  <w:style w:type="character" w:styleId="ListLabel1229">
+    <w:name w:val="ListLabel 1229"/>
+    <w:qFormat/>
+    <w:rPr>
+      <w:rFonts w:cs="Courier New"/>
+    </w:rPr>
+  </w:style>
+  <w:style w:type="character" w:styleId="ListLabel1230">
+    <w:name w:val="ListLabel 1230"/>
+    <w:qFormat/>
+    <w:rPr>
+      <w:rFonts w:cs="Wingdings"/>
+    </w:rPr>
+  </w:style>
+  <w:style w:type="character" w:styleId="ListLabel1231">
+    <w:name w:val="ListLabel 1231"/>
+    <w:qFormat/>
+    <w:rPr>
+      <w:rFonts w:cs="Symbol"/>
+      <w:color w:val="00000A"/>
+      <w:sz w:val="16"/>
+    </w:rPr>
+  </w:style>
+  <w:style w:type="character" w:styleId="ListLabel1232">
+    <w:name w:val="ListLabel 1232"/>
+    <w:qFormat/>
+    <w:rPr>
+      <w:rFonts w:cs="Courier New"/>
+    </w:rPr>
+  </w:style>
+  <w:style w:type="character" w:styleId="ListLabel1233">
+    <w:name w:val="ListLabel 1233"/>
+    <w:qFormat/>
+    <w:rPr>
+      <w:rFonts w:cs="Wingdings"/>
+    </w:rPr>
+  </w:style>
+  <w:style w:type="character" w:styleId="ListLabel1234">
+    <w:name w:val="ListLabel 1234"/>
+    <w:qFormat/>
+    <w:rPr>
+      <w:rFonts w:cs="Symbol"/>
+    </w:rPr>
+  </w:style>
+  <w:style w:type="character" w:styleId="ListLabel1235">
+    <w:name w:val="ListLabel 1235"/>
+    <w:qFormat/>
+    <w:rPr>
+      <w:rFonts w:cs="Courier New"/>
+    </w:rPr>
+  </w:style>
+  <w:style w:type="character" w:styleId="ListLabel1236">
+    <w:name w:val="ListLabel 1236"/>
+    <w:qFormat/>
+    <w:rPr>
+      <w:rFonts w:cs="Wingdings"/>
+    </w:rPr>
+  </w:style>
+  <w:style w:type="character" w:styleId="ListLabel1237">
+    <w:name w:val="ListLabel 1237"/>
+    <w:qFormat/>
+    <w:rPr>
+      <w:rFonts w:cs="Symbol"/>
+    </w:rPr>
+  </w:style>
+  <w:style w:type="character" w:styleId="ListLabel1238">
+    <w:name w:val="ListLabel 1238"/>
+    <w:qFormat/>
+    <w:rPr>
+      <w:rFonts w:cs="Courier New"/>
+    </w:rPr>
+  </w:style>
+  <w:style w:type="character" w:styleId="ListLabel1239">
+    <w:name w:val="ListLabel 1239"/>
+    <w:qFormat/>
+    <w:rPr>
+      <w:rFonts w:cs="Wingdings"/>
+    </w:rPr>
+  </w:style>
+  <w:style w:type="character" w:styleId="ListLabel1240">
+    <w:name w:val="ListLabel 1240"/>
+    <w:qFormat/>
+    <w:rPr>
+      <w:rFonts w:cs="Symbol"/>
+      <w:sz w:val="16"/>
+    </w:rPr>
+  </w:style>
+  <w:style w:type="character" w:styleId="ListLabel1241">
+    <w:name w:val="ListLabel 1241"/>
+    <w:qFormat/>
+    <w:rPr>
+      <w:rFonts w:cs="Courier New"/>
+    </w:rPr>
+  </w:style>
+  <w:style w:type="character" w:styleId="ListLabel1242">
+    <w:name w:val="ListLabel 1242"/>
+    <w:qFormat/>
+    <w:rPr>
+      <w:rFonts w:cs="Wingdings"/>
+    </w:rPr>
+  </w:style>
+  <w:style w:type="character" w:styleId="ListLabel1243">
+    <w:name w:val="ListLabel 1243"/>
+    <w:qFormat/>
+    <w:rPr>
+      <w:rFonts w:cs="Symbol"/>
+    </w:rPr>
+  </w:style>
+  <w:style w:type="character" w:styleId="ListLabel1244">
+    <w:name w:val="ListLabel 1244"/>
+    <w:qFormat/>
+    <w:rPr>
+      <w:rFonts w:cs="Courier New"/>
+    </w:rPr>
+  </w:style>
+  <w:style w:type="character" w:styleId="ListLabel1245">
+    <w:name w:val="ListLabel 1245"/>
+    <w:qFormat/>
+    <w:rPr>
+      <w:rFonts w:cs="Wingdings"/>
+    </w:rPr>
+  </w:style>
+  <w:style w:type="character" w:styleId="ListLabel1246">
+    <w:name w:val="ListLabel 1246"/>
+    <w:qFormat/>
+    <w:rPr>
+      <w:rFonts w:cs="Symbol"/>
+    </w:rPr>
+  </w:style>
+  <w:style w:type="character" w:styleId="ListLabel1247">
+    <w:name w:val="ListLabel 1247"/>
+    <w:qFormat/>
+    <w:rPr>
+      <w:rFonts w:cs="Courier New"/>
+    </w:rPr>
+  </w:style>
+  <w:style w:type="character" w:styleId="ListLabel1248">
+    <w:name w:val="ListLabel 1248"/>
+    <w:qFormat/>
+    <w:rPr>
+      <w:rFonts w:cs="Wingdings"/>
+    </w:rPr>
+  </w:style>
+  <w:style w:type="character" w:styleId="ListLabel1249">
+    <w:name w:val="ListLabel 1249"/>
+    <w:qFormat/>
+    <w:rPr>
+      <w:rFonts w:cs="OpenSymbol"/>
+    </w:rPr>
+  </w:style>
+  <w:style w:type="character" w:styleId="ListLabel1250">
+    <w:name w:val="ListLabel 1250"/>
+    <w:qFormat/>
+    <w:rPr>
+      <w:rFonts w:cs="OpenSymbol"/>
+    </w:rPr>
+  </w:style>
+  <w:style w:type="character" w:styleId="ListLabel1251">
+    <w:name w:val="ListLabel 1251"/>
+    <w:qFormat/>
+    <w:rPr>
+      <w:rFonts w:cs="OpenSymbol"/>
+    </w:rPr>
+  </w:style>
+  <w:style w:type="character" w:styleId="ListLabel1252">
+    <w:name w:val="ListLabel 1252"/>
+    <w:qFormat/>
+    <w:rPr>
+      <w:rFonts w:cs="OpenSymbol"/>
+    </w:rPr>
+  </w:style>
+  <w:style w:type="character" w:styleId="ListLabel1253">
+    <w:name w:val="ListLabel 1253"/>
+    <w:qFormat/>
+    <w:rPr>
+      <w:rFonts w:cs="OpenSymbol"/>
+    </w:rPr>
+  </w:style>
+  <w:style w:type="character" w:styleId="ListLabel1254">
+    <w:name w:val="ListLabel 1254"/>
+    <w:qFormat/>
+    <w:rPr>
+      <w:rFonts w:cs="OpenSymbol"/>
+    </w:rPr>
+  </w:style>
+  <w:style w:type="character" w:styleId="ListLabel1255">
+    <w:name w:val="ListLabel 1255"/>
+    <w:qFormat/>
+    <w:rPr>
+      <w:rFonts w:cs="OpenSymbol"/>
+    </w:rPr>
+  </w:style>
+  <w:style w:type="character" w:styleId="ListLabel1256">
+    <w:name w:val="ListLabel 1256"/>
+    <w:qFormat/>
+    <w:rPr>
+      <w:rFonts w:cs="OpenSymbol"/>
+    </w:rPr>
+  </w:style>
+  <w:style w:type="character" w:styleId="ListLabel1257">
+    <w:name w:val="ListLabel 1257"/>
+    <w:qFormat/>
+    <w:rPr>
+      <w:rFonts w:cs="OpenSymbol"/>
+    </w:rPr>
+  </w:style>
+  <w:style w:type="character" w:styleId="ListLabel1258">
+    <w:name w:val="ListLabel 1258"/>
+    <w:qFormat/>
+    <w:rPr>
+      <w:lang w:val="en-US"/>
+    </w:rPr>
+  </w:style>
+  <w:style w:type="character" w:styleId="ListLabel1259">
+    <w:name w:val="ListLabel 1259"/>
+    <w:qFormat/>
+    <w:rPr>
+      <w:lang w:val="en-GB"/>
+    </w:rPr>
+  </w:style>
+  <w:style w:type="character" w:styleId="ListLabel1260">
+    <w:name w:val="ListLabel 1260"/>
+    <w:qFormat/>
+    <w:rPr/>
+  </w:style>
+  <w:style w:type="character" w:styleId="ListLabel1261">
+    <w:name w:val="ListLabel 1261"/>
+    <w:qFormat/>
+    <w:rPr>
+      <w:sz w:val="16"/>
+      <w:szCs w:val="16"/>
+      <w:lang w:val="en-GB"/>
+    </w:rPr>
+  </w:style>
   <w:style w:type="paragraph" w:styleId="Heading">
     <w:name w:val="Heading"/>
     <w:basedOn w:val="Normal"/>

</xml_diff>

<commit_message>
Rearrange the layout Add StackOverflow link
</commit_message>
<xml_diff>
--- a/Georgios-Antzigai-CV.docx
+++ b/Georgios-Antzigai-CV.docx
@@ -18,14 +18,13 @@
       </w:tblPr>
       <w:tblGrid>
         <w:gridCol w:w="3100"/>
-        <w:gridCol w:w="3363"/>
-        <w:gridCol w:w="2892"/>
+        <w:gridCol w:w="6255"/>
       </w:tblGrid>
       <w:tr>
         <w:trPr/>
         <w:tc>
           <w:tcPr>
-            <w:tcW w:w="6463" w:type="dxa"/>
+            <w:tcW w:w="9355" w:type="dxa"/>
             <w:gridSpan w:val="2"/>
             <w:tcBorders/>
             <w:shd w:fill="auto" w:val="clear"/>
@@ -74,23 +73,6 @@
             </w:r>
           </w:p>
         </w:tc>
-        <w:tc>
-          <w:tcPr>
-            <w:tcW w:w="2892" w:type="dxa"/>
-            <w:tcBorders/>
-            <w:shd w:fill="auto" w:val="clear"/>
-          </w:tcPr>
-          <w:p>
-            <w:pPr>
-              <w:pStyle w:val="TextBody"/>
-              <w:jc w:val="right"/>
-              <w:rPr/>
-            </w:pPr>
-            <w:r>
-              <w:rPr/>
-            </w:r>
-          </w:p>
-        </w:tc>
       </w:tr>
       <w:tr>
         <w:trPr/>
@@ -114,7 +96,7 @@
         </w:tc>
         <w:tc>
           <w:tcPr>
-            <w:tcW w:w="3363" w:type="dxa"/>
+            <w:tcW w:w="6255" w:type="dxa"/>
             <w:tcBorders/>
             <w:shd w:fill="auto" w:val="clear"/>
           </w:tcPr>
@@ -142,25 +124,6 @@
             </w:r>
           </w:p>
         </w:tc>
-        <w:tc>
-          <w:tcPr>
-            <w:tcW w:w="2892" w:type="dxa"/>
-            <w:tcBorders/>
-            <w:shd w:fill="auto" w:val="clear"/>
-          </w:tcPr>
-          <w:p>
-            <w:pPr>
-              <w:pStyle w:val="Normal"/>
-              <w:snapToGrid w:val="false"/>
-              <w:spacing w:lineRule="auto" w:line="240" w:before="0" w:after="0"/>
-              <w:ind w:left="284" w:right="284" w:hanging="0"/>
-              <w:rPr/>
-            </w:pPr>
-            <w:r>
-              <w:rPr/>
-            </w:r>
-          </w:p>
-        </w:tc>
       </w:tr>
       <w:tr>
         <w:trPr/>
@@ -184,7 +147,7 @@
         </w:tc>
         <w:tc>
           <w:tcPr>
-            <w:tcW w:w="3363" w:type="dxa"/>
+            <w:tcW w:w="6255" w:type="dxa"/>
             <w:tcBorders/>
             <w:shd w:fill="auto" w:val="clear"/>
           </w:tcPr>
@@ -212,25 +175,6 @@
             </w:hyperlink>
           </w:p>
         </w:tc>
-        <w:tc>
-          <w:tcPr>
-            <w:tcW w:w="2892" w:type="dxa"/>
-            <w:tcBorders/>
-            <w:shd w:fill="auto" w:val="clear"/>
-          </w:tcPr>
-          <w:p>
-            <w:pPr>
-              <w:pStyle w:val="Normal"/>
-              <w:snapToGrid w:val="false"/>
-              <w:spacing w:lineRule="auto" w:line="240" w:before="0" w:after="0"/>
-              <w:ind w:left="284" w:right="284" w:hanging="0"/>
-              <w:rPr/>
-            </w:pPr>
-            <w:r>
-              <w:rPr/>
-            </w:r>
-          </w:p>
-        </w:tc>
       </w:tr>
       <w:tr>
         <w:trPr/>
@@ -256,7 +200,7 @@
         </w:tc>
         <w:tc>
           <w:tcPr>
-            <w:tcW w:w="3363" w:type="dxa"/>
+            <w:tcW w:w="6255" w:type="dxa"/>
             <w:tcBorders/>
             <w:shd w:fill="auto" w:val="clear"/>
           </w:tcPr>
@@ -273,29 +217,6 @@
                 <w:lang w:val="en-GB"/>
               </w:rPr>
               <w:t>EU, Greece</w:t>
-            </w:r>
-          </w:p>
-        </w:tc>
-        <w:tc>
-          <w:tcPr>
-            <w:tcW w:w="2892" w:type="dxa"/>
-            <w:tcBorders/>
-            <w:shd w:fill="auto" w:val="clear"/>
-          </w:tcPr>
-          <w:p>
-            <w:pPr>
-              <w:pStyle w:val="Normal"/>
-              <w:snapToGrid w:val="false"/>
-              <w:spacing w:lineRule="auto" w:line="240" w:before="0" w:after="0"/>
-              <w:ind w:left="284" w:right="284" w:hanging="0"/>
-              <w:rPr>
-                <w:lang w:val="en-GB"/>
-              </w:rPr>
-            </w:pPr>
-            <w:r>
-              <w:rPr>
-                <w:lang w:val="en-GB"/>
-              </w:rPr>
             </w:r>
           </w:p>
         </w:tc>
@@ -324,7 +245,7 @@
         </w:tc>
         <w:tc>
           <w:tcPr>
-            <w:tcW w:w="3363" w:type="dxa"/>
+            <w:tcW w:w="6255" w:type="dxa"/>
             <w:tcBorders/>
             <w:shd w:fill="auto" w:val="clear"/>
           </w:tcPr>
@@ -344,26 +265,40 @@
             </w:r>
           </w:p>
         </w:tc>
+      </w:tr>
+      <w:tr>
+        <w:trPr/>
         <w:tc>
           <w:tcPr>
-            <w:tcW w:w="2892" w:type="dxa"/>
+            <w:tcW w:w="3100" w:type="dxa"/>
             <w:tcBorders/>
             <w:shd w:fill="auto" w:val="clear"/>
           </w:tcPr>
           <w:p>
             <w:pPr>
-              <w:pStyle w:val="Normal"/>
+              <w:pStyle w:val="NoSpacing"/>
               <w:snapToGrid w:val="false"/>
-              <w:spacing w:lineRule="auto" w:line="240" w:before="0" w:after="0"/>
-              <w:ind w:left="284" w:right="284" w:hanging="0"/>
-              <w:rPr>
-                <w:lang w:val="en-GB"/>
-              </w:rPr>
+              <w:rPr/>
             </w:pPr>
             <w:r>
-              <w:rPr>
-                <w:lang w:val="en-GB"/>
-              </w:rPr>
+              <w:rPr/>
+            </w:r>
+          </w:p>
+        </w:tc>
+        <w:tc>
+          <w:tcPr>
+            <w:tcW w:w="6255" w:type="dxa"/>
+            <w:tcBorders/>
+            <w:shd w:fill="auto" w:val="clear"/>
+          </w:tcPr>
+          <w:p>
+            <w:pPr>
+              <w:pStyle w:val="NoSpacing"/>
+              <w:snapToGrid w:val="false"/>
+              <w:rPr/>
+            </w:pPr>
+            <w:r>
+              <w:rPr/>
             </w:r>
           </w:p>
         </w:tc>
@@ -390,7 +325,7 @@
         </w:tc>
         <w:tc>
           <w:tcPr>
-            <w:tcW w:w="3363" w:type="dxa"/>
+            <w:tcW w:w="6255" w:type="dxa"/>
             <w:tcBorders/>
             <w:shd w:fill="auto" w:val="clear"/>
           </w:tcPr>
@@ -408,29 +343,6 @@
                 <w:t>https://www.linkedin.com/in/ayorgo</w:t>
               </w:r>
             </w:hyperlink>
-          </w:p>
-        </w:tc>
-        <w:tc>
-          <w:tcPr>
-            <w:tcW w:w="2892" w:type="dxa"/>
-            <w:tcBorders/>
-            <w:shd w:fill="auto" w:val="clear"/>
-          </w:tcPr>
-          <w:p>
-            <w:pPr>
-              <w:pStyle w:val="Normal"/>
-              <w:snapToGrid w:val="false"/>
-              <w:spacing w:lineRule="auto" w:line="240" w:before="0" w:after="0"/>
-              <w:ind w:left="284" w:right="284" w:hanging="0"/>
-              <w:rPr>
-                <w:lang w:val="en-GB"/>
-              </w:rPr>
-            </w:pPr>
-            <w:r>
-              <w:rPr>
-                <w:lang w:val="en-GB"/>
-              </w:rPr>
-            </w:r>
           </w:p>
         </w:tc>
       </w:tr>
@@ -456,7 +368,7 @@
         </w:tc>
         <w:tc>
           <w:tcPr>
-            <w:tcW w:w="3363" w:type="dxa"/>
+            <w:tcW w:w="6255" w:type="dxa"/>
             <w:tcBorders/>
             <w:shd w:fill="auto" w:val="clear"/>
           </w:tcPr>
@@ -476,27 +388,47 @@
             </w:hyperlink>
           </w:p>
         </w:tc>
+      </w:tr>
+      <w:tr>
+        <w:trPr/>
         <w:tc>
           <w:tcPr>
-            <w:tcW w:w="2892" w:type="dxa"/>
+            <w:tcW w:w="3100" w:type="dxa"/>
             <w:tcBorders/>
             <w:shd w:fill="auto" w:val="clear"/>
           </w:tcPr>
           <w:p>
             <w:pPr>
-              <w:pStyle w:val="Normal"/>
+              <w:pStyle w:val="NoSpacing"/>
               <w:snapToGrid w:val="false"/>
-              <w:spacing w:lineRule="auto" w:line="240" w:before="0" w:after="0"/>
-              <w:ind w:left="284" w:right="284" w:hanging="0"/>
-              <w:rPr>
-                <w:lang w:val="en-GB"/>
-              </w:rPr>
+              <w:rPr/>
             </w:pPr>
             <w:r>
-              <w:rPr>
-                <w:lang w:val="en-GB"/>
-              </w:rPr>
+              <w:rPr/>
+              <w:t>StackOverflow</w:t>
             </w:r>
+          </w:p>
+        </w:tc>
+        <w:tc>
+          <w:tcPr>
+            <w:tcW w:w="6255" w:type="dxa"/>
+            <w:tcBorders/>
+            <w:shd w:fill="auto" w:val="clear"/>
+          </w:tcPr>
+          <w:p>
+            <w:pPr>
+              <w:pStyle w:val="NoSpacing"/>
+              <w:snapToGrid w:val="false"/>
+              <w:rPr/>
+            </w:pPr>
+            <w:hyperlink r:id="rId5">
+              <w:r>
+                <w:rPr>
+                  <w:rStyle w:val="InternetLink"/>
+                </w:rPr>
+                <w:t>https://stackoverflow.com/users/4755520/ayorgo</w:t>
+              </w:r>
+            </w:hyperlink>
           </w:p>
         </w:tc>
       </w:tr>
@@ -521,7 +453,7 @@
         </w:tc>
         <w:tc>
           <w:tcPr>
-            <w:tcW w:w="3363" w:type="dxa"/>
+            <w:tcW w:w="6255" w:type="dxa"/>
             <w:tcBorders/>
             <w:shd w:fill="auto" w:val="clear"/>
           </w:tcPr>
@@ -533,29 +465,6 @@
             </w:pPr>
             <w:r>
               <w:rPr/>
-            </w:r>
-          </w:p>
-        </w:tc>
-        <w:tc>
-          <w:tcPr>
-            <w:tcW w:w="2892" w:type="dxa"/>
-            <w:tcBorders/>
-            <w:shd w:fill="auto" w:val="clear"/>
-          </w:tcPr>
-          <w:p>
-            <w:pPr>
-              <w:pStyle w:val="Normal"/>
-              <w:snapToGrid w:val="false"/>
-              <w:spacing w:lineRule="auto" w:line="240" w:before="0" w:after="0"/>
-              <w:ind w:left="284" w:right="284" w:hanging="0"/>
-              <w:rPr>
-                <w:lang w:val="en-GB"/>
-              </w:rPr>
-            </w:pPr>
-            <w:r>
-              <w:rPr>
-                <w:lang w:val="en-GB"/>
-              </w:rPr>
             </w:r>
           </w:p>
         </w:tc>
@@ -583,7 +492,6 @@
         <w:tc>
           <w:tcPr>
             <w:tcW w:w="6255" w:type="dxa"/>
-            <w:gridSpan w:val="2"/>
             <w:tcBorders/>
             <w:shd w:fill="auto" w:val="clear"/>
           </w:tcPr>
@@ -593,7 +501,7 @@
               <w:snapToGrid w:val="false"/>
               <w:rPr/>
             </w:pPr>
-            <w:hyperlink r:id="rId5">
+            <w:hyperlink r:id="rId6">
               <w:r>
                 <w:rPr>
                   <w:rStyle w:val="InternetLink"/>
@@ -703,13 +611,77 @@
           <w:iCs w:val="false"/>
           <w:lang w:val="en-US"/>
         </w:rPr>
-        <w:t>Full stack machine learning engineer.</w:t>
-        <w:br/>
-        <w:br/>
-        <w:t>Able to deliver machine learning solutions starting from data collection all the way to exposing the resulting model via APIs deployed in the cloud.</w:t>
-        <w:br/>
-        <w:br/>
-        <w:t xml:space="preserve">Apart from </w:t>
+        <w:t xml:space="preserve">Full stack machine learning engineer </w:t>
+      </w:r>
+      <w:r>
+        <w:rPr>
+          <w:b w:val="false"/>
+          <w:bCs w:val="false"/>
+          <w:i w:val="false"/>
+          <w:iCs w:val="false"/>
+          <w:lang w:val="en-US"/>
+        </w:rPr>
+        <w:t>a</w:t>
+      </w:r>
+      <w:r>
+        <w:rPr>
+          <w:b w:val="false"/>
+          <w:bCs w:val="false"/>
+          <w:i w:val="false"/>
+          <w:iCs w:val="false"/>
+          <w:lang w:val="en-US"/>
+        </w:rPr>
+        <w:t xml:space="preserve">ble to deliver solutions </w:t>
+      </w:r>
+      <w:r>
+        <w:rPr>
+          <w:b w:val="false"/>
+          <w:bCs w:val="false"/>
+          <w:i w:val="false"/>
+          <w:iCs w:val="false"/>
+          <w:lang w:val="en-US"/>
+        </w:rPr>
+        <w:t xml:space="preserve">starting </w:t>
+      </w:r>
+      <w:r>
+        <w:rPr>
+          <w:b w:val="false"/>
+          <w:bCs w:val="false"/>
+          <w:i w:val="false"/>
+          <w:iCs w:val="false"/>
+          <w:lang w:val="en-US"/>
+        </w:rPr>
+        <w:t>from</w:t>
+      </w:r>
+      <w:r>
+        <w:rPr>
+          <w:b w:val="false"/>
+          <w:bCs w:val="false"/>
+          <w:i w:val="false"/>
+          <w:iCs w:val="false"/>
+          <w:lang w:val="en-US"/>
+        </w:rPr>
+        <w:t xml:space="preserve"> </w:t>
+      </w:r>
+      <w:r>
+        <w:rPr>
+          <w:b w:val="false"/>
+          <w:bCs w:val="false"/>
+          <w:i w:val="false"/>
+          <w:iCs w:val="false"/>
+          <w:lang w:val="en-US"/>
+        </w:rPr>
+        <w:t xml:space="preserve">data collection to </w:t>
+      </w:r>
+      <w:r>
+        <w:rPr>
+          <w:b w:val="false"/>
+          <w:bCs w:val="false"/>
+          <w:i w:val="false"/>
+          <w:iCs w:val="false"/>
+          <w:lang w:val="en-US"/>
+        </w:rPr>
+        <w:t xml:space="preserve">establishing </w:t>
       </w:r>
       <w:r>
         <w:rPr>
@@ -719,7 +691,7 @@
           <w:iCs w:val="false"/>
           <w:lang w:val="en-US"/>
         </w:rPr>
-        <w:t>R</w:t>
+        <w:t>Continuous Integration</w:t>
       </w:r>
       <w:r>
         <w:rPr>
@@ -729,7 +701,27 @@
           <w:iCs w:val="false"/>
           <w:lang w:val="en-US"/>
         </w:rPr>
-        <w:t xml:space="preserve"> (stats, dplyr, tidyr, ggplot2) and </w:t>
+        <w:t xml:space="preserve"> </w:t>
+      </w:r>
+      <w:r>
+        <w:rPr>
+          <w:b w:val="false"/>
+          <w:bCs w:val="false"/>
+          <w:i w:val="false"/>
+          <w:iCs w:val="false"/>
+          <w:lang w:val="en-US"/>
+        </w:rPr>
+        <w:t xml:space="preserve">pipelines and </w:t>
+      </w:r>
+      <w:r>
+        <w:rPr>
+          <w:b w:val="false"/>
+          <w:bCs w:val="false"/>
+          <w:i w:val="false"/>
+          <w:iCs w:val="false"/>
+          <w:lang w:val="en-US"/>
+        </w:rPr>
+        <w:t xml:space="preserve">exposing the resulting model via </w:t>
       </w:r>
       <w:r>
         <w:rPr>
@@ -739,7 +731,7 @@
           <w:iCs w:val="false"/>
           <w:lang w:val="en-US"/>
         </w:rPr>
-        <w:t>Python</w:t>
+        <w:t>REST</w:t>
       </w:r>
       <w:r>
         <w:rPr>
@@ -749,7 +741,7 @@
           <w:iCs w:val="false"/>
           <w:lang w:val="en-US"/>
         </w:rPr>
-        <w:t xml:space="preserve"> (scikit-learn, pandas, NumPy, SciPy, matplotlib, bokeh) I have a commercial experience in applying </w:t>
+        <w:t xml:space="preserve">ful </w:t>
       </w:r>
       <w:r>
         <w:rPr>
@@ -759,7 +751,7 @@
           <w:iCs w:val="false"/>
           <w:lang w:val="en-US"/>
         </w:rPr>
-        <w:t>inferential statistics</w:t>
+        <w:t>API</w:t>
       </w:r>
       <w:r>
         <w:rPr>
@@ -769,7 +761,30 @@
           <w:iCs w:val="false"/>
           <w:lang w:val="en-US"/>
         </w:rPr>
-        <w:t xml:space="preserve"> (point estimates, confidence/credible intervals, hypothesis/significance testing, time series analysis) and </w:t>
+        <w:t>s.</w:t>
+        <w:br/>
+        <w:br/>
+        <w:t xml:space="preserve">I have </w:t>
+      </w:r>
+      <w:r>
+        <w:rPr>
+          <w:b w:val="false"/>
+          <w:bCs w:val="false"/>
+          <w:i w:val="false"/>
+          <w:iCs w:val="false"/>
+          <w:lang w:val="en-US"/>
+        </w:rPr>
+        <w:t xml:space="preserve">solid </w:t>
+      </w:r>
+      <w:r>
+        <w:rPr>
+          <w:b w:val="false"/>
+          <w:bCs w:val="false"/>
+          <w:i w:val="false"/>
+          <w:iCs w:val="false"/>
+          <w:lang w:val="en-US"/>
+        </w:rPr>
+        <w:t xml:space="preserve">experience in </w:t>
       </w:r>
       <w:r>
         <w:rPr>
@@ -779,7 +794,7 @@
           <w:iCs w:val="false"/>
           <w:lang w:val="en-US"/>
         </w:rPr>
-        <w:t>exploratory data analysis</w:t>
+        <w:t>inferential statistics</w:t>
       </w:r>
       <w:r>
         <w:rPr>
@@ -789,16 +804,8 @@
           <w:iCs w:val="false"/>
           <w:lang w:val="en-US"/>
         </w:rPr>
-        <w:t xml:space="preserve"> (data wrangling, data visualization).</w:t>
+        <w:t xml:space="preserve"> (point estimates, confidence/credible intervals, hypothesis/significance testing, time series analysis), </w:t>
       </w:r>
-    </w:p>
-    <w:p>
-      <w:pPr>
-        <w:pStyle w:val="Normal"/>
-        <w:spacing w:lineRule="auto" w:line="300" w:before="0" w:after="0"/>
-        <w:ind w:left="284" w:right="202" w:hanging="0"/>
-        <w:rPr/>
-      </w:pPr>
       <w:r>
         <w:rPr>
           <w:b w:val="false"/>
@@ -807,8 +814,7 @@
           <w:iCs w:val="false"/>
           <w:lang w:val="en-US"/>
         </w:rPr>
-        <w:br/>
-        <w:t xml:space="preserve">I also know a thing or two about </w:t>
+        <w:t xml:space="preserve">supervised </w:t>
       </w:r>
       <w:r>
         <w:rPr>
@@ -818,7 +824,7 @@
           <w:iCs w:val="false"/>
           <w:lang w:val="en-US"/>
         </w:rPr>
-        <w:t>SQL</w:t>
+        <w:t>machine-learning</w:t>
       </w:r>
       <w:r>
         <w:rPr>
@@ -828,7 +834,27 @@
           <w:iCs w:val="false"/>
           <w:lang w:val="en-US"/>
         </w:rPr>
-        <w:t xml:space="preserve"> (MS SQL Server, SQLite), building </w:t>
+        <w:t xml:space="preserve"> </w:t>
+      </w:r>
+      <w:r>
+        <w:rPr>
+          <w:b w:val="false"/>
+          <w:bCs w:val="false"/>
+          <w:i w:val="false"/>
+          <w:iCs w:val="false"/>
+          <w:lang w:val="en-US"/>
+        </w:rPr>
+        <w:t xml:space="preserve">(logit, k-NN, decision trees, ensemble boosting/bagging) </w:t>
+      </w:r>
+      <w:r>
+        <w:rPr>
+          <w:b w:val="false"/>
+          <w:bCs w:val="false"/>
+          <w:i w:val="false"/>
+          <w:iCs w:val="false"/>
+          <w:lang w:val="en-US"/>
+        </w:rPr>
+        <w:t xml:space="preserve">and </w:t>
       </w:r>
       <w:r>
         <w:rPr>
@@ -838,7 +864,7 @@
           <w:iCs w:val="false"/>
           <w:lang w:val="en-US"/>
         </w:rPr>
-        <w:t>REST</w:t>
+        <w:t>exploratory data analysis</w:t>
       </w:r>
       <w:r>
         <w:rPr>
@@ -848,7 +874,17 @@
           <w:iCs w:val="false"/>
           <w:lang w:val="en-US"/>
         </w:rPr>
-        <w:t xml:space="preserve">ful </w:t>
+        <w:t xml:space="preserve"> (data wrangling, data visualization) </w:t>
+      </w:r>
+      <w:r>
+        <w:rPr>
+          <w:b w:val="false"/>
+          <w:bCs w:val="false"/>
+          <w:i w:val="false"/>
+          <w:iCs w:val="false"/>
+          <w:lang w:val="en-US"/>
+        </w:rPr>
+        <w:t xml:space="preserve">with applications in </w:t>
       </w:r>
       <w:r>
         <w:rPr>
@@ -858,7 +894,7 @@
           <w:iCs w:val="false"/>
           <w:lang w:val="en-US"/>
         </w:rPr>
-        <w:t>API</w:t>
+        <w:t>Python</w:t>
       </w:r>
       <w:r>
         <w:rPr>
@@ -868,7 +904,7 @@
           <w:iCs w:val="false"/>
           <w:lang w:val="en-US"/>
         </w:rPr>
-        <w:t xml:space="preserve">s, </w:t>
+        <w:t xml:space="preserve"> (statsmodels, scikit-learn, pandas, NumPy, matplotlib, seaborn) and </w:t>
       </w:r>
       <w:r>
         <w:rPr>
@@ -878,7 +914,7 @@
           <w:iCs w:val="false"/>
           <w:lang w:val="en-US"/>
         </w:rPr>
-        <w:t>Test Driven Development</w:t>
+        <w:t>R</w:t>
       </w:r>
       <w:r>
         <w:rPr>
@@ -888,7 +924,17 @@
           <w:iCs w:val="false"/>
           <w:lang w:val="en-US"/>
         </w:rPr>
-        <w:t xml:space="preserve"> (unit testing, integration testing), </w:t>
+        <w:t xml:space="preserve"> (stats, dplyr, tidyr, ggplot2) using relational databases and various dialects of</w:t>
+      </w:r>
+      <w:r>
+        <w:rPr>
+          <w:b w:val="false"/>
+          <w:bCs w:val="false"/>
+          <w:i w:val="false"/>
+          <w:iCs w:val="false"/>
+          <w:lang w:val="en-US"/>
+        </w:rPr>
+        <w:t xml:space="preserve"> </w:t>
       </w:r>
       <w:r>
         <w:rPr>
@@ -898,7 +944,7 @@
           <w:iCs w:val="false"/>
           <w:lang w:val="en-US"/>
         </w:rPr>
-        <w:t>Continuous Integration/Deployment</w:t>
+        <w:t>SQL</w:t>
       </w:r>
       <w:r>
         <w:rPr>
@@ -908,28 +954,7 @@
           <w:iCs w:val="false"/>
           <w:lang w:val="en-US"/>
         </w:rPr>
-        <w:t xml:space="preserve"> (TeamCity, Jenkins, git, SVN), </w:t>
-      </w:r>
-      <w:r>
-        <w:rPr>
-          <w:b/>
-          <w:bCs/>
-          <w:i w:val="false"/>
-          <w:iCs w:val="false"/>
-          <w:lang w:val="en-US"/>
-        </w:rPr>
-        <w:t>cloud services</w:t>
-      </w:r>
-      <w:r>
-        <w:rPr>
-          <w:b w:val="false"/>
-          <w:bCs w:val="false"/>
-          <w:i w:val="false"/>
-          <w:iCs w:val="false"/>
-          <w:lang w:val="en-US"/>
-        </w:rPr>
-        <w:t xml:space="preserve"> (AWS, Azure).</w:t>
-        <w:br/>
+        <w:t xml:space="preserve"> (MS SQL Server, SQLite).</w:t>
       </w:r>
     </w:p>
     <w:p>
@@ -938,12 +963,13 @@
         <w:spacing w:lineRule="auto" w:line="300" w:before="0" w:after="0"/>
         <w:ind w:left="0" w:right="200" w:hanging="0"/>
         <w:rPr>
-          <w:lang w:val="en-US"/>
+          <w:b/>
+          <w:b/>
         </w:rPr>
       </w:pPr>
       <w:r>
         <w:rPr>
-          <w:lang w:val="en-US"/>
+          <w:b/>
         </w:rPr>
       </w:r>
     </w:p>
@@ -961,7 +987,7 @@
           <w:sz w:val="24"/>
           <w:lang w:val="en-US"/>
         </w:rPr>
-        <w:t>Courses</w:t>
+        <w:t>Experience</w:t>
       </w:r>
     </w:p>
     <w:p>
@@ -992,13 +1018,15 @@
       <w:pPr>
         <w:pStyle w:val="Normal"/>
         <w:spacing w:lineRule="auto" w:line="300" w:before="0" w:after="0"/>
-        <w:ind w:left="0" w:right="0" w:hanging="0"/>
-        <w:rPr>
+        <w:ind w:left="0" w:right="200" w:hanging="0"/>
+        <w:rPr>
+          <w:szCs w:val="20"/>
           <w:lang w:val="en-US"/>
         </w:rPr>
       </w:pPr>
       <w:r>
         <w:rPr>
+          <w:szCs w:val="20"/>
           <w:lang w:val="en-US"/>
         </w:rPr>
       </w:r>
@@ -1014,10 +1042,9 @@
         <w:rPr>
           <w:b/>
           <w:sz w:val="24"/>
-          <w:szCs w:val="20"/>
           <w:lang w:val="en-US"/>
         </w:rPr>
-        <w:t>Machine Learning by Stanford University</w:t>
+        <w:t>Lead Data Scientist</w:t>
       </w:r>
     </w:p>
     <w:p>
@@ -1027,7 +1054,7 @@
       </w:pPr>
       <w:r>
         <w:rPr/>
-        <w:t>Jan 2017</w:t>
+        <w:t>Nov 2018 – Present time</w:t>
       </w:r>
     </w:p>
     <w:p>
@@ -1042,21 +1069,570 @@
           <w:b/>
           <w:lang w:val="en-US"/>
         </w:rPr>
-        <w:t xml:space="preserve">Coursera </w:t>
+        <w:t xml:space="preserve">ETX Capital </w:t>
       </w:r>
-      <w:hyperlink r:id="rId6">
+      <w:r>
+        <w:rPr>
+          <w:rStyle w:val="InternetLink"/>
+          <w:lang w:val="en-US"/>
+        </w:rPr>
+        <w:t>etxcapital.com</w:t>
+      </w:r>
+    </w:p>
+    <w:p>
+      <w:pPr>
+        <w:pStyle w:val="Normal"/>
+        <w:spacing w:lineRule="auto" w:line="300" w:before="0" w:after="0"/>
+        <w:ind w:left="400" w:right="200" w:hanging="0"/>
+        <w:rPr/>
+      </w:pPr>
+      <w:r>
+        <w:rPr>
+          <w:rFonts w:cs="Arial"/>
+          <w:color w:val="333333"/>
+          <w:sz w:val="16"/>
+          <w:szCs w:val="16"/>
+          <w:shd w:fill="FFFFFF" w:val="clear"/>
+          <w:lang w:val="en-US"/>
+        </w:rPr>
+        <w:t>Leading the team of two data scientists</w:t>
+      </w:r>
+    </w:p>
+    <w:p>
+      <w:pPr>
+        <w:pStyle w:val="Normal"/>
+        <w:spacing w:lineRule="auto" w:line="300" w:before="0" w:after="0"/>
+        <w:ind w:left="0" w:right="200" w:hanging="0"/>
+        <w:rPr>
+          <w:szCs w:val="20"/>
+          <w:lang w:val="en-US"/>
+        </w:rPr>
+      </w:pPr>
+      <w:r>
+        <w:rPr>
+          <w:szCs w:val="20"/>
+          <w:lang w:val="en-US"/>
+        </w:rPr>
+      </w:r>
+    </w:p>
+    <w:p>
+      <w:pPr>
+        <w:pStyle w:val="Normal"/>
+        <w:spacing w:lineRule="auto" w:line="300" w:before="0" w:after="0"/>
+        <w:ind w:left="400" w:right="200" w:hanging="0"/>
+        <w:rPr/>
+      </w:pPr>
+      <w:r>
+        <w:rPr>
+          <w:b/>
+          <w:sz w:val="24"/>
+          <w:lang w:val="en-US"/>
+        </w:rPr>
+        <w:t>Data Scientist</w:t>
+      </w:r>
+    </w:p>
+    <w:p>
+      <w:pPr>
+        <w:pStyle w:val="Styledates"/>
+        <w:rPr/>
+      </w:pPr>
+      <w:r>
+        <w:rPr/>
+        <w:t>May 2018 – Nov 2018</w:t>
+      </w:r>
+    </w:p>
+    <w:p>
+      <w:pPr>
+        <w:pStyle w:val="Normal"/>
+        <w:spacing w:lineRule="auto" w:line="300" w:before="0" w:after="0"/>
+        <w:ind w:left="400" w:right="200" w:hanging="0"/>
+        <w:rPr/>
+      </w:pPr>
+      <w:r>
+        <w:rPr>
+          <w:b/>
+          <w:lang w:val="en-US"/>
+        </w:rPr>
+        <w:t xml:space="preserve">ETX Capital </w:t>
+      </w:r>
+      <w:r>
+        <w:rPr>
+          <w:rStyle w:val="InternetLink"/>
+          <w:lang w:val="en-US"/>
+        </w:rPr>
+        <w:t>etxcapital.com</w:t>
+      </w:r>
+    </w:p>
+    <w:p>
+      <w:pPr>
+        <w:pStyle w:val="Normal"/>
+        <w:spacing w:lineRule="auto" w:line="300" w:before="0" w:after="0"/>
+        <w:ind w:left="400" w:right="200" w:hanging="0"/>
+        <w:rPr/>
+      </w:pPr>
+      <w:r>
+        <w:rPr>
+          <w:rFonts w:cs="Arial"/>
+          <w:color w:val="333333"/>
+          <w:sz w:val="16"/>
+          <w:szCs w:val="16"/>
+          <w:shd w:fill="FFFFFF" w:val="clear"/>
+          <w:lang w:val="en-US"/>
+        </w:rPr>
+        <w:t>Applying python to machine learning, data analysis, and reporting.</w:t>
+      </w:r>
+    </w:p>
+    <w:p>
+      <w:pPr>
+        <w:pStyle w:val="Normal"/>
+        <w:widowControl/>
+        <w:numPr>
+          <w:ilvl w:val="0"/>
+          <w:numId w:val="8"/>
+        </w:numPr>
+        <w:suppressAutoHyphens w:val="true"/>
+        <w:bidi w:val="0"/>
+        <w:spacing w:lineRule="auto" w:line="300" w:before="0" w:after="0"/>
+        <w:ind w:left="1134" w:right="227" w:hanging="397"/>
+        <w:jc w:val="left"/>
+        <w:rPr/>
+      </w:pPr>
+      <w:r>
+        <w:rPr>
+          <w:rFonts w:cs="Arial"/>
+          <w:color w:val="333333"/>
+          <w:sz w:val="16"/>
+          <w:szCs w:val="16"/>
+          <w:shd w:fill="FFFFFF" w:val="clear"/>
+          <w:lang w:val="en-US"/>
+        </w:rPr>
+        <w:t>Established the python development and deployment pipelines for the company</w:t>
+      </w:r>
+    </w:p>
+    <w:p>
+      <w:pPr>
+        <w:pStyle w:val="Normal"/>
+        <w:widowControl/>
+        <w:numPr>
+          <w:ilvl w:val="0"/>
+          <w:numId w:val="8"/>
+        </w:numPr>
+        <w:suppressAutoHyphens w:val="true"/>
+        <w:bidi w:val="0"/>
+        <w:spacing w:lineRule="auto" w:line="300" w:before="0" w:after="0"/>
+        <w:ind w:left="1134" w:right="227" w:hanging="397"/>
+        <w:jc w:val="left"/>
+        <w:rPr/>
+      </w:pPr>
+      <w:r>
+        <w:rPr>
+          <w:rFonts w:cs="Arial"/>
+          <w:color w:val="333333"/>
+          <w:sz w:val="16"/>
+          <w:szCs w:val="16"/>
+          <w:shd w:fill="FFFFFF" w:val="clear"/>
+          <w:lang w:val="en-US"/>
+        </w:rPr>
+        <w:t>Built a classification model using scikit-learn + statsmodels packages for the model itself and pandas + matplotlib + seaborn for exploratory data analysis and data cleansing</w:t>
+      </w:r>
+    </w:p>
+    <w:p>
+      <w:pPr>
+        <w:pStyle w:val="Normal"/>
+        <w:widowControl/>
+        <w:numPr>
+          <w:ilvl w:val="0"/>
+          <w:numId w:val="8"/>
+        </w:numPr>
+        <w:suppressAutoHyphens w:val="true"/>
+        <w:bidi w:val="0"/>
+        <w:spacing w:lineRule="auto" w:line="300" w:before="0" w:after="0"/>
+        <w:ind w:left="1134" w:right="227" w:hanging="397"/>
+        <w:jc w:val="left"/>
+        <w:rPr/>
+      </w:pPr>
+      <w:r>
+        <w:rPr>
+          <w:rFonts w:cs="Arial"/>
+          <w:color w:val="333333"/>
+          <w:sz w:val="16"/>
+          <w:szCs w:val="16"/>
+          <w:shd w:fill="FFFFFF" w:val="clear"/>
+          <w:lang w:val="en-US"/>
+        </w:rPr>
+        <w:t>Productionised the above model in a form of RESTful APIs using Flask and Microsoft IIS</w:t>
+      </w:r>
+    </w:p>
+    <w:p>
+      <w:pPr>
+        <w:pStyle w:val="Normal"/>
+        <w:widowControl/>
+        <w:numPr>
+          <w:ilvl w:val="0"/>
+          <w:numId w:val="8"/>
+        </w:numPr>
+        <w:suppressAutoHyphens w:val="true"/>
+        <w:bidi w:val="0"/>
+        <w:spacing w:lineRule="auto" w:line="300" w:before="0" w:after="0"/>
+        <w:ind w:left="1134" w:right="227" w:hanging="397"/>
+        <w:jc w:val="left"/>
+        <w:rPr/>
+      </w:pPr>
+      <w:r>
+        <w:rPr>
+          <w:rFonts w:cs="Arial"/>
+          <w:color w:val="333333"/>
+          <w:sz w:val="16"/>
+          <w:szCs w:val="16"/>
+          <w:shd w:fill="FFFFFF" w:val="clear"/>
+          <w:lang w:val="en-US"/>
+        </w:rPr>
+        <w:t>Delivered numerous reporting solutions of various complexity using python and T-SQL</w:t>
+      </w:r>
+    </w:p>
+    <w:p>
+      <w:pPr>
+        <w:pStyle w:val="Normal"/>
+        <w:spacing w:lineRule="auto" w:line="300" w:before="0" w:after="0"/>
+        <w:ind w:left="0" w:right="200" w:hanging="0"/>
+        <w:rPr>
+          <w:szCs w:val="20"/>
+          <w:lang w:val="en-US"/>
+        </w:rPr>
+      </w:pPr>
+      <w:r>
+        <w:rPr>
+          <w:szCs w:val="20"/>
+          <w:lang w:val="en-US"/>
+        </w:rPr>
+      </w:r>
+    </w:p>
+    <w:p>
+      <w:pPr>
+        <w:pStyle w:val="Normal"/>
+        <w:spacing w:lineRule="auto" w:line="300" w:before="0" w:after="0"/>
+        <w:ind w:left="400" w:right="200" w:hanging="0"/>
+        <w:rPr/>
+      </w:pPr>
+      <w:r>
+        <w:rPr>
+          <w:b/>
+          <w:sz w:val="24"/>
+          <w:lang w:val="en-US"/>
+        </w:rPr>
+        <w:t>Self studying Data Science</w:t>
+      </w:r>
+    </w:p>
+    <w:p>
+      <w:pPr>
+        <w:pStyle w:val="Styledates"/>
+        <w:rPr/>
+      </w:pPr>
+      <w:r>
+        <w:rPr/>
+        <w:t>Apr 2017 – May 2018</w:t>
+      </w:r>
+    </w:p>
+    <w:p>
+      <w:pPr>
+        <w:pStyle w:val="Normal"/>
+        <w:spacing w:lineRule="auto" w:line="300" w:before="0" w:after="0"/>
+        <w:ind w:left="400" w:right="200" w:hanging="0"/>
+        <w:rPr/>
+      </w:pPr>
+      <w:r>
+        <w:rPr>
+          <w:rFonts w:cs="Arial"/>
+          <w:color w:val="333333"/>
+          <w:sz w:val="16"/>
+          <w:szCs w:val="16"/>
+          <w:shd w:fill="FFFFFF" w:val="clear"/>
+          <w:lang w:val="en-US"/>
+        </w:rPr>
+        <w:t xml:space="preserve">I quit my software development job to pursue my passion and dedicate all of my time and </w:t>
+      </w:r>
+      <w:r>
+        <w:rPr>
+          <w:rFonts w:cs="Arial"/>
+          <w:color w:val="333333"/>
+          <w:sz w:val="16"/>
+          <w:szCs w:val="16"/>
+          <w:shd w:fill="FFFFFF" w:val="clear"/>
+          <w:lang w:val="en-US"/>
+        </w:rPr>
+        <w:t>resources</w:t>
+      </w:r>
+      <w:r>
+        <w:rPr>
+          <w:rFonts w:cs="Arial"/>
+          <w:color w:val="333333"/>
+          <w:sz w:val="16"/>
+          <w:szCs w:val="16"/>
+          <w:shd w:fill="FFFFFF" w:val="clear"/>
+          <w:lang w:val="en-US"/>
+        </w:rPr>
+        <w:t xml:space="preserve"> to studying probability, statistics, data analysis and machine learning</w:t>
+      </w:r>
+    </w:p>
+    <w:p>
+      <w:pPr>
+        <w:pStyle w:val="Normal"/>
+        <w:spacing w:lineRule="auto" w:line="300" w:before="0" w:after="0"/>
+        <w:ind w:left="0" w:right="200" w:hanging="0"/>
+        <w:rPr>
+          <w:szCs w:val="20"/>
+          <w:lang w:val="en-US"/>
+        </w:rPr>
+      </w:pPr>
+      <w:r>
+        <w:rPr>
+          <w:szCs w:val="20"/>
+          <w:lang w:val="en-US"/>
+        </w:rPr>
+      </w:r>
+    </w:p>
+    <w:p>
+      <w:pPr>
+        <w:pStyle w:val="Normal"/>
+        <w:spacing w:lineRule="auto" w:line="300" w:before="0" w:after="0"/>
+        <w:ind w:left="400" w:right="200" w:hanging="0"/>
+        <w:rPr/>
+      </w:pPr>
+      <w:r>
+        <w:rPr>
+          <w:b/>
+          <w:sz w:val="24"/>
+          <w:lang w:val="en-US"/>
+        </w:rPr>
+        <w:t>Software Engineer</w:t>
+      </w:r>
+    </w:p>
+    <w:p>
+      <w:pPr>
+        <w:pStyle w:val="Styledates"/>
+        <w:rPr/>
+      </w:pPr>
+      <w:r>
+        <w:rPr/>
+        <w:t>Jun 2015 – Mar 2017 (1 year 10 months)</w:t>
+      </w:r>
+    </w:p>
+    <w:p>
+      <w:pPr>
+        <w:pStyle w:val="Normal"/>
+        <w:spacing w:lineRule="auto" w:line="300" w:before="0" w:after="0"/>
+        <w:ind w:left="400" w:right="200" w:hanging="0"/>
+        <w:rPr/>
+      </w:pPr>
+      <w:r>
+        <w:rPr>
+          <w:b/>
+          <w:lang w:val="en-US"/>
+        </w:rPr>
+        <w:t xml:space="preserve">Zopa </w:t>
+      </w:r>
+      <w:hyperlink r:id="rId7">
         <w:r>
           <w:rPr>
             <w:rStyle w:val="InternetLink"/>
             <w:lang w:val="en-US"/>
           </w:rPr>
-          <w:t>https://www.coursera.org/account/accomplishments/records/AL4F455VW4DX</w:t>
+          <w:t>zopa.com</w:t>
         </w:r>
       </w:hyperlink>
     </w:p>
     <w:p>
       <w:pPr>
         <w:pStyle w:val="Normal"/>
+        <w:widowControl/>
+        <w:numPr>
+          <w:ilvl w:val="0"/>
+          <w:numId w:val="0"/>
+        </w:numPr>
+        <w:suppressAutoHyphens w:val="true"/>
+        <w:bidi w:val="0"/>
+        <w:spacing w:lineRule="auto" w:line="300" w:before="0" w:after="0"/>
+        <w:ind w:left="397" w:right="0" w:hanging="0"/>
+        <w:jc w:val="left"/>
+        <w:rPr/>
+      </w:pPr>
+      <w:r>
+        <w:rPr>
+          <w:rFonts w:cs="Arial"/>
+          <w:color w:val="333333"/>
+          <w:sz w:val="16"/>
+          <w:szCs w:val="16"/>
+          <w:shd w:fill="FFFFFF" w:val="clear"/>
+          <w:lang w:val="en-US"/>
+        </w:rPr>
+        <w:t>Worked on company’s peer-to-peer lending platform:</w:t>
+      </w:r>
+    </w:p>
+    <w:p>
+      <w:pPr>
+        <w:pStyle w:val="Normal"/>
+        <w:numPr>
+          <w:ilvl w:val="0"/>
+          <w:numId w:val="8"/>
+        </w:numPr>
+        <w:spacing w:lineRule="auto" w:line="300" w:before="0" w:after="0"/>
+        <w:rPr/>
+      </w:pPr>
+      <w:r>
+        <w:rPr>
+          <w:rFonts w:cs="Arial"/>
+          <w:color w:val="333333"/>
+          <w:sz w:val="16"/>
+          <w:szCs w:val="16"/>
+          <w:shd w:fill="FFFFFF" w:val="clear"/>
+          <w:lang w:val="en-US"/>
+        </w:rPr>
+        <w:t>As a software engineer designed and enhanced core parts of the platform such as matching engine and repayment processing using C#</w:t>
+      </w:r>
+    </w:p>
+    <w:p>
+      <w:pPr>
+        <w:pStyle w:val="Normal"/>
+        <w:numPr>
+          <w:ilvl w:val="0"/>
+          <w:numId w:val="8"/>
+        </w:numPr>
+        <w:spacing w:lineRule="auto" w:line="300" w:before="0" w:after="0"/>
+        <w:rPr/>
+      </w:pPr>
+      <w:bookmarkStart w:id="1" w:name="__DdeLink__202_1440912809"/>
+      <w:r>
+        <w:rPr>
+          <w:rFonts w:cs="Arial"/>
+          <w:color w:val="333333"/>
+          <w:sz w:val="16"/>
+          <w:szCs w:val="16"/>
+          <w:shd w:fill="FFFFFF" w:val="clear"/>
+          <w:lang w:val="en-US"/>
+        </w:rPr>
+        <w:t>As an occasional data analyst built advanced reporting solutions in T-SQL</w:t>
+      </w:r>
+      <w:bookmarkEnd w:id="1"/>
+    </w:p>
+    <w:p>
+      <w:pPr>
+        <w:pStyle w:val="Normal"/>
+        <w:spacing w:lineRule="auto" w:line="300" w:before="0" w:after="0"/>
+        <w:ind w:left="400" w:right="200" w:hanging="0"/>
+        <w:rPr/>
+      </w:pPr>
+      <w:r>
+        <w:rPr>
+          <w:b/>
+          <w:sz w:val="24"/>
+          <w:lang w:val="en-US"/>
+        </w:rPr>
+        <w:t>Experienced Engineer</w:t>
+      </w:r>
+    </w:p>
+    <w:p>
+      <w:pPr>
+        <w:pStyle w:val="Styledates"/>
+        <w:rPr/>
+      </w:pPr>
+      <w:r>
+        <w:rPr/>
+        <w:t>Jun 2014 – Feb 2015 (9 months)</w:t>
+      </w:r>
+    </w:p>
+    <w:p>
+      <w:pPr>
+        <w:pStyle w:val="Normal"/>
+        <w:spacing w:lineRule="auto" w:line="300" w:before="0" w:after="0"/>
+        <w:ind w:left="400" w:right="200" w:hanging="0"/>
+        <w:rPr/>
+      </w:pPr>
+      <w:r>
+        <w:rPr>
+          <w:b/>
+          <w:lang w:val="en-US"/>
+        </w:rPr>
+        <w:t xml:space="preserve">InsightSoftware.com </w:t>
+      </w:r>
+      <w:hyperlink r:id="rId8">
+        <w:r>
+          <w:rPr>
+            <w:rStyle w:val="InternetLink"/>
+            <w:lang w:val="en-US"/>
+          </w:rPr>
+          <w:t>insightsoftware.com</w:t>
+        </w:r>
+      </w:hyperlink>
+    </w:p>
+    <w:p>
+      <w:pPr>
+        <w:pStyle w:val="Normal"/>
+        <w:spacing w:lineRule="auto" w:line="300" w:before="0" w:after="0"/>
+        <w:ind w:left="400" w:right="200" w:hanging="0"/>
+        <w:rPr>
+          <w:rFonts w:cs="Arial"/>
+          <w:color w:val="333333"/>
+          <w:sz w:val="16"/>
+          <w:szCs w:val="16"/>
+          <w:highlight w:val="white"/>
+          <w:lang w:val="en-US"/>
+        </w:rPr>
+      </w:pPr>
+      <w:r>
+        <w:rPr>
+          <w:rFonts w:cs="Arial"/>
+          <w:color w:val="333333"/>
+          <w:sz w:val="16"/>
+          <w:szCs w:val="16"/>
+          <w:shd w:fill="FFFFFF" w:val="clear"/>
+          <w:lang w:val="en-US"/>
+        </w:rPr>
+        <w:t>Contributed to both server and client ends of company's bespoke BI system:</w:t>
+      </w:r>
+    </w:p>
+    <w:p>
+      <w:pPr>
+        <w:pStyle w:val="Normal"/>
+        <w:numPr>
+          <w:ilvl w:val="0"/>
+          <w:numId w:val="7"/>
+        </w:numPr>
+        <w:spacing w:lineRule="auto" w:line="300" w:before="0" w:after="0"/>
+        <w:ind w:left="1080" w:right="200" w:hanging="360"/>
+        <w:rPr/>
+      </w:pPr>
+      <w:r>
+        <w:rPr>
+          <w:sz w:val="16"/>
+          <w:szCs w:val="16"/>
+          <w:lang w:val="en-US"/>
+        </w:rPr>
+        <w:t>Fixed and enhanced system’s core SQL generating engine written in C#</w:t>
+      </w:r>
+    </w:p>
+    <w:p>
+      <w:pPr>
+        <w:pStyle w:val="Normal"/>
+        <w:numPr>
+          <w:ilvl w:val="0"/>
+          <w:numId w:val="7"/>
+        </w:numPr>
+        <w:spacing w:lineRule="auto" w:line="300" w:before="0" w:after="0"/>
+        <w:ind w:left="1080" w:right="200" w:hanging="360"/>
+        <w:rPr/>
+      </w:pPr>
+      <w:r>
+        <w:rPr>
+          <w:sz w:val="16"/>
+          <w:szCs w:val="16"/>
+          <w:lang w:val="en-US"/>
+        </w:rPr>
+        <w:t>Maintained local JavaScript-based SVG graphics library including thorough refactoring, performance enhancements and development of key new features</w:t>
+      </w:r>
+    </w:p>
+    <w:p>
+      <w:pPr>
+        <w:pStyle w:val="Normal"/>
         <w:spacing w:lineRule="auto" w:line="300" w:before="0" w:after="0"/>
         <w:ind w:left="0" w:right="200" w:hanging="0"/>
         <w:rPr>
@@ -1069,6 +1645,505 @@
           <w:szCs w:val="20"/>
           <w:lang w:val="en-US"/>
         </w:rPr>
+      </w:r>
+    </w:p>
+    <w:p>
+      <w:pPr>
+        <w:pStyle w:val="Normal"/>
+        <w:spacing w:lineRule="auto" w:line="300" w:before="0" w:after="0"/>
+        <w:ind w:left="400" w:right="200" w:hanging="0"/>
+        <w:rPr>
+          <w:b/>
+          <w:b/>
+          <w:sz w:val="24"/>
+          <w:lang w:val="en-US"/>
+        </w:rPr>
+      </w:pPr>
+      <w:r>
+        <w:rPr>
+          <w:b/>
+          <w:sz w:val="24"/>
+          <w:lang w:val="en-US"/>
+        </w:rPr>
+        <w:t>.NET Developer</w:t>
+      </w:r>
+    </w:p>
+    <w:p>
+      <w:pPr>
+        <w:pStyle w:val="Styledates"/>
+        <w:rPr/>
+      </w:pPr>
+      <w:r>
+        <w:rPr/>
+        <w:t>Apr 2013 – May 2014 (1 year 2 months)</w:t>
+      </w:r>
+    </w:p>
+    <w:p>
+      <w:pPr>
+        <w:pStyle w:val="Normal"/>
+        <w:spacing w:lineRule="auto" w:line="300" w:before="0" w:after="0"/>
+        <w:ind w:left="400" w:right="200" w:hanging="0"/>
+        <w:rPr/>
+      </w:pPr>
+      <w:r>
+        <w:rPr>
+          <w:b/>
+          <w:lang w:val="en-US"/>
+        </w:rPr>
+        <w:t xml:space="preserve">EPAM Systems, Barclay’s development center </w:t>
+      </w:r>
+      <w:hyperlink r:id="rId9">
+        <w:r>
+          <w:rPr>
+            <w:rStyle w:val="InternetLink"/>
+            <w:lang w:val="en-US"/>
+          </w:rPr>
+          <w:t>epam.com</w:t>
+        </w:r>
+      </w:hyperlink>
+    </w:p>
+    <w:p>
+      <w:pPr>
+        <w:pStyle w:val="Normal"/>
+        <w:spacing w:lineRule="auto" w:line="300" w:before="0" w:after="0"/>
+        <w:ind w:left="400" w:right="200" w:hanging="0"/>
+        <w:rPr>
+          <w:rFonts w:cs="Arial"/>
+          <w:color w:val="333333"/>
+          <w:sz w:val="16"/>
+          <w:szCs w:val="16"/>
+          <w:highlight w:val="white"/>
+          <w:lang w:val="en-US"/>
+        </w:rPr>
+      </w:pPr>
+      <w:r>
+        <w:rPr>
+          <w:rFonts w:cs="Arial"/>
+          <w:color w:val="333333"/>
+          <w:sz w:val="16"/>
+          <w:szCs w:val="16"/>
+          <w:shd w:fill="FFFFFF" w:val="clear"/>
+          <w:lang w:val="en-US"/>
+        </w:rPr>
+        <w:t>Maintained, redesigned and enhanced corporate banking software within various teams or acting independently:</w:t>
+      </w:r>
+    </w:p>
+    <w:p>
+      <w:pPr>
+        <w:pStyle w:val="Normal"/>
+        <w:numPr>
+          <w:ilvl w:val="0"/>
+          <w:numId w:val="5"/>
+        </w:numPr>
+        <w:spacing w:lineRule="auto" w:line="300" w:before="0" w:after="0"/>
+        <w:ind w:left="1080" w:right="0" w:hanging="360"/>
+        <w:rPr/>
+      </w:pPr>
+      <w:r>
+        <w:rPr>
+          <w:rFonts w:eastAsia="Calibri" w:cs="Arial"/>
+          <w:sz w:val="16"/>
+          <w:szCs w:val="16"/>
+          <w:lang w:val="en-US" w:eastAsia="en-US"/>
+        </w:rPr>
+        <w:t>Developed a set of multi-tier WCF services</w:t>
+      </w:r>
+    </w:p>
+    <w:p>
+      <w:pPr>
+        <w:pStyle w:val="Normal"/>
+        <w:numPr>
+          <w:ilvl w:val="0"/>
+          <w:numId w:val="5"/>
+        </w:numPr>
+        <w:spacing w:lineRule="auto" w:line="300" w:before="0" w:after="0"/>
+        <w:ind w:left="1080" w:right="0" w:hanging="360"/>
+        <w:rPr/>
+      </w:pPr>
+      <w:r>
+        <w:rPr>
+          <w:rFonts w:eastAsia="Calibri" w:cs="Arial"/>
+          <w:sz w:val="16"/>
+          <w:szCs w:val="16"/>
+          <w:lang w:val="en-US" w:eastAsia="en-US"/>
+        </w:rPr>
+        <w:t>Created a data import and processing tool using advanced SQL and existing scheduling engine</w:t>
+      </w:r>
+    </w:p>
+    <w:p>
+      <w:pPr>
+        <w:pStyle w:val="Normal"/>
+        <w:numPr>
+          <w:ilvl w:val="0"/>
+          <w:numId w:val="5"/>
+        </w:numPr>
+        <w:spacing w:lineRule="auto" w:line="300" w:before="0" w:after="0"/>
+        <w:ind w:left="1080" w:right="0" w:hanging="360"/>
+        <w:rPr/>
+      </w:pPr>
+      <w:r>
+        <w:rPr>
+          <w:rFonts w:eastAsia="Calibri" w:cs="Arial"/>
+          <w:sz w:val="16"/>
+          <w:szCs w:val="16"/>
+          <w:lang w:val="en-US" w:eastAsia="en-US"/>
+        </w:rPr>
+        <w:t xml:space="preserve">Set up continuous integration </w:t>
+      </w:r>
+      <w:r>
+        <w:rPr>
+          <w:rFonts w:eastAsia="Calibri" w:cs="Arial"/>
+          <w:sz w:val="16"/>
+          <w:szCs w:val="16"/>
+          <w:lang w:val="en-US" w:eastAsia="en-US"/>
+        </w:rPr>
+        <w:t>pipelines</w:t>
+      </w:r>
+      <w:r>
+        <w:rPr>
+          <w:rFonts w:eastAsia="Calibri" w:cs="Arial"/>
+          <w:sz w:val="16"/>
+          <w:szCs w:val="16"/>
+          <w:lang w:val="en-US" w:eastAsia="en-US"/>
+        </w:rPr>
+        <w:t xml:space="preserve"> for the above-mentioned projects using TeamCity along with unit testing, code quality control (StyleCop and Sonar), and NuGet package management</w:t>
+      </w:r>
+    </w:p>
+    <w:p>
+      <w:pPr>
+        <w:pStyle w:val="Normal"/>
+        <w:spacing w:lineRule="auto" w:line="300" w:before="0" w:after="0"/>
+        <w:ind w:left="0" w:right="200" w:hanging="0"/>
+        <w:rPr>
+          <w:szCs w:val="20"/>
+          <w:lang w:val="en-US"/>
+        </w:rPr>
+      </w:pPr>
+      <w:r>
+        <w:rPr>
+          <w:szCs w:val="20"/>
+          <w:lang w:val="en-US"/>
+        </w:rPr>
+      </w:r>
+    </w:p>
+    <w:p>
+      <w:pPr>
+        <w:pStyle w:val="Normal"/>
+        <w:spacing w:lineRule="auto" w:line="300" w:before="0" w:after="0"/>
+        <w:ind w:left="400" w:right="200" w:hanging="0"/>
+        <w:rPr>
+          <w:b/>
+          <w:b/>
+          <w:sz w:val="24"/>
+          <w:lang w:val="en-US"/>
+        </w:rPr>
+      </w:pPr>
+      <w:r>
+        <w:rPr>
+          <w:b/>
+          <w:sz w:val="24"/>
+          <w:lang w:val="en-US"/>
+        </w:rPr>
+        <w:t>.NET Web Developer</w:t>
+      </w:r>
+    </w:p>
+    <w:p>
+      <w:pPr>
+        <w:pStyle w:val="Styledates"/>
+        <w:rPr/>
+      </w:pPr>
+      <w:r>
+        <w:rPr/>
+        <w:t>Sep 2011 – Apr 2013 (1 year 7 months)</w:t>
+      </w:r>
+    </w:p>
+    <w:p>
+      <w:pPr>
+        <w:pStyle w:val="Normal"/>
+        <w:spacing w:lineRule="auto" w:line="300" w:before="0" w:after="0"/>
+        <w:ind w:left="400" w:right="200" w:hanging="0"/>
+        <w:rPr/>
+      </w:pPr>
+      <w:r>
+        <w:rPr>
+          <w:b/>
+          <w:lang w:val="en-US"/>
+        </w:rPr>
+        <w:t xml:space="preserve">Terrasoft </w:t>
+      </w:r>
+      <w:hyperlink r:id="rId10">
+        <w:r>
+          <w:rPr>
+            <w:rStyle w:val="InternetLink"/>
+            <w:lang w:val="en-US"/>
+          </w:rPr>
+          <w:t>bpmonline.com</w:t>
+        </w:r>
+      </w:hyperlink>
+    </w:p>
+    <w:p>
+      <w:pPr>
+        <w:pStyle w:val="Normal"/>
+        <w:spacing w:lineRule="auto" w:line="300" w:before="0" w:after="0"/>
+        <w:ind w:left="400" w:right="200" w:hanging="0"/>
+        <w:rPr/>
+      </w:pPr>
+      <w:r>
+        <w:rPr>
+          <w:sz w:val="16"/>
+          <w:lang w:val="en-US"/>
+        </w:rPr>
+        <w:t>Developed a web-based CRM on both front and back ends:</w:t>
+      </w:r>
+    </w:p>
+    <w:p>
+      <w:pPr>
+        <w:pStyle w:val="Normal"/>
+        <w:numPr>
+          <w:ilvl w:val="0"/>
+          <w:numId w:val="3"/>
+        </w:numPr>
+        <w:spacing w:lineRule="auto" w:line="300" w:before="0" w:after="0"/>
+        <w:ind w:left="1080" w:right="0" w:hanging="360"/>
+        <w:rPr/>
+      </w:pPr>
+      <w:r>
+        <w:rPr>
+          <w:rFonts w:eastAsia="Calibri" w:cs="Arial"/>
+          <w:sz w:val="16"/>
+          <w:szCs w:val="16"/>
+          <w:lang w:val="en-US" w:eastAsia="en-US"/>
+        </w:rPr>
+        <w:t>Created a number of UI web controls using ExtJS, CSS, and HTML</w:t>
+      </w:r>
+    </w:p>
+    <w:p>
+      <w:pPr>
+        <w:pStyle w:val="Normal"/>
+        <w:numPr>
+          <w:ilvl w:val="0"/>
+          <w:numId w:val="3"/>
+        </w:numPr>
+        <w:spacing w:lineRule="auto" w:line="300" w:before="0" w:after="0"/>
+        <w:ind w:left="1080" w:right="0" w:hanging="360"/>
+        <w:rPr/>
+      </w:pPr>
+      <w:r>
+        <w:rPr>
+          <w:rFonts w:eastAsia="Calibri" w:cs="Arial"/>
+          <w:sz w:val="16"/>
+          <w:szCs w:val="16"/>
+          <w:lang w:val="en-US" w:eastAsia="en-US"/>
+        </w:rPr>
+        <w:t>Integrated the Highcharts interactive library</w:t>
+      </w:r>
+    </w:p>
+    <w:p>
+      <w:pPr>
+        <w:pStyle w:val="Normal"/>
+        <w:numPr>
+          <w:ilvl w:val="0"/>
+          <w:numId w:val="3"/>
+        </w:numPr>
+        <w:spacing w:lineRule="auto" w:line="300" w:before="0" w:after="0"/>
+        <w:ind w:left="1080" w:right="0" w:hanging="360"/>
+        <w:rPr>
+          <w:rFonts w:eastAsia="Calibri" w:cs="Arial"/>
+          <w:sz w:val="16"/>
+          <w:szCs w:val="16"/>
+          <w:lang w:val="en-US" w:eastAsia="en-US"/>
+        </w:rPr>
+      </w:pPr>
+      <w:r>
+        <w:rPr>
+          <w:rFonts w:eastAsia="Calibri" w:cs="Arial"/>
+          <w:sz w:val="16"/>
+          <w:szCs w:val="16"/>
+          <w:lang w:val="en-US" w:eastAsia="en-US"/>
+        </w:rPr>
+        <w:t>Developed various back-end solutions using C#, WCF, ASP.NET, and T-SQL</w:t>
+      </w:r>
+    </w:p>
+    <w:p>
+      <w:pPr>
+        <w:pStyle w:val="Normal"/>
+        <w:spacing w:lineRule="auto" w:line="300" w:before="0" w:after="0"/>
+        <w:ind w:left="400" w:right="200" w:hanging="0"/>
+        <w:rPr>
+          <w:b/>
+          <w:b/>
+          <w:sz w:val="24"/>
+          <w:lang w:val="en-US"/>
+        </w:rPr>
+      </w:pPr>
+      <w:r>
+        <w:rPr/>
+      </w:r>
+    </w:p>
+    <w:p>
+      <w:pPr>
+        <w:pStyle w:val="Normal"/>
+        <w:spacing w:lineRule="auto" w:line="300" w:before="0" w:after="0"/>
+        <w:ind w:left="400" w:right="200" w:hanging="0"/>
+        <w:rPr/>
+      </w:pPr>
+      <w:r>
+        <w:rPr>
+          <w:b/>
+          <w:sz w:val="24"/>
+          <w:lang w:val="en-US"/>
+        </w:rPr>
+        <w:t>Senior System Dev. Consultant</w:t>
+      </w:r>
+    </w:p>
+    <w:p>
+      <w:pPr>
+        <w:pStyle w:val="Styledates"/>
+        <w:rPr/>
+      </w:pPr>
+      <w:r>
+        <w:rPr/>
+        <w:t>Feb 2006 - Apr 2011 (5 years)</w:t>
+      </w:r>
+    </w:p>
+    <w:p>
+      <w:pPr>
+        <w:pStyle w:val="Normal"/>
+        <w:spacing w:lineRule="auto" w:line="300" w:before="0" w:after="0"/>
+        <w:ind w:left="400" w:right="200" w:hanging="0"/>
+        <w:rPr/>
+      </w:pPr>
+      <w:r>
+        <w:rPr>
+          <w:b/>
+          <w:lang w:val="en-US"/>
+        </w:rPr>
+        <w:t>SimCorp Ukraine LLC</w:t>
+      </w:r>
+      <w:r>
+        <w:rPr>
+          <w:lang w:val="en-US"/>
+        </w:rPr>
+        <w:t xml:space="preserve"> </w:t>
+      </w:r>
+      <w:hyperlink r:id="rId11">
+        <w:r>
+          <w:rPr>
+            <w:rStyle w:val="InternetLink"/>
+            <w:lang w:val="en-GB"/>
+          </w:rPr>
+          <w:t>simcorp.com</w:t>
+        </w:r>
+      </w:hyperlink>
+    </w:p>
+    <w:p>
+      <w:pPr>
+        <w:pStyle w:val="Normal"/>
+        <w:spacing w:lineRule="auto" w:line="300" w:before="0" w:after="0"/>
+        <w:ind w:left="400" w:right="200" w:hanging="0"/>
+        <w:rPr/>
+      </w:pPr>
+      <w:r>
+        <w:rPr>
+          <w:sz w:val="16"/>
+          <w:lang w:val="en-US"/>
+        </w:rPr>
+        <w:t>Developed and maintained custom investment management system within a team of 3 developers:</w:t>
+      </w:r>
+    </w:p>
+    <w:p>
+      <w:pPr>
+        <w:pStyle w:val="Normal"/>
+        <w:numPr>
+          <w:ilvl w:val="0"/>
+          <w:numId w:val="4"/>
+        </w:numPr>
+        <w:spacing w:lineRule="auto" w:line="300" w:before="0" w:after="0"/>
+        <w:ind w:left="1080" w:right="0" w:hanging="360"/>
+        <w:rPr>
+          <w:rFonts w:eastAsia="Calibri" w:cs="Arial"/>
+          <w:sz w:val="16"/>
+          <w:szCs w:val="16"/>
+          <w:lang w:val="en-US" w:eastAsia="en-US"/>
+        </w:rPr>
+      </w:pPr>
+      <w:r>
+        <w:rPr>
+          <w:rFonts w:eastAsia="Calibri" w:cs="Arial"/>
+          <w:sz w:val="16"/>
+          <w:szCs w:val="16"/>
+          <w:lang w:val="en-US" w:eastAsia="en-US"/>
+        </w:rPr>
+        <w:t xml:space="preserve">Built data extraction/analysis utility using </w:t>
+      </w:r>
+      <w:r>
+        <w:rPr>
+          <w:rFonts w:eastAsia="Calibri" w:cs="Arial"/>
+          <w:b w:val="false"/>
+          <w:bCs w:val="false"/>
+          <w:sz w:val="16"/>
+          <w:szCs w:val="16"/>
+          <w:lang w:val="en-US" w:eastAsia="en-US"/>
+        </w:rPr>
+        <w:t xml:space="preserve">Dyalog APL </w:t>
+      </w:r>
+      <w:r>
+        <w:rPr>
+          <w:rFonts w:eastAsia="Calibri" w:cs="Arial"/>
+          <w:sz w:val="16"/>
+          <w:szCs w:val="16"/>
+          <w:lang w:val="en-US" w:eastAsia="en-US"/>
+        </w:rPr>
+        <w:t xml:space="preserve">and </w:t>
+      </w:r>
+      <w:r>
+        <w:rPr>
+          <w:rFonts w:eastAsia="Calibri" w:cs="Arial"/>
+          <w:b w:val="false"/>
+          <w:bCs w:val="false"/>
+          <w:sz w:val="16"/>
+          <w:szCs w:val="16"/>
+          <w:lang w:val="en-US" w:eastAsia="en-US"/>
+        </w:rPr>
+        <w:t>PL/SQL</w:t>
+      </w:r>
+    </w:p>
+    <w:p>
+      <w:pPr>
+        <w:pStyle w:val="Normal"/>
+        <w:numPr>
+          <w:ilvl w:val="0"/>
+          <w:numId w:val="4"/>
+        </w:numPr>
+        <w:spacing w:lineRule="auto" w:line="300" w:before="0" w:after="0"/>
+        <w:ind w:left="1080" w:right="0" w:hanging="360"/>
+        <w:rPr/>
+      </w:pPr>
+      <w:r>
+        <w:rPr>
+          <w:rFonts w:eastAsia="Calibri" w:cs="Arial"/>
+          <w:sz w:val="16"/>
+          <w:szCs w:val="16"/>
+          <w:lang w:val="en-US" w:eastAsia="en-US"/>
+        </w:rPr>
+        <w:t>Took part in various development projects across the company as a senior consultant</w:t>
+      </w:r>
+    </w:p>
+    <w:p>
+      <w:pPr>
+        <w:pStyle w:val="Normal"/>
+        <w:spacing w:lineRule="auto" w:line="300" w:before="0" w:after="0"/>
+        <w:ind w:left="0" w:right="0" w:hanging="0"/>
+        <w:rPr>
+          <w:b/>
+          <w:b/>
+          <w:color w:val="294177"/>
+          <w:sz w:val="24"/>
+          <w:lang w:val="en-US"/>
+        </w:rPr>
+      </w:pPr>
+      <w:r>
+        <w:rPr/>
       </w:r>
     </w:p>
     <w:p>
@@ -1270,7 +2345,7 @@
         </w:rPr>
         <w:t xml:space="preserve">f merit of thermoelectric composites. Journal of Thermoelectricity. 2005, No.4. - p.74-81. </w:t>
       </w:r>
-      <w:hyperlink r:id="rId7">
+      <w:hyperlink r:id="rId12">
         <w:r>
           <w:rPr>
             <w:rStyle w:val="InternetLink"/>
@@ -1285,26 +2360,6 @@
     <w:p>
       <w:pPr>
         <w:pStyle w:val="Normal"/>
-        <w:numPr>
-          <w:ilvl w:val="0"/>
-          <w:numId w:val="6"/>
-        </w:numPr>
-        <w:spacing w:lineRule="auto" w:line="300" w:before="0" w:after="0"/>
-        <w:ind w:left="1080" w:right="200" w:hanging="360"/>
-        <w:rPr/>
-      </w:pPr>
-      <w:r>
-        <w:rPr>
-          <w:sz w:val="16"/>
-          <w:szCs w:val="16"/>
-          <w:lang w:val="en-US"/>
-        </w:rPr>
-        <w:t xml:space="preserve">Snarskii A. A. Adzhigai G. V. Bezsudnov I. V. Thermoelectric properties of macroscopically inhomogeneous media, 25th International Conference on Thermoelectrics - Vienna, Austria, 2006. </w:t>
-      </w:r>
-    </w:p>
-    <w:p>
-      <w:pPr>
-        <w:pStyle w:val="Normal"/>
         <w:spacing w:lineRule="auto" w:line="300" w:before="0" w:after="0"/>
         <w:ind w:left="400" w:right="200" w:hanging="0"/>
         <w:rPr>
@@ -1370,15 +2425,14 @@
       <w:pPr>
         <w:pStyle w:val="Normal"/>
         <w:spacing w:lineRule="auto" w:line="300" w:before="0" w:after="0"/>
-        <w:ind w:left="284" w:right="200" w:hanging="0"/>
-        <w:rPr>
-          <w:b/>
-          <w:b/>
+        <w:ind w:left="0" w:right="200" w:hanging="0"/>
+        <w:rPr>
+          <w:lang w:val="en-US"/>
         </w:rPr>
       </w:pPr>
       <w:r>
         <w:rPr>
-          <w:b/>
+          <w:lang w:val="en-US"/>
         </w:rPr>
       </w:r>
     </w:p>
@@ -1396,7 +2450,7 @@
           <w:sz w:val="24"/>
           <w:lang w:val="en-US"/>
         </w:rPr>
-        <w:t>Experience</w:t>
+        <w:t>Courses</w:t>
       </w:r>
     </w:p>
     <w:p>
@@ -1427,15 +2481,13 @@
       <w:pPr>
         <w:pStyle w:val="Normal"/>
         <w:spacing w:lineRule="auto" w:line="300" w:before="0" w:after="0"/>
-        <w:ind w:left="0" w:right="200" w:hanging="0"/>
-        <w:rPr>
-          <w:szCs w:val="20"/>
+        <w:ind w:left="0" w:right="0" w:hanging="0"/>
+        <w:rPr>
           <w:lang w:val="en-US"/>
         </w:rPr>
       </w:pPr>
       <w:r>
         <w:rPr>
-          <w:szCs w:val="20"/>
           <w:lang w:val="en-US"/>
         </w:rPr>
       </w:r>
@@ -1451,9 +2503,10 @@
         <w:rPr>
           <w:b/>
           <w:sz w:val="24"/>
+          <w:szCs w:val="20"/>
           <w:lang w:val="en-US"/>
         </w:rPr>
-        <w:t>Lead Data Scientist</w:t>
+        <w:t>Machine Learning by Stanford University</w:t>
       </w:r>
     </w:p>
     <w:p>
@@ -1463,7 +2516,7 @@
       </w:pPr>
       <w:r>
         <w:rPr/>
-        <w:t>Nov 2018 – Present time</w:t>
+        <w:t>Jan 2017</w:t>
       </w:r>
     </w:p>
     <w:p>
@@ -1478,1070 +2531,17 @@
           <w:b/>
           <w:lang w:val="en-US"/>
         </w:rPr>
-        <w:t xml:space="preserve">ETX Capital </w:t>
+        <w:t xml:space="preserve">Coursera </w:t>
       </w:r>
-      <w:r>
-        <w:rPr>
-          <w:rStyle w:val="InternetLink"/>
-          <w:lang w:val="en-US"/>
-        </w:rPr>
-        <w:t>etxcapital.com</w:t>
-      </w:r>
-    </w:p>
-    <w:p>
-      <w:pPr>
-        <w:pStyle w:val="Normal"/>
-        <w:spacing w:lineRule="auto" w:line="300" w:before="0" w:after="0"/>
-        <w:ind w:left="400" w:right="200" w:hanging="0"/>
-        <w:rPr/>
-      </w:pPr>
-      <w:r>
-        <w:rPr>
-          <w:rFonts w:cs="Arial"/>
-          <w:color w:val="333333"/>
-          <w:sz w:val="16"/>
-          <w:szCs w:val="16"/>
-          <w:shd w:fill="FFFFFF" w:val="clear"/>
-          <w:lang w:val="en-US"/>
-        </w:rPr>
-        <w:t>Leading the team of two data scientists</w:t>
-      </w:r>
-    </w:p>
-    <w:p>
-      <w:pPr>
-        <w:pStyle w:val="Normal"/>
-        <w:spacing w:lineRule="auto" w:line="300" w:before="0" w:after="0"/>
-        <w:ind w:left="0" w:right="200" w:hanging="0"/>
-        <w:rPr>
-          <w:szCs w:val="20"/>
-          <w:lang w:val="en-US"/>
-        </w:rPr>
-      </w:pPr>
-      <w:r>
-        <w:rPr>
-          <w:szCs w:val="20"/>
-          <w:lang w:val="en-US"/>
-        </w:rPr>
-      </w:r>
-    </w:p>
-    <w:p>
-      <w:pPr>
-        <w:pStyle w:val="Normal"/>
-        <w:spacing w:lineRule="auto" w:line="300" w:before="0" w:after="0"/>
-        <w:ind w:left="400" w:right="200" w:hanging="0"/>
-        <w:rPr/>
-      </w:pPr>
-      <w:r>
-        <w:rPr>
-          <w:b/>
-          <w:sz w:val="24"/>
-          <w:lang w:val="en-US"/>
-        </w:rPr>
-        <w:t>Data Scientist</w:t>
-      </w:r>
-    </w:p>
-    <w:p>
-      <w:pPr>
-        <w:pStyle w:val="Styledates"/>
-        <w:rPr/>
-      </w:pPr>
-      <w:r>
-        <w:rPr/>
-        <w:t>May 2018 – Nov 2018</w:t>
-      </w:r>
-    </w:p>
-    <w:p>
-      <w:pPr>
-        <w:pStyle w:val="Normal"/>
-        <w:spacing w:lineRule="auto" w:line="300" w:before="0" w:after="0"/>
-        <w:ind w:left="400" w:right="200" w:hanging="0"/>
-        <w:rPr/>
-      </w:pPr>
-      <w:r>
-        <w:rPr>
-          <w:b/>
-          <w:lang w:val="en-US"/>
-        </w:rPr>
-        <w:t xml:space="preserve">ETX Capital </w:t>
-      </w:r>
-      <w:r>
-        <w:rPr>
-          <w:rStyle w:val="InternetLink"/>
-          <w:lang w:val="en-US"/>
-        </w:rPr>
-        <w:t>etxcapital.com</w:t>
-      </w:r>
-    </w:p>
-    <w:p>
-      <w:pPr>
-        <w:pStyle w:val="Normal"/>
-        <w:spacing w:lineRule="auto" w:line="300" w:before="0" w:after="0"/>
-        <w:ind w:left="400" w:right="200" w:hanging="0"/>
-        <w:rPr/>
-      </w:pPr>
-      <w:r>
-        <w:rPr>
-          <w:rFonts w:cs="Arial"/>
-          <w:color w:val="333333"/>
-          <w:sz w:val="16"/>
-          <w:szCs w:val="16"/>
-          <w:shd w:fill="FFFFFF" w:val="clear"/>
-          <w:lang w:val="en-US"/>
-        </w:rPr>
-        <w:t>Applying python to machine learning, data analysis, and reporting.</w:t>
-      </w:r>
-    </w:p>
-    <w:p>
-      <w:pPr>
-        <w:pStyle w:val="Normal"/>
-        <w:widowControl/>
-        <w:numPr>
-          <w:ilvl w:val="0"/>
-          <w:numId w:val="8"/>
-        </w:numPr>
-        <w:suppressAutoHyphens w:val="true"/>
-        <w:bidi w:val="0"/>
-        <w:spacing w:lineRule="auto" w:line="300" w:before="0" w:after="0"/>
-        <w:ind w:left="1134" w:right="227" w:hanging="397"/>
-        <w:jc w:val="left"/>
-        <w:rPr/>
-      </w:pPr>
-      <w:r>
-        <w:rPr>
-          <w:rFonts w:cs="Arial"/>
-          <w:color w:val="333333"/>
-          <w:sz w:val="16"/>
-          <w:szCs w:val="16"/>
-          <w:shd w:fill="FFFFFF" w:val="clear"/>
-          <w:lang w:val="en-US"/>
-        </w:rPr>
-        <w:t>Established the python development and deployment pipelines for the company</w:t>
-      </w:r>
-    </w:p>
-    <w:p>
-      <w:pPr>
-        <w:pStyle w:val="Normal"/>
-        <w:widowControl/>
-        <w:numPr>
-          <w:ilvl w:val="0"/>
-          <w:numId w:val="8"/>
-        </w:numPr>
-        <w:suppressAutoHyphens w:val="true"/>
-        <w:bidi w:val="0"/>
-        <w:spacing w:lineRule="auto" w:line="300" w:before="0" w:after="0"/>
-        <w:ind w:left="1134" w:right="227" w:hanging="397"/>
-        <w:jc w:val="left"/>
-        <w:rPr/>
-      </w:pPr>
-      <w:r>
-        <w:rPr>
-          <w:rFonts w:cs="Arial"/>
-          <w:color w:val="333333"/>
-          <w:sz w:val="16"/>
-          <w:szCs w:val="16"/>
-          <w:shd w:fill="FFFFFF" w:val="clear"/>
-          <w:lang w:val="en-US"/>
-        </w:rPr>
-        <w:t>Built a classification model using scikit-learn + statsmodels packages for the model itself and pandas + matplotlib + seaborn for exploratory data analysis and data cleansing</w:t>
-      </w:r>
-    </w:p>
-    <w:p>
-      <w:pPr>
-        <w:pStyle w:val="Normal"/>
-        <w:widowControl/>
-        <w:numPr>
-          <w:ilvl w:val="0"/>
-          <w:numId w:val="8"/>
-        </w:numPr>
-        <w:suppressAutoHyphens w:val="true"/>
-        <w:bidi w:val="0"/>
-        <w:spacing w:lineRule="auto" w:line="300" w:before="0" w:after="0"/>
-        <w:ind w:left="1134" w:right="227" w:hanging="397"/>
-        <w:jc w:val="left"/>
-        <w:rPr/>
-      </w:pPr>
-      <w:r>
-        <w:rPr>
-          <w:rFonts w:cs="Arial"/>
-          <w:color w:val="333333"/>
-          <w:sz w:val="16"/>
-          <w:szCs w:val="16"/>
-          <w:shd w:fill="FFFFFF" w:val="clear"/>
-          <w:lang w:val="en-US"/>
-        </w:rPr>
-        <w:t>Productionised the above model in a form of RESTful APIs using Flask and Microsoft IIS</w:t>
-      </w:r>
-    </w:p>
-    <w:p>
-      <w:pPr>
-        <w:pStyle w:val="Normal"/>
-        <w:widowControl/>
-        <w:numPr>
-          <w:ilvl w:val="0"/>
-          <w:numId w:val="8"/>
-        </w:numPr>
-        <w:suppressAutoHyphens w:val="true"/>
-        <w:bidi w:val="0"/>
-        <w:spacing w:lineRule="auto" w:line="300" w:before="0" w:after="0"/>
-        <w:ind w:left="1134" w:right="227" w:hanging="397"/>
-        <w:jc w:val="left"/>
-        <w:rPr/>
-      </w:pPr>
-      <w:r>
-        <w:rPr>
-          <w:rFonts w:cs="Arial"/>
-          <w:color w:val="333333"/>
-          <w:sz w:val="16"/>
-          <w:szCs w:val="16"/>
-          <w:shd w:fill="FFFFFF" w:val="clear"/>
-          <w:lang w:val="en-US"/>
-        </w:rPr>
-        <w:t>Delivered numerous reporting solutions of various complexity using python and T-SQL</w:t>
-      </w:r>
-    </w:p>
-    <w:p>
-      <w:pPr>
-        <w:pStyle w:val="Normal"/>
-        <w:spacing w:lineRule="auto" w:line="300" w:before="0" w:after="0"/>
-        <w:ind w:left="0" w:right="200" w:hanging="0"/>
-        <w:rPr>
-          <w:szCs w:val="20"/>
-          <w:lang w:val="en-US"/>
-        </w:rPr>
-      </w:pPr>
-      <w:r>
-        <w:rPr>
-          <w:szCs w:val="20"/>
-          <w:lang w:val="en-US"/>
-        </w:rPr>
-      </w:r>
-    </w:p>
-    <w:p>
-      <w:pPr>
-        <w:pStyle w:val="Normal"/>
-        <w:spacing w:lineRule="auto" w:line="300" w:before="0" w:after="0"/>
-        <w:ind w:left="400" w:right="200" w:hanging="0"/>
-        <w:rPr/>
-      </w:pPr>
-      <w:r>
-        <w:rPr>
-          <w:b/>
-          <w:sz w:val="24"/>
-          <w:lang w:val="en-US"/>
-        </w:rPr>
-        <w:t>Self studying Data Science</w:t>
-      </w:r>
-    </w:p>
-    <w:p>
-      <w:pPr>
-        <w:pStyle w:val="Styledates"/>
-        <w:rPr/>
-      </w:pPr>
-      <w:r>
-        <w:rPr/>
-        <w:t>Apr 2017 – May 2018</w:t>
-      </w:r>
-    </w:p>
-    <w:p>
-      <w:pPr>
-        <w:pStyle w:val="Normal"/>
-        <w:spacing w:lineRule="auto" w:line="300" w:before="0" w:after="0"/>
-        <w:ind w:left="400" w:right="200" w:hanging="0"/>
-        <w:rPr/>
-      </w:pPr>
-      <w:r>
-        <w:rPr>
-          <w:rFonts w:cs="Arial"/>
-          <w:color w:val="333333"/>
-          <w:sz w:val="16"/>
-          <w:szCs w:val="16"/>
-          <w:shd w:fill="FFFFFF" w:val="clear"/>
-          <w:lang w:val="en-US"/>
-        </w:rPr>
-        <w:t>I quit my software development job to pursue my passion and dedicate all of my time and resourses to studying probability, statistics, data analysis and machine learning</w:t>
-      </w:r>
-    </w:p>
-    <w:p>
-      <w:pPr>
-        <w:pStyle w:val="Normal"/>
-        <w:spacing w:lineRule="auto" w:line="300" w:before="0" w:after="0"/>
-        <w:ind w:left="0" w:right="200" w:hanging="0"/>
-        <w:rPr>
-          <w:szCs w:val="20"/>
-          <w:lang w:val="en-US"/>
-        </w:rPr>
-      </w:pPr>
-      <w:r>
-        <w:rPr>
-          <w:szCs w:val="20"/>
-          <w:lang w:val="en-US"/>
-        </w:rPr>
-      </w:r>
-    </w:p>
-    <w:p>
-      <w:pPr>
-        <w:pStyle w:val="Normal"/>
-        <w:spacing w:lineRule="auto" w:line="300" w:before="0" w:after="0"/>
-        <w:ind w:left="400" w:right="200" w:hanging="0"/>
-        <w:rPr/>
-      </w:pPr>
-      <w:r>
-        <w:rPr>
-          <w:b/>
-          <w:sz w:val="24"/>
-          <w:lang w:val="en-US"/>
-        </w:rPr>
-        <w:t>Software Engineer</w:t>
-      </w:r>
-    </w:p>
-    <w:p>
-      <w:pPr>
-        <w:pStyle w:val="Styledates"/>
-        <w:rPr/>
-      </w:pPr>
-      <w:r>
-        <w:rPr/>
-        <w:t>Jun 2015 – Mar 2017 (1 year 10 months)</w:t>
-      </w:r>
-    </w:p>
-    <w:p>
-      <w:pPr>
-        <w:pStyle w:val="Normal"/>
-        <w:spacing w:lineRule="auto" w:line="300" w:before="0" w:after="0"/>
-        <w:ind w:left="400" w:right="200" w:hanging="0"/>
-        <w:rPr/>
-      </w:pPr>
-      <w:r>
-        <w:rPr>
-          <w:b/>
-          <w:lang w:val="en-US"/>
-        </w:rPr>
-        <w:t xml:space="preserve">Zopa </w:t>
-      </w:r>
-      <w:hyperlink r:id="rId8">
+      <w:hyperlink r:id="rId13">
         <w:r>
           <w:rPr>
             <w:rStyle w:val="InternetLink"/>
             <w:lang w:val="en-US"/>
           </w:rPr>
-          <w:t>zopa.com</w:t>
+          <w:t>https://www.coursera.org/account/accomplishments/records/AL4F455VW4DX</w:t>
         </w:r>
       </w:hyperlink>
-    </w:p>
-    <w:p>
-      <w:pPr>
-        <w:pStyle w:val="Normal"/>
-        <w:widowControl/>
-        <w:numPr>
-          <w:ilvl w:val="0"/>
-          <w:numId w:val="0"/>
-        </w:numPr>
-        <w:suppressAutoHyphens w:val="true"/>
-        <w:bidi w:val="0"/>
-        <w:spacing w:lineRule="auto" w:line="300" w:before="0" w:after="0"/>
-        <w:ind w:left="397" w:right="0" w:hanging="0"/>
-        <w:jc w:val="left"/>
-        <w:rPr/>
-      </w:pPr>
-      <w:r>
-        <w:rPr>
-          <w:rFonts w:cs="Arial"/>
-          <w:color w:val="333333"/>
-          <w:sz w:val="16"/>
-          <w:szCs w:val="16"/>
-          <w:shd w:fill="FFFFFF" w:val="clear"/>
-          <w:lang w:val="en-US"/>
-        </w:rPr>
-        <w:t>Worked on company’s peer-to-peer lending platform:</w:t>
-      </w:r>
-    </w:p>
-    <w:p>
-      <w:pPr>
-        <w:pStyle w:val="Normal"/>
-        <w:numPr>
-          <w:ilvl w:val="0"/>
-          <w:numId w:val="8"/>
-        </w:numPr>
-        <w:spacing w:lineRule="auto" w:line="300" w:before="0" w:after="0"/>
-        <w:rPr/>
-      </w:pPr>
-      <w:r>
-        <w:rPr>
-          <w:rFonts w:cs="Arial"/>
-          <w:color w:val="333333"/>
-          <w:sz w:val="16"/>
-          <w:szCs w:val="16"/>
-          <w:shd w:fill="FFFFFF" w:val="clear"/>
-          <w:lang w:val="en-US"/>
-        </w:rPr>
-        <w:t>As a software engineer designed and enhanced core parts of the platform such as matching engine and repayment processing using C#</w:t>
-      </w:r>
-    </w:p>
-    <w:p>
-      <w:pPr>
-        <w:pStyle w:val="Normal"/>
-        <w:numPr>
-          <w:ilvl w:val="0"/>
-          <w:numId w:val="8"/>
-        </w:numPr>
-        <w:spacing w:lineRule="auto" w:line="300" w:before="0" w:after="0"/>
-        <w:rPr/>
-      </w:pPr>
-      <w:bookmarkStart w:id="1" w:name="__DdeLink__202_1440912809"/>
-      <w:r>
-        <w:rPr>
-          <w:rFonts w:cs="Arial"/>
-          <w:color w:val="333333"/>
-          <w:sz w:val="16"/>
-          <w:szCs w:val="16"/>
-          <w:shd w:fill="FFFFFF" w:val="clear"/>
-          <w:lang w:val="en-US"/>
-        </w:rPr>
-        <w:t>As an occasional data analyst built advanced reporting solutions in T-SQL</w:t>
-      </w:r>
-      <w:bookmarkEnd w:id="1"/>
-    </w:p>
-    <w:p>
-      <w:pPr>
-        <w:pStyle w:val="Normal"/>
-        <w:spacing w:lineRule="auto" w:line="300" w:before="0" w:after="0"/>
-        <w:ind w:left="0" w:right="0" w:hanging="0"/>
-        <w:rPr>
-          <w:lang w:val="en-US"/>
-        </w:rPr>
-      </w:pPr>
-      <w:r>
-        <w:rPr>
-          <w:lang w:val="en-US"/>
-        </w:rPr>
-      </w:r>
-    </w:p>
-    <w:p>
-      <w:pPr>
-        <w:pStyle w:val="Normal"/>
-        <w:spacing w:lineRule="auto" w:line="300" w:before="0" w:after="0"/>
-        <w:ind w:left="400" w:right="200" w:hanging="0"/>
-        <w:rPr>
-          <w:b/>
-          <w:b/>
-          <w:sz w:val="24"/>
-          <w:lang w:val="en-US"/>
-        </w:rPr>
-      </w:pPr>
-      <w:r>
-        <w:rPr>
-          <w:b/>
-          <w:sz w:val="24"/>
-          <w:lang w:val="en-US"/>
-        </w:rPr>
-        <w:t>Experienced Engineer</w:t>
-      </w:r>
-    </w:p>
-    <w:p>
-      <w:pPr>
-        <w:pStyle w:val="Styledates"/>
-        <w:rPr/>
-      </w:pPr>
-      <w:r>
-        <w:rPr/>
-        <w:t>Jun 2014 – Feb 2015 (9 months)</w:t>
-      </w:r>
-    </w:p>
-    <w:p>
-      <w:pPr>
-        <w:pStyle w:val="Normal"/>
-        <w:spacing w:lineRule="auto" w:line="300" w:before="0" w:after="0"/>
-        <w:ind w:left="400" w:right="200" w:hanging="0"/>
-        <w:rPr/>
-      </w:pPr>
-      <w:r>
-        <w:rPr>
-          <w:b/>
-          <w:lang w:val="en-US"/>
-        </w:rPr>
-        <w:t xml:space="preserve">InsightSoftware.com </w:t>
-      </w:r>
-      <w:hyperlink r:id="rId9">
-        <w:r>
-          <w:rPr>
-            <w:rStyle w:val="InternetLink"/>
-            <w:lang w:val="en-US"/>
-          </w:rPr>
-          <w:t>insightsoftware.com</w:t>
-        </w:r>
-      </w:hyperlink>
-    </w:p>
-    <w:p>
-      <w:pPr>
-        <w:pStyle w:val="Normal"/>
-        <w:spacing w:lineRule="auto" w:line="300" w:before="0" w:after="0"/>
-        <w:ind w:left="400" w:right="200" w:hanging="0"/>
-        <w:rPr>
-          <w:rFonts w:cs="Arial"/>
-          <w:color w:val="333333"/>
-          <w:sz w:val="16"/>
-          <w:szCs w:val="16"/>
-          <w:highlight w:val="white"/>
-          <w:lang w:val="en-US"/>
-        </w:rPr>
-      </w:pPr>
-      <w:r>
-        <w:rPr>
-          <w:rFonts w:cs="Arial"/>
-          <w:color w:val="333333"/>
-          <w:sz w:val="16"/>
-          <w:szCs w:val="16"/>
-          <w:shd w:fill="FFFFFF" w:val="clear"/>
-          <w:lang w:val="en-US"/>
-        </w:rPr>
-        <w:t>Contributed to both server and client ends of company's bespoke BI system:</w:t>
-      </w:r>
-    </w:p>
-    <w:p>
-      <w:pPr>
-        <w:pStyle w:val="Normal"/>
-        <w:numPr>
-          <w:ilvl w:val="0"/>
-          <w:numId w:val="7"/>
-        </w:numPr>
-        <w:spacing w:lineRule="auto" w:line="300" w:before="0" w:after="0"/>
-        <w:ind w:left="1080" w:right="200" w:hanging="360"/>
-        <w:rPr/>
-      </w:pPr>
-      <w:r>
-        <w:rPr>
-          <w:sz w:val="16"/>
-          <w:szCs w:val="16"/>
-          <w:lang w:val="en-US"/>
-        </w:rPr>
-        <w:t>Fixed and enhanced system’s core SQL generating engine written in C#</w:t>
-      </w:r>
-    </w:p>
-    <w:p>
-      <w:pPr>
-        <w:pStyle w:val="Normal"/>
-        <w:numPr>
-          <w:ilvl w:val="0"/>
-          <w:numId w:val="7"/>
-        </w:numPr>
-        <w:spacing w:lineRule="auto" w:line="300" w:before="0" w:after="0"/>
-        <w:ind w:left="1080" w:right="200" w:hanging="360"/>
-        <w:rPr>
-          <w:sz w:val="16"/>
-          <w:szCs w:val="16"/>
-          <w:lang w:val="en-US"/>
-        </w:rPr>
-      </w:pPr>
-      <w:r>
-        <w:rPr>
-          <w:sz w:val="16"/>
-          <w:szCs w:val="16"/>
-          <w:lang w:val="en-US"/>
-        </w:rPr>
-        <w:t>Maintained local JavaScript-based SVG graphics library including thorough refactoring, performance enhancements and development of key new features</w:t>
-      </w:r>
-    </w:p>
-    <w:p>
-      <w:pPr>
-        <w:pStyle w:val="Normal"/>
-        <w:spacing w:lineRule="auto" w:line="300" w:before="0" w:after="0"/>
-        <w:ind w:left="0" w:right="200" w:hanging="0"/>
-        <w:rPr>
-          <w:szCs w:val="20"/>
-          <w:lang w:val="en-US"/>
-        </w:rPr>
-      </w:pPr>
-      <w:r>
-        <w:rPr>
-          <w:szCs w:val="20"/>
-          <w:lang w:val="en-US"/>
-        </w:rPr>
-      </w:r>
-    </w:p>
-    <w:p>
-      <w:pPr>
-        <w:pStyle w:val="Normal"/>
-        <w:spacing w:lineRule="auto" w:line="300" w:before="0" w:after="0"/>
-        <w:ind w:left="400" w:right="200" w:hanging="0"/>
-        <w:rPr>
-          <w:b/>
-          <w:b/>
-          <w:sz w:val="24"/>
-          <w:lang w:val="en-US"/>
-        </w:rPr>
-      </w:pPr>
-      <w:r>
-        <w:rPr>
-          <w:b/>
-          <w:sz w:val="24"/>
-          <w:lang w:val="en-US"/>
-        </w:rPr>
-        <w:t>.NET Developer</w:t>
-      </w:r>
-    </w:p>
-    <w:p>
-      <w:pPr>
-        <w:pStyle w:val="Styledates"/>
-        <w:rPr/>
-      </w:pPr>
-      <w:r>
-        <w:rPr/>
-        <w:t>Apr 2013 – May 2014 (1 year 2 months)</w:t>
-      </w:r>
-    </w:p>
-    <w:p>
-      <w:pPr>
-        <w:pStyle w:val="Normal"/>
-        <w:spacing w:lineRule="auto" w:line="300" w:before="0" w:after="0"/>
-        <w:ind w:left="400" w:right="200" w:hanging="0"/>
-        <w:rPr/>
-      </w:pPr>
-      <w:r>
-        <w:rPr>
-          <w:b/>
-          <w:lang w:val="en-US"/>
-        </w:rPr>
-        <w:t xml:space="preserve">EPAM Systems, Barclay’s development center </w:t>
-      </w:r>
-      <w:hyperlink r:id="rId10">
-        <w:r>
-          <w:rPr>
-            <w:rStyle w:val="InternetLink"/>
-            <w:lang w:val="en-US"/>
-          </w:rPr>
-          <w:t>epam.com</w:t>
-        </w:r>
-      </w:hyperlink>
-    </w:p>
-    <w:p>
-      <w:pPr>
-        <w:pStyle w:val="Normal"/>
-        <w:spacing w:lineRule="auto" w:line="300" w:before="0" w:after="0"/>
-        <w:ind w:left="400" w:right="200" w:hanging="0"/>
-        <w:rPr>
-          <w:rFonts w:cs="Arial"/>
-          <w:color w:val="333333"/>
-          <w:sz w:val="16"/>
-          <w:szCs w:val="16"/>
-          <w:highlight w:val="white"/>
-          <w:lang w:val="en-US"/>
-        </w:rPr>
-      </w:pPr>
-      <w:r>
-        <w:rPr>
-          <w:rFonts w:cs="Arial"/>
-          <w:color w:val="333333"/>
-          <w:sz w:val="16"/>
-          <w:szCs w:val="16"/>
-          <w:shd w:fill="FFFFFF" w:val="clear"/>
-          <w:lang w:val="en-US"/>
-        </w:rPr>
-        <w:t>Maintained, redesigned and enhanced corporate banking software within various teams or acting independently:</w:t>
-      </w:r>
-    </w:p>
-    <w:p>
-      <w:pPr>
-        <w:pStyle w:val="Normal"/>
-        <w:numPr>
-          <w:ilvl w:val="0"/>
-          <w:numId w:val="5"/>
-        </w:numPr>
-        <w:spacing w:lineRule="auto" w:line="300" w:before="0" w:after="0"/>
-        <w:ind w:left="1080" w:right="0" w:hanging="360"/>
-        <w:rPr/>
-      </w:pPr>
-      <w:r>
-        <w:rPr>
-          <w:rFonts w:eastAsia="Calibri" w:cs="Arial"/>
-          <w:sz w:val="16"/>
-          <w:szCs w:val="16"/>
-          <w:lang w:val="en-US" w:eastAsia="en-US"/>
-        </w:rPr>
-        <w:t>Developed a set of multi-tier WCF services</w:t>
-      </w:r>
-    </w:p>
-    <w:p>
-      <w:pPr>
-        <w:pStyle w:val="Normal"/>
-        <w:numPr>
-          <w:ilvl w:val="0"/>
-          <w:numId w:val="5"/>
-        </w:numPr>
-        <w:spacing w:lineRule="auto" w:line="300" w:before="0" w:after="0"/>
-        <w:ind w:left="1080" w:right="0" w:hanging="360"/>
-        <w:rPr/>
-      </w:pPr>
-      <w:r>
-        <w:rPr>
-          <w:rFonts w:eastAsia="Calibri" w:cs="Arial"/>
-          <w:sz w:val="16"/>
-          <w:szCs w:val="16"/>
-          <w:lang w:val="en-US" w:eastAsia="en-US"/>
-        </w:rPr>
-        <w:t>Created a data import and processing tool using advanced SQL and existing scheduling engine</w:t>
-      </w:r>
-    </w:p>
-    <w:p>
-      <w:pPr>
-        <w:pStyle w:val="Normal"/>
-        <w:numPr>
-          <w:ilvl w:val="0"/>
-          <w:numId w:val="5"/>
-        </w:numPr>
-        <w:spacing w:lineRule="auto" w:line="300" w:before="0" w:after="0"/>
-        <w:ind w:left="1080" w:right="0" w:hanging="360"/>
-        <w:rPr/>
-      </w:pPr>
-      <w:r>
-        <w:rPr>
-          <w:rFonts w:eastAsia="Calibri" w:cs="Arial"/>
-          <w:sz w:val="16"/>
-          <w:szCs w:val="16"/>
-          <w:lang w:val="en-US" w:eastAsia="en-US"/>
-        </w:rPr>
-        <w:t>Set up continuous integration environments for the above-mentioned projects using TeamCity along with unit testing, code quality control (StyleCop and Sonar), and NuGet package management</w:t>
-      </w:r>
-    </w:p>
-    <w:p>
-      <w:pPr>
-        <w:pStyle w:val="Normal"/>
-        <w:spacing w:lineRule="auto" w:line="300" w:before="0" w:after="0"/>
-        <w:ind w:left="0" w:right="200" w:hanging="0"/>
-        <w:rPr>
-          <w:szCs w:val="20"/>
-          <w:lang w:val="en-US"/>
-        </w:rPr>
-      </w:pPr>
-      <w:r>
-        <w:rPr>
-          <w:szCs w:val="20"/>
-          <w:lang w:val="en-US"/>
-        </w:rPr>
-      </w:r>
-    </w:p>
-    <w:p>
-      <w:pPr>
-        <w:pStyle w:val="Normal"/>
-        <w:spacing w:lineRule="auto" w:line="300" w:before="0" w:after="0"/>
-        <w:ind w:left="400" w:right="200" w:hanging="0"/>
-        <w:rPr>
-          <w:b/>
-          <w:b/>
-          <w:sz w:val="24"/>
-          <w:lang w:val="en-US"/>
-        </w:rPr>
-      </w:pPr>
-      <w:r>
-        <w:rPr>
-          <w:b/>
-          <w:sz w:val="24"/>
-          <w:lang w:val="en-US"/>
-        </w:rPr>
-        <w:t>.NET Web Developer</w:t>
-      </w:r>
-    </w:p>
-    <w:p>
-      <w:pPr>
-        <w:pStyle w:val="Styledates"/>
-        <w:rPr/>
-      </w:pPr>
-      <w:r>
-        <w:rPr/>
-        <w:t>Sep 2011 – Apr 2013 (1 year 7 months)</w:t>
-      </w:r>
-    </w:p>
-    <w:p>
-      <w:pPr>
-        <w:pStyle w:val="Normal"/>
-        <w:spacing w:lineRule="auto" w:line="300" w:before="0" w:after="0"/>
-        <w:ind w:left="400" w:right="200" w:hanging="0"/>
-        <w:rPr/>
-      </w:pPr>
-      <w:r>
-        <w:rPr>
-          <w:b/>
-          <w:lang w:val="en-US"/>
-        </w:rPr>
-        <w:t xml:space="preserve">Terrasoft </w:t>
-      </w:r>
-      <w:hyperlink r:id="rId11">
-        <w:r>
-          <w:rPr>
-            <w:rStyle w:val="InternetLink"/>
-            <w:lang w:val="en-US"/>
-          </w:rPr>
-          <w:t>bpmonline.com</w:t>
-        </w:r>
-      </w:hyperlink>
-    </w:p>
-    <w:p>
-      <w:pPr>
-        <w:pStyle w:val="Normal"/>
-        <w:spacing w:lineRule="auto" w:line="300" w:before="0" w:after="0"/>
-        <w:ind w:left="400" w:right="200" w:hanging="0"/>
-        <w:rPr/>
-      </w:pPr>
-      <w:r>
-        <w:rPr>
-          <w:sz w:val="16"/>
-          <w:lang w:val="en-US"/>
-        </w:rPr>
-        <w:t>Developed a web-based CRM on both front and back ends:</w:t>
-      </w:r>
-    </w:p>
-    <w:p>
-      <w:pPr>
-        <w:pStyle w:val="Normal"/>
-        <w:numPr>
-          <w:ilvl w:val="0"/>
-          <w:numId w:val="3"/>
-        </w:numPr>
-        <w:spacing w:lineRule="auto" w:line="300" w:before="0" w:after="0"/>
-        <w:ind w:left="1080" w:right="0" w:hanging="360"/>
-        <w:rPr/>
-      </w:pPr>
-      <w:r>
-        <w:rPr>
-          <w:rFonts w:eastAsia="Calibri" w:cs="Arial"/>
-          <w:sz w:val="16"/>
-          <w:szCs w:val="16"/>
-          <w:lang w:val="en-US" w:eastAsia="en-US"/>
-        </w:rPr>
-        <w:t>Created a number of UI web controls using ExtJS, CSS, and HTML</w:t>
-      </w:r>
-    </w:p>
-    <w:p>
-      <w:pPr>
-        <w:pStyle w:val="Normal"/>
-        <w:numPr>
-          <w:ilvl w:val="0"/>
-          <w:numId w:val="3"/>
-        </w:numPr>
-        <w:spacing w:lineRule="auto" w:line="300" w:before="0" w:after="0"/>
-        <w:ind w:left="1080" w:right="0" w:hanging="360"/>
-        <w:rPr/>
-      </w:pPr>
-      <w:r>
-        <w:rPr>
-          <w:rFonts w:eastAsia="Calibri" w:cs="Arial"/>
-          <w:sz w:val="16"/>
-          <w:szCs w:val="16"/>
-          <w:lang w:val="en-US" w:eastAsia="en-US"/>
-        </w:rPr>
-        <w:t>Integrated the Highcharts interactive library</w:t>
-      </w:r>
-    </w:p>
-    <w:p>
-      <w:pPr>
-        <w:pStyle w:val="Normal"/>
-        <w:numPr>
-          <w:ilvl w:val="0"/>
-          <w:numId w:val="3"/>
-        </w:numPr>
-        <w:spacing w:lineRule="auto" w:line="300" w:before="0" w:after="0"/>
-        <w:ind w:left="1080" w:right="0" w:hanging="360"/>
-        <w:rPr/>
-      </w:pPr>
-      <w:r>
-        <w:rPr>
-          <w:rFonts w:eastAsia="Calibri" w:cs="Arial"/>
-          <w:sz w:val="16"/>
-          <w:szCs w:val="16"/>
-          <w:lang w:val="en-US" w:eastAsia="en-US"/>
-        </w:rPr>
-        <w:t>Developed various back-end solutions using C#, WCF, ASP.NET, and T-SQL</w:t>
-      </w:r>
-    </w:p>
-    <w:p>
-      <w:pPr>
-        <w:pStyle w:val="Normal"/>
-        <w:spacing w:lineRule="auto" w:line="300" w:before="0" w:after="0"/>
-        <w:ind w:left="400" w:right="200" w:hanging="0"/>
-        <w:rPr/>
-      </w:pPr>
-      <w:r>
-        <w:rPr>
-          <w:b/>
-          <w:sz w:val="24"/>
-          <w:lang w:val="en-US"/>
-        </w:rPr>
-        <w:t>Senior System Dev. Consultant</w:t>
-      </w:r>
-    </w:p>
-    <w:p>
-      <w:pPr>
-        <w:pStyle w:val="Styledates"/>
-        <w:rPr/>
-      </w:pPr>
-      <w:r>
-        <w:rPr/>
-        <w:t>Feb 2006 - Apr 2011 (5 years)</w:t>
-      </w:r>
-    </w:p>
-    <w:p>
-      <w:pPr>
-        <w:pStyle w:val="Normal"/>
-        <w:spacing w:lineRule="auto" w:line="300" w:before="0" w:after="0"/>
-        <w:ind w:left="400" w:right="200" w:hanging="0"/>
-        <w:rPr/>
-      </w:pPr>
-      <w:r>
-        <w:rPr>
-          <w:b/>
-          <w:lang w:val="en-US"/>
-        </w:rPr>
-        <w:t>SimCorp Ukraine LLC</w:t>
-      </w:r>
-      <w:r>
-        <w:rPr>
-          <w:lang w:val="en-US"/>
-        </w:rPr>
-        <w:t xml:space="preserve"> </w:t>
-      </w:r>
-      <w:hyperlink r:id="rId12">
-        <w:r>
-          <w:rPr>
-            <w:rStyle w:val="InternetLink"/>
-            <w:lang w:val="en-GB"/>
-          </w:rPr>
-          <w:t>simcorp.com</w:t>
-        </w:r>
-      </w:hyperlink>
-    </w:p>
-    <w:p>
-      <w:pPr>
-        <w:pStyle w:val="Normal"/>
-        <w:spacing w:lineRule="auto" w:line="300" w:before="0" w:after="0"/>
-        <w:ind w:left="400" w:right="200" w:hanging="0"/>
-        <w:rPr/>
-      </w:pPr>
-      <w:r>
-        <w:rPr>
-          <w:sz w:val="16"/>
-          <w:lang w:val="en-US"/>
-        </w:rPr>
-        <w:t>Developed and maintained custom investment management system within a team of 3 developers:</w:t>
-      </w:r>
-    </w:p>
-    <w:p>
-      <w:pPr>
-        <w:pStyle w:val="Normal"/>
-        <w:numPr>
-          <w:ilvl w:val="0"/>
-          <w:numId w:val="4"/>
-        </w:numPr>
-        <w:spacing w:lineRule="auto" w:line="300" w:before="0" w:after="0"/>
-        <w:ind w:left="1080" w:right="0" w:hanging="360"/>
-        <w:rPr>
-          <w:rFonts w:eastAsia="Calibri" w:cs="Arial"/>
-          <w:sz w:val="16"/>
-          <w:szCs w:val="16"/>
-          <w:lang w:val="en-US" w:eastAsia="en-US"/>
-        </w:rPr>
-      </w:pPr>
-      <w:r>
-        <w:rPr>
-          <w:rFonts w:eastAsia="Calibri" w:cs="Arial"/>
-          <w:sz w:val="16"/>
-          <w:szCs w:val="16"/>
-          <w:lang w:val="en-US" w:eastAsia="en-US"/>
-        </w:rPr>
-        <w:t xml:space="preserve">Built data extraction/analysis utility using </w:t>
-      </w:r>
-      <w:r>
-        <w:rPr>
-          <w:rFonts w:eastAsia="Calibri" w:cs="Arial"/>
-          <w:b w:val="false"/>
-          <w:bCs w:val="false"/>
-          <w:sz w:val="16"/>
-          <w:szCs w:val="16"/>
-          <w:lang w:val="en-US" w:eastAsia="en-US"/>
-        </w:rPr>
-        <w:t xml:space="preserve">Dyalog APL </w:t>
-      </w:r>
-      <w:r>
-        <w:rPr>
-          <w:rFonts w:eastAsia="Calibri" w:cs="Arial"/>
-          <w:sz w:val="16"/>
-          <w:szCs w:val="16"/>
-          <w:lang w:val="en-US" w:eastAsia="en-US"/>
-        </w:rPr>
-        <w:t xml:space="preserve">and </w:t>
-      </w:r>
-      <w:r>
-        <w:rPr>
-          <w:rFonts w:eastAsia="Calibri" w:cs="Arial"/>
-          <w:b w:val="false"/>
-          <w:bCs w:val="false"/>
-          <w:sz w:val="16"/>
-          <w:szCs w:val="16"/>
-          <w:lang w:val="en-US" w:eastAsia="en-US"/>
-        </w:rPr>
-        <w:t>PL/SQL</w:t>
-      </w:r>
-    </w:p>
-    <w:p>
-      <w:pPr>
-        <w:pStyle w:val="Normal"/>
-        <w:numPr>
-          <w:ilvl w:val="0"/>
-          <w:numId w:val="4"/>
-        </w:numPr>
-        <w:spacing w:lineRule="auto" w:line="300" w:before="0" w:after="0"/>
-        <w:ind w:left="1080" w:right="0" w:hanging="360"/>
-        <w:rPr>
-          <w:rFonts w:cs="Arial"/>
-          <w:sz w:val="16"/>
-          <w:szCs w:val="16"/>
-          <w:lang w:val="en-US"/>
-        </w:rPr>
-      </w:pPr>
-      <w:r>
-        <w:rPr>
-          <w:rFonts w:eastAsia="Calibri" w:cs="Arial"/>
-          <w:sz w:val="16"/>
-          <w:szCs w:val="16"/>
-          <w:lang w:val="en-US" w:eastAsia="en-US"/>
-        </w:rPr>
-        <w:t>Took part in various development projects across the company as a senior consultant</w:t>
-      </w:r>
-    </w:p>
-    <w:p>
-      <w:pPr>
-        <w:pStyle w:val="Normal"/>
-        <w:numPr>
-          <w:ilvl w:val="0"/>
-          <w:numId w:val="4"/>
-        </w:numPr>
-        <w:spacing w:lineRule="auto" w:line="300" w:before="0" w:after="0"/>
-        <w:ind w:left="1080" w:right="200" w:hanging="360"/>
-        <w:rPr>
-          <w:rFonts w:cs="Arial"/>
-          <w:sz w:val="16"/>
-          <w:szCs w:val="16"/>
-          <w:lang w:val="en-US"/>
-        </w:rPr>
-      </w:pPr>
-      <w:r>
-        <w:rPr>
-          <w:rFonts w:cs="Arial"/>
-          <w:sz w:val="16"/>
-          <w:szCs w:val="16"/>
-          <w:lang w:val="en-US"/>
-        </w:rPr>
-        <w:t>Coached and supervised junior developers</w:t>
-      </w:r>
-    </w:p>
-    <w:p>
-      <w:pPr>
-        <w:pStyle w:val="Normal"/>
-        <w:spacing w:lineRule="auto" w:line="300" w:before="0" w:after="0"/>
-        <w:ind w:left="0" w:right="0" w:hanging="0"/>
-        <w:rPr/>
-      </w:pPr>
-      <w:r>
-        <w:rPr/>
-      </w:r>
     </w:p>
     <w:sectPr>
       <w:type w:val="nextPage"/>
@@ -13328,6 +13328,421 @@
       <w:lang w:val="en-GB"/>
     </w:rPr>
   </w:style>
+  <w:style w:type="character" w:styleId="ListLabel1262">
+    <w:name w:val="ListLabel 1262"/>
+    <w:qFormat/>
+    <w:rPr>
+      <w:rFonts w:cs="Symbol"/>
+      <w:color w:val="00000A"/>
+      <w:sz w:val="16"/>
+    </w:rPr>
+  </w:style>
+  <w:style w:type="character" w:styleId="ListLabel1263">
+    <w:name w:val="ListLabel 1263"/>
+    <w:qFormat/>
+    <w:rPr>
+      <w:rFonts w:cs="Courier New"/>
+    </w:rPr>
+  </w:style>
+  <w:style w:type="character" w:styleId="ListLabel1264">
+    <w:name w:val="ListLabel 1264"/>
+    <w:qFormat/>
+    <w:rPr>
+      <w:rFonts w:cs="Wingdings"/>
+    </w:rPr>
+  </w:style>
+  <w:style w:type="character" w:styleId="ListLabel1265">
+    <w:name w:val="ListLabel 1265"/>
+    <w:qFormat/>
+    <w:rPr>
+      <w:rFonts w:cs="Symbol"/>
+    </w:rPr>
+  </w:style>
+  <w:style w:type="character" w:styleId="ListLabel1266">
+    <w:name w:val="ListLabel 1266"/>
+    <w:qFormat/>
+    <w:rPr>
+      <w:rFonts w:cs="Courier New"/>
+    </w:rPr>
+  </w:style>
+  <w:style w:type="character" w:styleId="ListLabel1267">
+    <w:name w:val="ListLabel 1267"/>
+    <w:qFormat/>
+    <w:rPr>
+      <w:rFonts w:cs="Wingdings"/>
+    </w:rPr>
+  </w:style>
+  <w:style w:type="character" w:styleId="ListLabel1268">
+    <w:name w:val="ListLabel 1268"/>
+    <w:qFormat/>
+    <w:rPr>
+      <w:rFonts w:cs="Symbol"/>
+    </w:rPr>
+  </w:style>
+  <w:style w:type="character" w:styleId="ListLabel1269">
+    <w:name w:val="ListLabel 1269"/>
+    <w:qFormat/>
+    <w:rPr>
+      <w:rFonts w:cs="Courier New"/>
+    </w:rPr>
+  </w:style>
+  <w:style w:type="character" w:styleId="ListLabel1270">
+    <w:name w:val="ListLabel 1270"/>
+    <w:qFormat/>
+    <w:rPr>
+      <w:rFonts w:cs="Wingdings"/>
+    </w:rPr>
+  </w:style>
+  <w:style w:type="character" w:styleId="ListLabel1271">
+    <w:name w:val="ListLabel 1271"/>
+    <w:qFormat/>
+    <w:rPr>
+      <w:rFonts w:cs="Symbol"/>
+      <w:color w:val="00000A"/>
+      <w:sz w:val="16"/>
+    </w:rPr>
+  </w:style>
+  <w:style w:type="character" w:styleId="ListLabel1272">
+    <w:name w:val="ListLabel 1272"/>
+    <w:qFormat/>
+    <w:rPr>
+      <w:rFonts w:cs="Courier New"/>
+    </w:rPr>
+  </w:style>
+  <w:style w:type="character" w:styleId="ListLabel1273">
+    <w:name w:val="ListLabel 1273"/>
+    <w:qFormat/>
+    <w:rPr>
+      <w:rFonts w:cs="Wingdings"/>
+    </w:rPr>
+  </w:style>
+  <w:style w:type="character" w:styleId="ListLabel1274">
+    <w:name w:val="ListLabel 1274"/>
+    <w:qFormat/>
+    <w:rPr>
+      <w:rFonts w:cs="Symbol"/>
+    </w:rPr>
+  </w:style>
+  <w:style w:type="character" w:styleId="ListLabel1275">
+    <w:name w:val="ListLabel 1275"/>
+    <w:qFormat/>
+    <w:rPr>
+      <w:rFonts w:cs="Courier New"/>
+    </w:rPr>
+  </w:style>
+  <w:style w:type="character" w:styleId="ListLabel1276">
+    <w:name w:val="ListLabel 1276"/>
+    <w:qFormat/>
+    <w:rPr>
+      <w:rFonts w:cs="Wingdings"/>
+    </w:rPr>
+  </w:style>
+  <w:style w:type="character" w:styleId="ListLabel1277">
+    <w:name w:val="ListLabel 1277"/>
+    <w:qFormat/>
+    <w:rPr>
+      <w:rFonts w:cs="Symbol"/>
+    </w:rPr>
+  </w:style>
+  <w:style w:type="character" w:styleId="ListLabel1278">
+    <w:name w:val="ListLabel 1278"/>
+    <w:qFormat/>
+    <w:rPr>
+      <w:rFonts w:cs="Courier New"/>
+    </w:rPr>
+  </w:style>
+  <w:style w:type="character" w:styleId="ListLabel1279">
+    <w:name w:val="ListLabel 1279"/>
+    <w:qFormat/>
+    <w:rPr>
+      <w:rFonts w:cs="Wingdings"/>
+    </w:rPr>
+  </w:style>
+  <w:style w:type="character" w:styleId="ListLabel1280">
+    <w:name w:val="ListLabel 1280"/>
+    <w:qFormat/>
+    <w:rPr>
+      <w:rFonts w:cs="Symbol"/>
+      <w:color w:val="00000A"/>
+      <w:sz w:val="16"/>
+    </w:rPr>
+  </w:style>
+  <w:style w:type="character" w:styleId="ListLabel1281">
+    <w:name w:val="ListLabel 1281"/>
+    <w:qFormat/>
+    <w:rPr>
+      <w:rFonts w:cs="Courier New"/>
+    </w:rPr>
+  </w:style>
+  <w:style w:type="character" w:styleId="ListLabel1282">
+    <w:name w:val="ListLabel 1282"/>
+    <w:qFormat/>
+    <w:rPr>
+      <w:rFonts w:cs="Wingdings"/>
+    </w:rPr>
+  </w:style>
+  <w:style w:type="character" w:styleId="ListLabel1283">
+    <w:name w:val="ListLabel 1283"/>
+    <w:qFormat/>
+    <w:rPr>
+      <w:rFonts w:cs="Symbol"/>
+    </w:rPr>
+  </w:style>
+  <w:style w:type="character" w:styleId="ListLabel1284">
+    <w:name w:val="ListLabel 1284"/>
+    <w:qFormat/>
+    <w:rPr>
+      <w:rFonts w:cs="Courier New"/>
+    </w:rPr>
+  </w:style>
+  <w:style w:type="character" w:styleId="ListLabel1285">
+    <w:name w:val="ListLabel 1285"/>
+    <w:qFormat/>
+    <w:rPr>
+      <w:rFonts w:cs="Wingdings"/>
+    </w:rPr>
+  </w:style>
+  <w:style w:type="character" w:styleId="ListLabel1286">
+    <w:name w:val="ListLabel 1286"/>
+    <w:qFormat/>
+    <w:rPr>
+      <w:rFonts w:cs="Symbol"/>
+    </w:rPr>
+  </w:style>
+  <w:style w:type="character" w:styleId="ListLabel1287">
+    <w:name w:val="ListLabel 1287"/>
+    <w:qFormat/>
+    <w:rPr>
+      <w:rFonts w:cs="Courier New"/>
+    </w:rPr>
+  </w:style>
+  <w:style w:type="character" w:styleId="ListLabel1288">
+    <w:name w:val="ListLabel 1288"/>
+    <w:qFormat/>
+    <w:rPr>
+      <w:rFonts w:cs="Wingdings"/>
+    </w:rPr>
+  </w:style>
+  <w:style w:type="character" w:styleId="ListLabel1289">
+    <w:name w:val="ListLabel 1289"/>
+    <w:qFormat/>
+    <w:rPr>
+      <w:rFonts w:cs="Symbol"/>
+      <w:color w:val="00000A"/>
+      <w:sz w:val="16"/>
+    </w:rPr>
+  </w:style>
+  <w:style w:type="character" w:styleId="ListLabel1290">
+    <w:name w:val="ListLabel 1290"/>
+    <w:qFormat/>
+    <w:rPr>
+      <w:rFonts w:cs="Courier New"/>
+    </w:rPr>
+  </w:style>
+  <w:style w:type="character" w:styleId="ListLabel1291">
+    <w:name w:val="ListLabel 1291"/>
+    <w:qFormat/>
+    <w:rPr>
+      <w:rFonts w:cs="Wingdings"/>
+    </w:rPr>
+  </w:style>
+  <w:style w:type="character" w:styleId="ListLabel1292">
+    <w:name w:val="ListLabel 1292"/>
+    <w:qFormat/>
+    <w:rPr>
+      <w:rFonts w:cs="Symbol"/>
+    </w:rPr>
+  </w:style>
+  <w:style w:type="character" w:styleId="ListLabel1293">
+    <w:name w:val="ListLabel 1293"/>
+    <w:qFormat/>
+    <w:rPr>
+      <w:rFonts w:cs="Courier New"/>
+    </w:rPr>
+  </w:style>
+  <w:style w:type="character" w:styleId="ListLabel1294">
+    <w:name w:val="ListLabel 1294"/>
+    <w:qFormat/>
+    <w:rPr>
+      <w:rFonts w:cs="Wingdings"/>
+    </w:rPr>
+  </w:style>
+  <w:style w:type="character" w:styleId="ListLabel1295">
+    <w:name w:val="ListLabel 1295"/>
+    <w:qFormat/>
+    <w:rPr>
+      <w:rFonts w:cs="Symbol"/>
+    </w:rPr>
+  </w:style>
+  <w:style w:type="character" w:styleId="ListLabel1296">
+    <w:name w:val="ListLabel 1296"/>
+    <w:qFormat/>
+    <w:rPr>
+      <w:rFonts w:cs="Courier New"/>
+    </w:rPr>
+  </w:style>
+  <w:style w:type="character" w:styleId="ListLabel1297">
+    <w:name w:val="ListLabel 1297"/>
+    <w:qFormat/>
+    <w:rPr>
+      <w:rFonts w:cs="Wingdings"/>
+    </w:rPr>
+  </w:style>
+  <w:style w:type="character" w:styleId="ListLabel1298">
+    <w:name w:val="ListLabel 1298"/>
+    <w:qFormat/>
+    <w:rPr>
+      <w:rFonts w:cs="Symbol"/>
+      <w:sz w:val="16"/>
+    </w:rPr>
+  </w:style>
+  <w:style w:type="character" w:styleId="ListLabel1299">
+    <w:name w:val="ListLabel 1299"/>
+    <w:qFormat/>
+    <w:rPr>
+      <w:rFonts w:cs="Courier New"/>
+    </w:rPr>
+  </w:style>
+  <w:style w:type="character" w:styleId="ListLabel1300">
+    <w:name w:val="ListLabel 1300"/>
+    <w:qFormat/>
+    <w:rPr>
+      <w:rFonts w:cs="Wingdings"/>
+    </w:rPr>
+  </w:style>
+  <w:style w:type="character" w:styleId="ListLabel1301">
+    <w:name w:val="ListLabel 1301"/>
+    <w:qFormat/>
+    <w:rPr>
+      <w:rFonts w:cs="Symbol"/>
+    </w:rPr>
+  </w:style>
+  <w:style w:type="character" w:styleId="ListLabel1302">
+    <w:name w:val="ListLabel 1302"/>
+    <w:qFormat/>
+    <w:rPr>
+      <w:rFonts w:cs="Courier New"/>
+    </w:rPr>
+  </w:style>
+  <w:style w:type="character" w:styleId="ListLabel1303">
+    <w:name w:val="ListLabel 1303"/>
+    <w:qFormat/>
+    <w:rPr>
+      <w:rFonts w:cs="Wingdings"/>
+    </w:rPr>
+  </w:style>
+  <w:style w:type="character" w:styleId="ListLabel1304">
+    <w:name w:val="ListLabel 1304"/>
+    <w:qFormat/>
+    <w:rPr>
+      <w:rFonts w:cs="Symbol"/>
+    </w:rPr>
+  </w:style>
+  <w:style w:type="character" w:styleId="ListLabel1305">
+    <w:name w:val="ListLabel 1305"/>
+    <w:qFormat/>
+    <w:rPr>
+      <w:rFonts w:cs="Courier New"/>
+    </w:rPr>
+  </w:style>
+  <w:style w:type="character" w:styleId="ListLabel1306">
+    <w:name w:val="ListLabel 1306"/>
+    <w:qFormat/>
+    <w:rPr>
+      <w:rFonts w:cs="Wingdings"/>
+    </w:rPr>
+  </w:style>
+  <w:style w:type="character" w:styleId="ListLabel1307">
+    <w:name w:val="ListLabel 1307"/>
+    <w:qFormat/>
+    <w:rPr>
+      <w:rFonts w:cs="OpenSymbol"/>
+    </w:rPr>
+  </w:style>
+  <w:style w:type="character" w:styleId="ListLabel1308">
+    <w:name w:val="ListLabel 1308"/>
+    <w:qFormat/>
+    <w:rPr>
+      <w:rFonts w:cs="OpenSymbol"/>
+    </w:rPr>
+  </w:style>
+  <w:style w:type="character" w:styleId="ListLabel1309">
+    <w:name w:val="ListLabel 1309"/>
+    <w:qFormat/>
+    <w:rPr>
+      <w:rFonts w:cs="OpenSymbol"/>
+    </w:rPr>
+  </w:style>
+  <w:style w:type="character" w:styleId="ListLabel1310">
+    <w:name w:val="ListLabel 1310"/>
+    <w:qFormat/>
+    <w:rPr>
+      <w:rFonts w:cs="OpenSymbol"/>
+    </w:rPr>
+  </w:style>
+  <w:style w:type="character" w:styleId="ListLabel1311">
+    <w:name w:val="ListLabel 1311"/>
+    <w:qFormat/>
+    <w:rPr>
+      <w:rFonts w:cs="OpenSymbol"/>
+    </w:rPr>
+  </w:style>
+  <w:style w:type="character" w:styleId="ListLabel1312">
+    <w:name w:val="ListLabel 1312"/>
+    <w:qFormat/>
+    <w:rPr>
+      <w:rFonts w:cs="OpenSymbol"/>
+    </w:rPr>
+  </w:style>
+  <w:style w:type="character" w:styleId="ListLabel1313">
+    <w:name w:val="ListLabel 1313"/>
+    <w:qFormat/>
+    <w:rPr>
+      <w:rFonts w:cs="OpenSymbol"/>
+    </w:rPr>
+  </w:style>
+  <w:style w:type="character" w:styleId="ListLabel1314">
+    <w:name w:val="ListLabel 1314"/>
+    <w:qFormat/>
+    <w:rPr>
+      <w:rFonts w:cs="OpenSymbol"/>
+    </w:rPr>
+  </w:style>
+  <w:style w:type="character" w:styleId="ListLabel1315">
+    <w:name w:val="ListLabel 1315"/>
+    <w:qFormat/>
+    <w:rPr>
+      <w:rFonts w:cs="OpenSymbol"/>
+    </w:rPr>
+  </w:style>
+  <w:style w:type="character" w:styleId="ListLabel1316">
+    <w:name w:val="ListLabel 1316"/>
+    <w:qFormat/>
+    <w:rPr>
+      <w:lang w:val="en-US"/>
+    </w:rPr>
+  </w:style>
+  <w:style w:type="character" w:styleId="ListLabel1317">
+    <w:name w:val="ListLabel 1317"/>
+    <w:qFormat/>
+    <w:rPr>
+      <w:lang w:val="en-GB"/>
+    </w:rPr>
+  </w:style>
+  <w:style w:type="character" w:styleId="ListLabel1318">
+    <w:name w:val="ListLabel 1318"/>
+    <w:qFormat/>
+    <w:rPr/>
+  </w:style>
+  <w:style w:type="character" w:styleId="ListLabel1319">
+    <w:name w:val="ListLabel 1319"/>
+    <w:qFormat/>
+    <w:rPr>
+      <w:sz w:val="16"/>
+      <w:szCs w:val="16"/>
+      <w:lang w:val="en-GB"/>
+    </w:rPr>
+  </w:style>
   <w:style w:type="paragraph" w:styleId="Heading">
     <w:name w:val="Heading"/>
     <w:basedOn w:val="Normal"/>

</xml_diff>

<commit_message>
Fix the broken Coursera link
</commit_message>
<xml_diff>
--- a/Georgios-Antzigai-CV.docx
+++ b/Georgios-Antzigai-CV.docx
@@ -18,13 +18,13 @@
       </w:tblPr>
       <w:tblGrid>
         <w:gridCol w:w="3100"/>
-        <w:gridCol w:w="6255"/>
+        <w:gridCol w:w="6254"/>
       </w:tblGrid>
       <w:tr>
         <w:trPr/>
         <w:tc>
           <w:tcPr>
-            <w:tcW w:w="9355" w:type="dxa"/>
+            <w:tcW w:w="9354" w:type="dxa"/>
             <w:gridSpan w:val="2"/>
             <w:tcBorders/>
             <w:shd w:fill="auto" w:val="clear"/>
@@ -96,7 +96,7 @@
         </w:tc>
         <w:tc>
           <w:tcPr>
-            <w:tcW w:w="6255" w:type="dxa"/>
+            <w:tcW w:w="6254" w:type="dxa"/>
             <w:tcBorders/>
             <w:shd w:fill="auto" w:val="clear"/>
           </w:tcPr>
@@ -147,7 +147,7 @@
         </w:tc>
         <w:tc>
           <w:tcPr>
-            <w:tcW w:w="6255" w:type="dxa"/>
+            <w:tcW w:w="6254" w:type="dxa"/>
             <w:tcBorders/>
             <w:shd w:fill="auto" w:val="clear"/>
           </w:tcPr>
@@ -200,7 +200,7 @@
         </w:tc>
         <w:tc>
           <w:tcPr>
-            <w:tcW w:w="6255" w:type="dxa"/>
+            <w:tcW w:w="6254" w:type="dxa"/>
             <w:tcBorders/>
             <w:shd w:fill="auto" w:val="clear"/>
           </w:tcPr>
@@ -245,7 +245,7 @@
         </w:tc>
         <w:tc>
           <w:tcPr>
-            <w:tcW w:w="6255" w:type="dxa"/>
+            <w:tcW w:w="6254" w:type="dxa"/>
             <w:tcBorders/>
             <w:shd w:fill="auto" w:val="clear"/>
           </w:tcPr>
@@ -287,7 +287,7 @@
         </w:tc>
         <w:tc>
           <w:tcPr>
-            <w:tcW w:w="6255" w:type="dxa"/>
+            <w:tcW w:w="6254" w:type="dxa"/>
             <w:tcBorders/>
             <w:shd w:fill="auto" w:val="clear"/>
           </w:tcPr>
@@ -325,7 +325,7 @@
         </w:tc>
         <w:tc>
           <w:tcPr>
-            <w:tcW w:w="6255" w:type="dxa"/>
+            <w:tcW w:w="6254" w:type="dxa"/>
             <w:tcBorders/>
             <w:shd w:fill="auto" w:val="clear"/>
           </w:tcPr>
@@ -368,7 +368,7 @@
         </w:tc>
         <w:tc>
           <w:tcPr>
-            <w:tcW w:w="6255" w:type="dxa"/>
+            <w:tcW w:w="6254" w:type="dxa"/>
             <w:tcBorders/>
             <w:shd w:fill="auto" w:val="clear"/>
           </w:tcPr>
@@ -411,7 +411,7 @@
         </w:tc>
         <w:tc>
           <w:tcPr>
-            <w:tcW w:w="6255" w:type="dxa"/>
+            <w:tcW w:w="6254" w:type="dxa"/>
             <w:tcBorders/>
             <w:shd w:fill="auto" w:val="clear"/>
           </w:tcPr>
@@ -453,7 +453,7 @@
         </w:tc>
         <w:tc>
           <w:tcPr>
-            <w:tcW w:w="6255" w:type="dxa"/>
+            <w:tcW w:w="6254" w:type="dxa"/>
             <w:tcBorders/>
             <w:shd w:fill="auto" w:val="clear"/>
           </w:tcPr>
@@ -491,7 +491,7 @@
         </w:tc>
         <w:tc>
           <w:tcPr>
-            <w:tcW w:w="6255" w:type="dxa"/>
+            <w:tcW w:w="6254" w:type="dxa"/>
             <w:tcBorders/>
             <w:shd w:fill="auto" w:val="clear"/>
           </w:tcPr>
@@ -611,77 +611,7 @@
           <w:iCs w:val="false"/>
           <w:lang w:val="en-US"/>
         </w:rPr>
-        <w:t xml:space="preserve">Full stack machine learning engineer </w:t>
-      </w:r>
-      <w:r>
-        <w:rPr>
-          <w:b w:val="false"/>
-          <w:bCs w:val="false"/>
-          <w:i w:val="false"/>
-          <w:iCs w:val="false"/>
-          <w:lang w:val="en-US"/>
-        </w:rPr>
-        <w:t>a</w:t>
-      </w:r>
-      <w:r>
-        <w:rPr>
-          <w:b w:val="false"/>
-          <w:bCs w:val="false"/>
-          <w:i w:val="false"/>
-          <w:iCs w:val="false"/>
-          <w:lang w:val="en-US"/>
-        </w:rPr>
-        <w:t xml:space="preserve">ble to deliver solutions </w:t>
-      </w:r>
-      <w:r>
-        <w:rPr>
-          <w:b w:val="false"/>
-          <w:bCs w:val="false"/>
-          <w:i w:val="false"/>
-          <w:iCs w:val="false"/>
-          <w:lang w:val="en-US"/>
-        </w:rPr>
-        <w:t xml:space="preserve">starting </w:t>
-      </w:r>
-      <w:r>
-        <w:rPr>
-          <w:b w:val="false"/>
-          <w:bCs w:val="false"/>
-          <w:i w:val="false"/>
-          <w:iCs w:val="false"/>
-          <w:lang w:val="en-US"/>
-        </w:rPr>
-        <w:t>from</w:t>
-      </w:r>
-      <w:r>
-        <w:rPr>
-          <w:b w:val="false"/>
-          <w:bCs w:val="false"/>
-          <w:i w:val="false"/>
-          <w:iCs w:val="false"/>
-          <w:lang w:val="en-US"/>
-        </w:rPr>
-        <w:t xml:space="preserve"> </w:t>
-      </w:r>
-      <w:r>
-        <w:rPr>
-          <w:b w:val="false"/>
-          <w:bCs w:val="false"/>
-          <w:i w:val="false"/>
-          <w:iCs w:val="false"/>
-          <w:lang w:val="en-US"/>
-        </w:rPr>
-        <w:t xml:space="preserve">data collection to </w:t>
-      </w:r>
-      <w:r>
-        <w:rPr>
-          <w:b w:val="false"/>
-          <w:bCs w:val="false"/>
-          <w:i w:val="false"/>
-          <w:iCs w:val="false"/>
-          <w:lang w:val="en-US"/>
-        </w:rPr>
-        <w:t xml:space="preserve">establishing </w:t>
+        <w:t xml:space="preserve">Full stack machine learning engineer able to deliver solutions starting from data collection to establishing </w:t>
       </w:r>
       <w:r>
         <w:rPr>
@@ -701,27 +631,7 @@
           <w:iCs w:val="false"/>
           <w:lang w:val="en-US"/>
         </w:rPr>
-        <w:t xml:space="preserve"> </w:t>
-      </w:r>
-      <w:r>
-        <w:rPr>
-          <w:b w:val="false"/>
-          <w:bCs w:val="false"/>
-          <w:i w:val="false"/>
-          <w:iCs w:val="false"/>
-          <w:lang w:val="en-US"/>
-        </w:rPr>
-        <w:t xml:space="preserve">pipelines and </w:t>
-      </w:r>
-      <w:r>
-        <w:rPr>
-          <w:b w:val="false"/>
-          <w:bCs w:val="false"/>
-          <w:i w:val="false"/>
-          <w:iCs w:val="false"/>
-          <w:lang w:val="en-US"/>
-        </w:rPr>
-        <w:t xml:space="preserve">exposing the resulting model via </w:t>
+        <w:t xml:space="preserve"> pipelines and exposing the resulting model via </w:t>
       </w:r>
       <w:r>
         <w:rPr>
@@ -764,27 +674,7 @@
         <w:t>s.</w:t>
         <w:br/>
         <w:br/>
-        <w:t xml:space="preserve">I have </w:t>
-      </w:r>
-      <w:r>
-        <w:rPr>
-          <w:b w:val="false"/>
-          <w:bCs w:val="false"/>
-          <w:i w:val="false"/>
-          <w:iCs w:val="false"/>
-          <w:lang w:val="en-US"/>
-        </w:rPr>
-        <w:t xml:space="preserve">solid </w:t>
-      </w:r>
-      <w:r>
-        <w:rPr>
-          <w:b w:val="false"/>
-          <w:bCs w:val="false"/>
-          <w:i w:val="false"/>
-          <w:iCs w:val="false"/>
-          <w:lang w:val="en-US"/>
-        </w:rPr>
-        <w:t xml:space="preserve">experience in </w:t>
+        <w:t xml:space="preserve">I have solid experience in </w:t>
       </w:r>
       <w:r>
         <w:rPr>
@@ -804,17 +694,7 @@
           <w:iCs w:val="false"/>
           <w:lang w:val="en-US"/>
         </w:rPr>
-        <w:t xml:space="preserve"> (point estimates, confidence/credible intervals, hypothesis/significance testing, time series analysis), </w:t>
-      </w:r>
-      <w:r>
-        <w:rPr>
-          <w:b w:val="false"/>
-          <w:bCs w:val="false"/>
-          <w:i w:val="false"/>
-          <w:iCs w:val="false"/>
-          <w:lang w:val="en-US"/>
-        </w:rPr>
-        <w:t xml:space="preserve">supervised </w:t>
+        <w:t xml:space="preserve"> (point estimates, confidence/credible intervals, hypothesis/significance testing, time series analysis), supervised </w:t>
       </w:r>
       <w:r>
         <w:rPr>
@@ -834,27 +714,7 @@
           <w:iCs w:val="false"/>
           <w:lang w:val="en-US"/>
         </w:rPr>
-        <w:t xml:space="preserve"> </w:t>
-      </w:r>
-      <w:r>
-        <w:rPr>
-          <w:b w:val="false"/>
-          <w:bCs w:val="false"/>
-          <w:i w:val="false"/>
-          <w:iCs w:val="false"/>
-          <w:lang w:val="en-US"/>
-        </w:rPr>
-        <w:t xml:space="preserve">(logit, k-NN, decision trees, ensemble boosting/bagging) </w:t>
-      </w:r>
-      <w:r>
-        <w:rPr>
-          <w:b w:val="false"/>
-          <w:bCs w:val="false"/>
-          <w:i w:val="false"/>
-          <w:iCs w:val="false"/>
-          <w:lang w:val="en-US"/>
-        </w:rPr>
-        <w:t xml:space="preserve">and </w:t>
+        <w:t xml:space="preserve"> (logit, k-NN, decision trees, ensemble boosting/bagging) and </w:t>
       </w:r>
       <w:r>
         <w:rPr>
@@ -874,17 +734,7 @@
           <w:iCs w:val="false"/>
           <w:lang w:val="en-US"/>
         </w:rPr>
-        <w:t xml:space="preserve"> (data wrangling, data visualization) </w:t>
-      </w:r>
-      <w:r>
-        <w:rPr>
-          <w:b w:val="false"/>
-          <w:bCs w:val="false"/>
-          <w:i w:val="false"/>
-          <w:iCs w:val="false"/>
-          <w:lang w:val="en-US"/>
-        </w:rPr>
-        <w:t xml:space="preserve">with applications in </w:t>
+        <w:t xml:space="preserve"> (data wrangling, data visualization) with applications in </w:t>
       </w:r>
       <w:r>
         <w:rPr>
@@ -924,17 +774,7 @@
           <w:iCs w:val="false"/>
           <w:lang w:val="en-US"/>
         </w:rPr>
-        <w:t xml:space="preserve"> (stats, dplyr, tidyr, ggplot2) using relational databases and various dialects of</w:t>
-      </w:r>
-      <w:r>
-        <w:rPr>
-          <w:b w:val="false"/>
-          <w:bCs w:val="false"/>
-          <w:i w:val="false"/>
-          <w:iCs w:val="false"/>
-          <w:lang w:val="en-US"/>
-        </w:rPr>
-        <w:t xml:space="preserve"> </w:t>
+        <w:t xml:space="preserve"> (stats, dplyr, tidyr, ggplot2) using relational databases and various dialects of </w:t>
       </w:r>
       <w:r>
         <w:rPr>
@@ -1349,29 +1189,7 @@
           <w:shd w:fill="FFFFFF" w:val="clear"/>
           <w:lang w:val="en-US"/>
         </w:rPr>
-        <w:t xml:space="preserve">I quit my software development job to pursue my passion and dedicate all of my time and </w:t>
-      </w:r>
-      <w:r>
-        <w:rPr>
-          <w:rFonts w:cs="Arial"/>
-          <w:color w:val="333333"/>
-          <w:sz w:val="16"/>
-          <w:szCs w:val="16"/>
-          <w:shd w:fill="FFFFFF" w:val="clear"/>
-          <w:lang w:val="en-US"/>
-        </w:rPr>
-        <w:t>resources</w:t>
-      </w:r>
-      <w:r>
-        <w:rPr>
-          <w:rFonts w:cs="Arial"/>
-          <w:color w:val="333333"/>
-          <w:sz w:val="16"/>
-          <w:szCs w:val="16"/>
-          <w:shd w:fill="FFFFFF" w:val="clear"/>
-          <w:lang w:val="en-US"/>
-        </w:rPr>
-        <w:t xml:space="preserve"> to studying probability, statistics, data analysis and machine learning</w:t>
+        <w:t>I quit my software development job to pursue my passion and dedicate all of my time and resources to studying probability, statistics, data analysis and machine learning</w:t>
       </w:r>
     </w:p>
     <w:p>
@@ -1519,6 +1337,22 @@
         <w:pStyle w:val="Normal"/>
         <w:spacing w:lineRule="auto" w:line="300" w:before="0" w:after="0"/>
         <w:ind w:left="400" w:right="200" w:hanging="0"/>
+        <w:rPr>
+          <w:b/>
+          <w:b/>
+          <w:sz w:val="24"/>
+          <w:lang w:val="en-US"/>
+        </w:rPr>
+      </w:pPr>
+      <w:r>
+        <w:rPr/>
+      </w:r>
+    </w:p>
+    <w:p>
+      <w:pPr>
+        <w:pStyle w:val="Normal"/>
+        <w:spacing w:lineRule="auto" w:line="300" w:before="0" w:after="0"/>
+        <w:ind w:left="400" w:right="200" w:hanging="0"/>
         <w:rPr/>
       </w:pPr>
       <w:r>
@@ -1788,25 +1622,7 @@
           <w:szCs w:val="16"/>
           <w:lang w:val="en-US" w:eastAsia="en-US"/>
         </w:rPr>
-        <w:t xml:space="preserve">Set up continuous integration </w:t>
-      </w:r>
-      <w:r>
-        <w:rPr>
-          <w:rFonts w:eastAsia="Calibri" w:cs="Arial"/>
-          <w:sz w:val="16"/>
-          <w:szCs w:val="16"/>
-          <w:lang w:val="en-US" w:eastAsia="en-US"/>
-        </w:rPr>
-        <w:t>pipelines</w:t>
-      </w:r>
-      <w:r>
-        <w:rPr>
-          <w:rFonts w:eastAsia="Calibri" w:cs="Arial"/>
-          <w:sz w:val="16"/>
-          <w:szCs w:val="16"/>
-          <w:lang w:val="en-US" w:eastAsia="en-US"/>
-        </w:rPr>
-        <w:t xml:space="preserve"> for the above-mentioned projects using TeamCity along with unit testing, code quality control (StyleCop and Sonar), and NuGet package management</w:t>
+        <w:t>Set up continuous integration pipelines for the above-mentioned projects using TeamCity along with unit testing, code quality control (StyleCop and Sonar), and NuGet package management</w:t>
       </w:r>
     </w:p>
     <w:p>
@@ -1977,7 +1793,11 @@
         </w:rPr>
       </w:pPr>
       <w:r>
-        <w:rPr/>
+        <w:rPr>
+          <w:b/>
+          <w:sz w:val="24"/>
+          <w:lang w:val="en-US"/>
+        </w:rPr>
       </w:r>
     </w:p>
     <w:p>
@@ -2143,7 +1963,12 @@
         </w:rPr>
       </w:pPr>
       <w:r>
-        <w:rPr/>
+        <w:rPr>
+          <w:b/>
+          <w:color w:val="294177"/>
+          <w:sz w:val="24"/>
+          <w:lang w:val="en-US"/>
+        </w:rPr>
       </w:r>
     </w:p>
     <w:p>
@@ -2533,20 +2358,20 @@
         </w:rPr>
         <w:t xml:space="preserve">Coursera </w:t>
       </w:r>
-      <w:hyperlink r:id="rId13">
-        <w:r>
-          <w:rPr>
-            <w:rStyle w:val="InternetLink"/>
-            <w:lang w:val="en-US"/>
-          </w:rPr>
-          <w:t>https://www.coursera.org/account/accomplishments/records/AL4F455VW4DX</w:t>
-        </w:r>
-      </w:hyperlink>
+      <w:r>
+        <w:rPr>
+          <w:rStyle w:val="InternetLink"/>
+          <w:b w:val="false"/>
+          <w:bCs w:val="false"/>
+          <w:lang w:val="en-US"/>
+        </w:rPr>
+        <w:t>https://www.coursera.org/account/accomplishments/verify/K6DZA8FSAPKP</w:t>
+      </w:r>
     </w:p>
     <w:sectPr>
       <w:type w:val="nextPage"/>
       <w:pgSz w:w="11906" w:h="16838"/>
-      <w:pgMar w:left="1701" w:right="850" w:header="0" w:top="1134" w:footer="0" w:bottom="1134" w:gutter="0"/>
+      <w:pgMar w:left="1701" w:right="850" w:header="0" w:top="1134" w:footer="0" w:bottom="1016" w:gutter="0"/>
       <w:pgNumType w:fmt="decimal"/>
       <w:formProt w:val="false"/>
       <w:textDirection w:val="lrTb"/>
@@ -13743,6 +13568,421 @@
       <w:lang w:val="en-GB"/>
     </w:rPr>
   </w:style>
+  <w:style w:type="character" w:styleId="ListLabel1320">
+    <w:name w:val="ListLabel 1320"/>
+    <w:qFormat/>
+    <w:rPr>
+      <w:rFonts w:cs="Symbol"/>
+      <w:color w:val="00000A"/>
+      <w:sz w:val="16"/>
+    </w:rPr>
+  </w:style>
+  <w:style w:type="character" w:styleId="ListLabel1321">
+    <w:name w:val="ListLabel 1321"/>
+    <w:qFormat/>
+    <w:rPr>
+      <w:rFonts w:cs="Courier New"/>
+    </w:rPr>
+  </w:style>
+  <w:style w:type="character" w:styleId="ListLabel1322">
+    <w:name w:val="ListLabel 1322"/>
+    <w:qFormat/>
+    <w:rPr>
+      <w:rFonts w:cs="Wingdings"/>
+    </w:rPr>
+  </w:style>
+  <w:style w:type="character" w:styleId="ListLabel1323">
+    <w:name w:val="ListLabel 1323"/>
+    <w:qFormat/>
+    <w:rPr>
+      <w:rFonts w:cs="Symbol"/>
+    </w:rPr>
+  </w:style>
+  <w:style w:type="character" w:styleId="ListLabel1324">
+    <w:name w:val="ListLabel 1324"/>
+    <w:qFormat/>
+    <w:rPr>
+      <w:rFonts w:cs="Courier New"/>
+    </w:rPr>
+  </w:style>
+  <w:style w:type="character" w:styleId="ListLabel1325">
+    <w:name w:val="ListLabel 1325"/>
+    <w:qFormat/>
+    <w:rPr>
+      <w:rFonts w:cs="Wingdings"/>
+    </w:rPr>
+  </w:style>
+  <w:style w:type="character" w:styleId="ListLabel1326">
+    <w:name w:val="ListLabel 1326"/>
+    <w:qFormat/>
+    <w:rPr>
+      <w:rFonts w:cs="Symbol"/>
+    </w:rPr>
+  </w:style>
+  <w:style w:type="character" w:styleId="ListLabel1327">
+    <w:name w:val="ListLabel 1327"/>
+    <w:qFormat/>
+    <w:rPr>
+      <w:rFonts w:cs="Courier New"/>
+    </w:rPr>
+  </w:style>
+  <w:style w:type="character" w:styleId="ListLabel1328">
+    <w:name w:val="ListLabel 1328"/>
+    <w:qFormat/>
+    <w:rPr>
+      <w:rFonts w:cs="Wingdings"/>
+    </w:rPr>
+  </w:style>
+  <w:style w:type="character" w:styleId="ListLabel1329">
+    <w:name w:val="ListLabel 1329"/>
+    <w:qFormat/>
+    <w:rPr>
+      <w:rFonts w:cs="Symbol"/>
+      <w:color w:val="00000A"/>
+      <w:sz w:val="16"/>
+    </w:rPr>
+  </w:style>
+  <w:style w:type="character" w:styleId="ListLabel1330">
+    <w:name w:val="ListLabel 1330"/>
+    <w:qFormat/>
+    <w:rPr>
+      <w:rFonts w:cs="Courier New"/>
+    </w:rPr>
+  </w:style>
+  <w:style w:type="character" w:styleId="ListLabel1331">
+    <w:name w:val="ListLabel 1331"/>
+    <w:qFormat/>
+    <w:rPr>
+      <w:rFonts w:cs="Wingdings"/>
+    </w:rPr>
+  </w:style>
+  <w:style w:type="character" w:styleId="ListLabel1332">
+    <w:name w:val="ListLabel 1332"/>
+    <w:qFormat/>
+    <w:rPr>
+      <w:rFonts w:cs="Symbol"/>
+    </w:rPr>
+  </w:style>
+  <w:style w:type="character" w:styleId="ListLabel1333">
+    <w:name w:val="ListLabel 1333"/>
+    <w:qFormat/>
+    <w:rPr>
+      <w:rFonts w:cs="Courier New"/>
+    </w:rPr>
+  </w:style>
+  <w:style w:type="character" w:styleId="ListLabel1334">
+    <w:name w:val="ListLabel 1334"/>
+    <w:qFormat/>
+    <w:rPr>
+      <w:rFonts w:cs="Wingdings"/>
+    </w:rPr>
+  </w:style>
+  <w:style w:type="character" w:styleId="ListLabel1335">
+    <w:name w:val="ListLabel 1335"/>
+    <w:qFormat/>
+    <w:rPr>
+      <w:rFonts w:cs="Symbol"/>
+    </w:rPr>
+  </w:style>
+  <w:style w:type="character" w:styleId="ListLabel1336">
+    <w:name w:val="ListLabel 1336"/>
+    <w:qFormat/>
+    <w:rPr>
+      <w:rFonts w:cs="Courier New"/>
+    </w:rPr>
+  </w:style>
+  <w:style w:type="character" w:styleId="ListLabel1337">
+    <w:name w:val="ListLabel 1337"/>
+    <w:qFormat/>
+    <w:rPr>
+      <w:rFonts w:cs="Wingdings"/>
+    </w:rPr>
+  </w:style>
+  <w:style w:type="character" w:styleId="ListLabel1338">
+    <w:name w:val="ListLabel 1338"/>
+    <w:qFormat/>
+    <w:rPr>
+      <w:rFonts w:cs="Symbol"/>
+      <w:color w:val="00000A"/>
+      <w:sz w:val="16"/>
+    </w:rPr>
+  </w:style>
+  <w:style w:type="character" w:styleId="ListLabel1339">
+    <w:name w:val="ListLabel 1339"/>
+    <w:qFormat/>
+    <w:rPr>
+      <w:rFonts w:cs="Courier New"/>
+    </w:rPr>
+  </w:style>
+  <w:style w:type="character" w:styleId="ListLabel1340">
+    <w:name w:val="ListLabel 1340"/>
+    <w:qFormat/>
+    <w:rPr>
+      <w:rFonts w:cs="Wingdings"/>
+    </w:rPr>
+  </w:style>
+  <w:style w:type="character" w:styleId="ListLabel1341">
+    <w:name w:val="ListLabel 1341"/>
+    <w:qFormat/>
+    <w:rPr>
+      <w:rFonts w:cs="Symbol"/>
+    </w:rPr>
+  </w:style>
+  <w:style w:type="character" w:styleId="ListLabel1342">
+    <w:name w:val="ListLabel 1342"/>
+    <w:qFormat/>
+    <w:rPr>
+      <w:rFonts w:cs="Courier New"/>
+    </w:rPr>
+  </w:style>
+  <w:style w:type="character" w:styleId="ListLabel1343">
+    <w:name w:val="ListLabel 1343"/>
+    <w:qFormat/>
+    <w:rPr>
+      <w:rFonts w:cs="Wingdings"/>
+    </w:rPr>
+  </w:style>
+  <w:style w:type="character" w:styleId="ListLabel1344">
+    <w:name w:val="ListLabel 1344"/>
+    <w:qFormat/>
+    <w:rPr>
+      <w:rFonts w:cs="Symbol"/>
+    </w:rPr>
+  </w:style>
+  <w:style w:type="character" w:styleId="ListLabel1345">
+    <w:name w:val="ListLabel 1345"/>
+    <w:qFormat/>
+    <w:rPr>
+      <w:rFonts w:cs="Courier New"/>
+    </w:rPr>
+  </w:style>
+  <w:style w:type="character" w:styleId="ListLabel1346">
+    <w:name w:val="ListLabel 1346"/>
+    <w:qFormat/>
+    <w:rPr>
+      <w:rFonts w:cs="Wingdings"/>
+    </w:rPr>
+  </w:style>
+  <w:style w:type="character" w:styleId="ListLabel1347">
+    <w:name w:val="ListLabel 1347"/>
+    <w:qFormat/>
+    <w:rPr>
+      <w:rFonts w:cs="Symbol"/>
+      <w:color w:val="00000A"/>
+      <w:sz w:val="16"/>
+    </w:rPr>
+  </w:style>
+  <w:style w:type="character" w:styleId="ListLabel1348">
+    <w:name w:val="ListLabel 1348"/>
+    <w:qFormat/>
+    <w:rPr>
+      <w:rFonts w:cs="Courier New"/>
+    </w:rPr>
+  </w:style>
+  <w:style w:type="character" w:styleId="ListLabel1349">
+    <w:name w:val="ListLabel 1349"/>
+    <w:qFormat/>
+    <w:rPr>
+      <w:rFonts w:cs="Wingdings"/>
+    </w:rPr>
+  </w:style>
+  <w:style w:type="character" w:styleId="ListLabel1350">
+    <w:name w:val="ListLabel 1350"/>
+    <w:qFormat/>
+    <w:rPr>
+      <w:rFonts w:cs="Symbol"/>
+    </w:rPr>
+  </w:style>
+  <w:style w:type="character" w:styleId="ListLabel1351">
+    <w:name w:val="ListLabel 1351"/>
+    <w:qFormat/>
+    <w:rPr>
+      <w:rFonts w:cs="Courier New"/>
+    </w:rPr>
+  </w:style>
+  <w:style w:type="character" w:styleId="ListLabel1352">
+    <w:name w:val="ListLabel 1352"/>
+    <w:qFormat/>
+    <w:rPr>
+      <w:rFonts w:cs="Wingdings"/>
+    </w:rPr>
+  </w:style>
+  <w:style w:type="character" w:styleId="ListLabel1353">
+    <w:name w:val="ListLabel 1353"/>
+    <w:qFormat/>
+    <w:rPr>
+      <w:rFonts w:cs="Symbol"/>
+    </w:rPr>
+  </w:style>
+  <w:style w:type="character" w:styleId="ListLabel1354">
+    <w:name w:val="ListLabel 1354"/>
+    <w:qFormat/>
+    <w:rPr>
+      <w:rFonts w:cs="Courier New"/>
+    </w:rPr>
+  </w:style>
+  <w:style w:type="character" w:styleId="ListLabel1355">
+    <w:name w:val="ListLabel 1355"/>
+    <w:qFormat/>
+    <w:rPr>
+      <w:rFonts w:cs="Wingdings"/>
+    </w:rPr>
+  </w:style>
+  <w:style w:type="character" w:styleId="ListLabel1356">
+    <w:name w:val="ListLabel 1356"/>
+    <w:qFormat/>
+    <w:rPr>
+      <w:rFonts w:cs="Symbol"/>
+      <w:sz w:val="16"/>
+    </w:rPr>
+  </w:style>
+  <w:style w:type="character" w:styleId="ListLabel1357">
+    <w:name w:val="ListLabel 1357"/>
+    <w:qFormat/>
+    <w:rPr>
+      <w:rFonts w:cs="Courier New"/>
+    </w:rPr>
+  </w:style>
+  <w:style w:type="character" w:styleId="ListLabel1358">
+    <w:name w:val="ListLabel 1358"/>
+    <w:qFormat/>
+    <w:rPr>
+      <w:rFonts w:cs="Wingdings"/>
+    </w:rPr>
+  </w:style>
+  <w:style w:type="character" w:styleId="ListLabel1359">
+    <w:name w:val="ListLabel 1359"/>
+    <w:qFormat/>
+    <w:rPr>
+      <w:rFonts w:cs="Symbol"/>
+    </w:rPr>
+  </w:style>
+  <w:style w:type="character" w:styleId="ListLabel1360">
+    <w:name w:val="ListLabel 1360"/>
+    <w:qFormat/>
+    <w:rPr>
+      <w:rFonts w:cs="Courier New"/>
+    </w:rPr>
+  </w:style>
+  <w:style w:type="character" w:styleId="ListLabel1361">
+    <w:name w:val="ListLabel 1361"/>
+    <w:qFormat/>
+    <w:rPr>
+      <w:rFonts w:cs="Wingdings"/>
+    </w:rPr>
+  </w:style>
+  <w:style w:type="character" w:styleId="ListLabel1362">
+    <w:name w:val="ListLabel 1362"/>
+    <w:qFormat/>
+    <w:rPr>
+      <w:rFonts w:cs="Symbol"/>
+    </w:rPr>
+  </w:style>
+  <w:style w:type="character" w:styleId="ListLabel1363">
+    <w:name w:val="ListLabel 1363"/>
+    <w:qFormat/>
+    <w:rPr>
+      <w:rFonts w:cs="Courier New"/>
+    </w:rPr>
+  </w:style>
+  <w:style w:type="character" w:styleId="ListLabel1364">
+    <w:name w:val="ListLabel 1364"/>
+    <w:qFormat/>
+    <w:rPr>
+      <w:rFonts w:cs="Wingdings"/>
+    </w:rPr>
+  </w:style>
+  <w:style w:type="character" w:styleId="ListLabel1365">
+    <w:name w:val="ListLabel 1365"/>
+    <w:qFormat/>
+    <w:rPr>
+      <w:rFonts w:cs="OpenSymbol"/>
+    </w:rPr>
+  </w:style>
+  <w:style w:type="character" w:styleId="ListLabel1366">
+    <w:name w:val="ListLabel 1366"/>
+    <w:qFormat/>
+    <w:rPr>
+      <w:rFonts w:cs="OpenSymbol"/>
+    </w:rPr>
+  </w:style>
+  <w:style w:type="character" w:styleId="ListLabel1367">
+    <w:name w:val="ListLabel 1367"/>
+    <w:qFormat/>
+    <w:rPr>
+      <w:rFonts w:cs="OpenSymbol"/>
+    </w:rPr>
+  </w:style>
+  <w:style w:type="character" w:styleId="ListLabel1368">
+    <w:name w:val="ListLabel 1368"/>
+    <w:qFormat/>
+    <w:rPr>
+      <w:rFonts w:cs="OpenSymbol"/>
+    </w:rPr>
+  </w:style>
+  <w:style w:type="character" w:styleId="ListLabel1369">
+    <w:name w:val="ListLabel 1369"/>
+    <w:qFormat/>
+    <w:rPr>
+      <w:rFonts w:cs="OpenSymbol"/>
+    </w:rPr>
+  </w:style>
+  <w:style w:type="character" w:styleId="ListLabel1370">
+    <w:name w:val="ListLabel 1370"/>
+    <w:qFormat/>
+    <w:rPr>
+      <w:rFonts w:cs="OpenSymbol"/>
+    </w:rPr>
+  </w:style>
+  <w:style w:type="character" w:styleId="ListLabel1371">
+    <w:name w:val="ListLabel 1371"/>
+    <w:qFormat/>
+    <w:rPr>
+      <w:rFonts w:cs="OpenSymbol"/>
+    </w:rPr>
+  </w:style>
+  <w:style w:type="character" w:styleId="ListLabel1372">
+    <w:name w:val="ListLabel 1372"/>
+    <w:qFormat/>
+    <w:rPr>
+      <w:rFonts w:cs="OpenSymbol"/>
+    </w:rPr>
+  </w:style>
+  <w:style w:type="character" w:styleId="ListLabel1373">
+    <w:name w:val="ListLabel 1373"/>
+    <w:qFormat/>
+    <w:rPr>
+      <w:rFonts w:cs="OpenSymbol"/>
+    </w:rPr>
+  </w:style>
+  <w:style w:type="character" w:styleId="ListLabel1374">
+    <w:name w:val="ListLabel 1374"/>
+    <w:qFormat/>
+    <w:rPr>
+      <w:lang w:val="en-US"/>
+    </w:rPr>
+  </w:style>
+  <w:style w:type="character" w:styleId="ListLabel1375">
+    <w:name w:val="ListLabel 1375"/>
+    <w:qFormat/>
+    <w:rPr>
+      <w:lang w:val="en-GB"/>
+    </w:rPr>
+  </w:style>
+  <w:style w:type="character" w:styleId="ListLabel1376">
+    <w:name w:val="ListLabel 1376"/>
+    <w:qFormat/>
+    <w:rPr/>
+  </w:style>
+  <w:style w:type="character" w:styleId="ListLabel1377">
+    <w:name w:val="ListLabel 1377"/>
+    <w:qFormat/>
+    <w:rPr>
+      <w:sz w:val="16"/>
+      <w:szCs w:val="16"/>
+      <w:lang w:val="en-GB"/>
+    </w:rPr>
+  </w:style>
   <w:style w:type="paragraph" w:styleId="Heading">
     <w:name w:val="Heading"/>
     <w:basedOn w:val="Normal"/>

</xml_diff>

<commit_message>
End of work in ETX
</commit_message>
<xml_diff>
--- a/Georgios-Antzigai-CV.docx
+++ b/Georgios-Antzigai-CV.docx
@@ -7,14 +7,13 @@
         <w:tblW w:w="9355" w:type="dxa"/>
         <w:jc w:val="left"/>
         <w:tblInd w:w="0" w:type="dxa"/>
-        <w:tblBorders/>
         <w:tblCellMar>
           <w:top w:w="0" w:type="dxa"/>
           <w:left w:w="0" w:type="dxa"/>
           <w:bottom w:w="0" w:type="dxa"/>
           <w:right w:w="0" w:type="dxa"/>
         </w:tblCellMar>
-        <w:tblLook w:noVBand="0" w:val="0000" w:noHBand="0" w:lastColumn="0" w:firstColumn="0" w:lastRow="0" w:firstRow="0"/>
+        <w:tblLook w:val="0000" w:noVBand="0" w:noHBand="0" w:lastColumn="0" w:firstColumn="0" w:lastRow="0" w:firstRow="0"/>
       </w:tblPr>
       <w:tblGrid>
         <w:gridCol w:w="3100"/>
@@ -894,7 +893,11 @@
       </w:pPr>
       <w:r>
         <w:rPr/>
-        <w:t>Nov 2018 – Present time</w:t>
+        <w:t xml:space="preserve">Nov 2018 – </w:t>
+      </w:r>
+      <w:r>
+        <w:rPr/>
+        <w:t>May 2019</w:t>
       </w:r>
     </w:p>
     <w:p>
@@ -1345,7 +1348,11 @@
         </w:rPr>
       </w:pPr>
       <w:r>
-        <w:rPr/>
+        <w:rPr>
+          <w:b/>
+          <w:sz w:val="24"/>
+          <w:lang w:val="en-US"/>
+        </w:rPr>
       </w:r>
     </w:p>
     <w:p>
@@ -13983,6 +13990,421 @@
       <w:lang w:val="en-GB"/>
     </w:rPr>
   </w:style>
+  <w:style w:type="character" w:styleId="ListLabel1378">
+    <w:name w:val="ListLabel 1378"/>
+    <w:qFormat/>
+    <w:rPr>
+      <w:rFonts w:cs="Symbol"/>
+      <w:color w:val="00000A"/>
+      <w:sz w:val="16"/>
+    </w:rPr>
+  </w:style>
+  <w:style w:type="character" w:styleId="ListLabel1379">
+    <w:name w:val="ListLabel 1379"/>
+    <w:qFormat/>
+    <w:rPr>
+      <w:rFonts w:cs="Courier New"/>
+    </w:rPr>
+  </w:style>
+  <w:style w:type="character" w:styleId="ListLabel1380">
+    <w:name w:val="ListLabel 1380"/>
+    <w:qFormat/>
+    <w:rPr>
+      <w:rFonts w:cs="Wingdings"/>
+    </w:rPr>
+  </w:style>
+  <w:style w:type="character" w:styleId="ListLabel1381">
+    <w:name w:val="ListLabel 1381"/>
+    <w:qFormat/>
+    <w:rPr>
+      <w:rFonts w:cs="Symbol"/>
+    </w:rPr>
+  </w:style>
+  <w:style w:type="character" w:styleId="ListLabel1382">
+    <w:name w:val="ListLabel 1382"/>
+    <w:qFormat/>
+    <w:rPr>
+      <w:rFonts w:cs="Courier New"/>
+    </w:rPr>
+  </w:style>
+  <w:style w:type="character" w:styleId="ListLabel1383">
+    <w:name w:val="ListLabel 1383"/>
+    <w:qFormat/>
+    <w:rPr>
+      <w:rFonts w:cs="Wingdings"/>
+    </w:rPr>
+  </w:style>
+  <w:style w:type="character" w:styleId="ListLabel1384">
+    <w:name w:val="ListLabel 1384"/>
+    <w:qFormat/>
+    <w:rPr>
+      <w:rFonts w:cs="Symbol"/>
+    </w:rPr>
+  </w:style>
+  <w:style w:type="character" w:styleId="ListLabel1385">
+    <w:name w:val="ListLabel 1385"/>
+    <w:qFormat/>
+    <w:rPr>
+      <w:rFonts w:cs="Courier New"/>
+    </w:rPr>
+  </w:style>
+  <w:style w:type="character" w:styleId="ListLabel1386">
+    <w:name w:val="ListLabel 1386"/>
+    <w:qFormat/>
+    <w:rPr>
+      <w:rFonts w:cs="Wingdings"/>
+    </w:rPr>
+  </w:style>
+  <w:style w:type="character" w:styleId="ListLabel1387">
+    <w:name w:val="ListLabel 1387"/>
+    <w:qFormat/>
+    <w:rPr>
+      <w:rFonts w:cs="Symbol"/>
+      <w:color w:val="00000A"/>
+      <w:sz w:val="16"/>
+    </w:rPr>
+  </w:style>
+  <w:style w:type="character" w:styleId="ListLabel1388">
+    <w:name w:val="ListLabel 1388"/>
+    <w:qFormat/>
+    <w:rPr>
+      <w:rFonts w:cs="Courier New"/>
+    </w:rPr>
+  </w:style>
+  <w:style w:type="character" w:styleId="ListLabel1389">
+    <w:name w:val="ListLabel 1389"/>
+    <w:qFormat/>
+    <w:rPr>
+      <w:rFonts w:cs="Wingdings"/>
+    </w:rPr>
+  </w:style>
+  <w:style w:type="character" w:styleId="ListLabel1390">
+    <w:name w:val="ListLabel 1390"/>
+    <w:qFormat/>
+    <w:rPr>
+      <w:rFonts w:cs="Symbol"/>
+    </w:rPr>
+  </w:style>
+  <w:style w:type="character" w:styleId="ListLabel1391">
+    <w:name w:val="ListLabel 1391"/>
+    <w:qFormat/>
+    <w:rPr>
+      <w:rFonts w:cs="Courier New"/>
+    </w:rPr>
+  </w:style>
+  <w:style w:type="character" w:styleId="ListLabel1392">
+    <w:name w:val="ListLabel 1392"/>
+    <w:qFormat/>
+    <w:rPr>
+      <w:rFonts w:cs="Wingdings"/>
+    </w:rPr>
+  </w:style>
+  <w:style w:type="character" w:styleId="ListLabel1393">
+    <w:name w:val="ListLabel 1393"/>
+    <w:qFormat/>
+    <w:rPr>
+      <w:rFonts w:cs="Symbol"/>
+    </w:rPr>
+  </w:style>
+  <w:style w:type="character" w:styleId="ListLabel1394">
+    <w:name w:val="ListLabel 1394"/>
+    <w:qFormat/>
+    <w:rPr>
+      <w:rFonts w:cs="Courier New"/>
+    </w:rPr>
+  </w:style>
+  <w:style w:type="character" w:styleId="ListLabel1395">
+    <w:name w:val="ListLabel 1395"/>
+    <w:qFormat/>
+    <w:rPr>
+      <w:rFonts w:cs="Wingdings"/>
+    </w:rPr>
+  </w:style>
+  <w:style w:type="character" w:styleId="ListLabel1396">
+    <w:name w:val="ListLabel 1396"/>
+    <w:qFormat/>
+    <w:rPr>
+      <w:rFonts w:cs="Symbol"/>
+      <w:color w:val="00000A"/>
+      <w:sz w:val="16"/>
+    </w:rPr>
+  </w:style>
+  <w:style w:type="character" w:styleId="ListLabel1397">
+    <w:name w:val="ListLabel 1397"/>
+    <w:qFormat/>
+    <w:rPr>
+      <w:rFonts w:cs="Courier New"/>
+    </w:rPr>
+  </w:style>
+  <w:style w:type="character" w:styleId="ListLabel1398">
+    <w:name w:val="ListLabel 1398"/>
+    <w:qFormat/>
+    <w:rPr>
+      <w:rFonts w:cs="Wingdings"/>
+    </w:rPr>
+  </w:style>
+  <w:style w:type="character" w:styleId="ListLabel1399">
+    <w:name w:val="ListLabel 1399"/>
+    <w:qFormat/>
+    <w:rPr>
+      <w:rFonts w:cs="Symbol"/>
+    </w:rPr>
+  </w:style>
+  <w:style w:type="character" w:styleId="ListLabel1400">
+    <w:name w:val="ListLabel 1400"/>
+    <w:qFormat/>
+    <w:rPr>
+      <w:rFonts w:cs="Courier New"/>
+    </w:rPr>
+  </w:style>
+  <w:style w:type="character" w:styleId="ListLabel1401">
+    <w:name w:val="ListLabel 1401"/>
+    <w:qFormat/>
+    <w:rPr>
+      <w:rFonts w:cs="Wingdings"/>
+    </w:rPr>
+  </w:style>
+  <w:style w:type="character" w:styleId="ListLabel1402">
+    <w:name w:val="ListLabel 1402"/>
+    <w:qFormat/>
+    <w:rPr>
+      <w:rFonts w:cs="Symbol"/>
+    </w:rPr>
+  </w:style>
+  <w:style w:type="character" w:styleId="ListLabel1403">
+    <w:name w:val="ListLabel 1403"/>
+    <w:qFormat/>
+    <w:rPr>
+      <w:rFonts w:cs="Courier New"/>
+    </w:rPr>
+  </w:style>
+  <w:style w:type="character" w:styleId="ListLabel1404">
+    <w:name w:val="ListLabel 1404"/>
+    <w:qFormat/>
+    <w:rPr>
+      <w:rFonts w:cs="Wingdings"/>
+    </w:rPr>
+  </w:style>
+  <w:style w:type="character" w:styleId="ListLabel1405">
+    <w:name w:val="ListLabel 1405"/>
+    <w:qFormat/>
+    <w:rPr>
+      <w:rFonts w:cs="Symbol"/>
+      <w:color w:val="00000A"/>
+      <w:sz w:val="16"/>
+    </w:rPr>
+  </w:style>
+  <w:style w:type="character" w:styleId="ListLabel1406">
+    <w:name w:val="ListLabel 1406"/>
+    <w:qFormat/>
+    <w:rPr>
+      <w:rFonts w:cs="Courier New"/>
+    </w:rPr>
+  </w:style>
+  <w:style w:type="character" w:styleId="ListLabel1407">
+    <w:name w:val="ListLabel 1407"/>
+    <w:qFormat/>
+    <w:rPr>
+      <w:rFonts w:cs="Wingdings"/>
+    </w:rPr>
+  </w:style>
+  <w:style w:type="character" w:styleId="ListLabel1408">
+    <w:name w:val="ListLabel 1408"/>
+    <w:qFormat/>
+    <w:rPr>
+      <w:rFonts w:cs="Symbol"/>
+    </w:rPr>
+  </w:style>
+  <w:style w:type="character" w:styleId="ListLabel1409">
+    <w:name w:val="ListLabel 1409"/>
+    <w:qFormat/>
+    <w:rPr>
+      <w:rFonts w:cs="Courier New"/>
+    </w:rPr>
+  </w:style>
+  <w:style w:type="character" w:styleId="ListLabel1410">
+    <w:name w:val="ListLabel 1410"/>
+    <w:qFormat/>
+    <w:rPr>
+      <w:rFonts w:cs="Wingdings"/>
+    </w:rPr>
+  </w:style>
+  <w:style w:type="character" w:styleId="ListLabel1411">
+    <w:name w:val="ListLabel 1411"/>
+    <w:qFormat/>
+    <w:rPr>
+      <w:rFonts w:cs="Symbol"/>
+    </w:rPr>
+  </w:style>
+  <w:style w:type="character" w:styleId="ListLabel1412">
+    <w:name w:val="ListLabel 1412"/>
+    <w:qFormat/>
+    <w:rPr>
+      <w:rFonts w:cs="Courier New"/>
+    </w:rPr>
+  </w:style>
+  <w:style w:type="character" w:styleId="ListLabel1413">
+    <w:name w:val="ListLabel 1413"/>
+    <w:qFormat/>
+    <w:rPr>
+      <w:rFonts w:cs="Wingdings"/>
+    </w:rPr>
+  </w:style>
+  <w:style w:type="character" w:styleId="ListLabel1414">
+    <w:name w:val="ListLabel 1414"/>
+    <w:qFormat/>
+    <w:rPr>
+      <w:rFonts w:cs="Symbol"/>
+      <w:sz w:val="16"/>
+    </w:rPr>
+  </w:style>
+  <w:style w:type="character" w:styleId="ListLabel1415">
+    <w:name w:val="ListLabel 1415"/>
+    <w:qFormat/>
+    <w:rPr>
+      <w:rFonts w:cs="Courier New"/>
+    </w:rPr>
+  </w:style>
+  <w:style w:type="character" w:styleId="ListLabel1416">
+    <w:name w:val="ListLabel 1416"/>
+    <w:qFormat/>
+    <w:rPr>
+      <w:rFonts w:cs="Wingdings"/>
+    </w:rPr>
+  </w:style>
+  <w:style w:type="character" w:styleId="ListLabel1417">
+    <w:name w:val="ListLabel 1417"/>
+    <w:qFormat/>
+    <w:rPr>
+      <w:rFonts w:cs="Symbol"/>
+    </w:rPr>
+  </w:style>
+  <w:style w:type="character" w:styleId="ListLabel1418">
+    <w:name w:val="ListLabel 1418"/>
+    <w:qFormat/>
+    <w:rPr>
+      <w:rFonts w:cs="Courier New"/>
+    </w:rPr>
+  </w:style>
+  <w:style w:type="character" w:styleId="ListLabel1419">
+    <w:name w:val="ListLabel 1419"/>
+    <w:qFormat/>
+    <w:rPr>
+      <w:rFonts w:cs="Wingdings"/>
+    </w:rPr>
+  </w:style>
+  <w:style w:type="character" w:styleId="ListLabel1420">
+    <w:name w:val="ListLabel 1420"/>
+    <w:qFormat/>
+    <w:rPr>
+      <w:rFonts w:cs="Symbol"/>
+    </w:rPr>
+  </w:style>
+  <w:style w:type="character" w:styleId="ListLabel1421">
+    <w:name w:val="ListLabel 1421"/>
+    <w:qFormat/>
+    <w:rPr>
+      <w:rFonts w:cs="Courier New"/>
+    </w:rPr>
+  </w:style>
+  <w:style w:type="character" w:styleId="ListLabel1422">
+    <w:name w:val="ListLabel 1422"/>
+    <w:qFormat/>
+    <w:rPr>
+      <w:rFonts w:cs="Wingdings"/>
+    </w:rPr>
+  </w:style>
+  <w:style w:type="character" w:styleId="ListLabel1423">
+    <w:name w:val="ListLabel 1423"/>
+    <w:qFormat/>
+    <w:rPr>
+      <w:rFonts w:cs="OpenSymbol"/>
+    </w:rPr>
+  </w:style>
+  <w:style w:type="character" w:styleId="ListLabel1424">
+    <w:name w:val="ListLabel 1424"/>
+    <w:qFormat/>
+    <w:rPr>
+      <w:rFonts w:cs="OpenSymbol"/>
+    </w:rPr>
+  </w:style>
+  <w:style w:type="character" w:styleId="ListLabel1425">
+    <w:name w:val="ListLabel 1425"/>
+    <w:qFormat/>
+    <w:rPr>
+      <w:rFonts w:cs="OpenSymbol"/>
+    </w:rPr>
+  </w:style>
+  <w:style w:type="character" w:styleId="ListLabel1426">
+    <w:name w:val="ListLabel 1426"/>
+    <w:qFormat/>
+    <w:rPr>
+      <w:rFonts w:cs="OpenSymbol"/>
+    </w:rPr>
+  </w:style>
+  <w:style w:type="character" w:styleId="ListLabel1427">
+    <w:name w:val="ListLabel 1427"/>
+    <w:qFormat/>
+    <w:rPr>
+      <w:rFonts w:cs="OpenSymbol"/>
+    </w:rPr>
+  </w:style>
+  <w:style w:type="character" w:styleId="ListLabel1428">
+    <w:name w:val="ListLabel 1428"/>
+    <w:qFormat/>
+    <w:rPr>
+      <w:rFonts w:cs="OpenSymbol"/>
+    </w:rPr>
+  </w:style>
+  <w:style w:type="character" w:styleId="ListLabel1429">
+    <w:name w:val="ListLabel 1429"/>
+    <w:qFormat/>
+    <w:rPr>
+      <w:rFonts w:cs="OpenSymbol"/>
+    </w:rPr>
+  </w:style>
+  <w:style w:type="character" w:styleId="ListLabel1430">
+    <w:name w:val="ListLabel 1430"/>
+    <w:qFormat/>
+    <w:rPr>
+      <w:rFonts w:cs="OpenSymbol"/>
+    </w:rPr>
+  </w:style>
+  <w:style w:type="character" w:styleId="ListLabel1431">
+    <w:name w:val="ListLabel 1431"/>
+    <w:qFormat/>
+    <w:rPr>
+      <w:rFonts w:cs="OpenSymbol"/>
+    </w:rPr>
+  </w:style>
+  <w:style w:type="character" w:styleId="ListLabel1432">
+    <w:name w:val="ListLabel 1432"/>
+    <w:qFormat/>
+    <w:rPr>
+      <w:lang w:val="en-US"/>
+    </w:rPr>
+  </w:style>
+  <w:style w:type="character" w:styleId="ListLabel1433">
+    <w:name w:val="ListLabel 1433"/>
+    <w:qFormat/>
+    <w:rPr>
+      <w:lang w:val="en-GB"/>
+    </w:rPr>
+  </w:style>
+  <w:style w:type="character" w:styleId="ListLabel1434">
+    <w:name w:val="ListLabel 1434"/>
+    <w:qFormat/>
+    <w:rPr/>
+  </w:style>
+  <w:style w:type="character" w:styleId="ListLabel1435">
+    <w:name w:val="ListLabel 1435"/>
+    <w:qFormat/>
+    <w:rPr>
+      <w:sz w:val="16"/>
+      <w:szCs w:val="16"/>
+      <w:lang w:val="en-GB"/>
+    </w:rPr>
+  </w:style>
   <w:style w:type="paragraph" w:styleId="Heading">
     <w:name w:val="Heading"/>
     <w:basedOn w:val="Normal"/>

</xml_diff>